<commit_message>
Updating V1.1.0.0. Refer to release notes for details.
</commit_message>
<xml_diff>
--- a/Release/ReadMe.docx
+++ b/Release/ReadMe.docx
@@ -36,11 +36,25 @@
                 <w:i w:val="0"/>
               </w:rPr>
             </w:pPr>
+            <w:proofErr w:type="spellStart"/>
             <w:r>
               <w:rPr>
                 <w:i w:val="0"/>
               </w:rPr>
-              <w:t>Author:</w:t>
+              <w:t>te</w:t>
+            </w:r>
+            <w:r>
+              <w:rPr>
+                <w:i w:val="0"/>
+              </w:rPr>
+              <w:t>Author</w:t>
+            </w:r>
+            <w:proofErr w:type="spellEnd"/>
+            <w:r>
+              <w:rPr>
+                <w:i w:val="0"/>
+              </w:rPr>
+              <w:t>:</w:t>
             </w:r>
             <w:r>
               <w:rPr>
@@ -287,7 +301,7 @@
           <w:r>
             <w:fldChar w:fldCharType="separate"/>
           </w:r>
-          <w:hyperlink w:anchor="_Toc54285848" w:history="1">
+          <w:hyperlink w:anchor="_Toc55657294" w:history="1">
             <w:r>
               <w:rPr>
                 <w:rStyle w:val="Hyperlink"/>
@@ -328,7 +342,7 @@
                 <w:noProof/>
                 <w:webHidden/>
               </w:rPr>
-              <w:instrText xml:space="preserve"> PAGEREF _Toc54285848 \h </w:instrText>
+              <w:instrText xml:space="preserve"> PAGEREF _Toc55657294 \h </w:instrText>
             </w:r>
             <w:r>
               <w:rPr>
@@ -366,7 +380,7 @@
               <w:sz w:val="22"/>
             </w:rPr>
           </w:pPr>
-          <w:hyperlink w:anchor="_Toc54285849" w:history="1">
+          <w:hyperlink w:anchor="_Toc55657295" w:history="1">
             <w:r>
               <w:rPr>
                 <w:rStyle w:val="Hyperlink"/>
@@ -401,7 +415,7 @@
               <w:rPr>
                 <w:webHidden/>
               </w:rPr>
-              <w:instrText xml:space="preserve"> PAGEREF _Toc54285849 \h </w:instrText>
+              <w:instrText xml:space="preserve"> PAGEREF _Toc55657295 \h </w:instrText>
             </w:r>
             <w:r>
               <w:rPr>
@@ -435,7 +449,7 @@
               <w:sz w:val="22"/>
             </w:rPr>
           </w:pPr>
-          <w:hyperlink w:anchor="_Toc54285850" w:history="1">
+          <w:hyperlink w:anchor="_Toc55657296" w:history="1">
             <w:r>
               <w:rPr>
                 <w:rStyle w:val="Hyperlink"/>
@@ -470,7 +484,7 @@
               <w:rPr>
                 <w:webHidden/>
               </w:rPr>
-              <w:instrText xml:space="preserve"> PAGEREF _Toc54285850 \h </w:instrText>
+              <w:instrText xml:space="preserve"> PAGEREF _Toc55657296 \h </w:instrText>
             </w:r>
             <w:r>
               <w:rPr>
@@ -504,7 +518,7 @@
               <w:sz w:val="22"/>
             </w:rPr>
           </w:pPr>
-          <w:hyperlink w:anchor="_Toc54285851" w:history="1">
+          <w:hyperlink w:anchor="_Toc55657297" w:history="1">
             <w:r>
               <w:rPr>
                 <w:rStyle w:val="Hyperlink"/>
@@ -539,7 +553,7 @@
               <w:rPr>
                 <w:webHidden/>
               </w:rPr>
-              <w:instrText xml:space="preserve"> PAGEREF _Toc54285851 \h </w:instrText>
+              <w:instrText xml:space="preserve"> PAGEREF _Toc55657297 \h </w:instrText>
             </w:r>
             <w:r>
               <w:rPr>
@@ -573,7 +587,7 @@
               <w:sz w:val="22"/>
             </w:rPr>
           </w:pPr>
-          <w:hyperlink w:anchor="_Toc54285852" w:history="1">
+          <w:hyperlink w:anchor="_Toc55657298" w:history="1">
             <w:r>
               <w:rPr>
                 <w:rStyle w:val="Hyperlink"/>
@@ -608,7 +622,7 @@
               <w:rPr>
                 <w:webHidden/>
               </w:rPr>
-              <w:instrText xml:space="preserve"> PAGEREF _Toc54285852 \h </w:instrText>
+              <w:instrText xml:space="preserve"> PAGEREF _Toc55657298 \h </w:instrText>
             </w:r>
             <w:r>
               <w:rPr>
@@ -642,7 +656,7 @@
               <w:sz w:val="22"/>
             </w:rPr>
           </w:pPr>
-          <w:hyperlink w:anchor="_Toc54285853" w:history="1">
+          <w:hyperlink w:anchor="_Toc55657299" w:history="1">
             <w:r>
               <w:rPr>
                 <w:rStyle w:val="Hyperlink"/>
@@ -677,7 +691,7 @@
               <w:rPr>
                 <w:webHidden/>
               </w:rPr>
-              <w:instrText xml:space="preserve"> PAGEREF _Toc54285853 \h </w:instrText>
+              <w:instrText xml:space="preserve"> PAGEREF _Toc55657299 \h </w:instrText>
             </w:r>
             <w:r>
               <w:rPr>
@@ -711,7 +725,7 @@
               <w:sz w:val="22"/>
             </w:rPr>
           </w:pPr>
-          <w:hyperlink w:anchor="_Toc54285854" w:history="1">
+          <w:hyperlink w:anchor="_Toc55657300" w:history="1">
             <w:r>
               <w:rPr>
                 <w:rStyle w:val="Hyperlink"/>
@@ -746,7 +760,7 @@
               <w:rPr>
                 <w:webHidden/>
               </w:rPr>
-              <w:instrText xml:space="preserve"> PAGEREF _Toc54285854 \h </w:instrText>
+              <w:instrText xml:space="preserve"> PAGEREF _Toc55657300 \h </w:instrText>
             </w:r>
             <w:r>
               <w:rPr>
@@ -785,7 +799,7 @@
               <w:sz w:val="22"/>
             </w:rPr>
           </w:pPr>
-          <w:hyperlink w:anchor="_Toc54285855" w:history="1">
+          <w:hyperlink w:anchor="_Toc55657301" w:history="1">
             <w:r>
               <w:rPr>
                 <w:rStyle w:val="Hyperlink"/>
@@ -826,7 +840,7 @@
                 <w:noProof/>
                 <w:webHidden/>
               </w:rPr>
-              <w:instrText xml:space="preserve"> PAGEREF _Toc54285855 \h </w:instrText>
+              <w:instrText xml:space="preserve"> PAGEREF _Toc55657301 \h </w:instrText>
             </w:r>
             <w:r>
               <w:rPr>
@@ -864,7 +878,7 @@
               <w:sz w:val="22"/>
             </w:rPr>
           </w:pPr>
-          <w:hyperlink w:anchor="_Toc54285856" w:history="1">
+          <w:hyperlink w:anchor="_Toc55657302" w:history="1">
             <w:r>
               <w:rPr>
                 <w:rStyle w:val="Hyperlink"/>
@@ -899,7 +913,7 @@
               <w:rPr>
                 <w:webHidden/>
               </w:rPr>
-              <w:instrText xml:space="preserve"> PAGEREF _Toc54285856 \h </w:instrText>
+              <w:instrText xml:space="preserve"> PAGEREF _Toc55657302 \h </w:instrText>
             </w:r>
             <w:r>
               <w:rPr>
@@ -938,7 +952,7 @@
               <w:sz w:val="22"/>
             </w:rPr>
           </w:pPr>
-          <w:hyperlink w:anchor="_Toc54285857" w:history="1">
+          <w:hyperlink w:anchor="_Toc55657303" w:history="1">
             <w:r>
               <w:rPr>
                 <w:rStyle w:val="Hyperlink"/>
@@ -979,7 +993,7 @@
                 <w:noProof/>
                 <w:webHidden/>
               </w:rPr>
-              <w:instrText xml:space="preserve"> PAGEREF _Toc54285857 \h </w:instrText>
+              <w:instrText xml:space="preserve"> PAGEREF _Toc55657303 \h </w:instrText>
             </w:r>
             <w:r>
               <w:rPr>
@@ -1022,7 +1036,7 @@
               <w:sz w:val="22"/>
             </w:rPr>
           </w:pPr>
-          <w:hyperlink w:anchor="_Toc54285858" w:history="1">
+          <w:hyperlink w:anchor="_Toc55657304" w:history="1">
             <w:r>
               <w:rPr>
                 <w:rStyle w:val="Hyperlink"/>
@@ -1063,7 +1077,7 @@
                 <w:noProof/>
                 <w:webHidden/>
               </w:rPr>
-              <w:instrText xml:space="preserve"> PAGEREF _Toc54285858 \h </w:instrText>
+              <w:instrText xml:space="preserve"> PAGEREF _Toc55657304 \h </w:instrText>
             </w:r>
             <w:r>
               <w:rPr>
@@ -1106,7 +1120,7 @@
               <w:sz w:val="22"/>
             </w:rPr>
           </w:pPr>
-          <w:hyperlink w:anchor="_Toc54285859" w:history="1">
+          <w:hyperlink w:anchor="_Toc55657305" w:history="1">
             <w:r>
               <w:rPr>
                 <w:rStyle w:val="Hyperlink"/>
@@ -1147,7 +1161,7 @@
                 <w:noProof/>
                 <w:webHidden/>
               </w:rPr>
-              <w:instrText xml:space="preserve"> PAGEREF _Toc54285859 \h </w:instrText>
+              <w:instrText xml:space="preserve"> PAGEREF _Toc55657305 \h </w:instrText>
             </w:r>
             <w:r>
               <w:rPr>
@@ -1190,7 +1204,7 @@
               <w:sz w:val="22"/>
             </w:rPr>
           </w:pPr>
-          <w:hyperlink w:anchor="_Toc54285860" w:history="1">
+          <w:hyperlink w:anchor="_Toc55657306" w:history="1">
             <w:r>
               <w:rPr>
                 <w:rStyle w:val="Hyperlink"/>
@@ -1231,7 +1245,7 @@
                 <w:noProof/>
                 <w:webHidden/>
               </w:rPr>
-              <w:instrText xml:space="preserve"> PAGEREF _Toc54285860 \h </w:instrText>
+              <w:instrText xml:space="preserve"> PAGEREF _Toc55657306 \h </w:instrText>
             </w:r>
             <w:r>
               <w:rPr>
@@ -1269,7 +1283,7 @@
               <w:sz w:val="22"/>
             </w:rPr>
           </w:pPr>
-          <w:hyperlink w:anchor="_Toc54285861" w:history="1">
+          <w:hyperlink w:anchor="_Toc55657307" w:history="1">
             <w:r>
               <w:rPr>
                 <w:rStyle w:val="Hyperlink"/>
@@ -1304,7 +1318,7 @@
               <w:rPr>
                 <w:webHidden/>
               </w:rPr>
-              <w:instrText xml:space="preserve"> PAGEREF _Toc54285861 \h </w:instrText>
+              <w:instrText xml:space="preserve"> PAGEREF _Toc55657307 \h </w:instrText>
             </w:r>
             <w:r>
               <w:rPr>
@@ -1343,7 +1357,7 @@
               <w:sz w:val="22"/>
             </w:rPr>
           </w:pPr>
-          <w:hyperlink w:anchor="_Toc54285862" w:history="1">
+          <w:hyperlink w:anchor="_Toc55657308" w:history="1">
             <w:r>
               <w:rPr>
                 <w:rStyle w:val="Hyperlink"/>
@@ -1384,7 +1398,7 @@
                 <w:noProof/>
                 <w:webHidden/>
               </w:rPr>
-              <w:instrText xml:space="preserve"> PAGEREF _Toc54285862 \h </w:instrText>
+              <w:instrText xml:space="preserve"> PAGEREF _Toc55657308 \h </w:instrText>
             </w:r>
             <w:r>
               <w:rPr>
@@ -1422,7 +1436,7 @@
               <w:sz w:val="22"/>
             </w:rPr>
           </w:pPr>
-          <w:hyperlink w:anchor="_Toc54285863" w:history="1">
+          <w:hyperlink w:anchor="_Toc55657309" w:history="1">
             <w:r>
               <w:rPr>
                 <w:rStyle w:val="Hyperlink"/>
@@ -1457,7 +1471,7 @@
               <w:rPr>
                 <w:webHidden/>
               </w:rPr>
-              <w:instrText xml:space="preserve"> PAGEREF _Toc54285863 \h </w:instrText>
+              <w:instrText xml:space="preserve"> PAGEREF _Toc55657309 \h </w:instrText>
             </w:r>
             <w:r>
               <w:rPr>
@@ -1491,7 +1505,7 @@
               <w:sz w:val="22"/>
             </w:rPr>
           </w:pPr>
-          <w:hyperlink w:anchor="_Toc54285864" w:history="1">
+          <w:hyperlink w:anchor="_Toc55657310" w:history="1">
             <w:r>
               <w:rPr>
                 <w:rStyle w:val="Hyperlink"/>
@@ -1526,7 +1540,7 @@
               <w:rPr>
                 <w:webHidden/>
               </w:rPr>
-              <w:instrText xml:space="preserve"> PAGEREF _Toc54285864 \h </w:instrText>
+              <w:instrText xml:space="preserve"> PAGEREF _Toc55657310 \h </w:instrText>
             </w:r>
             <w:r>
               <w:rPr>
@@ -1565,7 +1579,7 @@
               <w:sz w:val="22"/>
             </w:rPr>
           </w:pPr>
-          <w:hyperlink w:anchor="_Toc54285865" w:history="1">
+          <w:hyperlink w:anchor="_Toc55657311" w:history="1">
             <w:r>
               <w:rPr>
                 <w:rStyle w:val="Hyperlink"/>
@@ -1606,7 +1620,7 @@
                 <w:noProof/>
                 <w:webHidden/>
               </w:rPr>
-              <w:instrText xml:space="preserve"> PAGEREF _Toc54285865 \h </w:instrText>
+              <w:instrText xml:space="preserve"> PAGEREF _Toc55657311 \h </w:instrText>
             </w:r>
             <w:r>
               <w:rPr>
@@ -1649,7 +1663,7 @@
               <w:sz w:val="22"/>
             </w:rPr>
           </w:pPr>
-          <w:hyperlink w:anchor="_Toc54285866" w:history="1">
+          <w:hyperlink w:anchor="_Toc55657312" w:history="1">
             <w:r>
               <w:rPr>
                 <w:rStyle w:val="Hyperlink"/>
@@ -1690,7 +1704,7 @@
                 <w:noProof/>
                 <w:webHidden/>
               </w:rPr>
-              <w:instrText xml:space="preserve"> PAGEREF _Toc54285866 \h </w:instrText>
+              <w:instrText xml:space="preserve"> PAGEREF _Toc55657312 \h </w:instrText>
             </w:r>
             <w:r>
               <w:rPr>
@@ -1733,7 +1747,7 @@
               <w:sz w:val="22"/>
             </w:rPr>
           </w:pPr>
-          <w:hyperlink w:anchor="_Toc54285867" w:history="1">
+          <w:hyperlink w:anchor="_Toc55657313" w:history="1">
             <w:r>
               <w:rPr>
                 <w:rStyle w:val="Hyperlink"/>
@@ -1774,7 +1788,7 @@
                 <w:noProof/>
                 <w:webHidden/>
               </w:rPr>
-              <w:instrText xml:space="preserve"> PAGEREF _Toc54285867 \h </w:instrText>
+              <w:instrText xml:space="preserve"> PAGEREF _Toc55657313 \h </w:instrText>
             </w:r>
             <w:r>
               <w:rPr>
@@ -1817,7 +1831,7 @@
               <w:sz w:val="22"/>
             </w:rPr>
           </w:pPr>
-          <w:hyperlink w:anchor="_Toc54285868" w:history="1">
+          <w:hyperlink w:anchor="_Toc55657314" w:history="1">
             <w:r>
               <w:rPr>
                 <w:rStyle w:val="Hyperlink"/>
@@ -1858,7 +1872,7 @@
                 <w:noProof/>
                 <w:webHidden/>
               </w:rPr>
-              <w:instrText xml:space="preserve"> PAGEREF _Toc54285868 \h </w:instrText>
+              <w:instrText xml:space="preserve"> PAGEREF _Toc55657314 \h </w:instrText>
             </w:r>
             <w:r>
               <w:rPr>
@@ -1932,10 +1946,10 @@
         <w:tblLook w:val="04A0"/>
       </w:tblPr>
       <w:tblGrid>
-        <w:gridCol w:w="708"/>
-        <w:gridCol w:w="1607"/>
-        <w:gridCol w:w="1530"/>
-        <w:gridCol w:w="5850"/>
+        <w:gridCol w:w="888"/>
+        <w:gridCol w:w="1260"/>
+        <w:gridCol w:w="1350"/>
+        <w:gridCol w:w="6197"/>
       </w:tblGrid>
       <w:tr>
         <w:trPr>
@@ -1943,7 +1957,7 @@
         </w:trPr>
         <w:tc>
           <w:tcPr>
-            <w:tcW w:w="708" w:type="dxa"/>
+            <w:tcW w:w="888" w:type="dxa"/>
             <w:tcBorders>
               <w:top w:val="single" w:sz="4" w:space="0" w:color="1F497D"/>
               <w:left w:val="single" w:sz="6" w:space="0" w:color="1F497D"/>
@@ -1958,13 +1972,13 @@
               <w:pStyle w:val="TableHeader"/>
             </w:pPr>
             <w:r>
-              <w:t>Rev</w:t>
+              <w:t>Version</w:t>
             </w:r>
           </w:p>
         </w:tc>
         <w:tc>
           <w:tcPr>
-            <w:tcW w:w="1607" w:type="dxa"/>
+            <w:tcW w:w="1260" w:type="dxa"/>
             <w:tcBorders>
               <w:top w:val="single" w:sz="4" w:space="0" w:color="1F497D"/>
               <w:left w:val="single" w:sz="6" w:space="0" w:color="1F497D"/>
@@ -1984,7 +1998,7 @@
         </w:tc>
         <w:tc>
           <w:tcPr>
-            <w:tcW w:w="1530" w:type="dxa"/>
+            <w:tcW w:w="1350" w:type="dxa"/>
             <w:tcBorders>
               <w:top w:val="single" w:sz="4" w:space="0" w:color="1F497D"/>
               <w:left w:val="single" w:sz="6" w:space="0" w:color="1F497D"/>
@@ -2006,7 +2020,7 @@
         </w:tc>
         <w:tc>
           <w:tcPr>
-            <w:tcW w:w="5850" w:type="dxa"/>
+            <w:tcW w:w="6197" w:type="dxa"/>
             <w:tcBorders>
               <w:top w:val="single" w:sz="4" w:space="0" w:color="1F497D"/>
               <w:left w:val="single" w:sz="6" w:space="0" w:color="1F497D"/>
@@ -2034,7 +2048,7 @@
         </w:trPr>
         <w:tc>
           <w:tcPr>
-            <w:tcW w:w="708" w:type="dxa"/>
+            <w:tcW w:w="888" w:type="dxa"/>
             <w:tcBorders>
               <w:top w:val="single" w:sz="8" w:space="0" w:color="4F81BD"/>
               <w:left w:val="single" w:sz="6" w:space="0" w:color="1F497D"/>
@@ -2049,13 +2063,13 @@
               <w:jc w:val="center"/>
             </w:pPr>
             <w:r>
-              <w:t>A</w:t>
+              <w:t>1.0.0.0</w:t>
             </w:r>
           </w:p>
         </w:tc>
         <w:tc>
           <w:tcPr>
-            <w:tcW w:w="1607" w:type="dxa"/>
+            <w:tcW w:w="1260" w:type="dxa"/>
             <w:tcBorders>
               <w:top w:val="single" w:sz="8" w:space="0" w:color="4F81BD"/>
               <w:left w:val="single" w:sz="6" w:space="0" w:color="1F497D"/>
@@ -2075,7 +2089,7 @@
         </w:tc>
         <w:tc>
           <w:tcPr>
-            <w:tcW w:w="1530" w:type="dxa"/>
+            <w:tcW w:w="1350" w:type="dxa"/>
             <w:tcBorders>
               <w:top w:val="single" w:sz="8" w:space="0" w:color="4F81BD"/>
               <w:left w:val="single" w:sz="6" w:space="0" w:color="1F497D"/>
@@ -2100,7 +2114,7 @@
         </w:tc>
         <w:tc>
           <w:tcPr>
-            <w:tcW w:w="5850" w:type="dxa"/>
+            <w:tcW w:w="6197" w:type="dxa"/>
             <w:tcBorders>
               <w:top w:val="single" w:sz="8" w:space="0" w:color="4F81BD"/>
               <w:left w:val="single" w:sz="6" w:space="0" w:color="1F497D"/>
@@ -2126,7 +2140,7 @@
         </w:trPr>
         <w:tc>
           <w:tcPr>
-            <w:tcW w:w="708" w:type="dxa"/>
+            <w:tcW w:w="888" w:type="dxa"/>
             <w:tcBorders>
               <w:top w:val="single" w:sz="8" w:space="0" w:color="4F81BD"/>
               <w:left w:val="single" w:sz="6" w:space="0" w:color="1F497D"/>
@@ -2139,12 +2153,21 @@
             <w:pPr>
               <w:pStyle w:val="NoSpacing"/>
               <w:jc w:val="center"/>
+              <w:rPr>
+                <w:highlight w:val="yellow"/>
+              </w:rPr>
             </w:pPr>
+            <w:r>
+              <w:rPr>
+                <w:highlight w:val="yellow"/>
+              </w:rPr>
+              <w:t>1.1.0.0</w:t>
+            </w:r>
           </w:p>
         </w:tc>
         <w:tc>
           <w:tcPr>
-            <w:tcW w:w="1607" w:type="dxa"/>
+            <w:tcW w:w="1260" w:type="dxa"/>
             <w:tcBorders>
               <w:top w:val="single" w:sz="8" w:space="0" w:color="4F81BD"/>
               <w:left w:val="single" w:sz="6" w:space="0" w:color="1F497D"/>
@@ -2156,12 +2179,21 @@
             <w:pPr>
               <w:pStyle w:val="NoSpacing"/>
               <w:jc w:val="center"/>
+              <w:rPr>
+                <w:highlight w:val="yellow"/>
+              </w:rPr>
             </w:pPr>
+            <w:r>
+              <w:rPr>
+                <w:highlight w:val="yellow"/>
+              </w:rPr>
+              <w:t>Scott Pelger</w:t>
+            </w:r>
           </w:p>
         </w:tc>
         <w:tc>
           <w:tcPr>
-            <w:tcW w:w="1530" w:type="dxa"/>
+            <w:tcW w:w="1350" w:type="dxa"/>
             <w:tcBorders>
               <w:top w:val="single" w:sz="8" w:space="0" w:color="4F81BD"/>
               <w:left w:val="single" w:sz="6" w:space="0" w:color="1F497D"/>
@@ -2174,12 +2206,15 @@
             <w:pPr>
               <w:pStyle w:val="NoSpacing"/>
               <w:jc w:val="center"/>
+              <w:rPr>
+                <w:highlight w:val="yellow"/>
+              </w:rPr>
             </w:pPr>
           </w:p>
         </w:tc>
         <w:tc>
           <w:tcPr>
-            <w:tcW w:w="5850" w:type="dxa"/>
+            <w:tcW w:w="6197" w:type="dxa"/>
             <w:tcBorders>
               <w:top w:val="single" w:sz="8" w:space="0" w:color="4F81BD"/>
               <w:left w:val="single" w:sz="6" w:space="0" w:color="1F497D"/>
@@ -2191,7 +2226,148 @@
           <w:p>
             <w:pPr>
               <w:pStyle w:val="NoSpacing"/>
+              <w:numPr>
+                <w:ilvl w:val="0"/>
+                <w:numId w:val="8"/>
+              </w:numPr>
+              <w:rPr>
+                <w:highlight w:val="yellow"/>
+              </w:rPr>
             </w:pPr>
+            <w:r>
+              <w:rPr>
+                <w:highlight w:val="yellow"/>
+              </w:rPr>
+              <w:t xml:space="preserve">Corrected conversion of </w:t>
+            </w:r>
+            <w:proofErr w:type="spellStart"/>
+            <w:r>
+              <w:rPr>
+                <w:highlight w:val="yellow"/>
+              </w:rPr>
+              <w:t>gpx</w:t>
+            </w:r>
+            <w:proofErr w:type="spellEnd"/>
+            <w:r>
+              <w:rPr>
+                <w:highlight w:val="yellow"/>
+              </w:rPr>
+              <w:t xml:space="preserve"> files that do not contain </w:t>
+            </w:r>
+            <w:r>
+              <w:rPr>
+                <w:highlight w:val="yellow"/>
+              </w:rPr>
+              <w:t xml:space="preserve">cadence, heart rate, or </w:t>
+            </w:r>
+            <w:r>
+              <w:rPr>
+                <w:highlight w:val="yellow"/>
+              </w:rPr>
+              <w:t>power data.</w:t>
+            </w:r>
+          </w:p>
+          <w:p>
+            <w:pPr>
+              <w:pStyle w:val="NoSpacing"/>
+              <w:numPr>
+                <w:ilvl w:val="0"/>
+                <w:numId w:val="8"/>
+              </w:numPr>
+              <w:rPr>
+                <w:highlight w:val="yellow"/>
+              </w:rPr>
+            </w:pPr>
+            <w:r>
+              <w:rPr>
+                <w:highlight w:val="yellow"/>
+              </w:rPr>
+              <w:t>Was not saving elevation data during re-rides. Corrected.</w:t>
+            </w:r>
+          </w:p>
+          <w:p>
+            <w:pPr>
+              <w:pStyle w:val="NoSpacing"/>
+              <w:numPr>
+                <w:ilvl w:val="0"/>
+                <w:numId w:val="8"/>
+              </w:numPr>
+              <w:rPr>
+                <w:highlight w:val="yellow"/>
+              </w:rPr>
+            </w:pPr>
+            <w:r>
+              <w:rPr>
+                <w:highlight w:val="yellow"/>
+              </w:rPr>
+              <w:t>Added ability to convert between KML and FIT files.</w:t>
+            </w:r>
+          </w:p>
+          <w:p>
+            <w:pPr>
+              <w:pStyle w:val="NoSpacing"/>
+              <w:numPr>
+                <w:ilvl w:val="0"/>
+                <w:numId w:val="8"/>
+              </w:numPr>
+              <w:rPr>
+                <w:highlight w:val="yellow"/>
+              </w:rPr>
+            </w:pPr>
+            <w:r>
+              <w:rPr>
+                <w:highlight w:val="yellow"/>
+              </w:rPr>
+              <w:t>Corrected display of speed in pairing dialog.</w:t>
+            </w:r>
+          </w:p>
+          <w:p>
+            <w:pPr>
+              <w:pStyle w:val="NoSpacing"/>
+              <w:numPr>
+                <w:ilvl w:val="0"/>
+                <w:numId w:val="8"/>
+              </w:numPr>
+              <w:rPr>
+                <w:highlight w:val="yellow"/>
+              </w:rPr>
+            </w:pPr>
+            <w:r>
+              <w:rPr>
+                <w:highlight w:val="yellow"/>
+              </w:rPr>
+              <w:t xml:space="preserve">Allowing more time to send trainer user configuration data. for months this had been working as is. </w:t>
+            </w:r>
+            <w:r>
+              <w:rPr>
+                <w:highlight w:val="yellow"/>
+              </w:rPr>
+              <w:t>N</w:t>
+            </w:r>
+            <w:r>
+              <w:rPr>
+                <w:highlight w:val="yellow"/>
+              </w:rPr>
+              <w:t>ow some failures are coming back from trainer and more time/attempts are needed. The failures could be a result of the recent physical bike/dongle/laptop position changes made.</w:t>
+            </w:r>
+          </w:p>
+          <w:p>
+            <w:pPr>
+              <w:pStyle w:val="NoSpacing"/>
+              <w:numPr>
+                <w:ilvl w:val="0"/>
+                <w:numId w:val="8"/>
+              </w:numPr>
+              <w:rPr>
+                <w:highlight w:val="yellow"/>
+              </w:rPr>
+            </w:pPr>
+            <w:r>
+              <w:rPr>
+                <w:highlight w:val="yellow"/>
+              </w:rPr>
+              <w:t>Reduced gradient resolution from 100m to 50m.</w:t>
+            </w:r>
           </w:p>
         </w:tc>
       </w:tr>
@@ -2201,7 +2377,7 @@
         </w:trPr>
         <w:tc>
           <w:tcPr>
-            <w:tcW w:w="708" w:type="dxa"/>
+            <w:tcW w:w="888" w:type="dxa"/>
             <w:tcBorders>
               <w:top w:val="single" w:sz="8" w:space="0" w:color="4F81BD"/>
               <w:left w:val="single" w:sz="6" w:space="0" w:color="1F497D"/>
@@ -2222,7 +2398,7 @@
         </w:tc>
         <w:tc>
           <w:tcPr>
-            <w:tcW w:w="1607" w:type="dxa"/>
+            <w:tcW w:w="1260" w:type="dxa"/>
             <w:tcBorders>
               <w:top w:val="single" w:sz="8" w:space="0" w:color="4F81BD"/>
               <w:left w:val="single" w:sz="6" w:space="0" w:color="1F497D"/>
@@ -2242,7 +2418,7 @@
         </w:tc>
         <w:tc>
           <w:tcPr>
-            <w:tcW w:w="1530" w:type="dxa"/>
+            <w:tcW w:w="1350" w:type="dxa"/>
             <w:tcBorders>
               <w:top w:val="single" w:sz="8" w:space="0" w:color="4F81BD"/>
               <w:left w:val="single" w:sz="6" w:space="0" w:color="1F497D"/>
@@ -2263,7 +2439,7 @@
         </w:tc>
         <w:tc>
           <w:tcPr>
-            <w:tcW w:w="5850" w:type="dxa"/>
+            <w:tcW w:w="6197" w:type="dxa"/>
             <w:tcBorders>
               <w:top w:val="single" w:sz="8" w:space="0" w:color="4F81BD"/>
               <w:left w:val="single" w:sz="6" w:space="0" w:color="1F497D"/>
@@ -2297,7 +2473,7 @@
       <w:bookmarkStart w:id="2" w:name="_Toc419448036"/>
       <w:bookmarkStart w:id="3" w:name="_Toc419444899"/>
       <w:bookmarkStart w:id="4" w:name="_Toc418771385"/>
-      <w:bookmarkStart w:id="5" w:name="_Toc54285848"/>
+      <w:bookmarkStart w:id="5" w:name="_Toc55657294"/>
       <w:r>
         <w:lastRenderedPageBreak/>
         <w:t>Introduction</w:t>
@@ -2322,7 +2498,7 @@
       <w:bookmarkStart w:id="8" w:name="_Toc419448037"/>
       <w:bookmarkStart w:id="9" w:name="_Toc419444900"/>
       <w:bookmarkStart w:id="10" w:name="_Toc418771386"/>
-      <w:bookmarkStart w:id="11" w:name="_Toc54285849"/>
+      <w:bookmarkStart w:id="11" w:name="_Toc55657295"/>
       <w:r>
         <w:t>Purpose</w:t>
       </w:r>
@@ -2340,7 +2516,15 @@
         </w:rPr>
       </w:pPr>
       <w:r>
-        <w:t>I wrote this because I wanted something to use during the off Zwift months and because I like to do some things myself</w:t>
+        <w:t xml:space="preserve">I wrote this because I wanted something to use during the off </w:t>
+      </w:r>
+      <w:proofErr w:type="spellStart"/>
+      <w:r>
+        <w:t>Zwift</w:t>
+      </w:r>
+      <w:proofErr w:type="spellEnd"/>
+      <w:r>
+        <w:t xml:space="preserve"> months and because I like to do some things myself</w:t>
       </w:r>
       <w:r>
         <w:t>.</w:t>
@@ -2363,7 +2547,7 @@
           <w:numId w:val="2"/>
         </w:numPr>
       </w:pPr>
-      <w:bookmarkStart w:id="12" w:name="_Toc54285850"/>
+      <w:bookmarkStart w:id="12" w:name="_Toc55657296"/>
       <w:r>
         <w:t>Capabilities</w:t>
       </w:r>
@@ -2379,10 +2563,16 @@
         <w:pStyle w:val="ListParagraph"/>
         <w:numPr>
           <w:ilvl w:val="0"/>
-          <w:numId w:val="48"/>
+          <w:numId w:val="5"/>
         </w:numPr>
-      </w:pPr>
-      <w:r>
+        <w:rPr>
+          <w:rFonts w:asciiTheme="minorHAnsi" w:hAnsiTheme="minorHAnsi"/>
+        </w:rPr>
+      </w:pPr>
+      <w:r>
+        <w:rPr>
+          <w:rFonts w:asciiTheme="minorHAnsi" w:hAnsiTheme="minorHAnsi"/>
+        </w:rPr>
         <w:t>Re-ride a previously ridden ride</w:t>
       </w:r>
     </w:p>
@@ -2391,10 +2581,16 @@
         <w:pStyle w:val="ListParagraph"/>
         <w:numPr>
           <w:ilvl w:val="0"/>
-          <w:numId w:val="48"/>
+          <w:numId w:val="5"/>
         </w:numPr>
-      </w:pPr>
-      <w:r>
+        <w:rPr>
+          <w:rFonts w:asciiTheme="minorHAnsi" w:hAnsiTheme="minorHAnsi"/>
+        </w:rPr>
+      </w:pPr>
+      <w:r>
+        <w:rPr>
+          <w:rFonts w:asciiTheme="minorHAnsi" w:hAnsiTheme="minorHAnsi"/>
+        </w:rPr>
         <w:t>Define and ride an elevation profile</w:t>
       </w:r>
     </w:p>
@@ -2403,16 +2599,28 @@
         <w:pStyle w:val="ListParagraph"/>
         <w:numPr>
           <w:ilvl w:val="0"/>
-          <w:numId w:val="48"/>
+          <w:numId w:val="5"/>
         </w:numPr>
-      </w:pPr>
-      <w:r>
+        <w:rPr>
+          <w:rFonts w:asciiTheme="minorHAnsi" w:hAnsiTheme="minorHAnsi"/>
+        </w:rPr>
+      </w:pPr>
+      <w:r>
+        <w:rPr>
+          <w:rFonts w:asciiTheme="minorHAnsi" w:hAnsiTheme="minorHAnsi"/>
+        </w:rPr>
         <w:t>Define and ride a</w:t>
       </w:r>
       <w:r>
+        <w:rPr>
+          <w:rFonts w:asciiTheme="minorHAnsi" w:hAnsiTheme="minorHAnsi"/>
+        </w:rPr>
         <w:t xml:space="preserve"> power based interval</w:t>
       </w:r>
       <w:r>
+        <w:rPr>
+          <w:rFonts w:asciiTheme="minorHAnsi" w:hAnsiTheme="minorHAnsi"/>
+        </w:rPr>
         <w:t xml:space="preserve"> training session</w:t>
       </w:r>
     </w:p>
@@ -2421,10 +2629,16 @@
         <w:pStyle w:val="ListParagraph"/>
         <w:numPr>
           <w:ilvl w:val="0"/>
-          <w:numId w:val="48"/>
+          <w:numId w:val="5"/>
         </w:numPr>
-      </w:pPr>
-      <w:r>
+        <w:rPr>
+          <w:rFonts w:asciiTheme="minorHAnsi" w:hAnsiTheme="minorHAnsi"/>
+        </w:rPr>
+      </w:pPr>
+      <w:r>
+        <w:rPr>
+          <w:rFonts w:asciiTheme="minorHAnsi" w:hAnsiTheme="minorHAnsi"/>
+        </w:rPr>
         <w:t>Define and ride a heart rate based interval training session</w:t>
       </w:r>
     </w:p>
@@ -2433,16 +2647,28 @@
         <w:pStyle w:val="ListParagraph"/>
         <w:numPr>
           <w:ilvl w:val="0"/>
-          <w:numId w:val="48"/>
+          <w:numId w:val="5"/>
         </w:numPr>
-      </w:pPr>
-      <w:r>
+        <w:rPr>
+          <w:rFonts w:asciiTheme="minorHAnsi" w:hAnsiTheme="minorHAnsi"/>
+        </w:rPr>
+      </w:pPr>
+      <w:r>
+        <w:rPr>
+          <w:rFonts w:asciiTheme="minorHAnsi" w:hAnsiTheme="minorHAnsi"/>
+        </w:rPr>
         <w:t>Some FIT file utilities such as combining, reversing</w:t>
       </w:r>
       <w:r>
+        <w:rPr>
+          <w:rFonts w:asciiTheme="minorHAnsi" w:hAnsiTheme="minorHAnsi"/>
+        </w:rPr>
         <w:t>,</w:t>
       </w:r>
       <w:r>
+        <w:rPr>
+          <w:rFonts w:asciiTheme="minorHAnsi" w:hAnsiTheme="minorHAnsi"/>
+        </w:rPr>
         <w:t xml:space="preserve"> and converting</w:t>
       </w:r>
     </w:p>
@@ -2454,7 +2680,7 @@
           <w:numId w:val="2"/>
         </w:numPr>
       </w:pPr>
-      <w:bookmarkStart w:id="13" w:name="_Toc54285851"/>
+      <w:bookmarkStart w:id="13" w:name="_Toc55657297"/>
       <w:r>
         <w:t>Requirements</w:t>
       </w:r>
@@ -2465,22 +2691,40 @@
         <w:pStyle w:val="ListParagraph"/>
         <w:numPr>
           <w:ilvl w:val="0"/>
-          <w:numId w:val="49"/>
+          <w:numId w:val="6"/>
         </w:numPr>
-      </w:pPr>
-      <w:r>
+        <w:rPr>
+          <w:rFonts w:asciiTheme="minorHAnsi" w:hAnsiTheme="minorHAnsi"/>
+        </w:rPr>
+      </w:pPr>
+      <w:r>
+        <w:rPr>
+          <w:rFonts w:asciiTheme="minorHAnsi" w:hAnsiTheme="minorHAnsi"/>
+        </w:rPr>
         <w:t xml:space="preserve">Windows PC with at least </w:t>
       </w:r>
       <w:r>
+        <w:rPr>
+          <w:rFonts w:asciiTheme="minorHAnsi" w:hAnsiTheme="minorHAnsi"/>
+        </w:rPr>
         <w:t>W</w:t>
       </w:r>
       <w:r>
+        <w:rPr>
+          <w:rFonts w:asciiTheme="minorHAnsi" w:hAnsiTheme="minorHAnsi"/>
+        </w:rPr>
         <w:t xml:space="preserve">indows 7 installed. </w:t>
       </w:r>
       <w:r>
+        <w:rPr>
+          <w:rFonts w:asciiTheme="minorHAnsi" w:hAnsiTheme="minorHAnsi"/>
+        </w:rPr>
         <w:t>T</w:t>
       </w:r>
       <w:r>
+        <w:rPr>
+          <w:rFonts w:asciiTheme="minorHAnsi" w:hAnsiTheme="minorHAnsi"/>
+        </w:rPr>
         <w:t>he app was developed on a Windows 7 machine and used with a Windows 10 machine. These are the only two operating systems tested so far.</w:t>
       </w:r>
     </w:p>
@@ -2489,19 +2733,29 @@
         <w:pStyle w:val="ListParagraph"/>
         <w:numPr>
           <w:ilvl w:val="0"/>
-          <w:numId w:val="49"/>
+          <w:numId w:val="6"/>
         </w:numPr>
-      </w:pPr>
-      <w:r>
+        <w:rPr>
+          <w:rFonts w:asciiTheme="minorHAnsi" w:hAnsiTheme="minorHAnsi"/>
+        </w:rPr>
+      </w:pPr>
+      <w:r>
+        <w:rPr>
+          <w:rFonts w:asciiTheme="minorHAnsi" w:hAnsiTheme="minorHAnsi"/>
+        </w:rPr>
         <w:t>An ANT+ dongle will be needed. There are various sources available on amazon.com.</w:t>
       </w:r>
       <w:r>
+        <w:rPr>
+          <w:rFonts w:asciiTheme="minorHAnsi" w:hAnsiTheme="minorHAnsi"/>
+        </w:rPr>
         <w:t xml:space="preserve"> I paid $20ish for this: </w:t>
       </w:r>
       <w:hyperlink r:id="rId8" w:history="1">
         <w:r>
           <w:rPr>
             <w:rStyle w:val="Hyperlink"/>
+            <w:rFonts w:asciiTheme="minorHAnsi" w:hAnsiTheme="minorHAnsi"/>
           </w:rPr>
           <w:t>https://www.amazon.com/Garmin-010-R1058-00-Stick-Fitness-Devices/dp/B0769KTMGP/ref=pd_ybh_a_23?_encoding=UTF8&amp;psc=1&amp;refRID=NPC7M8ZA0SA2TQMMRYVY</w:t>
         </w:r>
@@ -2512,28 +2766,40 @@
         <w:pStyle w:val="ListParagraph"/>
         <w:numPr>
           <w:ilvl w:val="0"/>
-          <w:numId w:val="49"/>
+          <w:numId w:val="6"/>
         </w:numPr>
-      </w:pPr>
-      <w:r>
-        <w:t xml:space="preserve">An ANT compliant fitness equipment trainer. This is a typical smart trainer that can be controlled using the ANT+ wireless protocol. The application strictly adheres to the specifications found in the ANT+ fitness equipment document number </w:t>
-      </w:r>
-      <w:r>
-        <w:t>D000001231</w:t>
-      </w:r>
-      <w:r>
-        <w:t xml:space="preserve"> revision 5.</w:t>
-      </w:r>
-      <w:r>
+        <w:rPr>
+          <w:rFonts w:asciiTheme="minorHAnsi" w:hAnsiTheme="minorHAnsi"/>
+        </w:rPr>
+      </w:pPr>
+      <w:r>
+        <w:rPr>
+          <w:rFonts w:asciiTheme="minorHAnsi" w:hAnsiTheme="minorHAnsi"/>
+        </w:rPr>
+        <w:t>An ANT compliant fitness equipment trainer. This is a typical smart trainer that can be controlled using the ANT+ wireless protocol. The application strictly adheres to the specifications found in the ANT+ fitness equipment document number D000001231 revision 5.</w:t>
+      </w:r>
+      <w:r>
+        <w:rPr>
+          <w:rFonts w:asciiTheme="minorHAnsi" w:hAnsiTheme="minorHAnsi"/>
+        </w:rPr>
         <w:t xml:space="preserve"> Typical smart trainers provide power, s</w:t>
       </w:r>
       <w:r>
+        <w:rPr>
+          <w:rFonts w:asciiTheme="minorHAnsi" w:hAnsiTheme="minorHAnsi"/>
+        </w:rPr>
         <w:t>peed, and distance as feedback. My smart trainer is a 2018 model Wahoo Kicker Core I picked up new mid 2019, it was a good deal, new, low demand</w:t>
       </w:r>
       <w:r>
+        <w:rPr>
+          <w:rFonts w:asciiTheme="minorHAnsi" w:hAnsiTheme="minorHAnsi"/>
+        </w:rPr>
         <w:t xml:space="preserve"> during the summer</w:t>
       </w:r>
       <w:r>
+        <w:rPr>
+          <w:rFonts w:asciiTheme="minorHAnsi" w:hAnsiTheme="minorHAnsi"/>
+        </w:rPr>
         <w:t>, previous year model.</w:t>
       </w:r>
     </w:p>
@@ -2545,7 +2811,7 @@
           <w:numId w:val="2"/>
         </w:numPr>
       </w:pPr>
-      <w:bookmarkStart w:id="14" w:name="_Toc54285852"/>
+      <w:bookmarkStart w:id="14" w:name="_Toc55657298"/>
       <w:r>
         <w:t>Supported</w:t>
       </w:r>
@@ -2556,10 +2822,16 @@
         <w:pStyle w:val="ListParagraph"/>
         <w:numPr>
           <w:ilvl w:val="0"/>
-          <w:numId w:val="50"/>
+          <w:numId w:val="7"/>
         </w:numPr>
-      </w:pPr>
-      <w:r>
+        <w:rPr>
+          <w:rFonts w:asciiTheme="minorHAnsi" w:hAnsiTheme="minorHAnsi"/>
+        </w:rPr>
+      </w:pPr>
+      <w:r>
+        <w:rPr>
+          <w:rFonts w:asciiTheme="minorHAnsi" w:hAnsiTheme="minorHAnsi"/>
+        </w:rPr>
         <w:t>An ANT compliant cadence sensor.</w:t>
       </w:r>
     </w:p>
@@ -2568,10 +2840,16 @@
         <w:pStyle w:val="ListParagraph"/>
         <w:numPr>
           <w:ilvl w:val="0"/>
-          <w:numId w:val="50"/>
+          <w:numId w:val="7"/>
         </w:numPr>
-      </w:pPr>
-      <w:r>
+        <w:rPr>
+          <w:rFonts w:asciiTheme="minorHAnsi" w:hAnsiTheme="minorHAnsi"/>
+        </w:rPr>
+      </w:pPr>
+      <w:r>
+        <w:rPr>
+          <w:rFonts w:asciiTheme="minorHAnsi" w:hAnsiTheme="minorHAnsi"/>
+        </w:rPr>
         <w:t>An ANT compliant heart rate monitor.</w:t>
       </w:r>
     </w:p>
@@ -2583,15 +2861,20 @@
           <w:numId w:val="2"/>
         </w:numPr>
       </w:pPr>
-      <w:bookmarkStart w:id="15" w:name="_Toc54285853"/>
+      <w:bookmarkStart w:id="15" w:name="_Toc55657299"/>
       <w:r>
         <w:t>Development Environment</w:t>
       </w:r>
       <w:bookmarkEnd w:id="15"/>
     </w:p>
     <w:p>
-      <w:r>
-        <w:t>Sycle was developed using a Windows 7 based laptop. Smart trainer used was a Wahoo Kick</w:t>
+      <w:proofErr w:type="spellStart"/>
+      <w:r>
+        <w:t>Sycle</w:t>
+      </w:r>
+      <w:proofErr w:type="spellEnd"/>
+      <w:r>
+        <w:t xml:space="preserve"> was developed using a Windows 7 based laptop. Smart trainer used was a Wahoo Kick</w:t>
       </w:r>
       <w:r>
         <w:t>e</w:t>
@@ -2608,7 +2891,7 @@
           <w:numId w:val="2"/>
         </w:numPr>
       </w:pPr>
-      <w:bookmarkStart w:id="16" w:name="_Toc54285854"/>
+      <w:bookmarkStart w:id="16" w:name="_Toc55657300"/>
       <w:r>
         <w:t>Special Note</w:t>
       </w:r>
@@ -2636,7 +2919,7 @@
           <w:numId w:val="2"/>
         </w:numPr>
       </w:pPr>
-      <w:bookmarkStart w:id="17" w:name="_Toc54285855"/>
+      <w:bookmarkStart w:id="17" w:name="_Toc55657301"/>
       <w:r>
         <w:lastRenderedPageBreak/>
         <w:t>Main App</w:t>
@@ -2708,7 +2991,7 @@
       <w:pPr>
         <w:pStyle w:val="Heading2"/>
       </w:pPr>
-      <w:bookmarkStart w:id="18" w:name="_Toc54285856"/>
+      <w:bookmarkStart w:id="18" w:name="_Toc55657302"/>
       <w:r>
         <w:t>Configuration</w:t>
       </w:r>
@@ -2718,7 +3001,7 @@
       <w:pPr>
         <w:pStyle w:val="Heading3"/>
       </w:pPr>
-      <w:bookmarkStart w:id="19" w:name="_Toc54285857"/>
+      <w:bookmarkStart w:id="19" w:name="_Toc55657303"/>
       <w:r>
         <w:t>User Configuration</w:t>
       </w:r>
@@ -2808,7 +3091,7 @@
       <w:pPr>
         <w:pStyle w:val="Heading3"/>
       </w:pPr>
-      <w:bookmarkStart w:id="20" w:name="_Toc54285858"/>
+      <w:bookmarkStart w:id="20" w:name="_Toc55657304"/>
       <w:r>
         <w:t>Power Zone Configuration</w:t>
       </w:r>
@@ -2894,7 +3177,7 @@
       <w:pPr>
         <w:pStyle w:val="Heading3"/>
       </w:pPr>
-      <w:bookmarkStart w:id="21" w:name="_Toc54285859"/>
+      <w:bookmarkStart w:id="21" w:name="_Toc55657305"/>
       <w:r>
         <w:lastRenderedPageBreak/>
         <w:t>Power Zone Configuration</w:t>
@@ -2983,7 +3266,7 @@
       <w:pPr>
         <w:pStyle w:val="Heading3"/>
       </w:pPr>
-      <w:bookmarkStart w:id="22" w:name="_Toc54285860"/>
+      <w:bookmarkStart w:id="22" w:name="_Toc55657306"/>
       <w:proofErr w:type="spellStart"/>
       <w:r>
         <w:t>Strava</w:t>
@@ -3006,11 +3289,16 @@
       <w:r>
         <w:t xml:space="preserve">enables </w:t>
       </w:r>
-      <w:r>
-        <w:t xml:space="preserve">Sycle to upload completed rides to your </w:t>
-      </w:r>
       <w:proofErr w:type="spellStart"/>
       <w:r>
+        <w:t>Sycle</w:t>
+      </w:r>
+      <w:proofErr w:type="spellEnd"/>
+      <w:r>
+        <w:t xml:space="preserve"> to upload completed rides to your </w:t>
+      </w:r>
+      <w:proofErr w:type="spellStart"/>
+      <w:r>
         <w:t>Strava</w:t>
       </w:r>
       <w:proofErr w:type="spellEnd"/>
@@ -3021,10 +3309,18 @@
         <w:t xml:space="preserve"> </w:t>
       </w:r>
       <w:r>
-        <w:t xml:space="preserve">When saving a ride/training Sycle will automatically upload the results to an authenticated </w:t>
+        <w:t xml:space="preserve">When saving a ride/training </w:t>
       </w:r>
       <w:proofErr w:type="spellStart"/>
       <w:r>
+        <w:t>Sycle</w:t>
+      </w:r>
+      <w:proofErr w:type="spellEnd"/>
+      <w:r>
+        <w:t xml:space="preserve"> will automatically upload the results to an authenticated </w:t>
+      </w:r>
+      <w:proofErr w:type="spellStart"/>
+      <w:r>
         <w:t>Strava</w:t>
       </w:r>
       <w:proofErr w:type="spellEnd"/>
@@ -3038,7 +3334,15 @@
         <w:t>e</w:t>
       </w:r>
       <w:r>
-        <w:t xml:space="preserve"> this feature at your own risk. To use the feature you will be required to give Sycle authorization to read and write. You have the option to authorize each time a ride is uploaded or once. </w:t>
+        <w:t xml:space="preserve"> this feature at your own risk. To use the feature you will be required to give </w:t>
+      </w:r>
+      <w:proofErr w:type="spellStart"/>
+      <w:r>
+        <w:t>Sycle</w:t>
+      </w:r>
+      <w:proofErr w:type="spellEnd"/>
+      <w:r>
+        <w:t xml:space="preserve"> authorization to read and write. You have the option to authorize each time a ride is uploaded or once. </w:t>
       </w:r>
       <w:r>
         <w:t>Authorizing</w:t>
@@ -3053,7 +3357,31 @@
         <w:t>results in a token being written to a configuration file as plain text.</w:t>
       </w:r>
       <w:r>
-        <w:t xml:space="preserve"> The token in and of itself *should* be useless except for Sycle. If Sycle will only be used by one person in a controlled environment such as a private premises then this feature should be safe to use. If Sycle will be shared (and there is no provision for that in this version) then authentication each time might be a better option.</w:t>
+        <w:t xml:space="preserve"> The token in and of itself *should* be useless except for </w:t>
+      </w:r>
+      <w:proofErr w:type="spellStart"/>
+      <w:r>
+        <w:t>Sycle</w:t>
+      </w:r>
+      <w:proofErr w:type="spellEnd"/>
+      <w:r>
+        <w:t xml:space="preserve">. If </w:t>
+      </w:r>
+      <w:proofErr w:type="spellStart"/>
+      <w:r>
+        <w:t>Sycle</w:t>
+      </w:r>
+      <w:proofErr w:type="spellEnd"/>
+      <w:r>
+        <w:t xml:space="preserve"> will only be used by one person in a controlled environment such as a private premises then this feature should be safe to use. If </w:t>
+      </w:r>
+      <w:proofErr w:type="spellStart"/>
+      <w:r>
+        <w:t>Sycle</w:t>
+      </w:r>
+      <w:proofErr w:type="spellEnd"/>
+      <w:r>
+        <w:t xml:space="preserve"> will be shared (and there is no provision for that in this version) then authentication each time might be a better option.</w:t>
       </w:r>
     </w:p>
     <w:p>
@@ -3108,7 +3436,7 @@
       <w:pPr>
         <w:pStyle w:val="Heading2"/>
       </w:pPr>
-      <w:bookmarkStart w:id="23" w:name="_Toc54285861"/>
+      <w:bookmarkStart w:id="23" w:name="_Toc55657307"/>
       <w:r>
         <w:t>Pairing</w:t>
       </w:r>
@@ -3255,7 +3583,7 @@
         <w:pStyle w:val="Heading1"/>
       </w:pPr>
       <w:bookmarkStart w:id="24" w:name="_Toc471277013"/>
-      <w:bookmarkStart w:id="25" w:name="_Toc54285862"/>
+      <w:bookmarkStart w:id="25" w:name="_Toc55657308"/>
       <w:r>
         <w:lastRenderedPageBreak/>
         <w:t>Main Functions</w:t>
@@ -3277,7 +3605,7 @@
       </w:pPr>
       <w:bookmarkStart w:id="26" w:name="_Toc500854505"/>
       <w:bookmarkStart w:id="27" w:name="_Toc502144578"/>
-      <w:bookmarkStart w:id="28" w:name="_Toc54285863"/>
+      <w:bookmarkStart w:id="28" w:name="_Toc55657309"/>
       <w:r>
         <w:t>Re-Ride</w:t>
       </w:r>
@@ -3339,7 +3667,15 @@
         <w:t>Re-Ride</w:t>
       </w:r>
       <w:r>
-        <w:t xml:space="preserve"> button and you will be greeted with a google map and a few buttons below the ANT+ sensor icons. Press the </w:t>
+        <w:t xml:space="preserve"> button and you will be greeted with a </w:t>
+      </w:r>
+      <w:proofErr w:type="spellStart"/>
+      <w:r>
+        <w:t>google</w:t>
+      </w:r>
+      <w:proofErr w:type="spellEnd"/>
+      <w:r>
+        <w:t xml:space="preserve"> map and a few buttons below the ANT+ sensor icons. Press the </w:t>
       </w:r>
       <w:r>
         <w:rPr>
@@ -3462,7 +3798,7 @@
       <w:pPr>
         <w:pStyle w:val="Heading2"/>
       </w:pPr>
-      <w:bookmarkStart w:id="29" w:name="_Toc54285864"/>
+      <w:bookmarkStart w:id="29" w:name="_Toc55657310"/>
       <w:r>
         <w:t>Workout</w:t>
       </w:r>
@@ -3477,7 +3813,7 @@
       <w:pPr>
         <w:pStyle w:val="Heading3"/>
       </w:pPr>
-      <w:bookmarkStart w:id="30" w:name="_Toc54285865"/>
+      <w:bookmarkStart w:id="30" w:name="_Toc55657311"/>
       <w:r>
         <w:t>Power Based Interval Workout</w:t>
       </w:r>
@@ -3503,7 +3839,15 @@
         <w:t>Start</w:t>
       </w:r>
       <w:r>
-        <w:t xml:space="preserve"> and off you go. When saving a new workout Sycle will mark the content as power based but the file extension will be the same as heart rate based workouts so use helpful file names.</w:t>
+        <w:t xml:space="preserve"> and off you go. When saving a new workout </w:t>
+      </w:r>
+      <w:proofErr w:type="spellStart"/>
+      <w:r>
+        <w:t>Sycle</w:t>
+      </w:r>
+      <w:proofErr w:type="spellEnd"/>
+      <w:r>
+        <w:t xml:space="preserve"> will mark the content as power based but the file extension will be the same as heart rate based workouts so use helpful file names.</w:t>
       </w:r>
     </w:p>
     <w:p>
@@ -3563,7 +3907,7 @@
       <w:pPr>
         <w:pStyle w:val="Heading3"/>
       </w:pPr>
-      <w:bookmarkStart w:id="31" w:name="_Toc54285866"/>
+      <w:bookmarkStart w:id="31" w:name="_Toc55657312"/>
       <w:r>
         <w:t>Heart Rate Based Interval Workout</w:t>
       </w:r>
@@ -3641,7 +3985,7 @@
         <w:pStyle w:val="Heading1"/>
       </w:pPr>
       <w:bookmarkStart w:id="32" w:name="_Ref52966389"/>
-      <w:bookmarkStart w:id="33" w:name="_Toc54285867"/>
+      <w:bookmarkStart w:id="33" w:name="_Toc55657313"/>
       <w:r>
         <w:lastRenderedPageBreak/>
         <w:t>Re-Ride Grade</w:t>
@@ -3722,8 +4066,13 @@
         <w:t>So far these sources contain very poor elevation data. This is the part that gave the most trouble while developing</w:t>
       </w:r>
       <w:r>
-        <w:t xml:space="preserve"> Sycle</w:t>
-      </w:r>
+        <w:t xml:space="preserve"> </w:t>
+      </w:r>
+      <w:proofErr w:type="spellStart"/>
+      <w:r>
+        <w:t>Sycle</w:t>
+      </w:r>
+      <w:proofErr w:type="spellEnd"/>
       <w:r>
         <w:t xml:space="preserve">. As an example, a number of rides I had performed up Geiger Grade (a local ride near me) were downloaded from </w:t>
       </w:r>
@@ -3896,7 +4245,15 @@
         <w:t>this is the best I will be doing.</w:t>
       </w:r>
       <w:r>
-        <w:t xml:space="preserve"> Right now, Sycle does not inspect the source of elevation data, it assumes the worst.</w:t>
+        <w:t xml:space="preserve"> Right now, </w:t>
+      </w:r>
+      <w:proofErr w:type="spellStart"/>
+      <w:r>
+        <w:t>Sycle</w:t>
+      </w:r>
+      <w:proofErr w:type="spellEnd"/>
+      <w:r>
+        <w:t xml:space="preserve"> does not inspect the source of elevation data, it assumes the worst.</w:t>
       </w:r>
     </w:p>
     <w:p>
@@ -4473,7 +4830,15 @@
     </w:p>
     <w:p>
       <w:r>
-        <w:t xml:space="preserve">The distance span is 300 meters. Sycle takes this data and divides up each into 3 evenly spaced 100 meter spans and interpolates what the grade between should be. </w:t>
+        <w:t xml:space="preserve">The distance span is 300 meters. </w:t>
+      </w:r>
+      <w:proofErr w:type="spellStart"/>
+      <w:r>
+        <w:t>Sycle</w:t>
+      </w:r>
+      <w:proofErr w:type="spellEnd"/>
+      <w:r>
+        <w:t xml:space="preserve"> takes this data and divides up each into 3 evenly spaced 100 meter spans and interpolates what the grade between should be. </w:t>
       </w:r>
       <w:r>
         <w:t>W</w:t>
@@ -4556,6 +4921,27 @@
       <w:r>
         <w:t>.</w:t>
       </w:r>
+      <w:r>
+        <w:t xml:space="preserve"> </w:t>
+      </w:r>
+      <w:r>
+        <w:rPr>
+          <w:highlight w:val="yellow"/>
+        </w:rPr>
+        <w:t xml:space="preserve">As of V1.1.0.0 grades will </w:t>
+      </w:r>
+      <w:r>
+        <w:rPr>
+          <w:highlight w:val="yellow"/>
+        </w:rPr>
+        <w:t xml:space="preserve">potentially </w:t>
+      </w:r>
+      <w:r>
+        <w:rPr>
+          <w:highlight w:val="yellow"/>
+        </w:rPr>
+        <w:t>change every 50 meters. This feels much more natural.</w:t>
+      </w:r>
     </w:p>
     <w:p>
       <w:r>
@@ -4567,7 +4953,7 @@
         <w:pStyle w:val="Heading1"/>
       </w:pPr>
       <w:bookmarkStart w:id="35" w:name="_Ref53030918"/>
-      <w:bookmarkStart w:id="36" w:name="_Toc54285868"/>
+      <w:bookmarkStart w:id="36" w:name="_Toc55657314"/>
       <w:r>
         <w:lastRenderedPageBreak/>
         <w:t>Getting Fit Files</w:t>
@@ -4594,7 +4980,10 @@
       </w:r>
       <w:proofErr w:type="spellEnd"/>
       <w:r>
-        <w:t xml:space="preserve"> account. You can export the original or a GPX version. The original will be just that, what was uploaded from whatever the source may be. Use the conversion tools to convert from </w:t>
+        <w:t xml:space="preserve"> account. You can export the original or a GPX version. The original will be just that, what was uploaded from whatever the source may be. Use the conversion tools to </w:t>
+      </w:r>
+      <w:r>
+        <w:t xml:space="preserve">convert from </w:t>
       </w:r>
       <w:r>
         <w:t>.</w:t>
@@ -4631,126 +5020,231 @@
     </w:p>
     <w:p>
       <w:pPr>
+        <w:pStyle w:val="ListParagraph"/>
+        <w:numPr>
+          <w:ilvl w:val="0"/>
+          <w:numId w:val="9"/>
+        </w:numPr>
         <w:spacing w:after="0"/>
-      </w:pPr>
-      <w:r>
+        <w:rPr>
+          <w:rFonts w:asciiTheme="minorHAnsi" w:hAnsiTheme="minorHAnsi"/>
+        </w:rPr>
+      </w:pPr>
+      <w:r>
+        <w:rPr>
+          <w:rFonts w:asciiTheme="minorHAnsi" w:hAnsiTheme="minorHAnsi"/>
+        </w:rPr>
         <w:t xml:space="preserve">I use </w:t>
       </w:r>
       <w:proofErr w:type="spellStart"/>
       <w:r>
+        <w:rPr>
+          <w:rFonts w:asciiTheme="minorHAnsi" w:hAnsiTheme="minorHAnsi"/>
+        </w:rPr>
         <w:t>RideWithGPS</w:t>
       </w:r>
       <w:proofErr w:type="spellEnd"/>
       <w:r>
+        <w:rPr>
+          <w:rFonts w:asciiTheme="minorHAnsi" w:hAnsiTheme="minorHAnsi"/>
+        </w:rPr>
         <w:t xml:space="preserve"> to generate rides in places I have never been to. These </w:t>
       </w:r>
       <w:r>
+        <w:rPr>
+          <w:rFonts w:asciiTheme="minorHAnsi" w:hAnsiTheme="minorHAnsi"/>
+        </w:rPr>
         <w:t>.FIT</w:t>
       </w:r>
       <w:r>
+        <w:rPr>
+          <w:rFonts w:asciiTheme="minorHAnsi" w:hAnsiTheme="minorHAnsi"/>
+        </w:rPr>
         <w:t xml:space="preserve"> files are probably the worst in terms of elevation and positions</w:t>
       </w:r>
       <w:r>
+        <w:rPr>
+          <w:rFonts w:asciiTheme="minorHAnsi" w:hAnsiTheme="minorHAnsi"/>
+        </w:rPr>
         <w:t xml:space="preserve"> </w:t>
       </w:r>
       <w:r>
+        <w:rPr>
+          <w:rFonts w:asciiTheme="minorHAnsi" w:hAnsiTheme="minorHAnsi"/>
+        </w:rPr>
         <w:t xml:space="preserve">possibly be due to the locations </w:t>
       </w:r>
       <w:r>
+        <w:rPr>
+          <w:rFonts w:asciiTheme="minorHAnsi" w:hAnsiTheme="minorHAnsi"/>
+        </w:rPr>
         <w:t xml:space="preserve">chosen </w:t>
       </w:r>
       <w:r>
+        <w:rPr>
+          <w:rFonts w:asciiTheme="minorHAnsi" w:hAnsiTheme="minorHAnsi"/>
+        </w:rPr>
         <w:t xml:space="preserve">but so far I’ve </w:t>
       </w:r>
       <w:r>
+        <w:rPr>
+          <w:rFonts w:asciiTheme="minorHAnsi" w:hAnsiTheme="minorHAnsi"/>
+        </w:rPr>
         <w:t xml:space="preserve">only </w:t>
       </w:r>
       <w:r>
+        <w:rPr>
+          <w:rFonts w:asciiTheme="minorHAnsi" w:hAnsiTheme="minorHAnsi"/>
+        </w:rPr>
         <w:t>generated rides in Japan, Korea, and Hawaii</w:t>
       </w:r>
       <w:r>
+        <w:rPr>
+          <w:rFonts w:asciiTheme="minorHAnsi" w:hAnsiTheme="minorHAnsi"/>
+        </w:rPr>
         <w:t xml:space="preserve"> and</w:t>
       </w:r>
       <w:r>
+        <w:rPr>
+          <w:rFonts w:asciiTheme="minorHAnsi" w:hAnsiTheme="minorHAnsi"/>
+        </w:rPr>
         <w:t xml:space="preserve"> I would </w:t>
       </w:r>
       <w:r>
+        <w:rPr>
+          <w:rFonts w:asciiTheme="minorHAnsi" w:hAnsiTheme="minorHAnsi"/>
+        </w:rPr>
         <w:t xml:space="preserve">have </w:t>
       </w:r>
       <w:r>
+        <w:rPr>
+          <w:rFonts w:asciiTheme="minorHAnsi" w:hAnsiTheme="minorHAnsi"/>
+        </w:rPr>
         <w:t>expect</w:t>
       </w:r>
       <w:r>
+        <w:rPr>
+          <w:rFonts w:asciiTheme="minorHAnsi" w:hAnsiTheme="minorHAnsi"/>
+        </w:rPr>
         <w:t>ed</w:t>
       </w:r>
       <w:r>
+        <w:rPr>
+          <w:rFonts w:asciiTheme="minorHAnsi" w:hAnsiTheme="minorHAnsi"/>
+        </w:rPr>
         <w:t xml:space="preserve"> these </w:t>
       </w:r>
       <w:r>
+        <w:rPr>
+          <w:rFonts w:asciiTheme="minorHAnsi" w:hAnsiTheme="minorHAnsi"/>
+        </w:rPr>
         <w:t xml:space="preserve">generated routes </w:t>
       </w:r>
       <w:r>
+        <w:rPr>
+          <w:rFonts w:asciiTheme="minorHAnsi" w:hAnsiTheme="minorHAnsi"/>
+        </w:rPr>
         <w:t xml:space="preserve">to have </w:t>
       </w:r>
       <w:r>
+        <w:rPr>
+          <w:rFonts w:asciiTheme="minorHAnsi" w:hAnsiTheme="minorHAnsi"/>
+        </w:rPr>
         <w:t>accurate</w:t>
       </w:r>
       <w:r>
+        <w:rPr>
+          <w:rFonts w:asciiTheme="minorHAnsi" w:hAnsiTheme="minorHAnsi"/>
+        </w:rPr>
         <w:t xml:space="preserve"> data.</w:t>
       </w:r>
     </w:p>
     <w:p>
       <w:pPr>
+        <w:pStyle w:val="ListParagraph"/>
+        <w:numPr>
+          <w:ilvl w:val="0"/>
+          <w:numId w:val="9"/>
+        </w:numPr>
         <w:spacing w:after="0"/>
-      </w:pPr>
+        <w:rPr>
+          <w:rFonts w:asciiTheme="minorHAnsi" w:hAnsiTheme="minorHAnsi"/>
+          <w:highlight w:val="yellow"/>
+        </w:rPr>
+      </w:pPr>
+      <w:r>
+        <w:rPr>
+          <w:rFonts w:asciiTheme="minorHAnsi" w:hAnsiTheme="minorHAnsi"/>
+          <w:highlight w:val="yellow"/>
+        </w:rPr>
+        <w:t xml:space="preserve">Since uploading </w:t>
+      </w:r>
+      <w:proofErr w:type="spellStart"/>
+      <w:r>
+        <w:rPr>
+          <w:rFonts w:asciiTheme="minorHAnsi" w:hAnsiTheme="minorHAnsi"/>
+          <w:highlight w:val="yellow"/>
+        </w:rPr>
+        <w:t>Sycle</w:t>
+      </w:r>
+      <w:proofErr w:type="spellEnd"/>
+      <w:r>
+        <w:rPr>
+          <w:rFonts w:asciiTheme="minorHAnsi" w:hAnsiTheme="minorHAnsi"/>
+          <w:highlight w:val="yellow"/>
+        </w:rPr>
+        <w:t xml:space="preserve"> for the first time </w:t>
+      </w:r>
+      <w:proofErr w:type="spellStart"/>
+      <w:r>
+        <w:rPr>
+          <w:rFonts w:asciiTheme="minorHAnsi" w:hAnsiTheme="minorHAnsi"/>
+          <w:highlight w:val="yellow"/>
+        </w:rPr>
+        <w:t>RideWithGPS</w:t>
+      </w:r>
+      <w:proofErr w:type="spellEnd"/>
+      <w:r>
+        <w:rPr>
+          <w:rFonts w:asciiTheme="minorHAnsi" w:hAnsiTheme="minorHAnsi"/>
+          <w:highlight w:val="yellow"/>
+        </w:rPr>
+        <w:t xml:space="preserve"> now wants me to be a paying member to create routes. I know these companies need paying customers to stay in business and I don't have a problem with that but since all I want is to generate routes I won't be using them anymore. I have now found</w:t>
+      </w:r>
+      <w:r>
+        <w:rPr>
+          <w:rFonts w:asciiTheme="minorHAnsi" w:hAnsiTheme="minorHAnsi"/>
+          <w:highlight w:val="yellow"/>
+        </w:rPr>
+        <w:t xml:space="preserve"> another site that is useful: BikeMap.net. Here I have been </w:t>
+      </w:r>
+      <w:r>
+        <w:rPr>
+          <w:rFonts w:asciiTheme="minorHAnsi" w:hAnsiTheme="minorHAnsi"/>
+          <w:highlight w:val="yellow"/>
+        </w:rPr>
+        <w:t>able to create a new route and download others that were uploaded by other users. I've pulled and ridden one from just north of Beijing, China. A bit of a tough route because the steepest part was near the end when I was a bit tired. The coordinates from this ride were really off when overlaid on the map.</w:t>
+      </w:r>
     </w:p>
     <w:p>
       <w:pPr>
+        <w:pStyle w:val="ListParagraph"/>
+        <w:numPr>
+          <w:ilvl w:val="0"/>
+          <w:numId w:val="9"/>
+        </w:numPr>
         <w:spacing w:after="0"/>
-      </w:pPr>
-      <w:r>
-        <w:t xml:space="preserve">Files pulled from </w:t>
-      </w:r>
-      <w:proofErr w:type="spellStart"/>
-      <w:r>
-        <w:t>Strava</w:t>
-      </w:r>
-      <w:proofErr w:type="spellEnd"/>
-      <w:r>
-        <w:t xml:space="preserve"> have positional data about every one second. This is </w:t>
-      </w:r>
-      <w:r>
-        <w:t>likely</w:t>
-      </w:r>
-      <w:r>
-        <w:t xml:space="preserve"> related to the rate at which </w:t>
-      </w:r>
-      <w:r>
-        <w:t>a given</w:t>
-      </w:r>
-      <w:r>
-        <w:t xml:space="preserve"> capture data </w:t>
-      </w:r>
-      <w:r>
-        <w:t xml:space="preserve">device </w:t>
-      </w:r>
-      <w:r>
-        <w:t>is configured for.</w:t>
-      </w:r>
-      <w:r>
-        <w:t xml:space="preserve"> Having a one second interval between data points is </w:t>
-      </w:r>
-      <w:r>
-        <w:t xml:space="preserve">really </w:t>
-      </w:r>
-      <w:r>
-        <w:t>nice because it provides a lot of elevation and positional data to play with</w:t>
-      </w:r>
-      <w:r>
-        <w:t>, curves are more curvier, elevation data is plentiful</w:t>
-      </w:r>
-      <w:r>
-        <w:t xml:space="preserve">. </w:t>
+        <w:rPr>
+          <w:rFonts w:asciiTheme="minorHAnsi" w:hAnsiTheme="minorHAnsi"/>
+          <w:highlight w:val="yellow"/>
+        </w:rPr>
+      </w:pPr>
+      <w:r>
+        <w:rPr>
+          <w:rFonts w:asciiTheme="minorHAnsi" w:hAnsiTheme="minorHAnsi"/>
+          <w:highlight w:val="yellow"/>
+        </w:rPr>
+        <w:t>Google maps has the ability to create routes and download as a KML file but there is no elevation data.</w:t>
       </w:r>
     </w:p>
     <w:p>
@@ -4763,154 +5257,217 @@
         <w:spacing w:after="0"/>
       </w:pPr>
       <w:r>
-        <w:t xml:space="preserve">A one second interval is not the case with files pulled from </w:t>
+        <w:t xml:space="preserve">Files pulled from </w:t>
       </w:r>
       <w:proofErr w:type="spellStart"/>
       <w:r>
-        <w:t>RideWithGPS</w:t>
+        <w:t>Strava</w:t>
       </w:r>
       <w:proofErr w:type="spellEnd"/>
       <w:r>
-        <w:t>, at least not the ones I have generated using their routing facility</w:t>
-      </w:r>
-      <w:r>
-        <w:t>, and they can't be because the route has not been ridden yet, at least not by me.</w:t>
-      </w:r>
-      <w:r>
-        <w:t xml:space="preserve"> There can be large positional gaps between data points. From a file size standpoint this makes sense but for the purpose of generating an elevation profile </w:t>
-      </w:r>
-      <w:r>
-        <w:t>the task at hand is impossible</w:t>
-      </w:r>
-      <w:r>
-        <w:t>. For example, a pat</w:t>
-      </w:r>
-      <w:r>
-        <w:t xml:space="preserve">h that is a straight line for a  </w:t>
-      </w:r>
-      <w:r>
-        <w:t xml:space="preserve">hundred meters or more may have only two data points: one at each extreme. Moving at a reasonable speed would result in many data points spaced one second apart and </w:t>
-      </w:r>
-      <w:r>
-        <w:t xml:space="preserve">Sycle does this </w:t>
-      </w:r>
-      <w:r>
-        <w:t>easily</w:t>
-      </w:r>
-      <w:r>
-        <w:t xml:space="preserve"> </w:t>
-      </w:r>
-      <w:r>
-        <w:t>using</w:t>
-      </w:r>
-      <w:r>
-        <w:t xml:space="preserve"> positional interpolation</w:t>
-      </w:r>
-      <w:r>
-        <w:t xml:space="preserve">. Unfortunately, what is missing with these interpolated </w:t>
-      </w:r>
-      <w:r>
-        <w:t>positions</w:t>
-      </w:r>
-      <w:r>
-        <w:t xml:space="preserve"> is elevation data. Between these two extremes there could be hills and valleys all of which will be missed. It isn’t until the ride is done, uploaded, and then pulled back down that I have been able to look at the </w:t>
-      </w:r>
-      <w:r>
-        <w:t xml:space="preserve">corrected elevation </w:t>
-      </w:r>
-      <w:r>
-        <w:t xml:space="preserve">data from </w:t>
-      </w:r>
-      <w:proofErr w:type="spellStart"/>
-      <w:r>
-        <w:t>Strava</w:t>
-      </w:r>
-      <w:proofErr w:type="spellEnd"/>
-      <w:r>
-        <w:t xml:space="preserve"> and compare. An example of a ride that was done in Korea: the top image is the elevation profile directly from the </w:t>
-      </w:r>
-      <w:proofErr w:type="spellStart"/>
-      <w:r>
-        <w:t>RideWithGPS</w:t>
-      </w:r>
-      <w:proofErr w:type="spellEnd"/>
-      <w:r>
-        <w:t xml:space="preserve"> file. </w:t>
-      </w:r>
-      <w:r>
-        <w:t>T</w:t>
-      </w:r>
-      <w:r>
-        <w:t xml:space="preserve">he next image shows </w:t>
-      </w:r>
-      <w:r>
-        <w:t xml:space="preserve">a </w:t>
-      </w:r>
-      <w:r>
-        <w:t xml:space="preserve">corrected profile from </w:t>
-      </w:r>
-      <w:proofErr w:type="spellStart"/>
-      <w:r>
-        <w:t>Strava</w:t>
-      </w:r>
-      <w:proofErr w:type="spellEnd"/>
-      <w:r>
-        <w:t xml:space="preserve"> after </w:t>
-      </w:r>
-      <w:r>
-        <w:t xml:space="preserve">having </w:t>
-      </w:r>
-      <w:r>
-        <w:t xml:space="preserve">been </w:t>
-      </w:r>
-      <w:r>
-        <w:t>correct</w:t>
-      </w:r>
-      <w:r>
-        <w:t>ed</w:t>
-      </w:r>
-      <w:r>
-        <w:t xml:space="preserve"> against the DEM. </w:t>
-      </w:r>
-      <w:r>
-        <w:t xml:space="preserve">The summit </w:t>
-      </w:r>
-      <w:r>
-        <w:t>o</w:t>
-      </w:r>
-      <w:r>
-        <w:t xml:space="preserve">f the highest peak is ~50 meters less in the </w:t>
-      </w:r>
-      <w:r>
-        <w:t xml:space="preserve">corrected data set </w:t>
-      </w:r>
-      <w:r>
-        <w:t xml:space="preserve">than </w:t>
-      </w:r>
-      <w:r>
-        <w:t>with the raw data set</w:t>
+        <w:t xml:space="preserve"> have positional data about every one second. This is </w:t>
+      </w:r>
+      <w:r>
+        <w:t>likely</w:t>
+      </w:r>
+      <w:r>
+        <w:t xml:space="preserve"> related to the rate at which </w:t>
+      </w:r>
+      <w:r>
+        <w:t>a given</w:t>
+      </w:r>
+      <w:r>
+        <w:t xml:space="preserve"> capture data </w:t>
+      </w:r>
+      <w:r>
+        <w:t xml:space="preserve">device </w:t>
+      </w:r>
+      <w:r>
+        <w:t>is configured</w:t>
+      </w:r>
+      <w:r>
+        <w:t xml:space="preserve"> for.</w:t>
+      </w:r>
+      <w:r>
+        <w:t xml:space="preserve"> Having a one second interval between data points is </w:t>
+      </w:r>
+      <w:r>
+        <w:t xml:space="preserve">really </w:t>
+      </w:r>
+      <w:r>
+        <w:t>nice because it provides a lot of elevation and positional data to play with</w:t>
+      </w:r>
+      <w:r>
+        <w:t>, curves are more curvier, elevation data is plentiful</w:t>
       </w:r>
       <w:r>
         <w:t xml:space="preserve">. </w:t>
-      </w:r>
-      <w:r>
-        <w:t xml:space="preserve">The greatest grade with the raw data set is about 9.41% whereas with the corrected data set it is ~8.08%. </w:t>
-      </w:r>
-      <w:r>
-        <w:t>Not too great a difference but it adds up</w:t>
-      </w:r>
-      <w:r>
-        <w:t>.</w:t>
       </w:r>
     </w:p>
     <w:p>
       <w:pPr>
         <w:spacing w:after="0"/>
       </w:pPr>
+    </w:p>
+    <w:p>
+      <w:pPr>
+        <w:spacing w:after="0"/>
+      </w:pPr>
+      <w:r>
+        <w:t xml:space="preserve">A one second interval is not the case with files pulled from </w:t>
+      </w:r>
+      <w:proofErr w:type="spellStart"/>
+      <w:r>
+        <w:t>RideWithGPS</w:t>
+      </w:r>
+      <w:proofErr w:type="spellEnd"/>
+      <w:r>
+        <w:t>, at least not the ones I have generated using their routing facility</w:t>
+      </w:r>
+      <w:r>
+        <w:t>, and they can't be because the route has not been ridden yet, at least not by me.</w:t>
+      </w:r>
+      <w:r>
+        <w:t xml:space="preserve"> There can be large positional gaps between data points. From a file size standpoint this makes sense but for the purpose of generating an elevation profile </w:t>
+      </w:r>
+      <w:r>
+        <w:t>the task at hand is impossible</w:t>
+      </w:r>
+      <w:r>
+        <w:t>. For example, a pat</w:t>
+      </w:r>
+      <w:r>
+        <w:t xml:space="preserve">h that is a straight line for a  </w:t>
+      </w:r>
+      <w:r>
+        <w:t xml:space="preserve">hundred meters or more may have only two data points: one at each extreme. Moving at a reasonable speed would result in many data points spaced one second apart and </w:t>
+      </w:r>
+      <w:proofErr w:type="spellStart"/>
+      <w:r>
+        <w:t>Sycle</w:t>
+      </w:r>
+      <w:proofErr w:type="spellEnd"/>
+      <w:r>
+        <w:t xml:space="preserve"> does this </w:t>
+      </w:r>
+      <w:r>
+        <w:t>easily</w:t>
+      </w:r>
+      <w:r>
+        <w:t xml:space="preserve"> </w:t>
+      </w:r>
+      <w:r>
+        <w:t>using</w:t>
+      </w:r>
+      <w:r>
+        <w:t xml:space="preserve"> positional interpolation</w:t>
+      </w:r>
+      <w:r>
+        <w:t xml:space="preserve">. Unfortunately, what is missing with these interpolated </w:t>
+      </w:r>
+      <w:r>
+        <w:t>positions</w:t>
+      </w:r>
+      <w:r>
+        <w:t xml:space="preserve"> is elevation data. Between these two extremes there could be hills and valleys all of which will be missed. It isn’t until the ride is done, uploaded, and then pulled back down that I have been able to look at the </w:t>
+      </w:r>
+      <w:r>
+        <w:t xml:space="preserve">corrected elevation </w:t>
+      </w:r>
+      <w:r>
+        <w:t xml:space="preserve">data from </w:t>
+      </w:r>
+      <w:proofErr w:type="spellStart"/>
+      <w:r>
+        <w:t>Strava</w:t>
+      </w:r>
+      <w:proofErr w:type="spellEnd"/>
+      <w:r>
+        <w:t xml:space="preserve"> and compare. An example of a ride that was done in Korea: the top image is the elevation profile directly from the </w:t>
+      </w:r>
+      <w:proofErr w:type="spellStart"/>
+      <w:r>
+        <w:t>RideWithGPS</w:t>
+      </w:r>
+      <w:proofErr w:type="spellEnd"/>
+      <w:r>
+        <w:t xml:space="preserve"> file. </w:t>
+      </w:r>
+      <w:r>
+        <w:t>T</w:t>
+      </w:r>
+      <w:r>
+        <w:t xml:space="preserve">he next image shows </w:t>
+      </w:r>
+      <w:r>
+        <w:t xml:space="preserve">a </w:t>
+      </w:r>
+      <w:r>
+        <w:t xml:space="preserve">corrected profile from </w:t>
+      </w:r>
+      <w:proofErr w:type="spellStart"/>
+      <w:r>
+        <w:t>Strava</w:t>
+      </w:r>
+      <w:proofErr w:type="spellEnd"/>
+      <w:r>
+        <w:t xml:space="preserve"> after </w:t>
+      </w:r>
+      <w:r>
+        <w:t xml:space="preserve">having </w:t>
+      </w:r>
+      <w:r>
+        <w:t xml:space="preserve">been </w:t>
+      </w:r>
+      <w:r>
+        <w:t>correct</w:t>
+      </w:r>
+      <w:r>
+        <w:t>ed</w:t>
+      </w:r>
+      <w:r>
+        <w:t xml:space="preserve"> against the DEM. </w:t>
+      </w:r>
+      <w:r>
+        <w:t xml:space="preserve">The summit </w:t>
+      </w:r>
+      <w:r>
+        <w:t>o</w:t>
+      </w:r>
+      <w:r>
+        <w:t xml:space="preserve">f the highest peak is ~50 meters less in the </w:t>
+      </w:r>
+      <w:r>
+        <w:t xml:space="preserve">corrected data set </w:t>
+      </w:r>
+      <w:r>
+        <w:t xml:space="preserve">than </w:t>
+      </w:r>
+      <w:r>
+        <w:t>with the raw data set</w:t>
+      </w:r>
+      <w:r>
+        <w:t xml:space="preserve">. </w:t>
+      </w:r>
+      <w:r>
+        <w:t xml:space="preserve">The greatest grade with the raw data set is about 9.41% whereas with the corrected data set it is ~8.08%. </w:t>
+      </w:r>
+      <w:r>
+        <w:t>Not too great a difference but it adds up</w:t>
+      </w:r>
+      <w:r>
+        <w:t>.</w:t>
+      </w:r>
+    </w:p>
+    <w:p>
+      <w:pPr>
+        <w:spacing w:after="0"/>
+      </w:pPr>
       <w:r>
         <w:rPr>
           <w:noProof/>
         </w:rPr>
+        <w:lastRenderedPageBreak/>
         <w:drawing>
           <wp:inline distT="0" distB="0" distL="0" distR="0">
             <wp:extent cx="5932805" cy="2040890"/>
@@ -5025,110 +5582,6 @@
 <file path=word/numbering.xml><?xml version="1.0" encoding="utf-8"?>
 <w:numbering xmlns:ve="http://schemas.openxmlformats.org/markup-compatibility/2006" xmlns:o="urn:schemas-microsoft-com:office:office" xmlns:r="http://schemas.openxmlformats.org/officeDocument/2006/relationships" xmlns:m="http://schemas.openxmlformats.org/officeDocument/2006/math" xmlns:v="urn:schemas-microsoft-com:vml" xmlns:wp="http://schemas.openxmlformats.org/drawingml/2006/wordprocessingDrawing" xmlns:w10="urn:schemas-microsoft-com:office:word" xmlns:w="http://schemas.openxmlformats.org/wordprocessingml/2006/main" xmlns:wne="http://schemas.microsoft.com/office/word/2006/wordml">
   <w:abstractNum w:abstractNumId="0">
-    <w:nsid w:val="02FB08B0"/>
-    <w:multiLevelType w:val="multilevel"/>
-    <w:tmpl w:val="BCA0D07A"/>
-    <w:numStyleLink w:val="NumberedMultiLevel"/>
-  </w:abstractNum>
-  <w:abstractNum w:abstractNumId="1">
-    <w:nsid w:val="035577F4"/>
-    <w:multiLevelType w:val="multilevel"/>
-    <w:tmpl w:val="BCA0D07A"/>
-    <w:numStyleLink w:val="NumberedMultiLevel"/>
-  </w:abstractNum>
-  <w:abstractNum w:abstractNumId="2">
-    <w:nsid w:val="09651308"/>
-    <w:multiLevelType w:val="hybridMultilevel"/>
-    <w:tmpl w:val="A818286A"/>
-    <w:lvl w:ilvl="0" w:tplc="0409000F">
-      <w:start w:val="1"/>
-      <w:numFmt w:val="decimal"/>
-      <w:lvlText w:val="%1."/>
-      <w:lvlJc w:val="left"/>
-      <w:pPr>
-        <w:ind w:left="720" w:hanging="360"/>
-      </w:pPr>
-    </w:lvl>
-    <w:lvl w:ilvl="1" w:tplc="04090019">
-      <w:start w:val="1"/>
-      <w:numFmt w:val="lowerLetter"/>
-      <w:lvlText w:val="%2."/>
-      <w:lvlJc w:val="left"/>
-      <w:pPr>
-        <w:ind w:left="1440" w:hanging="360"/>
-      </w:pPr>
-    </w:lvl>
-    <w:lvl w:ilvl="2" w:tplc="0409001B" w:tentative="1">
-      <w:start w:val="1"/>
-      <w:numFmt w:val="lowerRoman"/>
-      <w:lvlText w:val="%3."/>
-      <w:lvlJc w:val="right"/>
-      <w:pPr>
-        <w:ind w:left="2160" w:hanging="180"/>
-      </w:pPr>
-    </w:lvl>
-    <w:lvl w:ilvl="3" w:tplc="0409000F" w:tentative="1">
-      <w:start w:val="1"/>
-      <w:numFmt w:val="decimal"/>
-      <w:lvlText w:val="%4."/>
-      <w:lvlJc w:val="left"/>
-      <w:pPr>
-        <w:ind w:left="2880" w:hanging="360"/>
-      </w:pPr>
-    </w:lvl>
-    <w:lvl w:ilvl="4" w:tplc="04090019" w:tentative="1">
-      <w:start w:val="1"/>
-      <w:numFmt w:val="lowerLetter"/>
-      <w:lvlText w:val="%5."/>
-      <w:lvlJc w:val="left"/>
-      <w:pPr>
-        <w:ind w:left="3600" w:hanging="360"/>
-      </w:pPr>
-    </w:lvl>
-    <w:lvl w:ilvl="5" w:tplc="0409001B" w:tentative="1">
-      <w:start w:val="1"/>
-      <w:numFmt w:val="lowerRoman"/>
-      <w:lvlText w:val="%6."/>
-      <w:lvlJc w:val="right"/>
-      <w:pPr>
-        <w:ind w:left="4320" w:hanging="180"/>
-      </w:pPr>
-    </w:lvl>
-    <w:lvl w:ilvl="6" w:tplc="0409000F" w:tentative="1">
-      <w:start w:val="1"/>
-      <w:numFmt w:val="decimal"/>
-      <w:lvlText w:val="%7."/>
-      <w:lvlJc w:val="left"/>
-      <w:pPr>
-        <w:ind w:left="5040" w:hanging="360"/>
-      </w:pPr>
-    </w:lvl>
-    <w:lvl w:ilvl="7" w:tplc="04090019" w:tentative="1">
-      <w:start w:val="1"/>
-      <w:numFmt w:val="lowerLetter"/>
-      <w:lvlText w:val="%8."/>
-      <w:lvlJc w:val="left"/>
-      <w:pPr>
-        <w:ind w:left="5760" w:hanging="360"/>
-      </w:pPr>
-    </w:lvl>
-    <w:lvl w:ilvl="8" w:tplc="0409001B" w:tentative="1">
-      <w:start w:val="1"/>
-      <w:numFmt w:val="lowerRoman"/>
-      <w:lvlText w:val="%9."/>
-      <w:lvlJc w:val="right"/>
-      <w:pPr>
-        <w:ind w:left="6480" w:hanging="180"/>
-      </w:pPr>
-    </w:lvl>
-  </w:abstractNum>
-  <w:abstractNum w:abstractNumId="3">
-    <w:nsid w:val="09C749D3"/>
-    <w:multiLevelType w:val="multilevel"/>
-    <w:tmpl w:val="BCA0D07A"/>
-    <w:numStyleLink w:val="NumberedMultiLevel"/>
-  </w:abstractNum>
-  <w:abstractNum w:abstractNumId="4">
     <w:nsid w:val="0D6C2506"/>
     <w:multiLevelType w:val="multilevel"/>
     <w:tmpl w:val="BCA0D07A"/>
@@ -5251,159 +5704,7 @@
       </w:rPr>
     </w:lvl>
   </w:abstractNum>
-  <w:abstractNum w:abstractNumId="5">
-    <w:nsid w:val="190E6FF8"/>
-    <w:multiLevelType w:val="multilevel"/>
-    <w:tmpl w:val="BCA0D07A"/>
-    <w:numStyleLink w:val="NumberedMultiLevel"/>
-  </w:abstractNum>
-  <w:abstractNum w:abstractNumId="6">
-    <w:nsid w:val="1C0B0847"/>
-    <w:multiLevelType w:val="multilevel"/>
-    <w:tmpl w:val="BCA0D07A"/>
-    <w:numStyleLink w:val="NumberedMultiLevel"/>
-  </w:abstractNum>
-  <w:abstractNum w:abstractNumId="7">
-    <w:nsid w:val="1DE80604"/>
-    <w:multiLevelType w:val="multilevel"/>
-    <w:tmpl w:val="BCA0D07A"/>
-    <w:numStyleLink w:val="NumberedMultiLevel"/>
-  </w:abstractNum>
-  <w:abstractNum w:abstractNumId="8">
-    <w:nsid w:val="1E75318F"/>
-    <w:multiLevelType w:val="multilevel"/>
-    <w:tmpl w:val="BCA0D07A"/>
-    <w:numStyleLink w:val="NumberedMultiLevel"/>
-  </w:abstractNum>
-  <w:abstractNum w:abstractNumId="9">
-    <w:nsid w:val="1EE55D5B"/>
-    <w:multiLevelType w:val="hybridMultilevel"/>
-    <w:tmpl w:val="365EFF3E"/>
-    <w:lvl w:ilvl="0" w:tplc="0409000F">
-      <w:start w:val="1"/>
-      <w:numFmt w:val="decimal"/>
-      <w:lvlText w:val="%1."/>
-      <w:lvlJc w:val="left"/>
-      <w:pPr>
-        <w:ind w:left="720" w:hanging="360"/>
-      </w:pPr>
-    </w:lvl>
-    <w:lvl w:ilvl="1" w:tplc="04090019">
-      <w:start w:val="1"/>
-      <w:numFmt w:val="lowerLetter"/>
-      <w:lvlText w:val="%2."/>
-      <w:lvlJc w:val="left"/>
-      <w:pPr>
-        <w:ind w:left="1440" w:hanging="360"/>
-      </w:pPr>
-    </w:lvl>
-    <w:lvl w:ilvl="2" w:tplc="0409001B" w:tentative="1">
-      <w:start w:val="1"/>
-      <w:numFmt w:val="lowerRoman"/>
-      <w:lvlText w:val="%3."/>
-      <w:lvlJc w:val="right"/>
-      <w:pPr>
-        <w:ind w:left="2160" w:hanging="180"/>
-      </w:pPr>
-    </w:lvl>
-    <w:lvl w:ilvl="3" w:tplc="0409000F" w:tentative="1">
-      <w:start w:val="1"/>
-      <w:numFmt w:val="decimal"/>
-      <w:lvlText w:val="%4."/>
-      <w:lvlJc w:val="left"/>
-      <w:pPr>
-        <w:ind w:left="2880" w:hanging="360"/>
-      </w:pPr>
-    </w:lvl>
-    <w:lvl w:ilvl="4" w:tplc="04090019" w:tentative="1">
-      <w:start w:val="1"/>
-      <w:numFmt w:val="lowerLetter"/>
-      <w:lvlText w:val="%5."/>
-      <w:lvlJc w:val="left"/>
-      <w:pPr>
-        <w:ind w:left="3600" w:hanging="360"/>
-      </w:pPr>
-    </w:lvl>
-    <w:lvl w:ilvl="5" w:tplc="0409001B" w:tentative="1">
-      <w:start w:val="1"/>
-      <w:numFmt w:val="lowerRoman"/>
-      <w:lvlText w:val="%6."/>
-      <w:lvlJc w:val="right"/>
-      <w:pPr>
-        <w:ind w:left="4320" w:hanging="180"/>
-      </w:pPr>
-    </w:lvl>
-    <w:lvl w:ilvl="6" w:tplc="0409000F" w:tentative="1">
-      <w:start w:val="1"/>
-      <w:numFmt w:val="decimal"/>
-      <w:lvlText w:val="%7."/>
-      <w:lvlJc w:val="left"/>
-      <w:pPr>
-        <w:ind w:left="5040" w:hanging="360"/>
-      </w:pPr>
-    </w:lvl>
-    <w:lvl w:ilvl="7" w:tplc="04090019" w:tentative="1">
-      <w:start w:val="1"/>
-      <w:numFmt w:val="lowerLetter"/>
-      <w:lvlText w:val="%8."/>
-      <w:lvlJc w:val="left"/>
-      <w:pPr>
-        <w:ind w:left="5760" w:hanging="360"/>
-      </w:pPr>
-    </w:lvl>
-    <w:lvl w:ilvl="8" w:tplc="0409001B" w:tentative="1">
-      <w:start w:val="1"/>
-      <w:numFmt w:val="lowerRoman"/>
-      <w:lvlText w:val="%9."/>
-      <w:lvlJc w:val="right"/>
-      <w:pPr>
-        <w:ind w:left="6480" w:hanging="180"/>
-      </w:pPr>
-    </w:lvl>
-  </w:abstractNum>
-  <w:abstractNum w:abstractNumId="10">
-    <w:nsid w:val="20673D90"/>
-    <w:multiLevelType w:val="multilevel"/>
-    <w:tmpl w:val="BCA0D07A"/>
-    <w:numStyleLink w:val="NumberedMultiLevel"/>
-  </w:abstractNum>
-  <w:abstractNum w:abstractNumId="11">
-    <w:nsid w:val="22025A69"/>
-    <w:multiLevelType w:val="multilevel"/>
-    <w:tmpl w:val="BCA0D07A"/>
-    <w:numStyleLink w:val="NumberedMultiLevel"/>
-  </w:abstractNum>
-  <w:abstractNum w:abstractNumId="12">
-    <w:nsid w:val="25F738F8"/>
-    <w:multiLevelType w:val="multilevel"/>
-    <w:tmpl w:val="BCA0D07A"/>
-    <w:numStyleLink w:val="NumberedMultiLevel"/>
-  </w:abstractNum>
-  <w:abstractNum w:abstractNumId="13">
-    <w:nsid w:val="26FA73DE"/>
-    <w:multiLevelType w:val="multilevel"/>
-    <w:tmpl w:val="BCA0D07A"/>
-    <w:numStyleLink w:val="NumberedMultiLevel"/>
-  </w:abstractNum>
-  <w:abstractNum w:abstractNumId="14">
-    <w:nsid w:val="27954106"/>
-    <w:multiLevelType w:val="multilevel"/>
-    <w:tmpl w:val="BCA0D07A"/>
-    <w:numStyleLink w:val="NumberedMultiLevel"/>
-  </w:abstractNum>
-  <w:abstractNum w:abstractNumId="15">
-    <w:nsid w:val="288653C4"/>
-    <w:multiLevelType w:val="multilevel"/>
-    <w:tmpl w:val="BCA0D07A"/>
-    <w:numStyleLink w:val="NumberedMultiLevel"/>
-  </w:abstractNum>
-  <w:abstractNum w:abstractNumId="16">
-    <w:nsid w:val="2ACF1325"/>
-    <w:multiLevelType w:val="multilevel"/>
-    <w:tmpl w:val="BCA0D07A"/>
-    <w:numStyleLink w:val="NumberedMultiLevel"/>
-  </w:abstractNum>
-  <w:abstractNum w:abstractNumId="17">
+  <w:abstractNum w:abstractNumId="1">
     <w:nsid w:val="2BDA1029"/>
     <w:multiLevelType w:val="hybridMultilevel"/>
     <w:tmpl w:val="E6FCCD2C"/>
@@ -5489,13 +5790,7 @@
       </w:pPr>
     </w:lvl>
   </w:abstractNum>
-  <w:abstractNum w:abstractNumId="18">
-    <w:nsid w:val="2DCD42BB"/>
-    <w:multiLevelType w:val="multilevel"/>
-    <w:tmpl w:val="BCA0D07A"/>
-    <w:numStyleLink w:val="NumberedMultiLevel"/>
-  </w:abstractNum>
-  <w:abstractNum w:abstractNumId="19">
+  <w:abstractNum w:abstractNumId="2">
     <w:nsid w:val="2FB6229F"/>
     <w:multiLevelType w:val="hybridMultilevel"/>
     <w:tmpl w:val="E6FCCD2C"/>
@@ -5581,7 +5876,7 @@
       </w:pPr>
     </w:lvl>
   </w:abstractNum>
-  <w:abstractNum w:abstractNumId="20">
+  <w:abstractNum w:abstractNumId="3">
     <w:nsid w:val="30C110AE"/>
     <w:multiLevelType w:val="hybridMultilevel"/>
     <w:tmpl w:val="D304D678"/>
@@ -5695,25 +5990,7 @@
       </w:rPr>
     </w:lvl>
   </w:abstractNum>
-  <w:abstractNum w:abstractNumId="21">
-    <w:nsid w:val="36F21488"/>
-    <w:multiLevelType w:val="multilevel"/>
-    <w:tmpl w:val="BCA0D07A"/>
-    <w:numStyleLink w:val="NumberedMultiLevel"/>
-  </w:abstractNum>
-  <w:abstractNum w:abstractNumId="22">
-    <w:nsid w:val="3F445CE1"/>
-    <w:multiLevelType w:val="multilevel"/>
-    <w:tmpl w:val="BCA0D07A"/>
-    <w:numStyleLink w:val="NumberedMultiLevel"/>
-  </w:abstractNum>
-  <w:abstractNum w:abstractNumId="23">
-    <w:nsid w:val="3F5C70E8"/>
-    <w:multiLevelType w:val="multilevel"/>
-    <w:tmpl w:val="BCA0D07A"/>
-    <w:numStyleLink w:val="NumberedMultiLevel"/>
-  </w:abstractNum>
-  <w:abstractNum w:abstractNumId="24">
+  <w:abstractNum w:abstractNumId="4">
     <w:nsid w:val="3F795959"/>
     <w:multiLevelType w:val="multilevel"/>
     <w:tmpl w:val="04090025"/>
@@ -5808,34 +6085,10 @@
       </w:pPr>
     </w:lvl>
   </w:abstractNum>
-  <w:abstractNum w:abstractNumId="25">
-    <w:nsid w:val="433D34BF"/>
-    <w:multiLevelType w:val="multilevel"/>
-    <w:tmpl w:val="BCA0D07A"/>
-    <w:numStyleLink w:val="NumberedMultiLevel"/>
-  </w:abstractNum>
-  <w:abstractNum w:abstractNumId="26">
-    <w:nsid w:val="45FF7FAE"/>
-    <w:multiLevelType w:val="multilevel"/>
-    <w:tmpl w:val="BCA0D07A"/>
-    <w:numStyleLink w:val="NumberedMultiLevel"/>
-  </w:abstractNum>
-  <w:abstractNum w:abstractNumId="27">
-    <w:nsid w:val="483B3FCA"/>
-    <w:multiLevelType w:val="multilevel"/>
-    <w:tmpl w:val="BCA0D07A"/>
-    <w:numStyleLink w:val="NumberedMultiLevel"/>
-  </w:abstractNum>
-  <w:abstractNum w:abstractNumId="28">
-    <w:nsid w:val="495C1B63"/>
-    <w:multiLevelType w:val="multilevel"/>
-    <w:tmpl w:val="BCA0D07A"/>
-    <w:numStyleLink w:val="NumberedMultiLevel"/>
-  </w:abstractNum>
-  <w:abstractNum w:abstractNumId="29">
-    <w:nsid w:val="4D393CD1"/>
+  <w:abstractNum w:abstractNumId="5">
+    <w:nsid w:val="4A79486D"/>
     <w:multiLevelType w:val="hybridMultilevel"/>
-    <w:tmpl w:val="B1128E8C"/>
+    <w:tmpl w:val="6F1E543C"/>
     <w:lvl w:ilvl="0" w:tplc="0409000F">
       <w:start w:val="1"/>
       <w:numFmt w:val="decimal"/>
@@ -5845,7 +6098,7 @@
         <w:ind w:left="720" w:hanging="360"/>
       </w:pPr>
     </w:lvl>
-    <w:lvl w:ilvl="1" w:tplc="04090019">
+    <w:lvl w:ilvl="1" w:tplc="04090019" w:tentative="1">
       <w:start w:val="1"/>
       <w:numFmt w:val="lowerLetter"/>
       <w:lvlText w:val="%2."/>
@@ -5918,370 +6171,7 @@
       </w:pPr>
     </w:lvl>
   </w:abstractNum>
-  <w:abstractNum w:abstractNumId="30">
-    <w:nsid w:val="5001760E"/>
-    <w:multiLevelType w:val="multilevel"/>
-    <w:tmpl w:val="BCA0D07A"/>
-    <w:numStyleLink w:val="NumberedMultiLevel"/>
-  </w:abstractNum>
-  <w:abstractNum w:abstractNumId="31">
-    <w:nsid w:val="5321557F"/>
-    <w:multiLevelType w:val="multilevel"/>
-    <w:tmpl w:val="BCA0D07A"/>
-    <w:numStyleLink w:val="NumberedMultiLevel"/>
-  </w:abstractNum>
-  <w:abstractNum w:abstractNumId="32">
-    <w:nsid w:val="578021FD"/>
-    <w:multiLevelType w:val="hybridMultilevel"/>
-    <w:tmpl w:val="365EFF3E"/>
-    <w:lvl w:ilvl="0" w:tplc="0409000F">
-      <w:start w:val="1"/>
-      <w:numFmt w:val="decimal"/>
-      <w:lvlText w:val="%1."/>
-      <w:lvlJc w:val="left"/>
-      <w:pPr>
-        <w:ind w:left="720" w:hanging="360"/>
-      </w:pPr>
-    </w:lvl>
-    <w:lvl w:ilvl="1" w:tplc="04090019">
-      <w:start w:val="1"/>
-      <w:numFmt w:val="lowerLetter"/>
-      <w:lvlText w:val="%2."/>
-      <w:lvlJc w:val="left"/>
-      <w:pPr>
-        <w:ind w:left="1440" w:hanging="360"/>
-      </w:pPr>
-    </w:lvl>
-    <w:lvl w:ilvl="2" w:tplc="0409001B" w:tentative="1">
-      <w:start w:val="1"/>
-      <w:numFmt w:val="lowerRoman"/>
-      <w:lvlText w:val="%3."/>
-      <w:lvlJc w:val="right"/>
-      <w:pPr>
-        <w:ind w:left="2160" w:hanging="180"/>
-      </w:pPr>
-    </w:lvl>
-    <w:lvl w:ilvl="3" w:tplc="0409000F" w:tentative="1">
-      <w:start w:val="1"/>
-      <w:numFmt w:val="decimal"/>
-      <w:lvlText w:val="%4."/>
-      <w:lvlJc w:val="left"/>
-      <w:pPr>
-        <w:ind w:left="2880" w:hanging="360"/>
-      </w:pPr>
-    </w:lvl>
-    <w:lvl w:ilvl="4" w:tplc="04090019" w:tentative="1">
-      <w:start w:val="1"/>
-      <w:numFmt w:val="lowerLetter"/>
-      <w:lvlText w:val="%5."/>
-      <w:lvlJc w:val="left"/>
-      <w:pPr>
-        <w:ind w:left="3600" w:hanging="360"/>
-      </w:pPr>
-    </w:lvl>
-    <w:lvl w:ilvl="5" w:tplc="0409001B" w:tentative="1">
-      <w:start w:val="1"/>
-      <w:numFmt w:val="lowerRoman"/>
-      <w:lvlText w:val="%6."/>
-      <w:lvlJc w:val="right"/>
-      <w:pPr>
-        <w:ind w:left="4320" w:hanging="180"/>
-      </w:pPr>
-    </w:lvl>
-    <w:lvl w:ilvl="6" w:tplc="0409000F" w:tentative="1">
-      <w:start w:val="1"/>
-      <w:numFmt w:val="decimal"/>
-      <w:lvlText w:val="%7."/>
-      <w:lvlJc w:val="left"/>
-      <w:pPr>
-        <w:ind w:left="5040" w:hanging="360"/>
-      </w:pPr>
-    </w:lvl>
-    <w:lvl w:ilvl="7" w:tplc="04090019" w:tentative="1">
-      <w:start w:val="1"/>
-      <w:numFmt w:val="lowerLetter"/>
-      <w:lvlText w:val="%8."/>
-      <w:lvlJc w:val="left"/>
-      <w:pPr>
-        <w:ind w:left="5760" w:hanging="360"/>
-      </w:pPr>
-    </w:lvl>
-    <w:lvl w:ilvl="8" w:tplc="0409001B" w:tentative="1">
-      <w:start w:val="1"/>
-      <w:numFmt w:val="lowerRoman"/>
-      <w:lvlText w:val="%9."/>
-      <w:lvlJc w:val="right"/>
-      <w:pPr>
-        <w:ind w:left="6480" w:hanging="180"/>
-      </w:pPr>
-    </w:lvl>
-  </w:abstractNum>
-  <w:abstractNum w:abstractNumId="33">
-    <w:nsid w:val="588D5D9C"/>
-    <w:multiLevelType w:val="multilevel"/>
-    <w:tmpl w:val="BCA0D07A"/>
-    <w:numStyleLink w:val="NumberedMultiLevel"/>
-  </w:abstractNum>
-  <w:abstractNum w:abstractNumId="34">
-    <w:nsid w:val="59CF2B17"/>
-    <w:multiLevelType w:val="multilevel"/>
-    <w:tmpl w:val="BCA0D07A"/>
-    <w:numStyleLink w:val="NumberedMultiLevel"/>
-  </w:abstractNum>
-  <w:abstractNum w:abstractNumId="35">
-    <w:nsid w:val="5E52388A"/>
-    <w:multiLevelType w:val="multilevel"/>
-    <w:tmpl w:val="BCA0D07A"/>
-    <w:numStyleLink w:val="NumberedMultiLevel"/>
-  </w:abstractNum>
-  <w:abstractNum w:abstractNumId="36">
-    <w:nsid w:val="5F4646B7"/>
-    <w:multiLevelType w:val="hybridMultilevel"/>
-    <w:tmpl w:val="374CDE1A"/>
-    <w:lvl w:ilvl="0" w:tplc="0409000F">
-      <w:start w:val="1"/>
-      <w:numFmt w:val="decimal"/>
-      <w:lvlText w:val="%1."/>
-      <w:lvlJc w:val="left"/>
-      <w:pPr>
-        <w:ind w:left="720" w:hanging="360"/>
-      </w:pPr>
-    </w:lvl>
-    <w:lvl w:ilvl="1" w:tplc="04090019" w:tentative="1">
-      <w:start w:val="1"/>
-      <w:numFmt w:val="lowerLetter"/>
-      <w:lvlText w:val="%2."/>
-      <w:lvlJc w:val="left"/>
-      <w:pPr>
-        <w:ind w:left="1440" w:hanging="360"/>
-      </w:pPr>
-    </w:lvl>
-    <w:lvl w:ilvl="2" w:tplc="0409001B" w:tentative="1">
-      <w:start w:val="1"/>
-      <w:numFmt w:val="lowerRoman"/>
-      <w:lvlText w:val="%3."/>
-      <w:lvlJc w:val="right"/>
-      <w:pPr>
-        <w:ind w:left="2160" w:hanging="180"/>
-      </w:pPr>
-    </w:lvl>
-    <w:lvl w:ilvl="3" w:tplc="0409000F" w:tentative="1">
-      <w:start w:val="1"/>
-      <w:numFmt w:val="decimal"/>
-      <w:lvlText w:val="%4."/>
-      <w:lvlJc w:val="left"/>
-      <w:pPr>
-        <w:ind w:left="2880" w:hanging="360"/>
-      </w:pPr>
-    </w:lvl>
-    <w:lvl w:ilvl="4" w:tplc="04090019" w:tentative="1">
-      <w:start w:val="1"/>
-      <w:numFmt w:val="lowerLetter"/>
-      <w:lvlText w:val="%5."/>
-      <w:lvlJc w:val="left"/>
-      <w:pPr>
-        <w:ind w:left="3600" w:hanging="360"/>
-      </w:pPr>
-    </w:lvl>
-    <w:lvl w:ilvl="5" w:tplc="0409001B" w:tentative="1">
-      <w:start w:val="1"/>
-      <w:numFmt w:val="lowerRoman"/>
-      <w:lvlText w:val="%6."/>
-      <w:lvlJc w:val="right"/>
-      <w:pPr>
-        <w:ind w:left="4320" w:hanging="180"/>
-      </w:pPr>
-    </w:lvl>
-    <w:lvl w:ilvl="6" w:tplc="0409000F" w:tentative="1">
-      <w:start w:val="1"/>
-      <w:numFmt w:val="decimal"/>
-      <w:lvlText w:val="%7."/>
-      <w:lvlJc w:val="left"/>
-      <w:pPr>
-        <w:ind w:left="5040" w:hanging="360"/>
-      </w:pPr>
-    </w:lvl>
-    <w:lvl w:ilvl="7" w:tplc="04090019" w:tentative="1">
-      <w:start w:val="1"/>
-      <w:numFmt w:val="lowerLetter"/>
-      <w:lvlText w:val="%8."/>
-      <w:lvlJc w:val="left"/>
-      <w:pPr>
-        <w:ind w:left="5760" w:hanging="360"/>
-      </w:pPr>
-    </w:lvl>
-    <w:lvl w:ilvl="8" w:tplc="0409001B" w:tentative="1">
-      <w:start w:val="1"/>
-      <w:numFmt w:val="lowerRoman"/>
-      <w:lvlText w:val="%9."/>
-      <w:lvlJc w:val="right"/>
-      <w:pPr>
-        <w:ind w:left="6480" w:hanging="180"/>
-      </w:pPr>
-    </w:lvl>
-  </w:abstractNum>
-  <w:abstractNum w:abstractNumId="37">
-    <w:nsid w:val="608934E4"/>
-    <w:multiLevelType w:val="multilevel"/>
-    <w:tmpl w:val="BCA0D07A"/>
-    <w:numStyleLink w:val="NumberedMultiLevel"/>
-  </w:abstractNum>
-  <w:abstractNum w:abstractNumId="38">
-    <w:nsid w:val="624663DF"/>
-    <w:multiLevelType w:val="multilevel"/>
-    <w:tmpl w:val="BCA0D07A"/>
-    <w:numStyleLink w:val="NumberedMultiLevel"/>
-  </w:abstractNum>
-  <w:abstractNum w:abstractNumId="39">
-    <w:nsid w:val="657F12AC"/>
-    <w:multiLevelType w:val="multilevel"/>
-    <w:tmpl w:val="BCA0D07A"/>
-    <w:numStyleLink w:val="NumberedMultiLevel"/>
-  </w:abstractNum>
-  <w:abstractNum w:abstractNumId="40">
-    <w:nsid w:val="6BBC56EE"/>
-    <w:multiLevelType w:val="multilevel"/>
-    <w:tmpl w:val="BCA0D07A"/>
-    <w:numStyleLink w:val="NumberedMultiLevel"/>
-  </w:abstractNum>
-  <w:abstractNum w:abstractNumId="41">
-    <w:nsid w:val="6E323241"/>
-    <w:multiLevelType w:val="multilevel"/>
-    <w:tmpl w:val="BCA0D07A"/>
-    <w:numStyleLink w:val="NumberedMultiLevel"/>
-  </w:abstractNum>
-  <w:abstractNum w:abstractNumId="42">
-    <w:nsid w:val="6FAE3A8B"/>
-    <w:multiLevelType w:val="hybridMultilevel"/>
-    <w:tmpl w:val="37FAEF1E"/>
-    <w:lvl w:ilvl="0" w:tplc="04090001">
-      <w:start w:val="1"/>
-      <w:numFmt w:val="bullet"/>
-      <w:lvlText w:val=""/>
-      <w:lvlJc w:val="left"/>
-      <w:pPr>
-        <w:ind w:left="720" w:hanging="360"/>
-      </w:pPr>
-      <w:rPr>
-        <w:rFonts w:ascii="Symbol" w:hAnsi="Symbol" w:hint="default"/>
-      </w:rPr>
-    </w:lvl>
-    <w:lvl w:ilvl="1" w:tplc="04090003" w:tentative="1">
-      <w:start w:val="1"/>
-      <w:numFmt w:val="bullet"/>
-      <w:lvlText w:val="o"/>
-      <w:lvlJc w:val="left"/>
-      <w:pPr>
-        <w:ind w:left="1440" w:hanging="360"/>
-      </w:pPr>
-      <w:rPr>
-        <w:rFonts w:ascii="Courier New" w:hAnsi="Courier New" w:cs="Courier New" w:hint="default"/>
-      </w:rPr>
-    </w:lvl>
-    <w:lvl w:ilvl="2" w:tplc="04090005" w:tentative="1">
-      <w:start w:val="1"/>
-      <w:numFmt w:val="bullet"/>
-      <w:lvlText w:val=""/>
-      <w:lvlJc w:val="left"/>
-      <w:pPr>
-        <w:ind w:left="2160" w:hanging="360"/>
-      </w:pPr>
-      <w:rPr>
-        <w:rFonts w:ascii="Wingdings" w:hAnsi="Wingdings" w:hint="default"/>
-      </w:rPr>
-    </w:lvl>
-    <w:lvl w:ilvl="3" w:tplc="04090001" w:tentative="1">
-      <w:start w:val="1"/>
-      <w:numFmt w:val="bullet"/>
-      <w:lvlText w:val=""/>
-      <w:lvlJc w:val="left"/>
-      <w:pPr>
-        <w:ind w:left="2880" w:hanging="360"/>
-      </w:pPr>
-      <w:rPr>
-        <w:rFonts w:ascii="Symbol" w:hAnsi="Symbol" w:hint="default"/>
-      </w:rPr>
-    </w:lvl>
-    <w:lvl w:ilvl="4" w:tplc="04090003" w:tentative="1">
-      <w:start w:val="1"/>
-      <w:numFmt w:val="bullet"/>
-      <w:lvlText w:val="o"/>
-      <w:lvlJc w:val="left"/>
-      <w:pPr>
-        <w:ind w:left="3600" w:hanging="360"/>
-      </w:pPr>
-      <w:rPr>
-        <w:rFonts w:ascii="Courier New" w:hAnsi="Courier New" w:cs="Courier New" w:hint="default"/>
-      </w:rPr>
-    </w:lvl>
-    <w:lvl w:ilvl="5" w:tplc="04090005" w:tentative="1">
-      <w:start w:val="1"/>
-      <w:numFmt w:val="bullet"/>
-      <w:lvlText w:val=""/>
-      <w:lvlJc w:val="left"/>
-      <w:pPr>
-        <w:ind w:left="4320" w:hanging="360"/>
-      </w:pPr>
-      <w:rPr>
-        <w:rFonts w:ascii="Wingdings" w:hAnsi="Wingdings" w:hint="default"/>
-      </w:rPr>
-    </w:lvl>
-    <w:lvl w:ilvl="6" w:tplc="04090001" w:tentative="1">
-      <w:start w:val="1"/>
-      <w:numFmt w:val="bullet"/>
-      <w:lvlText w:val=""/>
-      <w:lvlJc w:val="left"/>
-      <w:pPr>
-        <w:ind w:left="5040" w:hanging="360"/>
-      </w:pPr>
-      <w:rPr>
-        <w:rFonts w:ascii="Symbol" w:hAnsi="Symbol" w:hint="default"/>
-      </w:rPr>
-    </w:lvl>
-    <w:lvl w:ilvl="7" w:tplc="04090003" w:tentative="1">
-      <w:start w:val="1"/>
-      <w:numFmt w:val="bullet"/>
-      <w:lvlText w:val="o"/>
-      <w:lvlJc w:val="left"/>
-      <w:pPr>
-        <w:ind w:left="5760" w:hanging="360"/>
-      </w:pPr>
-      <w:rPr>
-        <w:rFonts w:ascii="Courier New" w:hAnsi="Courier New" w:cs="Courier New" w:hint="default"/>
-      </w:rPr>
-    </w:lvl>
-    <w:lvl w:ilvl="8" w:tplc="04090005" w:tentative="1">
-      <w:start w:val="1"/>
-      <w:numFmt w:val="bullet"/>
-      <w:lvlText w:val=""/>
-      <w:lvlJc w:val="left"/>
-      <w:pPr>
-        <w:ind w:left="6480" w:hanging="360"/>
-      </w:pPr>
-      <w:rPr>
-        <w:rFonts w:ascii="Wingdings" w:hAnsi="Wingdings" w:hint="default"/>
-      </w:rPr>
-    </w:lvl>
-  </w:abstractNum>
-  <w:abstractNum w:abstractNumId="43">
-    <w:nsid w:val="741108C0"/>
-    <w:multiLevelType w:val="multilevel"/>
-    <w:tmpl w:val="BCA0D07A"/>
-    <w:numStyleLink w:val="NumberedMultiLevel"/>
-  </w:abstractNum>
-  <w:abstractNum w:abstractNumId="44">
-    <w:nsid w:val="78CE5AE8"/>
-    <w:multiLevelType w:val="multilevel"/>
-    <w:tmpl w:val="BCA0D07A"/>
-    <w:numStyleLink w:val="NumberedMultiLevel"/>
-  </w:abstractNum>
-  <w:abstractNum w:abstractNumId="45">
-    <w:nsid w:val="79A46556"/>
-    <w:multiLevelType w:val="multilevel"/>
-    <w:tmpl w:val="BCA0D07A"/>
-    <w:numStyleLink w:val="NumberedMultiLevel"/>
-  </w:abstractNum>
-  <w:abstractNum w:abstractNumId="46">
+  <w:abstractNum w:abstractNumId="6">
     <w:nsid w:val="7B345B5F"/>
     <w:multiLevelType w:val="hybridMultilevel"/>
     <w:tmpl w:val="E6FCCD2C"/>
@@ -6367,17 +6257,97 @@
       </w:pPr>
     </w:lvl>
   </w:abstractNum>
-  <w:abstractNum w:abstractNumId="47">
-    <w:nsid w:val="7CFD5427"/>
-    <w:multiLevelType w:val="multilevel"/>
-    <w:tmpl w:val="BCA0D07A"/>
-    <w:numStyleLink w:val="NumberedMultiLevel"/>
+  <w:abstractNum w:abstractNumId="7">
+    <w:nsid w:val="7F23315A"/>
+    <w:multiLevelType w:val="hybridMultilevel"/>
+    <w:tmpl w:val="2E409658"/>
+    <w:lvl w:ilvl="0" w:tplc="0409000F">
+      <w:start w:val="1"/>
+      <w:numFmt w:val="decimal"/>
+      <w:lvlText w:val="%1."/>
+      <w:lvlJc w:val="left"/>
+      <w:pPr>
+        <w:ind w:left="720" w:hanging="360"/>
+      </w:pPr>
+    </w:lvl>
+    <w:lvl w:ilvl="1" w:tplc="04090019" w:tentative="1">
+      <w:start w:val="1"/>
+      <w:numFmt w:val="lowerLetter"/>
+      <w:lvlText w:val="%2."/>
+      <w:lvlJc w:val="left"/>
+      <w:pPr>
+        <w:ind w:left="1440" w:hanging="360"/>
+      </w:pPr>
+    </w:lvl>
+    <w:lvl w:ilvl="2" w:tplc="0409001B" w:tentative="1">
+      <w:start w:val="1"/>
+      <w:numFmt w:val="lowerRoman"/>
+      <w:lvlText w:val="%3."/>
+      <w:lvlJc w:val="right"/>
+      <w:pPr>
+        <w:ind w:left="2160" w:hanging="180"/>
+      </w:pPr>
+    </w:lvl>
+    <w:lvl w:ilvl="3" w:tplc="0409000F" w:tentative="1">
+      <w:start w:val="1"/>
+      <w:numFmt w:val="decimal"/>
+      <w:lvlText w:val="%4."/>
+      <w:lvlJc w:val="left"/>
+      <w:pPr>
+        <w:ind w:left="2880" w:hanging="360"/>
+      </w:pPr>
+    </w:lvl>
+    <w:lvl w:ilvl="4" w:tplc="04090019" w:tentative="1">
+      <w:start w:val="1"/>
+      <w:numFmt w:val="lowerLetter"/>
+      <w:lvlText w:val="%5."/>
+      <w:lvlJc w:val="left"/>
+      <w:pPr>
+        <w:ind w:left="3600" w:hanging="360"/>
+      </w:pPr>
+    </w:lvl>
+    <w:lvl w:ilvl="5" w:tplc="0409001B" w:tentative="1">
+      <w:start w:val="1"/>
+      <w:numFmt w:val="lowerRoman"/>
+      <w:lvlText w:val="%6."/>
+      <w:lvlJc w:val="right"/>
+      <w:pPr>
+        <w:ind w:left="4320" w:hanging="180"/>
+      </w:pPr>
+    </w:lvl>
+    <w:lvl w:ilvl="6" w:tplc="0409000F" w:tentative="1">
+      <w:start w:val="1"/>
+      <w:numFmt w:val="decimal"/>
+      <w:lvlText w:val="%7."/>
+      <w:lvlJc w:val="left"/>
+      <w:pPr>
+        <w:ind w:left="5040" w:hanging="360"/>
+      </w:pPr>
+    </w:lvl>
+    <w:lvl w:ilvl="7" w:tplc="04090019" w:tentative="1">
+      <w:start w:val="1"/>
+      <w:numFmt w:val="lowerLetter"/>
+      <w:lvlText w:val="%8."/>
+      <w:lvlJc w:val="left"/>
+      <w:pPr>
+        <w:ind w:left="5760" w:hanging="360"/>
+      </w:pPr>
+    </w:lvl>
+    <w:lvl w:ilvl="8" w:tplc="0409001B" w:tentative="1">
+      <w:start w:val="1"/>
+      <w:numFmt w:val="lowerRoman"/>
+      <w:lvlText w:val="%9."/>
+      <w:lvlJc w:val="right"/>
+      <w:pPr>
+        <w:ind w:left="6480" w:hanging="180"/>
+      </w:pPr>
+    </w:lvl>
   </w:abstractNum>
   <w:num w:numId="1">
-    <w:abstractNumId w:val="24"/>
+    <w:abstractNumId w:val="4"/>
   </w:num>
   <w:num w:numId="2">
-    <w:abstractNumId w:val="24"/>
+    <w:abstractNumId w:val="4"/>
     <w:lvlOverride w:ilvl="0">
       <w:startOverride w:val="1"/>
     </w:lvlOverride>
@@ -6407,176 +6377,27 @@
     </w:lvlOverride>
   </w:num>
   <w:num w:numId="3">
-    <w:abstractNumId w:val="20"/>
+    <w:abstractNumId w:val="3"/>
   </w:num>
   <w:num w:numId="4">
-    <w:abstractNumId w:val="20"/>
-    <w:lvlOverride w:ilvl="0">
-      <w:startOverride w:val="1"/>
-    </w:lvlOverride>
-    <w:lvlOverride w:ilvl="1">
-      <w:startOverride w:val="1"/>
-    </w:lvlOverride>
-    <w:lvlOverride w:ilvl="2">
-      <w:startOverride w:val="1"/>
-    </w:lvlOverride>
-    <w:lvlOverride w:ilvl="3">
-      <w:startOverride w:val="1"/>
-    </w:lvlOverride>
-    <w:lvlOverride w:ilvl="4">
-      <w:startOverride w:val="1"/>
-    </w:lvlOverride>
-    <w:lvlOverride w:ilvl="5">
-      <w:startOverride w:val="1"/>
-    </w:lvlOverride>
-    <w:lvlOverride w:ilvl="6">
-      <w:startOverride w:val="1"/>
-    </w:lvlOverride>
-    <w:lvlOverride w:ilvl="7">
-      <w:startOverride w:val="1"/>
-    </w:lvlOverride>
-    <w:lvlOverride w:ilvl="8">
-      <w:startOverride w:val="1"/>
-    </w:lvlOverride>
+    <w:abstractNumId w:val="0"/>
   </w:num>
   <w:num w:numId="5">
-    <w:abstractNumId w:val="42"/>
+    <w:abstractNumId w:val="2"/>
   </w:num>
   <w:num w:numId="6">
-    <w:abstractNumId w:val="29"/>
+    <w:abstractNumId w:val="1"/>
   </w:num>
   <w:num w:numId="7">
-    <w:abstractNumId w:val="4"/>
+    <w:abstractNumId w:val="6"/>
   </w:num>
   <w:num w:numId="8">
     <w:abstractNumId w:val="7"/>
   </w:num>
   <w:num w:numId="9">
-    <w:abstractNumId w:val="16"/>
-  </w:num>
-  <w:num w:numId="10">
-    <w:abstractNumId w:val="26"/>
-  </w:num>
-  <w:num w:numId="11">
-    <w:abstractNumId w:val="25"/>
-  </w:num>
-  <w:num w:numId="12">
-    <w:abstractNumId w:val="14"/>
-  </w:num>
-  <w:num w:numId="13">
-    <w:abstractNumId w:val="8"/>
-  </w:num>
-  <w:num w:numId="14">
-    <w:abstractNumId w:val="27"/>
-  </w:num>
-  <w:num w:numId="15">
-    <w:abstractNumId w:val="1"/>
-  </w:num>
-  <w:num w:numId="16">
-    <w:abstractNumId w:val="43"/>
-  </w:num>
-  <w:num w:numId="17">
-    <w:abstractNumId w:val="22"/>
-  </w:num>
-  <w:num w:numId="18">
-    <w:abstractNumId w:val="44"/>
-  </w:num>
-  <w:num w:numId="19">
-    <w:abstractNumId w:val="12"/>
-  </w:num>
-  <w:num w:numId="20">
-    <w:abstractNumId w:val="30"/>
-  </w:num>
-  <w:num w:numId="21">
-    <w:abstractNumId w:val="39"/>
-  </w:num>
-  <w:num w:numId="22">
-    <w:abstractNumId w:val="38"/>
-  </w:num>
-  <w:num w:numId="23">
-    <w:abstractNumId w:val="10"/>
-  </w:num>
-  <w:num w:numId="24">
-    <w:abstractNumId w:val="35"/>
-  </w:num>
-  <w:num w:numId="25">
-    <w:abstractNumId w:val="45"/>
-  </w:num>
-  <w:num w:numId="26">
-    <w:abstractNumId w:val="0"/>
-  </w:num>
-  <w:num w:numId="27">
-    <w:abstractNumId w:val="28"/>
-  </w:num>
-  <w:num w:numId="28">
-    <w:abstractNumId w:val="13"/>
-  </w:num>
-  <w:num w:numId="29">
-    <w:abstractNumId w:val="31"/>
-  </w:num>
-  <w:num w:numId="30">
-    <w:abstractNumId w:val="37"/>
-  </w:num>
-  <w:num w:numId="31">
     <w:abstractNumId w:val="5"/>
   </w:num>
-  <w:num w:numId="32">
-    <w:abstractNumId w:val="11"/>
-  </w:num>
-  <w:num w:numId="33">
-    <w:abstractNumId w:val="15"/>
-  </w:num>
-  <w:num w:numId="34">
-    <w:abstractNumId w:val="32"/>
-  </w:num>
-  <w:num w:numId="35">
-    <w:abstractNumId w:val="18"/>
-  </w:num>
-  <w:num w:numId="36">
-    <w:abstractNumId w:val="40"/>
-  </w:num>
-  <w:num w:numId="37">
-    <w:abstractNumId w:val="41"/>
-  </w:num>
-  <w:num w:numId="38">
-    <w:abstractNumId w:val="47"/>
-  </w:num>
-  <w:num w:numId="39">
-    <w:abstractNumId w:val="34"/>
-  </w:num>
-  <w:num w:numId="40">
-    <w:abstractNumId w:val="9"/>
-  </w:num>
-  <w:num w:numId="41">
-    <w:abstractNumId w:val="2"/>
-  </w:num>
-  <w:num w:numId="42">
-    <w:abstractNumId w:val="23"/>
-  </w:num>
-  <w:num w:numId="43">
-    <w:abstractNumId w:val="21"/>
-  </w:num>
-  <w:num w:numId="44">
-    <w:abstractNumId w:val="6"/>
-  </w:num>
-  <w:num w:numId="45">
-    <w:abstractNumId w:val="33"/>
-  </w:num>
-  <w:num w:numId="46">
-    <w:abstractNumId w:val="3"/>
-  </w:num>
-  <w:num w:numId="47">
-    <w:abstractNumId w:val="36"/>
-  </w:num>
-  <w:num w:numId="48">
-    <w:abstractNumId w:val="19"/>
-  </w:num>
-  <w:num w:numId="49">
-    <w:abstractNumId w:val="17"/>
-  </w:num>
-  <w:num w:numId="50">
-    <w:abstractNumId w:val="46"/>
-  </w:num>
+  <w:numIdMacAtCleanup w:val="8"/>
 </w:numbering>
 </file>
 
@@ -7059,6 +6880,7 @@
       <w:b/>
       <w:bCs/>
       <w:color w:val="4F81BD" w:themeColor="accent1"/>
+      <w:sz w:val="20"/>
     </w:rPr>
   </w:style>
   <w:style w:type="character" w:customStyle="1" w:styleId="Heading4Char">
@@ -7074,6 +6896,7 @@
       <w:i/>
       <w:iCs/>
       <w:color w:val="4F81BD" w:themeColor="accent1"/>
+      <w:sz w:val="20"/>
     </w:rPr>
   </w:style>
   <w:style w:type="character" w:customStyle="1" w:styleId="Heading5Char">
@@ -7081,11 +6904,11 @@
     <w:basedOn w:val="DefaultParagraphFont"/>
     <w:link w:val="Heading5"/>
     <w:uiPriority w:val="99"/>
-    <w:semiHidden/>
     <w:rsid w:val="00F05EC7"/>
     <w:rPr>
       <w:rFonts w:asciiTheme="majorHAnsi" w:eastAsiaTheme="majorEastAsia" w:hAnsiTheme="majorHAnsi" w:cstheme="majorBidi"/>
       <w:color w:val="243F60" w:themeColor="accent1" w:themeShade="7F"/>
+      <w:sz w:val="20"/>
     </w:rPr>
   </w:style>
   <w:style w:type="character" w:customStyle="1" w:styleId="Heading6Char">
@@ -7100,6 +6923,7 @@
       <w:i/>
       <w:iCs/>
       <w:color w:val="243F60" w:themeColor="accent1" w:themeShade="7F"/>
+      <w:sz w:val="20"/>
     </w:rPr>
   </w:style>
   <w:style w:type="character" w:customStyle="1" w:styleId="Heading7Char">
@@ -7114,6 +6938,7 @@
       <w:i/>
       <w:iCs/>
       <w:color w:val="404040" w:themeColor="text1" w:themeTint="BF"/>
+      <w:sz w:val="20"/>
     </w:rPr>
   </w:style>
   <w:style w:type="character" w:customStyle="1" w:styleId="Heading8Char">
@@ -8067,7 +7892,7 @@
     <w:rsid w:val="00CC13A9"/>
     <w:pPr>
       <w:numPr>
-        <w:numId w:val="7"/>
+        <w:numId w:val="4"/>
       </w:numPr>
     </w:pPr>
   </w:style>
@@ -9843,7 +9668,7 @@
 </file>
 
 <file path=customXml/itemProps1.xml><?xml version="1.0" encoding="utf-8"?>
-<ds:datastoreItem xmlns:ds="http://schemas.openxmlformats.org/officeDocument/2006/customXml" ds:itemID="{87ECBF96-A5A9-46AE-8DEE-E8DBD11156D9}">
+<ds:datastoreItem xmlns:ds="http://schemas.openxmlformats.org/officeDocument/2006/customXml" ds:itemID="{B29A8A4A-8C77-4F22-B851-97F71C5038AC}">
   <ds:schemaRefs>
     <ds:schemaRef ds:uri="http://schemas.openxmlformats.org/officeDocument/2006/bibliography"/>
   </ds:schemaRefs>

</xml_diff>

<commit_message>
updated application. refer to release notes for changes.
</commit_message>
<xml_diff>
--- a/Release/ReadMe.docx
+++ b/Release/ReadMe.docx
@@ -1,6 +1,6 @@
 
 <file path=word/document.xml><?xml version="1.0" encoding="utf-8"?>
-<w:document xmlns:ve="http://schemas.openxmlformats.org/markup-compatibility/2006" xmlns:o="urn:schemas-microsoft-com:office:office" xmlns:r="http://schemas.openxmlformats.org/officeDocument/2006/relationships" xmlns:m="http://schemas.openxmlformats.org/officeDocument/2006/math" xmlns:v="urn:schemas-microsoft-com:vml" xmlns:wp="http://schemas.openxmlformats.org/drawingml/2006/wordprocessingDrawing" xmlns:w10="urn:schemas-microsoft-com:office:word" xmlns:w="http://schemas.openxmlformats.org/wordprocessingml/2006/main" xmlns:wne="http://schemas.microsoft.com/office/word/2006/wordml">
+<w:document xmlns:wpc="http://schemas.microsoft.com/office/word/2010/wordprocessingCanvas" xmlns:cx="http://schemas.microsoft.com/office/drawing/2014/chartex" xmlns:cx1="http://schemas.microsoft.com/office/drawing/2015/9/8/chartex" xmlns:cx2="http://schemas.microsoft.com/office/drawing/2015/10/21/chartex" xmlns:cx3="http://schemas.microsoft.com/office/drawing/2016/5/9/chartex" xmlns:cx4="http://schemas.microsoft.com/office/drawing/2016/5/10/chartex" xmlns:cx5="http://schemas.microsoft.com/office/drawing/2016/5/11/chartex" xmlns:cx6="http://schemas.microsoft.com/office/drawing/2016/5/12/chartex" xmlns:cx7="http://schemas.microsoft.com/office/drawing/2016/5/13/chartex" xmlns:cx8="http://schemas.microsoft.com/office/drawing/2016/5/14/chartex" xmlns:mc="http://schemas.openxmlformats.org/markup-compatibility/2006" xmlns:aink="http://schemas.microsoft.com/office/drawing/2016/ink" xmlns:am3d="http://schemas.microsoft.com/office/drawing/2017/model3d" xmlns:o="urn:schemas-microsoft-com:office:office" xmlns:r="http://schemas.openxmlformats.org/officeDocument/2006/relationships" xmlns:m="http://schemas.openxmlformats.org/officeDocument/2006/math" xmlns:v="urn:schemas-microsoft-com:vml" xmlns:wp14="http://schemas.microsoft.com/office/word/2010/wordprocessingDrawing" xmlns:wp="http://schemas.openxmlformats.org/drawingml/2006/wordprocessingDrawing" xmlns:w10="urn:schemas-microsoft-com:office:word" xmlns:w="http://schemas.openxmlformats.org/wordprocessingml/2006/main" xmlns:w14="http://schemas.microsoft.com/office/word/2010/wordml" xmlns:w15="http://schemas.microsoft.com/office/word/2012/wordml" xmlns:w16cex="http://schemas.microsoft.com/office/word/2018/wordml/cex" xmlns:w16cid="http://schemas.microsoft.com/office/word/2016/wordml/cid" xmlns:w16="http://schemas.microsoft.com/office/word/2018/wordml" xmlns:w16se="http://schemas.microsoft.com/office/word/2015/wordml/symex" xmlns:wpg="http://schemas.microsoft.com/office/word/2010/wordprocessingGroup" xmlns:wpi="http://schemas.microsoft.com/office/word/2010/wordprocessingInk" xmlns:wne="http://schemas.microsoft.com/office/word/2006/wordml" xmlns:wps="http://schemas.microsoft.com/office/word/2010/wordprocessingShape" mc:Ignorable="w14 w15 w16se w16cid w16 w16cex wp14">
   <w:body>
     <w:tbl>
       <w:tblPr>
@@ -15,7 +15,7 @@
           <w:insideV w:val="none" w:sz="0" w:space="0" w:color="auto"/>
         </w:tblBorders>
         <w:tblLayout w:type="fixed"/>
-        <w:tblLook w:val="04A0"/>
+        <w:tblLook w:val="04A0" w:firstRow="1" w:lastRow="0" w:firstColumn="1" w:lastColumn="0" w:noHBand="0" w:noVBand="1"/>
       </w:tblPr>
       <w:tblGrid>
         <w:gridCol w:w="9636"/>
@@ -36,25 +36,11 @@
                 <w:i w:val="0"/>
               </w:rPr>
             </w:pPr>
-            <w:proofErr w:type="spellStart"/>
             <w:r>
               <w:rPr>
                 <w:i w:val="0"/>
               </w:rPr>
-              <w:t>te</w:t>
-            </w:r>
-            <w:r>
-              <w:rPr>
-                <w:i w:val="0"/>
-              </w:rPr>
-              <w:t>Author</w:t>
-            </w:r>
-            <w:proofErr w:type="spellEnd"/>
-            <w:r>
-              <w:rPr>
-                <w:i w:val="0"/>
-              </w:rPr>
-              <w:t>:</w:t>
+              <w:t>Author:</w:t>
             </w:r>
             <w:r>
               <w:rPr>
@@ -204,19 +190,13 @@
             <w:pPr>
               <w:pStyle w:val="Title"/>
             </w:pPr>
-            <w:proofErr w:type="spellStart"/>
             <w:r>
               <w:t>Sy</w:t>
             </w:r>
             <w:r>
               <w:t>cle</w:t>
             </w:r>
-            <w:proofErr w:type="spellEnd"/>
           </w:p>
-          <w:p/>
-          <w:p/>
-          <w:p/>
-          <w:p/>
           <w:p/>
           <w:p/>
           <w:p/>
@@ -236,7 +216,6 @@
           <w:p>
             <w:pPr>
               <w:pStyle w:val="VelocityComment"/>
-              <w:jc w:val="center"/>
               <w:rPr>
                 <w:sz w:val="24"/>
               </w:rPr>
@@ -301,7 +280,7 @@
           <w:r>
             <w:fldChar w:fldCharType="separate"/>
           </w:r>
-          <w:hyperlink w:anchor="_Toc55657294" w:history="1">
+          <w:hyperlink w:anchor="_Toc67416174" w:history="1">
             <w:r>
               <w:rPr>
                 <w:rStyle w:val="Hyperlink"/>
@@ -342,7 +321,7 @@
                 <w:noProof/>
                 <w:webHidden/>
               </w:rPr>
-              <w:instrText xml:space="preserve"> PAGEREF _Toc55657294 \h </w:instrText>
+              <w:instrText xml:space="preserve"> PAGEREF _Toc67416174 \h </w:instrText>
             </w:r>
             <w:r>
               <w:rPr>
@@ -380,7 +359,7 @@
               <w:sz w:val="22"/>
             </w:rPr>
           </w:pPr>
-          <w:hyperlink w:anchor="_Toc55657295" w:history="1">
+          <w:hyperlink w:anchor="_Toc67416175" w:history="1">
             <w:r>
               <w:rPr>
                 <w:rStyle w:val="Hyperlink"/>
@@ -415,7 +394,7 @@
               <w:rPr>
                 <w:webHidden/>
               </w:rPr>
-              <w:instrText xml:space="preserve"> PAGEREF _Toc55657295 \h </w:instrText>
+              <w:instrText xml:space="preserve"> PAGEREF _Toc67416175 \h </w:instrText>
             </w:r>
             <w:r>
               <w:rPr>
@@ -449,7 +428,7 @@
               <w:sz w:val="22"/>
             </w:rPr>
           </w:pPr>
-          <w:hyperlink w:anchor="_Toc55657296" w:history="1">
+          <w:hyperlink w:anchor="_Toc67416176" w:history="1">
             <w:r>
               <w:rPr>
                 <w:rStyle w:val="Hyperlink"/>
@@ -484,7 +463,7 @@
               <w:rPr>
                 <w:webHidden/>
               </w:rPr>
-              <w:instrText xml:space="preserve"> PAGEREF _Toc55657296 \h </w:instrText>
+              <w:instrText xml:space="preserve"> PAGEREF _Toc67416176 \h </w:instrText>
             </w:r>
             <w:r>
               <w:rPr>
@@ -518,7 +497,7 @@
               <w:sz w:val="22"/>
             </w:rPr>
           </w:pPr>
-          <w:hyperlink w:anchor="_Toc55657297" w:history="1">
+          <w:hyperlink w:anchor="_Toc67416177" w:history="1">
             <w:r>
               <w:rPr>
                 <w:rStyle w:val="Hyperlink"/>
@@ -553,7 +532,7 @@
               <w:rPr>
                 <w:webHidden/>
               </w:rPr>
-              <w:instrText xml:space="preserve"> PAGEREF _Toc55657297 \h </w:instrText>
+              <w:instrText xml:space="preserve"> PAGEREF _Toc67416177 \h </w:instrText>
             </w:r>
             <w:r>
               <w:rPr>
@@ -587,7 +566,7 @@
               <w:sz w:val="22"/>
             </w:rPr>
           </w:pPr>
-          <w:hyperlink w:anchor="_Toc55657298" w:history="1">
+          <w:hyperlink w:anchor="_Toc67416178" w:history="1">
             <w:r>
               <w:rPr>
                 <w:rStyle w:val="Hyperlink"/>
@@ -622,7 +601,7 @@
               <w:rPr>
                 <w:webHidden/>
               </w:rPr>
-              <w:instrText xml:space="preserve"> PAGEREF _Toc55657298 \h </w:instrText>
+              <w:instrText xml:space="preserve"> PAGEREF _Toc67416178 \h </w:instrText>
             </w:r>
             <w:r>
               <w:rPr>
@@ -656,7 +635,7 @@
               <w:sz w:val="22"/>
             </w:rPr>
           </w:pPr>
-          <w:hyperlink w:anchor="_Toc55657299" w:history="1">
+          <w:hyperlink w:anchor="_Toc67416179" w:history="1">
             <w:r>
               <w:rPr>
                 <w:rStyle w:val="Hyperlink"/>
@@ -691,7 +670,7 @@
               <w:rPr>
                 <w:webHidden/>
               </w:rPr>
-              <w:instrText xml:space="preserve"> PAGEREF _Toc55657299 \h </w:instrText>
+              <w:instrText xml:space="preserve"> PAGEREF _Toc67416179 \h </w:instrText>
             </w:r>
             <w:r>
               <w:rPr>
@@ -725,7 +704,7 @@
               <w:sz w:val="22"/>
             </w:rPr>
           </w:pPr>
-          <w:hyperlink w:anchor="_Toc55657300" w:history="1">
+          <w:hyperlink w:anchor="_Toc67416180" w:history="1">
             <w:r>
               <w:rPr>
                 <w:rStyle w:val="Hyperlink"/>
@@ -760,7 +739,7 @@
               <w:rPr>
                 <w:webHidden/>
               </w:rPr>
-              <w:instrText xml:space="preserve"> PAGEREF _Toc55657300 \h </w:instrText>
+              <w:instrText xml:space="preserve"> PAGEREF _Toc67416180 \h </w:instrText>
             </w:r>
             <w:r>
               <w:rPr>
@@ -799,7 +778,7 @@
               <w:sz w:val="22"/>
             </w:rPr>
           </w:pPr>
-          <w:hyperlink w:anchor="_Toc55657301" w:history="1">
+          <w:hyperlink w:anchor="_Toc67416181" w:history="1">
             <w:r>
               <w:rPr>
                 <w:rStyle w:val="Hyperlink"/>
@@ -840,7 +819,7 @@
                 <w:noProof/>
                 <w:webHidden/>
               </w:rPr>
-              <w:instrText xml:space="preserve"> PAGEREF _Toc55657301 \h </w:instrText>
+              <w:instrText xml:space="preserve"> PAGEREF _Toc67416181 \h </w:instrText>
             </w:r>
             <w:r>
               <w:rPr>
@@ -878,7 +857,7 @@
               <w:sz w:val="22"/>
             </w:rPr>
           </w:pPr>
-          <w:hyperlink w:anchor="_Toc55657302" w:history="1">
+          <w:hyperlink w:anchor="_Toc67416182" w:history="1">
             <w:r>
               <w:rPr>
                 <w:rStyle w:val="Hyperlink"/>
@@ -913,7 +892,7 @@
               <w:rPr>
                 <w:webHidden/>
               </w:rPr>
-              <w:instrText xml:space="preserve"> PAGEREF _Toc55657302 \h </w:instrText>
+              <w:instrText xml:space="preserve"> PAGEREF _Toc67416182 \h </w:instrText>
             </w:r>
             <w:r>
               <w:rPr>
@@ -952,7 +931,7 @@
               <w:sz w:val="22"/>
             </w:rPr>
           </w:pPr>
-          <w:hyperlink w:anchor="_Toc55657303" w:history="1">
+          <w:hyperlink w:anchor="_Toc67416183" w:history="1">
             <w:r>
               <w:rPr>
                 <w:rStyle w:val="Hyperlink"/>
@@ -993,7 +972,7 @@
                 <w:noProof/>
                 <w:webHidden/>
               </w:rPr>
-              <w:instrText xml:space="preserve"> PAGEREF _Toc55657303 \h </w:instrText>
+              <w:instrText xml:space="preserve"> PAGEREF _Toc67416183 \h </w:instrText>
             </w:r>
             <w:r>
               <w:rPr>
@@ -1036,7 +1015,7 @@
               <w:sz w:val="22"/>
             </w:rPr>
           </w:pPr>
-          <w:hyperlink w:anchor="_Toc55657304" w:history="1">
+          <w:hyperlink w:anchor="_Toc67416184" w:history="1">
             <w:r>
               <w:rPr>
                 <w:rStyle w:val="Hyperlink"/>
@@ -1077,7 +1056,7 @@
                 <w:noProof/>
                 <w:webHidden/>
               </w:rPr>
-              <w:instrText xml:space="preserve"> PAGEREF _Toc55657304 \h </w:instrText>
+              <w:instrText xml:space="preserve"> PAGEREF _Toc67416184 \h </w:instrText>
             </w:r>
             <w:r>
               <w:rPr>
@@ -1120,7 +1099,7 @@
               <w:sz w:val="22"/>
             </w:rPr>
           </w:pPr>
-          <w:hyperlink w:anchor="_Toc55657305" w:history="1">
+          <w:hyperlink w:anchor="_Toc67416185" w:history="1">
             <w:r>
               <w:rPr>
                 <w:rStyle w:val="Hyperlink"/>
@@ -1161,7 +1140,7 @@
                 <w:noProof/>
                 <w:webHidden/>
               </w:rPr>
-              <w:instrText xml:space="preserve"> PAGEREF _Toc55657305 \h </w:instrText>
+              <w:instrText xml:space="preserve"> PAGEREF _Toc67416185 \h </w:instrText>
             </w:r>
             <w:r>
               <w:rPr>
@@ -1204,7 +1183,7 @@
               <w:sz w:val="22"/>
             </w:rPr>
           </w:pPr>
-          <w:hyperlink w:anchor="_Toc55657306" w:history="1">
+          <w:hyperlink w:anchor="_Toc67416186" w:history="1">
             <w:r>
               <w:rPr>
                 <w:rStyle w:val="Hyperlink"/>
@@ -1245,7 +1224,7 @@
                 <w:noProof/>
                 <w:webHidden/>
               </w:rPr>
-              <w:instrText xml:space="preserve"> PAGEREF _Toc55657306 \h </w:instrText>
+              <w:instrText xml:space="preserve"> PAGEREF _Toc67416186 \h </w:instrText>
             </w:r>
             <w:r>
               <w:rPr>
@@ -1265,7 +1244,91 @@
                 <w:noProof/>
                 <w:webHidden/>
               </w:rPr>
-              <w:t>8</w:t>
+              <w:t>9</w:t>
+            </w:r>
+            <w:r>
+              <w:rPr>
+                <w:noProof/>
+                <w:webHidden/>
+              </w:rPr>
+              <w:fldChar w:fldCharType="end"/>
+            </w:r>
+          </w:hyperlink>
+        </w:p>
+        <w:p>
+          <w:pPr>
+            <w:pStyle w:val="TOC3"/>
+            <w:tabs>
+              <w:tab w:val="left" w:pos="1094"/>
+              <w:tab w:val="right" w:leader="dot" w:pos="9350"/>
+            </w:tabs>
+            <w:rPr>
+              <w:noProof/>
+              <w:sz w:val="22"/>
+            </w:rPr>
+          </w:pPr>
+          <w:hyperlink w:anchor="_Toc67416187" w:history="1">
+            <w:r>
+              <w:rPr>
+                <w:rStyle w:val="Hyperlink"/>
+                <w:noProof/>
+              </w:rPr>
+              <w:t>2.1.5</w:t>
+            </w:r>
+            <w:r>
+              <w:rPr>
+                <w:noProof/>
+                <w:sz w:val="22"/>
+              </w:rPr>
+              <w:tab/>
+            </w:r>
+            <w:r>
+              <w:rPr>
+                <w:rStyle w:val="Hyperlink"/>
+                <w:noProof/>
+              </w:rPr>
+              <w:t>Workouts</w:t>
+            </w:r>
+            <w:r>
+              <w:rPr>
+                <w:noProof/>
+                <w:webHidden/>
+              </w:rPr>
+              <w:tab/>
+            </w:r>
+            <w:r>
+              <w:rPr>
+                <w:noProof/>
+                <w:webHidden/>
+              </w:rPr>
+              <w:fldChar w:fldCharType="begin"/>
+            </w:r>
+            <w:r>
+              <w:rPr>
+                <w:noProof/>
+                <w:webHidden/>
+              </w:rPr>
+              <w:instrText xml:space="preserve"> PAGEREF _Toc67416187 \h </w:instrText>
+            </w:r>
+            <w:r>
+              <w:rPr>
+                <w:noProof/>
+                <w:webHidden/>
+              </w:rPr>
+            </w:r>
+            <w:r>
+              <w:rPr>
+                <w:noProof/>
+                <w:webHidden/>
+              </w:rPr>
+              <w:fldChar w:fldCharType="separate"/>
+            </w:r>
+            <w:r>
+              <w:rPr>
+                <w:noProof/>
+                <w:webHidden/>
+              </w:rPr>
+              <w:t>10</w:t>
             </w:r>
             <w:r>
               <w:rPr>
@@ -1283,7 +1346,7 @@
               <w:sz w:val="22"/>
             </w:rPr>
           </w:pPr>
-          <w:hyperlink w:anchor="_Toc55657307" w:history="1">
+          <w:hyperlink w:anchor="_Toc67416188" w:history="1">
             <w:r>
               <w:rPr>
                 <w:rStyle w:val="Hyperlink"/>
@@ -1318,7 +1381,7 @@
               <w:rPr>
                 <w:webHidden/>
               </w:rPr>
-              <w:instrText xml:space="preserve"> PAGEREF _Toc55657307 \h </w:instrText>
+              <w:instrText xml:space="preserve"> PAGEREF _Toc67416188 \h </w:instrText>
             </w:r>
             <w:r>
               <w:rPr>
@@ -1335,7 +1398,7 @@
               <w:rPr>
                 <w:webHidden/>
               </w:rPr>
-              <w:t>9</w:t>
+              <w:t>11</w:t>
             </w:r>
             <w:r>
               <w:rPr>
@@ -1357,7 +1420,7 @@
               <w:sz w:val="22"/>
             </w:rPr>
           </w:pPr>
-          <w:hyperlink w:anchor="_Toc55657308" w:history="1">
+          <w:hyperlink w:anchor="_Toc67416189" w:history="1">
             <w:r>
               <w:rPr>
                 <w:rStyle w:val="Hyperlink"/>
@@ -1398,7 +1461,7 @@
                 <w:noProof/>
                 <w:webHidden/>
               </w:rPr>
-              <w:instrText xml:space="preserve"> PAGEREF _Toc55657308 \h </w:instrText>
+              <w:instrText xml:space="preserve"> PAGEREF _Toc67416189 \h </w:instrText>
             </w:r>
             <w:r>
               <w:rPr>
@@ -1418,7 +1481,7 @@
                 <w:noProof/>
                 <w:webHidden/>
               </w:rPr>
-              <w:t>11</w:t>
+              <w:t>12</w:t>
             </w:r>
             <w:r>
               <w:rPr>
@@ -1436,7 +1499,7 @@
               <w:sz w:val="22"/>
             </w:rPr>
           </w:pPr>
-          <w:hyperlink w:anchor="_Toc55657309" w:history="1">
+          <w:hyperlink w:anchor="_Toc67416190" w:history="1">
             <w:r>
               <w:rPr>
                 <w:rStyle w:val="Hyperlink"/>
@@ -1471,7 +1534,7 @@
               <w:rPr>
                 <w:webHidden/>
               </w:rPr>
-              <w:instrText xml:space="preserve"> PAGEREF _Toc55657309 \h </w:instrText>
+              <w:instrText xml:space="preserve"> PAGEREF _Toc67416190 \h </w:instrText>
             </w:r>
             <w:r>
               <w:rPr>
@@ -1488,7 +1551,7 @@
               <w:rPr>
                 <w:webHidden/>
               </w:rPr>
-              <w:t>11</w:t>
+              <w:t>12</w:t>
             </w:r>
             <w:r>
               <w:rPr>
@@ -1505,7 +1568,7 @@
               <w:sz w:val="22"/>
             </w:rPr>
           </w:pPr>
-          <w:hyperlink w:anchor="_Toc55657310" w:history="1">
+          <w:hyperlink w:anchor="_Toc67416191" w:history="1">
             <w:r>
               <w:rPr>
                 <w:rStyle w:val="Hyperlink"/>
@@ -1540,7 +1603,7 @@
               <w:rPr>
                 <w:webHidden/>
               </w:rPr>
-              <w:instrText xml:space="preserve"> PAGEREF _Toc55657310 \h </w:instrText>
+              <w:instrText xml:space="preserve"> PAGEREF _Toc67416191 \h </w:instrText>
             </w:r>
             <w:r>
               <w:rPr>
@@ -1557,7 +1620,7 @@
               <w:rPr>
                 <w:webHidden/>
               </w:rPr>
-              <w:t>11</w:t>
+              <w:t>12</w:t>
             </w:r>
             <w:r>
               <w:rPr>
@@ -1579,7 +1642,7 @@
               <w:sz w:val="22"/>
             </w:rPr>
           </w:pPr>
-          <w:hyperlink w:anchor="_Toc55657311" w:history="1">
+          <w:hyperlink w:anchor="_Toc67416192" w:history="1">
             <w:r>
               <w:rPr>
                 <w:rStyle w:val="Hyperlink"/>
@@ -1620,7 +1683,7 @@
                 <w:noProof/>
                 <w:webHidden/>
               </w:rPr>
-              <w:instrText xml:space="preserve"> PAGEREF _Toc55657311 \h </w:instrText>
+              <w:instrText xml:space="preserve"> PAGEREF _Toc67416192 \h </w:instrText>
             </w:r>
             <w:r>
               <w:rPr>
@@ -1640,7 +1703,7 @@
                 <w:noProof/>
                 <w:webHidden/>
               </w:rPr>
-              <w:t>11</w:t>
+              <w:t>12</w:t>
             </w:r>
             <w:r>
               <w:rPr>
@@ -1663,7 +1726,7 @@
               <w:sz w:val="22"/>
             </w:rPr>
           </w:pPr>
-          <w:hyperlink w:anchor="_Toc55657312" w:history="1">
+          <w:hyperlink w:anchor="_Toc67416193" w:history="1">
             <w:r>
               <w:rPr>
                 <w:rStyle w:val="Hyperlink"/>
@@ -1704,7 +1767,7 @@
                 <w:noProof/>
                 <w:webHidden/>
               </w:rPr>
-              <w:instrText xml:space="preserve"> PAGEREF _Toc55657312 \h </w:instrText>
+              <w:instrText xml:space="preserve"> PAGEREF _Toc67416193 \h </w:instrText>
             </w:r>
             <w:r>
               <w:rPr>
@@ -1724,7 +1787,7 @@
                 <w:noProof/>
                 <w:webHidden/>
               </w:rPr>
-              <w:t>12</w:t>
+              <w:t>13</w:t>
             </w:r>
             <w:r>
               <w:rPr>
@@ -1747,7 +1810,7 @@
               <w:sz w:val="22"/>
             </w:rPr>
           </w:pPr>
-          <w:hyperlink w:anchor="_Toc55657313" w:history="1">
+          <w:hyperlink w:anchor="_Toc67416194" w:history="1">
             <w:r>
               <w:rPr>
                 <w:rStyle w:val="Hyperlink"/>
@@ -1788,7 +1851,7 @@
                 <w:noProof/>
                 <w:webHidden/>
               </w:rPr>
-              <w:instrText xml:space="preserve"> PAGEREF _Toc55657313 \h </w:instrText>
+              <w:instrText xml:space="preserve"> PAGEREF _Toc67416194 \h </w:instrText>
             </w:r>
             <w:r>
               <w:rPr>
@@ -1808,7 +1871,7 @@
                 <w:noProof/>
                 <w:webHidden/>
               </w:rPr>
-              <w:t>13</w:t>
+              <w:t>14</w:t>
             </w:r>
             <w:r>
               <w:rPr>
@@ -1831,7 +1894,7 @@
               <w:sz w:val="22"/>
             </w:rPr>
           </w:pPr>
-          <w:hyperlink w:anchor="_Toc55657314" w:history="1">
+          <w:hyperlink w:anchor="_Toc67416195" w:history="1">
             <w:r>
               <w:rPr>
                 <w:rStyle w:val="Hyperlink"/>
@@ -1872,7 +1935,7 @@
                 <w:noProof/>
                 <w:webHidden/>
               </w:rPr>
-              <w:instrText xml:space="preserve"> PAGEREF _Toc55657314 \h </w:instrText>
+              <w:instrText xml:space="preserve"> PAGEREF _Toc67416195 \h </w:instrText>
             </w:r>
             <w:r>
               <w:rPr>
@@ -1892,7 +1955,7 @@
                 <w:noProof/>
                 <w:webHidden/>
               </w:rPr>
-              <w:t>16</w:t>
+              <w:t>18</w:t>
             </w:r>
             <w:r>
               <w:rPr>
@@ -1943,11 +2006,11 @@
           <w:bottom w:w="14" w:type="dxa"/>
           <w:right w:w="115" w:type="dxa"/>
         </w:tblCellMar>
-        <w:tblLook w:val="04A0"/>
+        <w:tblLook w:val="04A0" w:firstRow="1" w:lastRow="0" w:firstColumn="1" w:lastColumn="0" w:noHBand="0" w:noVBand="1"/>
       </w:tblPr>
       <w:tblGrid>
-        <w:gridCol w:w="888"/>
-        <w:gridCol w:w="1260"/>
+        <w:gridCol w:w="978"/>
+        <w:gridCol w:w="1170"/>
         <w:gridCol w:w="1350"/>
         <w:gridCol w:w="6197"/>
       </w:tblGrid>
@@ -1957,7 +2020,7 @@
         </w:trPr>
         <w:tc>
           <w:tcPr>
-            <w:tcW w:w="888" w:type="dxa"/>
+            <w:tcW w:w="978" w:type="dxa"/>
             <w:tcBorders>
               <w:top w:val="single" w:sz="4" w:space="0" w:color="1F497D"/>
               <w:left w:val="single" w:sz="6" w:space="0" w:color="1F497D"/>
@@ -1978,7 +2041,7 @@
         </w:tc>
         <w:tc>
           <w:tcPr>
-            <w:tcW w:w="1260" w:type="dxa"/>
+            <w:tcW w:w="1170" w:type="dxa"/>
             <w:tcBorders>
               <w:top w:val="single" w:sz="4" w:space="0" w:color="1F497D"/>
               <w:left w:val="single" w:sz="6" w:space="0" w:color="1F497D"/>
@@ -2048,7 +2111,7 @@
         </w:trPr>
         <w:tc>
           <w:tcPr>
-            <w:tcW w:w="888" w:type="dxa"/>
+            <w:tcW w:w="978" w:type="dxa"/>
             <w:tcBorders>
               <w:top w:val="single" w:sz="8" w:space="0" w:color="4F81BD"/>
               <w:left w:val="single" w:sz="6" w:space="0" w:color="1F497D"/>
@@ -2069,13 +2132,14 @@
         </w:tc>
         <w:tc>
           <w:tcPr>
-            <w:tcW w:w="1260" w:type="dxa"/>
+            <w:tcW w:w="1170" w:type="dxa"/>
             <w:tcBorders>
               <w:top w:val="single" w:sz="8" w:space="0" w:color="4F81BD"/>
               <w:left w:val="single" w:sz="6" w:space="0" w:color="1F497D"/>
               <w:bottom w:val="single" w:sz="8" w:space="0" w:color="4F81BD"/>
               <w:right w:val="single" w:sz="6" w:space="0" w:color="1F497D"/>
             </w:tcBorders>
+            <w:vAlign w:val="center"/>
           </w:tcPr>
           <w:p>
             <w:pPr>
@@ -2140,7 +2204,7 @@
         </w:trPr>
         <w:tc>
           <w:tcPr>
-            <w:tcW w:w="888" w:type="dxa"/>
+            <w:tcW w:w="978" w:type="dxa"/>
             <w:tcBorders>
               <w:top w:val="single" w:sz="8" w:space="0" w:color="4F81BD"/>
               <w:left w:val="single" w:sz="6" w:space="0" w:color="1F497D"/>
@@ -2153,40 +2217,29 @@
             <w:pPr>
               <w:pStyle w:val="NoSpacing"/>
               <w:jc w:val="center"/>
-              <w:rPr>
-                <w:highlight w:val="yellow"/>
-              </w:rPr>
             </w:pPr>
             <w:r>
-              <w:rPr>
-                <w:highlight w:val="yellow"/>
-              </w:rPr>
               <w:t>1.1.0.0</w:t>
             </w:r>
           </w:p>
         </w:tc>
         <w:tc>
           <w:tcPr>
-            <w:tcW w:w="1260" w:type="dxa"/>
+            <w:tcW w:w="1170" w:type="dxa"/>
             <w:tcBorders>
               <w:top w:val="single" w:sz="8" w:space="0" w:color="4F81BD"/>
               <w:left w:val="single" w:sz="6" w:space="0" w:color="1F497D"/>
               <w:bottom w:val="single" w:sz="8" w:space="0" w:color="4F81BD"/>
               <w:right w:val="single" w:sz="6" w:space="0" w:color="1F497D"/>
             </w:tcBorders>
+            <w:vAlign w:val="center"/>
           </w:tcPr>
           <w:p>
             <w:pPr>
               <w:pStyle w:val="NoSpacing"/>
               <w:jc w:val="center"/>
-              <w:rPr>
-                <w:highlight w:val="yellow"/>
-              </w:rPr>
             </w:pPr>
             <w:r>
-              <w:rPr>
-                <w:highlight w:val="yellow"/>
-              </w:rPr>
               <w:t>Scott Pelger</w:t>
             </w:r>
           </w:p>
@@ -2206,10 +2259,10 @@
             <w:pPr>
               <w:pStyle w:val="NoSpacing"/>
               <w:jc w:val="center"/>
-              <w:rPr>
-                <w:highlight w:val="yellow"/>
-              </w:rPr>
             </w:pPr>
+            <w:r>
+              <w:t>07NOV20</w:t>
+            </w:r>
           </w:p>
         </w:tc>
         <w:tc>
@@ -2230,40 +2283,14 @@
                 <w:ilvl w:val="0"/>
                 <w:numId w:val="8"/>
               </w:numPr>
-              <w:rPr>
-                <w:highlight w:val="yellow"/>
-              </w:rPr>
             </w:pPr>
             <w:r>
-              <w:rPr>
-                <w:highlight w:val="yellow"/>
-              </w:rPr>
-              <w:t xml:space="preserve">Corrected conversion of </w:t>
-            </w:r>
-            <w:proofErr w:type="spellStart"/>
-            <w:r>
-              <w:rPr>
-                <w:highlight w:val="yellow"/>
-              </w:rPr>
-              <w:t>gpx</w:t>
-            </w:r>
-            <w:proofErr w:type="spellEnd"/>
-            <w:r>
-              <w:rPr>
-                <w:highlight w:val="yellow"/>
-              </w:rPr>
-              <w:t xml:space="preserve"> files that do not contain </w:t>
-            </w:r>
-            <w:r>
-              <w:rPr>
-                <w:highlight w:val="yellow"/>
-              </w:rPr>
+              <w:t xml:space="preserve">Corrected conversion of gpx files that do not contain </w:t>
+            </w:r>
+            <w:r>
               <w:t xml:space="preserve">cadence, heart rate, or </w:t>
             </w:r>
             <w:r>
-              <w:rPr>
-                <w:highlight w:val="yellow"/>
-              </w:rPr>
               <w:t>power data.</w:t>
             </w:r>
           </w:p>
@@ -2274,14 +2301,8 @@
                 <w:ilvl w:val="0"/>
                 <w:numId w:val="8"/>
               </w:numPr>
-              <w:rPr>
-                <w:highlight w:val="yellow"/>
-              </w:rPr>
             </w:pPr>
             <w:r>
-              <w:rPr>
-                <w:highlight w:val="yellow"/>
-              </w:rPr>
               <w:t>Was not saving elevation data during re-rides. Corrected.</w:t>
             </w:r>
           </w:p>
@@ -2292,14 +2313,8 @@
                 <w:ilvl w:val="0"/>
                 <w:numId w:val="8"/>
               </w:numPr>
-              <w:rPr>
-                <w:highlight w:val="yellow"/>
-              </w:rPr>
             </w:pPr>
             <w:r>
-              <w:rPr>
-                <w:highlight w:val="yellow"/>
-              </w:rPr>
               <w:t>Added ability to convert between KML and FIT files.</w:t>
             </w:r>
           </w:p>
@@ -2310,14 +2325,8 @@
                 <w:ilvl w:val="0"/>
                 <w:numId w:val="8"/>
               </w:numPr>
-              <w:rPr>
-                <w:highlight w:val="yellow"/>
-              </w:rPr>
             </w:pPr>
             <w:r>
-              <w:rPr>
-                <w:highlight w:val="yellow"/>
-              </w:rPr>
               <w:t>Corrected display of speed in pairing dialog.</w:t>
             </w:r>
           </w:p>
@@ -2328,26 +2337,14 @@
                 <w:ilvl w:val="0"/>
                 <w:numId w:val="8"/>
               </w:numPr>
-              <w:rPr>
-                <w:highlight w:val="yellow"/>
-              </w:rPr>
             </w:pPr>
             <w:r>
-              <w:rPr>
-                <w:highlight w:val="yellow"/>
-              </w:rPr>
               <w:t xml:space="preserve">Allowing more time to send trainer user configuration data. for months this had been working as is. </w:t>
             </w:r>
             <w:r>
-              <w:rPr>
-                <w:highlight w:val="yellow"/>
-              </w:rPr>
               <w:t>N</w:t>
             </w:r>
             <w:r>
-              <w:rPr>
-                <w:highlight w:val="yellow"/>
-              </w:rPr>
               <w:t>ow some failures are coming back from trainer and more time/attempts are needed. The failures could be a result of the recent physical bike/dongle/laptop position changes made.</w:t>
             </w:r>
           </w:p>
@@ -2358,14 +2355,8 @@
                 <w:ilvl w:val="0"/>
                 <w:numId w:val="8"/>
               </w:numPr>
-              <w:rPr>
-                <w:highlight w:val="yellow"/>
-              </w:rPr>
             </w:pPr>
             <w:r>
-              <w:rPr>
-                <w:highlight w:val="yellow"/>
-              </w:rPr>
               <w:t>Reduced gradient resolution from 100m to 50m.</w:t>
             </w:r>
           </w:p>
@@ -2377,7 +2368,7 @@
         </w:trPr>
         <w:tc>
           <w:tcPr>
-            <w:tcW w:w="888" w:type="dxa"/>
+            <w:tcW w:w="978" w:type="dxa"/>
             <w:tcBorders>
               <w:top w:val="single" w:sz="8" w:space="0" w:color="4F81BD"/>
               <w:left w:val="single" w:sz="6" w:space="0" w:color="1F497D"/>
@@ -2394,17 +2385,24 @@
                 <w:highlight w:val="yellow"/>
               </w:rPr>
             </w:pPr>
+            <w:r>
+              <w:rPr>
+                <w:highlight w:val="yellow"/>
+              </w:rPr>
+              <w:t>1.1.1.0</w:t>
+            </w:r>
           </w:p>
         </w:tc>
         <w:tc>
           <w:tcPr>
-            <w:tcW w:w="1260" w:type="dxa"/>
+            <w:tcW w:w="1170" w:type="dxa"/>
             <w:tcBorders>
               <w:top w:val="single" w:sz="8" w:space="0" w:color="4F81BD"/>
               <w:left w:val="single" w:sz="6" w:space="0" w:color="1F497D"/>
               <w:bottom w:val="single" w:sz="8" w:space="0" w:color="4F81BD"/>
               <w:right w:val="single" w:sz="6" w:space="0" w:color="1F497D"/>
             </w:tcBorders>
+            <w:vAlign w:val="center"/>
           </w:tcPr>
           <w:p>
             <w:pPr>
@@ -2414,6 +2412,12 @@
                 <w:highlight w:val="yellow"/>
               </w:rPr>
             </w:pPr>
+            <w:r>
+              <w:rPr>
+                <w:highlight w:val="yellow"/>
+              </w:rPr>
+              <w:t>Scott Pelger</w:t>
+            </w:r>
           </w:p>
         </w:tc>
         <w:tc>
@@ -2435,6 +2439,24 @@
                 <w:highlight w:val="yellow"/>
               </w:rPr>
             </w:pPr>
+            <w:r>
+              <w:rPr>
+                <w:highlight w:val="yellow"/>
+              </w:rPr>
+              <w:t>23MAR</w:t>
+            </w:r>
+            <w:r>
+              <w:rPr>
+                <w:highlight w:val="yellow"/>
+              </w:rPr>
+              <w:t>2</w:t>
+            </w:r>
+            <w:r>
+              <w:rPr>
+                <w:highlight w:val="yellow"/>
+              </w:rPr>
+              <w:t>1</w:t>
+            </w:r>
           </w:p>
         </w:tc>
         <w:tc>
@@ -2451,10 +2473,116 @@
           <w:p>
             <w:pPr>
               <w:pStyle w:val="NoSpacing"/>
+              <w:numPr>
+                <w:ilvl w:val="0"/>
+                <w:numId w:val="10"/>
+              </w:numPr>
               <w:rPr>
                 <w:highlight w:val="yellow"/>
               </w:rPr>
             </w:pPr>
+            <w:r>
+              <w:rPr>
+                <w:highlight w:val="yellow"/>
+              </w:rPr>
+              <w:t xml:space="preserve">Changed interval workouts to rides so when uploaded to Strava their distances </w:t>
+            </w:r>
+            <w:r>
+              <w:rPr>
+                <w:highlight w:val="yellow"/>
+              </w:rPr>
+              <w:t xml:space="preserve">will </w:t>
+            </w:r>
+            <w:r>
+              <w:rPr>
+                <w:highlight w:val="yellow"/>
+              </w:rPr>
+              <w:t>be uploaded and counted.</w:t>
+            </w:r>
+          </w:p>
+          <w:p>
+            <w:pPr>
+              <w:pStyle w:val="NoSpacing"/>
+              <w:numPr>
+                <w:ilvl w:val="0"/>
+                <w:numId w:val="10"/>
+              </w:numPr>
+              <w:rPr>
+                <w:highlight w:val="yellow"/>
+              </w:rPr>
+            </w:pPr>
+            <w:r>
+              <w:rPr>
+                <w:highlight w:val="yellow"/>
+              </w:rPr>
+              <w:t xml:space="preserve">Allowing workouts to be biased with respect to speed/distance. </w:t>
+            </w:r>
+          </w:p>
+          <w:p>
+            <w:pPr>
+              <w:pStyle w:val="NoSpacing"/>
+              <w:numPr>
+                <w:ilvl w:val="0"/>
+                <w:numId w:val="10"/>
+              </w:numPr>
+              <w:rPr>
+                <w:highlight w:val="yellow"/>
+              </w:rPr>
+            </w:pPr>
+            <w:r>
+              <w:rPr>
+                <w:highlight w:val="yellow"/>
+              </w:rPr>
+              <w:t>Prevent Sycle from closing when a ride is in progress.</w:t>
+            </w:r>
+          </w:p>
+          <w:p>
+            <w:pPr>
+              <w:pStyle w:val="NoSpacing"/>
+              <w:numPr>
+                <w:ilvl w:val="0"/>
+                <w:numId w:val="10"/>
+              </w:numPr>
+              <w:rPr>
+                <w:highlight w:val="yellow"/>
+              </w:rPr>
+            </w:pPr>
+            <w:r>
+              <w:rPr>
+                <w:highlight w:val="yellow"/>
+              </w:rPr>
+              <w:t xml:space="preserve">More work on gradient. </w:t>
+            </w:r>
+            <w:r>
+              <w:rPr>
+                <w:highlight w:val="yellow"/>
+              </w:rPr>
+              <w:t>R</w:t>
+            </w:r>
+            <w:r>
+              <w:rPr>
+                <w:highlight w:val="yellow"/>
+              </w:rPr>
+              <w:t>educed from 50m to 20m and far more improved smoothing.</w:t>
+            </w:r>
+          </w:p>
+          <w:p>
+            <w:pPr>
+              <w:pStyle w:val="NoSpacing"/>
+              <w:numPr>
+                <w:ilvl w:val="0"/>
+                <w:numId w:val="10"/>
+              </w:numPr>
+              <w:rPr>
+                <w:highlight w:val="yellow"/>
+              </w:rPr>
+            </w:pPr>
+            <w:r>
+              <w:rPr>
+                <w:highlight w:val="yellow"/>
+              </w:rPr>
+              <w:t>Added interesting grades to the grade graph.</w:t>
+            </w:r>
           </w:p>
         </w:tc>
       </w:tr>
@@ -2473,7 +2601,7 @@
       <w:bookmarkStart w:id="2" w:name="_Toc419448036"/>
       <w:bookmarkStart w:id="3" w:name="_Toc419444899"/>
       <w:bookmarkStart w:id="4" w:name="_Toc418771385"/>
-      <w:bookmarkStart w:id="5" w:name="_Toc55657294"/>
+      <w:bookmarkStart w:id="5" w:name="_Toc67416174"/>
       <w:r>
         <w:lastRenderedPageBreak/>
         <w:t>Introduction</w:t>
@@ -2498,7 +2626,7 @@
       <w:bookmarkStart w:id="8" w:name="_Toc419448037"/>
       <w:bookmarkStart w:id="9" w:name="_Toc419444900"/>
       <w:bookmarkStart w:id="10" w:name="_Toc418771386"/>
-      <w:bookmarkStart w:id="11" w:name="_Toc55657295"/>
+      <w:bookmarkStart w:id="11" w:name="_Toc67416175"/>
       <w:r>
         <w:t>Purpose</w:t>
       </w:r>
@@ -2516,15 +2644,7 @@
         </w:rPr>
       </w:pPr>
       <w:r>
-        <w:t xml:space="preserve">I wrote this because I wanted something to use during the off </w:t>
-      </w:r>
-      <w:proofErr w:type="spellStart"/>
-      <w:r>
-        <w:t>Zwift</w:t>
-      </w:r>
-      <w:proofErr w:type="spellEnd"/>
-      <w:r>
-        <w:t xml:space="preserve"> months and because I like to do some things myself</w:t>
+        <w:t>I wrote this because I wanted something to use during the off Zwift months and because I like to do some things myself</w:t>
       </w:r>
       <w:r>
         <w:t>.</w:t>
@@ -2547,7 +2667,7 @@
           <w:numId w:val="2"/>
         </w:numPr>
       </w:pPr>
-      <w:bookmarkStart w:id="12" w:name="_Toc55657296"/>
+      <w:bookmarkStart w:id="12" w:name="_Toc67416176"/>
       <w:r>
         <w:t>Capabilities</w:t>
       </w:r>
@@ -2680,7 +2800,7 @@
           <w:numId w:val="2"/>
         </w:numPr>
       </w:pPr>
-      <w:bookmarkStart w:id="13" w:name="_Toc55657297"/>
+      <w:bookmarkStart w:id="13" w:name="_Toc67416177"/>
       <w:r>
         <w:t>Requirements</w:t>
       </w:r>
@@ -2811,7 +2931,7 @@
           <w:numId w:val="2"/>
         </w:numPr>
       </w:pPr>
-      <w:bookmarkStart w:id="14" w:name="_Toc55657298"/>
+      <w:bookmarkStart w:id="14" w:name="_Toc67416178"/>
       <w:r>
         <w:t>Supported</w:t>
       </w:r>
@@ -2861,20 +2981,15 @@
           <w:numId w:val="2"/>
         </w:numPr>
       </w:pPr>
-      <w:bookmarkStart w:id="15" w:name="_Toc55657299"/>
+      <w:bookmarkStart w:id="15" w:name="_Toc67416179"/>
       <w:r>
         <w:t>Development Environment</w:t>
       </w:r>
       <w:bookmarkEnd w:id="15"/>
     </w:p>
     <w:p>
-      <w:proofErr w:type="spellStart"/>
-      <w:r>
-        <w:t>Sycle</w:t>
-      </w:r>
-      <w:proofErr w:type="spellEnd"/>
-      <w:r>
-        <w:t xml:space="preserve"> was developed using a Windows 7 based laptop. Smart trainer used was a Wahoo Kick</w:t>
+      <w:r>
+        <w:t>Sycle was developed using a Windows 7 based laptop. Smart trainer used was a Wahoo Kick</w:t>
       </w:r>
       <w:r>
         <w:t>e</w:t>
@@ -2891,7 +3006,7 @@
           <w:numId w:val="2"/>
         </w:numPr>
       </w:pPr>
-      <w:bookmarkStart w:id="16" w:name="_Toc55657300"/>
+      <w:bookmarkStart w:id="16" w:name="_Toc67416180"/>
       <w:r>
         <w:t>Special Note</w:t>
       </w:r>
@@ -2919,7 +3034,7 @@
           <w:numId w:val="2"/>
         </w:numPr>
       </w:pPr>
-      <w:bookmarkStart w:id="17" w:name="_Toc55657301"/>
+      <w:bookmarkStart w:id="17" w:name="_Toc67416181"/>
       <w:r>
         <w:lastRenderedPageBreak/>
         <w:t>Main App</w:t>
@@ -2951,7 +3066,7 @@
           <w:noProof/>
         </w:rPr>
         <w:drawing>
-          <wp:inline distT="0" distB="0" distL="0" distR="0">
+          <wp:inline distT="0" distB="0" distL="0" distR="0" wp14:anchorId="1559E1F2" wp14:editId="343DAC00">
             <wp:extent cx="5943600" cy="3470910"/>
             <wp:effectExtent l="0" t="0" r="0" b="0"/>
             <wp:docPr id="1" name="Picture 1"/>
@@ -2991,7 +3106,7 @@
       <w:pPr>
         <w:pStyle w:val="Heading2"/>
       </w:pPr>
-      <w:bookmarkStart w:id="18" w:name="_Toc55657302"/>
+      <w:bookmarkStart w:id="18" w:name="_Toc67416182"/>
       <w:r>
         <w:t>Configuration</w:t>
       </w:r>
@@ -3001,7 +3116,7 @@
       <w:pPr>
         <w:pStyle w:val="Heading3"/>
       </w:pPr>
-      <w:bookmarkStart w:id="19" w:name="_Toc55657303"/>
+      <w:bookmarkStart w:id="19" w:name="_Toc67416183"/>
       <w:r>
         <w:t>User Configuration</w:t>
       </w:r>
@@ -3045,10 +3160,10 @@
         </w:rPr>
         <w:lastRenderedPageBreak/>
         <w:drawing>
-          <wp:inline distT="0" distB="0" distL="0" distR="0">
-            <wp:extent cx="3209925" cy="3581400"/>
-            <wp:effectExtent l="0" t="0" r="9525" b="0"/>
-            <wp:docPr id="2" name="Picture 2"/>
+          <wp:inline distT="0" distB="0" distL="0" distR="0" wp14:anchorId="465B2A9E" wp14:editId="6D545A40">
+            <wp:extent cx="3180316" cy="3985260"/>
+            <wp:effectExtent l="0" t="0" r="0" b="0"/>
+            <wp:docPr id="3" name="Picture 3"/>
             <wp:cNvGraphicFramePr>
               <a:graphicFrameLocks xmlns:a="http://schemas.openxmlformats.org/drawingml/2006/main" noChangeAspect="1"/>
             </wp:cNvGraphicFramePr>
@@ -3056,11 +3171,11 @@
               <a:graphicData uri="http://schemas.openxmlformats.org/drawingml/2006/picture">
                 <pic:pic xmlns:pic="http://schemas.openxmlformats.org/drawingml/2006/picture">
                   <pic:nvPicPr>
-                    <pic:cNvPr id="0" name=""/>
+                    <pic:cNvPr id="1" name=""/>
                     <pic:cNvPicPr/>
                   </pic:nvPicPr>
                   <pic:blipFill>
-                    <a:blip r:embed="rId10" cstate="print"/>
+                    <a:blip r:embed="rId10"/>
                     <a:stretch>
                       <a:fillRect/>
                     </a:stretch>
@@ -3068,7 +3183,7 @@
                   <pic:spPr>
                     <a:xfrm>
                       <a:off x="0" y="0"/>
-                      <a:ext cx="3209925" cy="3581400"/>
+                      <a:ext cx="3219514" cy="4034379"/>
                     </a:xfrm>
                     <a:prstGeom prst="rect">
                       <a:avLst/>
@@ -3091,7 +3206,7 @@
       <w:pPr>
         <w:pStyle w:val="Heading3"/>
       </w:pPr>
-      <w:bookmarkStart w:id="20" w:name="_Toc55657304"/>
+      <w:bookmarkStart w:id="20" w:name="_Toc67416184"/>
       <w:r>
         <w:t>Power Zone Configuration</w:t>
       </w:r>
@@ -3126,8 +3241,9 @@
         <w:rPr>
           <w:noProof/>
         </w:rPr>
+        <w:lastRenderedPageBreak/>
         <w:drawing>
-          <wp:inline distT="0" distB="0" distL="0" distR="0">
+          <wp:inline distT="0" distB="0" distL="0" distR="0" wp14:anchorId="7D58CAD7" wp14:editId="526A9703">
             <wp:extent cx="3211195" cy="3584575"/>
             <wp:effectExtent l="19050" t="0" r="8255" b="0"/>
             <wp:docPr id="10" name="Picture 1"/>
@@ -3177,9 +3293,8 @@
       <w:pPr>
         <w:pStyle w:val="Heading3"/>
       </w:pPr>
-      <w:bookmarkStart w:id="21" w:name="_Toc55657305"/>
-      <w:r>
-        <w:lastRenderedPageBreak/>
+      <w:bookmarkStart w:id="21" w:name="_Toc67416185"/>
+      <w:r>
         <w:t>Power Zone Configuration</w:t>
       </w:r>
       <w:bookmarkEnd w:id="21"/>
@@ -3215,8 +3330,9 @@
         <w:rPr>
           <w:noProof/>
         </w:rPr>
+        <w:lastRenderedPageBreak/>
         <w:drawing>
-          <wp:inline distT="0" distB="0" distL="0" distR="0">
+          <wp:inline distT="0" distB="0" distL="0" distR="0" wp14:anchorId="5E302023" wp14:editId="774DB494">
             <wp:extent cx="3211195" cy="3584575"/>
             <wp:effectExtent l="19050" t="0" r="8255" b="0"/>
             <wp:docPr id="18" name="Picture 4"/>
@@ -3266,14 +3382,9 @@
       <w:pPr>
         <w:pStyle w:val="Heading3"/>
       </w:pPr>
-      <w:bookmarkStart w:id="22" w:name="_Toc55657306"/>
-      <w:proofErr w:type="spellStart"/>
-      <w:r>
-        <w:t>Strava</w:t>
-      </w:r>
-      <w:proofErr w:type="spellEnd"/>
-      <w:r>
-        <w:t xml:space="preserve"> Configuration</w:t>
+      <w:bookmarkStart w:id="22" w:name="_Toc67416186"/>
+      <w:r>
+        <w:t>Strava Configuration</w:t>
       </w:r>
       <w:bookmarkEnd w:id="22"/>
     </w:p>
@@ -3289,43 +3400,14 @@
       <w:r>
         <w:t xml:space="preserve">enables </w:t>
       </w:r>
-      <w:proofErr w:type="spellStart"/>
-      <w:r>
-        <w:t>Sycle</w:t>
-      </w:r>
-      <w:proofErr w:type="spellEnd"/>
-      <w:r>
-        <w:t xml:space="preserve"> to upload completed rides to your </w:t>
-      </w:r>
-      <w:proofErr w:type="spellStart"/>
-      <w:r>
-        <w:t>Strava</w:t>
-      </w:r>
-      <w:proofErr w:type="spellEnd"/>
-      <w:r>
-        <w:t xml:space="preserve"> account.</w:t>
+      <w:r>
+        <w:t>Sycle to upload completed rides to your Strava account.</w:t>
       </w:r>
       <w:r>
         <w:t xml:space="preserve"> </w:t>
       </w:r>
       <w:r>
-        <w:t xml:space="preserve">When saving a ride/training </w:t>
-      </w:r>
-      <w:proofErr w:type="spellStart"/>
-      <w:r>
-        <w:t>Sycle</w:t>
-      </w:r>
-      <w:proofErr w:type="spellEnd"/>
-      <w:r>
-        <w:t xml:space="preserve"> will automatically upload the results to an authenticated </w:t>
-      </w:r>
-      <w:proofErr w:type="spellStart"/>
-      <w:r>
-        <w:t>Strava</w:t>
-      </w:r>
-      <w:proofErr w:type="spellEnd"/>
-      <w:r>
-        <w:t xml:space="preserve"> account. </w:t>
+        <w:t xml:space="preserve">When saving a ride/training Sycle will automatically upload the results to an authenticated Strava account. </w:t>
       </w:r>
       <w:r>
         <w:t>Enabl</w:t>
@@ -3334,15 +3416,7 @@
         <w:t>e</w:t>
       </w:r>
       <w:r>
-        <w:t xml:space="preserve"> this feature at your own risk. To use the feature you will be required to give </w:t>
-      </w:r>
-      <w:proofErr w:type="spellStart"/>
-      <w:r>
-        <w:t>Sycle</w:t>
-      </w:r>
-      <w:proofErr w:type="spellEnd"/>
-      <w:r>
-        <w:t xml:space="preserve"> authorization to read and write. You have the option to authorize each time a ride is uploaded or once. </w:t>
+        <w:t xml:space="preserve"> this feature at your own risk. To use the feature you will be required to give Sycle authorization to read and write. You have the option to authorize each time a ride is uploaded or once. </w:t>
       </w:r>
       <w:r>
         <w:t>Authorizing</w:t>
@@ -3357,31 +3431,7 @@
         <w:t>results in a token being written to a configuration file as plain text.</w:t>
       </w:r>
       <w:r>
-        <w:t xml:space="preserve"> The token in and of itself *should* be useless except for </w:t>
-      </w:r>
-      <w:proofErr w:type="spellStart"/>
-      <w:r>
-        <w:t>Sycle</w:t>
-      </w:r>
-      <w:proofErr w:type="spellEnd"/>
-      <w:r>
-        <w:t xml:space="preserve">. If </w:t>
-      </w:r>
-      <w:proofErr w:type="spellStart"/>
-      <w:r>
-        <w:t>Sycle</w:t>
-      </w:r>
-      <w:proofErr w:type="spellEnd"/>
-      <w:r>
-        <w:t xml:space="preserve"> will only be used by one person in a controlled environment such as a private premises then this feature should be safe to use. If </w:t>
-      </w:r>
-      <w:proofErr w:type="spellStart"/>
-      <w:r>
-        <w:t>Sycle</w:t>
-      </w:r>
-      <w:proofErr w:type="spellEnd"/>
-      <w:r>
-        <w:t xml:space="preserve"> will be shared (and there is no provision for that in this version) then authentication each time might be a better option.</w:t>
+        <w:t xml:space="preserve"> The token in and of itself *should* be useless except for Sycle. If Sycle will only be used by one person in a controlled environment such as a private premises then this feature should be safe to use. If Sycle will be shared (and there is no provision for that in this version) then authentication each time might be a better option.</w:t>
       </w:r>
     </w:p>
     <w:p>
@@ -3396,7 +3446,7 @@
         </w:rPr>
         <w:lastRenderedPageBreak/>
         <w:drawing>
-          <wp:inline distT="0" distB="0" distL="0" distR="0">
+          <wp:inline distT="0" distB="0" distL="0" distR="0" wp14:anchorId="7B15981C" wp14:editId="06795E3D">
             <wp:extent cx="3209925" cy="3581400"/>
             <wp:effectExtent l="0" t="0" r="9525" b="0"/>
             <wp:docPr id="6" name="Picture 6"/>
@@ -3434,13 +3484,87 @@
     </w:p>
     <w:p>
       <w:pPr>
+        <w:pStyle w:val="Heading3"/>
+      </w:pPr>
+      <w:bookmarkStart w:id="23" w:name="_Toc67416187"/>
+      <w:r>
+        <w:t>Workouts</w:t>
+      </w:r>
+      <w:bookmarkEnd w:id="23"/>
+    </w:p>
+    <w:p>
+      <w:pPr>
+        <w:rPr>
+          <w:noProof/>
+        </w:rPr>
+      </w:pPr>
+      <w:r>
+        <w:t>This tab allows you to decide how much distance is applied to a given workout.</w:t>
+      </w:r>
+    </w:p>
+    <w:p>
+      <w:pPr>
+        <w:rPr>
+          <w:noProof/>
+        </w:rPr>
+      </w:pPr>
+      <w:r>
+        <w:rPr>
+          <w:noProof/>
+        </w:rPr>
+        <w:drawing>
+          <wp:inline distT="0" distB="0" distL="0" distR="0" wp14:anchorId="2E546130" wp14:editId="4D565696">
+            <wp:extent cx="3169675" cy="3971925"/>
+            <wp:effectExtent l="0" t="0" r="0" b="0"/>
+            <wp:docPr id="5" name="Picture 5"/>
+            <wp:cNvGraphicFramePr>
+              <a:graphicFrameLocks xmlns:a="http://schemas.openxmlformats.org/drawingml/2006/main" noChangeAspect="1"/>
+            </wp:cNvGraphicFramePr>
+            <a:graphic xmlns:a="http://schemas.openxmlformats.org/drawingml/2006/main">
+              <a:graphicData uri="http://schemas.openxmlformats.org/drawingml/2006/picture">
+                <pic:pic xmlns:pic="http://schemas.openxmlformats.org/drawingml/2006/picture">
+                  <pic:nvPicPr>
+                    <pic:cNvPr id="1" name=""/>
+                    <pic:cNvPicPr/>
+                  </pic:nvPicPr>
+                  <pic:blipFill>
+                    <a:blip r:embed="rId16"/>
+                    <a:stretch>
+                      <a:fillRect/>
+                    </a:stretch>
+                  </pic:blipFill>
+                  <pic:spPr>
+                    <a:xfrm>
+                      <a:off x="0" y="0"/>
+                      <a:ext cx="3206410" cy="4017957"/>
+                    </a:xfrm>
+                    <a:prstGeom prst="rect">
+                      <a:avLst/>
+                    </a:prstGeom>
+                  </pic:spPr>
+                </pic:pic>
+              </a:graphicData>
+            </a:graphic>
+          </wp:inline>
+        </w:drawing>
+      </w:r>
+    </w:p>
+    <w:p>
+      <w:pPr>
+        <w:rPr>
+          <w:noProof/>
+        </w:rPr>
+      </w:pPr>
+    </w:p>
+    <w:p>
+      <w:pPr>
         <w:pStyle w:val="Heading2"/>
       </w:pPr>
-      <w:bookmarkStart w:id="23" w:name="_Toc55657307"/>
+      <w:bookmarkStart w:id="24" w:name="_Toc67416188"/>
       <w:r>
         <w:t>Pairing</w:t>
       </w:r>
-      <w:bookmarkEnd w:id="23"/>
+      <w:bookmarkEnd w:id="24"/>
     </w:p>
     <w:p>
       <w:r>
@@ -3465,7 +3589,7 @@
           <w:noProof/>
         </w:rPr>
         <w:drawing>
-          <wp:inline distT="0" distB="0" distL="0" distR="0">
+          <wp:inline distT="0" distB="0" distL="0" distR="0" wp14:anchorId="79210B92" wp14:editId="03C5CFD6">
             <wp:extent cx="3350260" cy="3408680"/>
             <wp:effectExtent l="0" t="0" r="2540" b="1270"/>
             <wp:docPr id="7" name="Picture 7"/>
@@ -3482,10 +3606,10 @@
                     </pic:cNvPicPr>
                   </pic:nvPicPr>
                   <pic:blipFill>
-                    <a:blip r:embed="rId16" cstate="print">
+                    <a:blip r:embed="rId17" cstate="print">
                       <a:extLst>
                         <a:ext uri="{28A0092B-C50C-407E-A947-70E740481C1C}">
-                          <a14:useLocalDpi xmlns="" xmlns:wpc="http://schemas.microsoft.com/office/word/2010/wordprocessingCanvas" xmlns:mc="http://schemas.openxmlformats.org/markup-compatibility/2006" xmlns:o="urn:schemas-microsoft-com:office:office" xmlns:v="urn:schemas-microsoft-com:vml" xmlns:wp14="http://schemas.microsoft.com/office/word/2010/wordprocessingDrawing" xmlns:w10="urn:schemas-microsoft-com:office:word" xmlns:w="http://schemas.openxmlformats.org/wordprocessingml/2006/main" xmlns:w14="http://schemas.microsoft.com/office/word/2010/wordml" xmlns:wpg="http://schemas.microsoft.com/office/word/2010/wordprocessingGroup" xmlns:wpi="http://schemas.microsoft.com/office/word/2010/wordprocessingInk" xmlns:wps="http://schemas.microsoft.com/office/word/2010/wordprocessingShape" xmlns:a14="http://schemas.microsoft.com/office/drawing/2010/main" val="0"/>
+                          <a14:useLocalDpi xmlns:a14="http://schemas.microsoft.com/office/drawing/2010/main" val="0"/>
                         </a:ext>
                       </a:extLst>
                     </a:blip>
@@ -3516,7 +3640,6 @@
     </w:p>
     <w:p>
       <w:r>
-        <w:lastRenderedPageBreak/>
         <w:t xml:space="preserve">Any </w:t>
       </w:r>
       <w:r>
@@ -3582,14 +3705,14 @@
       <w:pPr>
         <w:pStyle w:val="Heading1"/>
       </w:pPr>
-      <w:bookmarkStart w:id="24" w:name="_Toc471277013"/>
-      <w:bookmarkStart w:id="25" w:name="_Toc55657308"/>
+      <w:bookmarkStart w:id="25" w:name="_Toc471277013"/>
+      <w:bookmarkStart w:id="26" w:name="_Toc67416189"/>
       <w:r>
         <w:lastRenderedPageBreak/>
         <w:t>Main Functions</w:t>
       </w:r>
-      <w:bookmarkEnd w:id="24"/>
       <w:bookmarkEnd w:id="25"/>
+      <w:bookmarkEnd w:id="26"/>
     </w:p>
     <w:p>
       <w:r>
@@ -3603,15 +3726,15 @@
       <w:pPr>
         <w:pStyle w:val="Heading2"/>
       </w:pPr>
-      <w:bookmarkStart w:id="26" w:name="_Toc500854505"/>
-      <w:bookmarkStart w:id="27" w:name="_Toc502144578"/>
-      <w:bookmarkStart w:id="28" w:name="_Toc55657309"/>
+      <w:bookmarkStart w:id="27" w:name="_Toc500854505"/>
+      <w:bookmarkStart w:id="28" w:name="_Toc502144578"/>
+      <w:bookmarkStart w:id="29" w:name="_Toc67416190"/>
       <w:r>
         <w:t>Re-Ride</w:t>
       </w:r>
-      <w:bookmarkEnd w:id="26"/>
       <w:bookmarkEnd w:id="27"/>
       <w:bookmarkEnd w:id="28"/>
+      <w:bookmarkEnd w:id="29"/>
     </w:p>
     <w:p>
       <w:r>
@@ -3627,15 +3750,7 @@
         <w:t>s</w:t>
       </w:r>
       <w:r>
-        <w:t xml:space="preserve">o rides can be redone during the summer when not subscribed to </w:t>
-      </w:r>
-      <w:proofErr w:type="spellStart"/>
-      <w:r>
-        <w:t>Zwift</w:t>
-      </w:r>
-      <w:proofErr w:type="spellEnd"/>
-      <w:r>
-        <w:t xml:space="preserve"> </w:t>
+        <w:t xml:space="preserve">o rides can be redone during the summer when not subscribed to Zwift </w:t>
       </w:r>
       <w:r>
         <w:t>*</w:t>
@@ -3667,15 +3782,7 @@
         <w:t>Re-Ride</w:t>
       </w:r>
       <w:r>
-        <w:t xml:space="preserve"> button and you will be greeted with a </w:t>
-      </w:r>
-      <w:proofErr w:type="spellStart"/>
-      <w:r>
-        <w:t>google</w:t>
-      </w:r>
-      <w:proofErr w:type="spellEnd"/>
-      <w:r>
-        <w:t xml:space="preserve"> map and a few buttons below the ANT+ sensor icons. Press the </w:t>
+        <w:t xml:space="preserve"> button and you will be greeted with a google map and a few buttons below the ANT+ sensor icons. Press the </w:t>
       </w:r>
       <w:r>
         <w:rPr>
@@ -3748,7 +3855,7 @@
           <w:noProof/>
         </w:rPr>
         <w:drawing>
-          <wp:inline distT="0" distB="0" distL="0" distR="0">
+          <wp:inline distT="0" distB="0" distL="0" distR="0" wp14:anchorId="56C2F884" wp14:editId="10C4CD80">
             <wp:extent cx="5943600" cy="3516343"/>
             <wp:effectExtent l="19050" t="0" r="0" b="0"/>
             <wp:docPr id="20" name="Picture 10"/>
@@ -3760,115 +3867,6 @@
                 <pic:pic xmlns:pic="http://schemas.openxmlformats.org/drawingml/2006/picture">
                   <pic:nvPicPr>
                     <pic:cNvPr id="0" name="Picture 10"/>
-                    <pic:cNvPicPr>
-                      <a:picLocks noChangeAspect="1" noChangeArrowheads="1"/>
-                    </pic:cNvPicPr>
-                  </pic:nvPicPr>
-                  <pic:blipFill>
-                    <a:blip r:embed="rId17" cstate="print"/>
-                    <a:srcRect/>
-                    <a:stretch>
-                      <a:fillRect/>
-                    </a:stretch>
-                  </pic:blipFill>
-                  <pic:spPr bwMode="auto">
-                    <a:xfrm>
-                      <a:off x="0" y="0"/>
-                      <a:ext cx="5943600" cy="3516343"/>
-                    </a:xfrm>
-                    <a:prstGeom prst="rect">
-                      <a:avLst/>
-                    </a:prstGeom>
-                    <a:noFill/>
-                    <a:ln w="9525">
-                      <a:noFill/>
-                      <a:miter lim="800000"/>
-                      <a:headEnd/>
-                      <a:tailEnd/>
-                    </a:ln>
-                  </pic:spPr>
-                </pic:pic>
-              </a:graphicData>
-            </a:graphic>
-          </wp:inline>
-        </w:drawing>
-      </w:r>
-    </w:p>
-    <w:p>
-      <w:pPr>
-        <w:pStyle w:val="Heading2"/>
-      </w:pPr>
-      <w:bookmarkStart w:id="29" w:name="_Toc55657310"/>
-      <w:r>
-        <w:t>Workout</w:t>
-      </w:r>
-      <w:bookmarkEnd w:id="29"/>
-    </w:p>
-    <w:p>
-      <w:r>
-        <w:t>There are two types of workouts, one that is power level based and another that is heart rate based.</w:t>
-      </w:r>
-    </w:p>
-    <w:p>
-      <w:pPr>
-        <w:pStyle w:val="Heading3"/>
-      </w:pPr>
-      <w:bookmarkStart w:id="30" w:name="_Toc55657311"/>
-      <w:r>
-        <w:t>Power Based Interval Workout</w:t>
-      </w:r>
-      <w:bookmarkEnd w:id="30"/>
-    </w:p>
-    <w:p>
-      <w:r>
-        <w:t xml:space="preserve">Begin a power based interval workout session by pressing the </w:t>
-      </w:r>
-      <w:r>
-        <w:rPr>
-          <w:b/>
-        </w:rPr>
-        <w:t>Workout</w:t>
-      </w:r>
-      <w:r>
-        <w:t xml:space="preserve"> button. Either create a new workout or load a previously created workout. Press </w:t>
-      </w:r>
-      <w:r>
-        <w:rPr>
-          <w:b/>
-        </w:rPr>
-        <w:t>Start</w:t>
-      </w:r>
-      <w:r>
-        <w:t xml:space="preserve"> and off you go. When saving a new workout </w:t>
-      </w:r>
-      <w:proofErr w:type="spellStart"/>
-      <w:r>
-        <w:t>Sycle</w:t>
-      </w:r>
-      <w:proofErr w:type="spellEnd"/>
-      <w:r>
-        <w:t xml:space="preserve"> will mark the content as power based but the file extension will be the same as heart rate based workouts so use helpful file names.</w:t>
-      </w:r>
-    </w:p>
-    <w:p>
-      <w:r>
-        <w:rPr>
-          <w:noProof/>
-        </w:rPr>
-        <w:lastRenderedPageBreak/>
-        <w:drawing>
-          <wp:inline distT="0" distB="0" distL="0" distR="0">
-            <wp:extent cx="5943600" cy="3516343"/>
-            <wp:effectExtent l="19050" t="0" r="0" b="0"/>
-            <wp:docPr id="21" name="Picture 13"/>
-            <wp:cNvGraphicFramePr>
-              <a:graphicFrameLocks xmlns:a="http://schemas.openxmlformats.org/drawingml/2006/main" noChangeAspect="1"/>
-            </wp:cNvGraphicFramePr>
-            <a:graphic xmlns:a="http://schemas.openxmlformats.org/drawingml/2006/main">
-              <a:graphicData uri="http://schemas.openxmlformats.org/drawingml/2006/picture">
-                <pic:pic xmlns:pic="http://schemas.openxmlformats.org/drawingml/2006/picture">
-                  <pic:nvPicPr>
-                    <pic:cNvPr id="0" name="Picture 13"/>
                     <pic:cNvPicPr>
                       <a:picLocks noChangeAspect="1" noChangeArrowheads="1"/>
                     </pic:cNvPicPr>
@@ -3905,26 +3903,50 @@
     </w:p>
     <w:p>
       <w:pPr>
+        <w:pStyle w:val="Heading2"/>
+      </w:pPr>
+      <w:bookmarkStart w:id="30" w:name="_Toc67416191"/>
+      <w:r>
+        <w:t>Workout</w:t>
+      </w:r>
+      <w:bookmarkEnd w:id="30"/>
+    </w:p>
+    <w:p>
+      <w:r>
+        <w:t>There are two types of workouts, one that is power level based and another that is heart rate based.</w:t>
+      </w:r>
+    </w:p>
+    <w:p>
+      <w:pPr>
         <w:pStyle w:val="Heading3"/>
       </w:pPr>
-      <w:bookmarkStart w:id="31" w:name="_Toc55657312"/>
-      <w:r>
-        <w:t>Heart Rate Based Interval Workout</w:t>
+      <w:bookmarkStart w:id="31" w:name="_Toc67416192"/>
+      <w:r>
+        <w:t>Power Based Interval Workout</w:t>
       </w:r>
       <w:bookmarkEnd w:id="31"/>
     </w:p>
     <w:p>
       <w:r>
-        <w:t>I had not even considered adding this until a BikeForums.net member asked about it.</w:t>
-      </w:r>
-      <w:r>
-        <w:t xml:space="preserve"> Start the same wa</w:t>
-      </w:r>
-      <w:r>
-        <w:t>y</w:t>
-      </w:r>
-      <w:r>
-        <w:t xml:space="preserve"> as a power based workout.</w:t>
+        <w:t xml:space="preserve">Begin a power based interval workout session by pressing the </w:t>
+      </w:r>
+      <w:r>
+        <w:rPr>
+          <w:b/>
+        </w:rPr>
+        <w:t>Workout</w:t>
+      </w:r>
+      <w:r>
+        <w:t xml:space="preserve"> button. Either create a new workout or load a previously created workout. Press </w:t>
+      </w:r>
+      <w:r>
+        <w:rPr>
+          <w:b/>
+        </w:rPr>
+        <w:t>Start</w:t>
+      </w:r>
+      <w:r>
+        <w:t xml:space="preserve"> and off you go. When saving a new workout Sycle will mark the content as power based but the file extension will be the same as heart rate based workouts so use helpful file names.</w:t>
       </w:r>
     </w:p>
     <w:p>
@@ -3932,11 +3954,12 @@
         <w:rPr>
           <w:noProof/>
         </w:rPr>
+        <w:lastRenderedPageBreak/>
         <w:drawing>
-          <wp:inline distT="0" distB="0" distL="0" distR="0">
+          <wp:inline distT="0" distB="0" distL="0" distR="0" wp14:anchorId="690C7067" wp14:editId="1D411582">
             <wp:extent cx="5943600" cy="3516343"/>
             <wp:effectExtent l="19050" t="0" r="0" b="0"/>
-            <wp:docPr id="22" name="Picture 16"/>
+            <wp:docPr id="21" name="Picture 13"/>
             <wp:cNvGraphicFramePr>
               <a:graphicFrameLocks xmlns:a="http://schemas.openxmlformats.org/drawingml/2006/main" noChangeAspect="1"/>
             </wp:cNvGraphicFramePr>
@@ -3944,7 +3967,7 @@
               <a:graphicData uri="http://schemas.openxmlformats.org/drawingml/2006/picture">
                 <pic:pic xmlns:pic="http://schemas.openxmlformats.org/drawingml/2006/picture">
                   <pic:nvPicPr>
-                    <pic:cNvPr id="0" name="Picture 16"/>
+                    <pic:cNvPr id="0" name="Picture 13"/>
                     <pic:cNvPicPr>
                       <a:picLocks noChangeAspect="1" noChangeArrowheads="1"/>
                     </pic:cNvPicPr>
@@ -3979,19 +4002,95 @@
         </w:drawing>
       </w:r>
     </w:p>
+    <w:p>
+      <w:pPr>
+        <w:pStyle w:val="Heading3"/>
+      </w:pPr>
+      <w:bookmarkStart w:id="32" w:name="_Toc67416193"/>
+      <w:r>
+        <w:t>Heart Rate Based Interval Workout</w:t>
+      </w:r>
+      <w:bookmarkEnd w:id="32"/>
+    </w:p>
+    <w:p>
+      <w:r>
+        <w:t>I had not even considered adding this until a BikeForums.net member asked about it.</w:t>
+      </w:r>
+      <w:r>
+        <w:t xml:space="preserve"> Start the same wa</w:t>
+      </w:r>
+      <w:r>
+        <w:t>y</w:t>
+      </w:r>
+      <w:r>
+        <w:t xml:space="preserve"> as a power based workout.</w:t>
+      </w:r>
+    </w:p>
+    <w:p>
+      <w:r>
+        <w:rPr>
+          <w:noProof/>
+        </w:rPr>
+        <w:drawing>
+          <wp:inline distT="0" distB="0" distL="0" distR="0" wp14:anchorId="64E2D9E4" wp14:editId="6DCDEC79">
+            <wp:extent cx="5943600" cy="3516343"/>
+            <wp:effectExtent l="19050" t="0" r="0" b="0"/>
+            <wp:docPr id="22" name="Picture 16"/>
+            <wp:cNvGraphicFramePr>
+              <a:graphicFrameLocks xmlns:a="http://schemas.openxmlformats.org/drawingml/2006/main" noChangeAspect="1"/>
+            </wp:cNvGraphicFramePr>
+            <a:graphic xmlns:a="http://schemas.openxmlformats.org/drawingml/2006/main">
+              <a:graphicData uri="http://schemas.openxmlformats.org/drawingml/2006/picture">
+                <pic:pic xmlns:pic="http://schemas.openxmlformats.org/drawingml/2006/picture">
+                  <pic:nvPicPr>
+                    <pic:cNvPr id="0" name="Picture 16"/>
+                    <pic:cNvPicPr>
+                      <a:picLocks noChangeAspect="1" noChangeArrowheads="1"/>
+                    </pic:cNvPicPr>
+                  </pic:nvPicPr>
+                  <pic:blipFill>
+                    <a:blip r:embed="rId20" cstate="print"/>
+                    <a:srcRect/>
+                    <a:stretch>
+                      <a:fillRect/>
+                    </a:stretch>
+                  </pic:blipFill>
+                  <pic:spPr bwMode="auto">
+                    <a:xfrm>
+                      <a:off x="0" y="0"/>
+                      <a:ext cx="5943600" cy="3516343"/>
+                    </a:xfrm>
+                    <a:prstGeom prst="rect">
+                      <a:avLst/>
+                    </a:prstGeom>
+                    <a:noFill/>
+                    <a:ln w="9525">
+                      <a:noFill/>
+                      <a:miter lim="800000"/>
+                      <a:headEnd/>
+                      <a:tailEnd/>
+                    </a:ln>
+                  </pic:spPr>
+                </pic:pic>
+              </a:graphicData>
+            </a:graphic>
+          </wp:inline>
+        </w:drawing>
+      </w:r>
+    </w:p>
     <w:p/>
     <w:p>
       <w:pPr>
         <w:pStyle w:val="Heading1"/>
       </w:pPr>
-      <w:bookmarkStart w:id="32" w:name="_Ref52966389"/>
-      <w:bookmarkStart w:id="33" w:name="_Toc55657313"/>
+      <w:bookmarkStart w:id="33" w:name="_Ref52966389"/>
+      <w:bookmarkStart w:id="34" w:name="_Toc67416194"/>
       <w:r>
         <w:lastRenderedPageBreak/>
         <w:t>Re-Ride Grade</w:t>
       </w:r>
-      <w:bookmarkEnd w:id="32"/>
       <w:bookmarkEnd w:id="33"/>
+      <w:bookmarkEnd w:id="34"/>
     </w:p>
     <w:p>
       <w:r>
@@ -4010,37 +4109,13 @@
         <w:t xml:space="preserve">and </w:t>
       </w:r>
       <w:r>
-        <w:t xml:space="preserve">altitude information. Currently I have two sources: rides recorded using </w:t>
-      </w:r>
-      <w:proofErr w:type="spellStart"/>
-      <w:r>
-        <w:t>CycleMeter</w:t>
-      </w:r>
-      <w:proofErr w:type="spellEnd"/>
-      <w:r>
-        <w:t xml:space="preserve"> </w:t>
+        <w:t xml:space="preserve">altitude information. Currently I have two sources: rides recorded using CycleMeter </w:t>
       </w:r>
       <w:r>
         <w:t xml:space="preserve">on a Samsung phone </w:t>
       </w:r>
       <w:r>
-        <w:t xml:space="preserve">and rides extracted from </w:t>
-      </w:r>
-      <w:proofErr w:type="spellStart"/>
-      <w:r>
-        <w:t>Strava</w:t>
-      </w:r>
-      <w:proofErr w:type="spellEnd"/>
-      <w:r>
-        <w:t xml:space="preserve"> and </w:t>
-      </w:r>
-      <w:proofErr w:type="spellStart"/>
-      <w:r>
-        <w:t>RideWithGPS</w:t>
-      </w:r>
-      <w:proofErr w:type="spellEnd"/>
-      <w:r>
-        <w:t xml:space="preserve"> (§</w:t>
+        <w:t>and rides extracted from Strava and RideWithGPS (§</w:t>
       </w:r>
       <w:r>
         <w:fldChar w:fldCharType="begin"/>
@@ -4066,23 +4141,10 @@
         <w:t>So far these sources contain very poor elevation data. This is the part that gave the most trouble while developing</w:t>
       </w:r>
       <w:r>
-        <w:t xml:space="preserve"> </w:t>
-      </w:r>
-      <w:proofErr w:type="spellStart"/>
-      <w:r>
-        <w:t>Sycle</w:t>
-      </w:r>
-      <w:proofErr w:type="spellEnd"/>
-      <w:r>
-        <w:t xml:space="preserve">. As an example, a number of rides I had performed up Geiger Grade (a local ride near me) were downloaded from </w:t>
-      </w:r>
-      <w:proofErr w:type="spellStart"/>
-      <w:r>
-        <w:t>Strava</w:t>
-      </w:r>
-      <w:proofErr w:type="spellEnd"/>
-      <w:r>
-        <w:t xml:space="preserve"> and compared. For the most part the elevation is similar but there are random spikes of gr</w:t>
+        <w:t xml:space="preserve"> Sycle</w:t>
+      </w:r>
+      <w:r>
+        <w:t>. As an example, a number of rides I had performed up Geiger Grade (a local ride near me) were downloaded from Strava and compared. For the most part the elevation is similar but there are random spikes of gr</w:t>
       </w:r>
       <w:r>
         <w:t xml:space="preserve">ades exceeding </w:t>
@@ -4112,28 +4174,15 @@
         <w:t xml:space="preserve"> monster grades</w:t>
       </w:r>
       <w:r>
-        <w:t xml:space="preserve"> like that. I learned quite a bit about what </w:t>
-      </w:r>
-      <w:proofErr w:type="spellStart"/>
-      <w:r>
-        <w:t>Strava</w:t>
-      </w:r>
-      <w:proofErr w:type="spellEnd"/>
-      <w:r>
-        <w:t xml:space="preserve"> does with data that is uploaded during this head scratching endeavor.</w:t>
+        <w:t xml:space="preserve"> like that. I learned quite a bit about what Strava does with data that is uploaded during this head scratching endeavor.</w:t>
       </w:r>
       <w:r>
         <w:t xml:space="preserve"> I have even opened up rides that had a grade of over 3000%. Try riding up that!</w:t>
       </w:r>
     </w:p>
     <w:p>
-      <w:proofErr w:type="spellStart"/>
-      <w:r>
-        <w:t>Strava</w:t>
-      </w:r>
-      <w:proofErr w:type="spellEnd"/>
-      <w:r>
-        <w:t xml:space="preserve"> post processe</w:t>
+      <w:r>
+        <w:t>Strava post processe</w:t>
       </w:r>
       <w:r>
         <w:t>s</w:t>
@@ -4142,34 +4191,10 @@
         <w:t xml:space="preserve"> the data that it receives. This should come as no surprise</w:t>
       </w:r>
       <w:r>
-        <w:t xml:space="preserve">, after all, how are segments to be found if </w:t>
-      </w:r>
-      <w:proofErr w:type="spellStart"/>
-      <w:r>
-        <w:t>Strava</w:t>
-      </w:r>
-      <w:proofErr w:type="spellEnd"/>
-      <w:r>
-        <w:t xml:space="preserve"> did not sift through the data.</w:t>
-      </w:r>
-      <w:r>
-        <w:t xml:space="preserve"> What I was not aware of is that </w:t>
-      </w:r>
-      <w:proofErr w:type="spellStart"/>
-      <w:r>
-        <w:t>Strava</w:t>
-      </w:r>
-      <w:proofErr w:type="spellEnd"/>
-      <w:r>
-        <w:t xml:space="preserve"> may change coordinates and elevations. </w:t>
-      </w:r>
-      <w:proofErr w:type="spellStart"/>
-      <w:r>
-        <w:t>Strava</w:t>
-      </w:r>
-      <w:proofErr w:type="spellEnd"/>
-      <w:r>
-        <w:t xml:space="preserve"> inspects positional data from a given ride and compares that with data from other similar rides as well as a digital elevation map (DEM). If the file being uploaded was created by a device with a built in barometric altimeter then the elevation is taken as is</w:t>
+        <w:t>, after all, how are segments to be found if Strava did not sift through the data.</w:t>
+      </w:r>
+      <w:r>
+        <w:t xml:space="preserve"> What I was not aware of is that Strava may change coordinates and elevations. Strava inspects positional data from a given ride and compares that with data from other similar rides as well as a digital elevation map (DEM). If the file being uploaded was created by a device with a built in barometric altimeter then the elevation is taken as is</w:t>
       </w:r>
       <w:r>
         <w:t xml:space="preserve">, not sure about </w:t>
@@ -4181,15 +4206,7 @@
         <w:t>data, probably could be modified as well</w:t>
       </w:r>
       <w:r>
-        <w:t xml:space="preserve">. For most other devices GPS is relied upon strictly for position *and* elevation. Positions may be moved if </w:t>
-      </w:r>
-      <w:proofErr w:type="spellStart"/>
-      <w:r>
-        <w:t>Strava</w:t>
-      </w:r>
-      <w:proofErr w:type="spellEnd"/>
-      <w:r>
-        <w:t xml:space="preserve"> can clearly tell if positions do not make sense. </w:t>
+        <w:t xml:space="preserve">. For most other devices GPS is relied upon strictly for position *and* elevation. Positions may be moved if Strava can clearly tell if positions do not make sense. </w:t>
       </w:r>
       <w:r>
         <w:t>Regardless, b</w:t>
@@ -4245,15 +4262,7 @@
         <w:t>this is the best I will be doing.</w:t>
       </w:r>
       <w:r>
-        <w:t xml:space="preserve"> Right now, </w:t>
-      </w:r>
-      <w:proofErr w:type="spellStart"/>
-      <w:r>
-        <w:t>Sycle</w:t>
-      </w:r>
-      <w:proofErr w:type="spellEnd"/>
-      <w:r>
-        <w:t xml:space="preserve"> does not inspect the source of elevation data, it assumes the worst.</w:t>
+        <w:t xml:space="preserve"> Right now, Sycle does not inspect the source of elevation data, it assumes the worst.</w:t>
       </w:r>
     </w:p>
     <w:p>
@@ -4273,15 +4282,7 @@
         <w:t>incidentally</w:t>
       </w:r>
       <w:r>
-        <w:t xml:space="preserve">, I learned that Greg </w:t>
-      </w:r>
-      <w:proofErr w:type="spellStart"/>
-      <w:r>
-        <w:t>Lemond</w:t>
-      </w:r>
-      <w:proofErr w:type="spellEnd"/>
-      <w:r>
-        <w:t xml:space="preserve"> used this ride for </w:t>
+        <w:t xml:space="preserve">, I learned that Greg Lemond used this ride for </w:t>
       </w:r>
       <w:r>
         <w:t>training</w:t>
@@ -4308,7 +4309,7 @@
           <w:noProof/>
         </w:rPr>
         <w:drawing>
-          <wp:inline distT="0" distB="0" distL="0" distR="0">
+          <wp:inline distT="0" distB="0" distL="0" distR="0" wp14:anchorId="0FF5C656" wp14:editId="62C685C4">
             <wp:extent cx="5939790" cy="2004060"/>
             <wp:effectExtent l="0" t="0" r="3810" b="0"/>
             <wp:docPr id="12" name="Picture 12"/>
@@ -4325,10 +4326,10 @@
                     </pic:cNvPicPr>
                   </pic:nvPicPr>
                   <pic:blipFill>
-                    <a:blip r:embed="rId20" cstate="print">
+                    <a:blip r:embed="rId21" cstate="print">
                       <a:extLst>
                         <a:ext uri="{28A0092B-C50C-407E-A947-70E740481C1C}">
-                          <a14:useLocalDpi xmlns="" xmlns:wpc="http://schemas.microsoft.com/office/word/2010/wordprocessingCanvas" xmlns:mc="http://schemas.openxmlformats.org/markup-compatibility/2006" xmlns:o="urn:schemas-microsoft-com:office:office" xmlns:v="urn:schemas-microsoft-com:vml" xmlns:wp14="http://schemas.microsoft.com/office/word/2010/wordprocessingDrawing" xmlns:w10="urn:schemas-microsoft-com:office:word" xmlns:w="http://schemas.openxmlformats.org/wordprocessingml/2006/main" xmlns:w14="http://schemas.microsoft.com/office/word/2010/wordml" xmlns:wpg="http://schemas.microsoft.com/office/word/2010/wordprocessingGroup" xmlns:wpi="http://schemas.microsoft.com/office/word/2010/wordprocessingInk" xmlns:wps="http://schemas.microsoft.com/office/word/2010/wordprocessingShape" xmlns:a14="http://schemas.microsoft.com/office/drawing/2010/main" val="0"/>
+                          <a14:useLocalDpi xmlns:a14="http://schemas.microsoft.com/office/drawing/2010/main" val="0"/>
                         </a:ext>
                       </a:extLst>
                     </a:blip>
@@ -4399,12 +4400,7 @@
         <w:t xml:space="preserve">elow is a </w:t>
       </w:r>
       <w:r>
-        <w:t>zoomed in portion about midway up the hill. The data points are taken every second but the X axis is distance. There are no negative goin</w:t>
-      </w:r>
-      <w:bookmarkStart w:id="34" w:name="_GoBack"/>
-      <w:bookmarkEnd w:id="34"/>
-      <w:r>
-        <w:t>g grades when heading up to what I call the false summit (my ty</w:t>
+        <w:t>zoomed in portion about midway up the hill. The data points are taken every second but the X axis is distance. There are no negative going grades when heading up to what I call the false summit (my ty</w:t>
       </w:r>
       <w:r>
         <w:t>pical turn around point on week</w:t>
@@ -4440,7 +4436,7 @@
           <w:noProof/>
         </w:rPr>
         <w:drawing>
-          <wp:inline distT="0" distB="0" distL="0" distR="0">
+          <wp:inline distT="0" distB="0" distL="0" distR="0" wp14:anchorId="750696B4" wp14:editId="18D063D1">
             <wp:extent cx="5939790" cy="1733550"/>
             <wp:effectExtent l="0" t="0" r="3810" b="0"/>
             <wp:docPr id="13" name="Picture 13"/>
@@ -4457,10 +4453,10 @@
                     </pic:cNvPicPr>
                   </pic:nvPicPr>
                   <pic:blipFill>
-                    <a:blip r:embed="rId21" cstate="print">
+                    <a:blip r:embed="rId22" cstate="print">
                       <a:extLst>
                         <a:ext uri="{28A0092B-C50C-407E-A947-70E740481C1C}">
-                          <a14:useLocalDpi xmlns="" xmlns:wpc="http://schemas.microsoft.com/office/word/2010/wordprocessingCanvas" xmlns:mc="http://schemas.openxmlformats.org/markup-compatibility/2006" xmlns:o="urn:schemas-microsoft-com:office:office" xmlns:v="urn:schemas-microsoft-com:vml" xmlns:wp14="http://schemas.microsoft.com/office/word/2010/wordprocessingDrawing" xmlns:w10="urn:schemas-microsoft-com:office:word" xmlns:w="http://schemas.openxmlformats.org/wordprocessingml/2006/main" xmlns:w14="http://schemas.microsoft.com/office/word/2010/wordml" xmlns:wpg="http://schemas.microsoft.com/office/word/2010/wordprocessingGroup" xmlns:wpi="http://schemas.microsoft.com/office/word/2010/wordprocessingInk" xmlns:wps="http://schemas.microsoft.com/office/word/2010/wordprocessingShape" xmlns:a14="http://schemas.microsoft.com/office/drawing/2010/main" val="0"/>
+                          <a14:useLocalDpi xmlns:a14="http://schemas.microsoft.com/office/drawing/2010/main" val="0"/>
                         </a:ext>
                       </a:extLst>
                     </a:blip>
@@ -4500,7 +4496,7 @@
           <w:noProof/>
         </w:rPr>
         <w:drawing>
-          <wp:inline distT="0" distB="0" distL="0" distR="0">
+          <wp:inline distT="0" distB="0" distL="0" distR="0" wp14:anchorId="0D91F61C" wp14:editId="339B57F4">
             <wp:extent cx="5943600" cy="1733550"/>
             <wp:effectExtent l="0" t="0" r="0" b="0"/>
             <wp:docPr id="14" name="Picture 14"/>
@@ -4517,10 +4513,10 @@
                     </pic:cNvPicPr>
                   </pic:nvPicPr>
                   <pic:blipFill>
-                    <a:blip r:embed="rId22" cstate="print">
+                    <a:blip r:embed="rId23" cstate="print">
                       <a:extLst>
                         <a:ext uri="{28A0092B-C50C-407E-A947-70E740481C1C}">
-                          <a14:useLocalDpi xmlns="" xmlns:wpc="http://schemas.microsoft.com/office/word/2010/wordprocessingCanvas" xmlns:mc="http://schemas.openxmlformats.org/markup-compatibility/2006" xmlns:o="urn:schemas-microsoft-com:office:office" xmlns:v="urn:schemas-microsoft-com:vml" xmlns:wp14="http://schemas.microsoft.com/office/word/2010/wordprocessingDrawing" xmlns:w10="urn:schemas-microsoft-com:office:word" xmlns:w="http://schemas.openxmlformats.org/wordprocessingml/2006/main" xmlns:w14="http://schemas.microsoft.com/office/word/2010/wordml" xmlns:wpg="http://schemas.microsoft.com/office/word/2010/wordprocessingGroup" xmlns:wpi="http://schemas.microsoft.com/office/word/2010/wordprocessingInk" xmlns:wps="http://schemas.microsoft.com/office/word/2010/wordprocessingShape" xmlns:a14="http://schemas.microsoft.com/office/drawing/2010/main" val="0"/>
+                          <a14:useLocalDpi xmlns:a14="http://schemas.microsoft.com/office/drawing/2010/main" val="0"/>
                         </a:ext>
                       </a:extLst>
                     </a:blip>
@@ -4566,7 +4562,7 @@
           <w:noProof/>
         </w:rPr>
         <w:drawing>
-          <wp:inline distT="0" distB="0" distL="0" distR="0">
+          <wp:inline distT="0" distB="0" distL="0" distR="0" wp14:anchorId="698A05ED" wp14:editId="6F125094">
             <wp:extent cx="5939790" cy="1697355"/>
             <wp:effectExtent l="0" t="0" r="3810" b="0"/>
             <wp:docPr id="15" name="Picture 15"/>
@@ -4583,10 +4579,10 @@
                     </pic:cNvPicPr>
                   </pic:nvPicPr>
                   <pic:blipFill>
-                    <a:blip r:embed="rId23" cstate="print">
+                    <a:blip r:embed="rId24" cstate="print">
                       <a:extLst>
                         <a:ext uri="{28A0092B-C50C-407E-A947-70E740481C1C}">
-                          <a14:useLocalDpi xmlns="" xmlns:wpc="http://schemas.microsoft.com/office/word/2010/wordprocessingCanvas" xmlns:mc="http://schemas.openxmlformats.org/markup-compatibility/2006" xmlns:o="urn:schemas-microsoft-com:office:office" xmlns:v="urn:schemas-microsoft-com:vml" xmlns:wp14="http://schemas.microsoft.com/office/word/2010/wordprocessingDrawing" xmlns:w10="urn:schemas-microsoft-com:office:word" xmlns:w="http://schemas.openxmlformats.org/wordprocessingml/2006/main" xmlns:w14="http://schemas.microsoft.com/office/word/2010/wordml" xmlns:wpg="http://schemas.microsoft.com/office/word/2010/wordprocessingGroup" xmlns:wpi="http://schemas.microsoft.com/office/word/2010/wordprocessingInk" xmlns:wps="http://schemas.microsoft.com/office/word/2010/wordprocessingShape" xmlns:a14="http://schemas.microsoft.com/office/drawing/2010/main" val="0"/>
+                          <a14:useLocalDpi xmlns:a14="http://schemas.microsoft.com/office/drawing/2010/main" val="0"/>
                         </a:ext>
                       </a:extLst>
                     </a:blip>
@@ -4617,11 +4613,7 @@
     </w:p>
     <w:p>
       <w:r>
-        <w:t xml:space="preserve">I had noticed some nice patterns and attempted to apply something like a rectification filter (I made this up) only to find out that something similar already existed; a </w:t>
-      </w:r>
-      <w:proofErr w:type="spellStart"/>
-      <w:r>
-        <w:t>Savi</w:t>
+        <w:t>I had noticed some nice patterns and attempted to apply something like a rectification filter (I made this up) only to find out that something similar already existed; a Savi</w:t>
       </w:r>
       <w:r>
         <w:t>tz</w:t>
@@ -4632,7 +4624,6 @@
       <w:r>
         <w:t>y</w:t>
       </w:r>
-      <w:proofErr w:type="spellEnd"/>
       <w:r>
         <w:t xml:space="preserve"> filter. Result below: I liked this because it was </w:t>
       </w:r>
@@ -4677,7 +4668,7 @@
           <w:noProof/>
         </w:rPr>
         <w:drawing>
-          <wp:inline distT="0" distB="0" distL="0" distR="0">
+          <wp:inline distT="0" distB="0" distL="0" distR="0" wp14:anchorId="2CAA24CB" wp14:editId="1652504C">
             <wp:extent cx="5939790" cy="1755775"/>
             <wp:effectExtent l="0" t="0" r="3810" b="0"/>
             <wp:docPr id="16" name="Picture 16"/>
@@ -4694,10 +4685,10 @@
                     </pic:cNvPicPr>
                   </pic:nvPicPr>
                   <pic:blipFill>
-                    <a:blip r:embed="rId24" cstate="print">
+                    <a:blip r:embed="rId25" cstate="print">
                       <a:extLst>
                         <a:ext uri="{28A0092B-C50C-407E-A947-70E740481C1C}">
-                          <a14:useLocalDpi xmlns="" xmlns:wpc="http://schemas.microsoft.com/office/word/2010/wordprocessingCanvas" xmlns:mc="http://schemas.openxmlformats.org/markup-compatibility/2006" xmlns:o="urn:schemas-microsoft-com:office:office" xmlns:v="urn:schemas-microsoft-com:vml" xmlns:wp14="http://schemas.microsoft.com/office/word/2010/wordprocessingDrawing" xmlns:w10="urn:schemas-microsoft-com:office:word" xmlns:w="http://schemas.openxmlformats.org/wordprocessingml/2006/main" xmlns:w14="http://schemas.microsoft.com/office/word/2010/wordml" xmlns:wpg="http://schemas.microsoft.com/office/word/2010/wordprocessingGroup" xmlns:wpi="http://schemas.microsoft.com/office/word/2010/wordprocessingInk" xmlns:wps="http://schemas.microsoft.com/office/word/2010/wordprocessingShape" xmlns:a14="http://schemas.microsoft.com/office/drawing/2010/main" val="0"/>
+                          <a14:useLocalDpi xmlns:a14="http://schemas.microsoft.com/office/drawing/2010/main" val="0"/>
                         </a:ext>
                       </a:extLst>
                     </a:blip>
@@ -4779,7 +4770,7 @@
           <w:noProof/>
         </w:rPr>
         <w:drawing>
-          <wp:inline distT="0" distB="0" distL="0" distR="0">
+          <wp:inline distT="0" distB="0" distL="0" distR="0" wp14:anchorId="6EDF3133" wp14:editId="036F5736">
             <wp:extent cx="5939790" cy="1733550"/>
             <wp:effectExtent l="0" t="0" r="3810" b="0"/>
             <wp:docPr id="17" name="Picture 17"/>
@@ -4796,10 +4787,10 @@
                     </pic:cNvPicPr>
                   </pic:nvPicPr>
                   <pic:blipFill>
-                    <a:blip r:embed="rId25" cstate="print">
+                    <a:blip r:embed="rId26" cstate="print">
                       <a:extLst>
                         <a:ext uri="{28A0092B-C50C-407E-A947-70E740481C1C}">
-                          <a14:useLocalDpi xmlns="" xmlns:wpc="http://schemas.microsoft.com/office/word/2010/wordprocessingCanvas" xmlns:mc="http://schemas.openxmlformats.org/markup-compatibility/2006" xmlns:o="urn:schemas-microsoft-com:office:office" xmlns:v="urn:schemas-microsoft-com:vml" xmlns:wp14="http://schemas.microsoft.com/office/word/2010/wordprocessingDrawing" xmlns:w10="urn:schemas-microsoft-com:office:word" xmlns:w="http://schemas.openxmlformats.org/wordprocessingml/2006/main" xmlns:w14="http://schemas.microsoft.com/office/word/2010/wordml" xmlns:wpg="http://schemas.microsoft.com/office/word/2010/wordprocessingGroup" xmlns:wpi="http://schemas.microsoft.com/office/word/2010/wordprocessingInk" xmlns:wps="http://schemas.microsoft.com/office/word/2010/wordprocessingShape" xmlns:a14="http://schemas.microsoft.com/office/drawing/2010/main" val="0"/>
+                          <a14:useLocalDpi xmlns:a14="http://schemas.microsoft.com/office/drawing/2010/main" val="0"/>
                         </a:ext>
                       </a:extLst>
                     </a:blip>
@@ -4830,15 +4821,7 @@
     </w:p>
     <w:p>
       <w:r>
-        <w:t xml:space="preserve">The distance span is 300 meters. </w:t>
-      </w:r>
-      <w:proofErr w:type="spellStart"/>
-      <w:r>
-        <w:t>Sycle</w:t>
-      </w:r>
-      <w:proofErr w:type="spellEnd"/>
-      <w:r>
-        <w:t xml:space="preserve"> takes this data and divides up each into 3 evenly spaced 100 meter spans and interpolates what the grade between should be. </w:t>
+        <w:t xml:space="preserve">The distance span is 300 meters. Sycle takes this data and divides up each into 3 evenly spaced 100 meter spans and interpolates what the grade between should be. </w:t>
       </w:r>
       <w:r>
         <w:t>W</w:t>
@@ -4868,13 +4851,8 @@
         <w:t>. This should explain to those with a keen eye why the gradient in the Korea images (below) is very step</w:t>
       </w:r>
       <w:r>
-        <w:t>-</w:t>
-      </w:r>
-      <w:proofErr w:type="spellStart"/>
-      <w:r>
-        <w:t>ish</w:t>
-      </w:r>
-      <w:proofErr w:type="spellEnd"/>
+        <w:t>-ish</w:t>
+      </w:r>
       <w:r>
         <w:t xml:space="preserve"> and that the height (difference in grade) of each step is the same in </w:t>
       </w:r>
@@ -4907,7 +4885,10 @@
         <w:t xml:space="preserve">Still, at 100 meters the ride still feels artificial and </w:t>
       </w:r>
       <w:r>
-        <w:t>I am considering reducing the 100 to something that makes better sense depending on the grade</w:t>
+        <w:t xml:space="preserve">I am considering reducing the 100 to something that makes better sense depending on </w:t>
+      </w:r>
+      <w:r>
+        <w:t>the grade</w:t>
       </w:r>
       <w:r>
         <w:t xml:space="preserve"> and a reasonable amount of time</w:t>
@@ -4922,25 +4903,132 @@
         <w:t>.</w:t>
       </w:r>
       <w:r>
-        <w:t xml:space="preserve"> </w:t>
+        <w:t xml:space="preserve"> As of </w:t>
       </w:r>
       <w:r>
         <w:rPr>
           <w:highlight w:val="yellow"/>
         </w:rPr>
-        <w:t xml:space="preserve">As of V1.1.0.0 grades will </w:t>
+        <w:t>V1.1.</w:t>
       </w:r>
       <w:r>
         <w:rPr>
           <w:highlight w:val="yellow"/>
         </w:rPr>
-        <w:t xml:space="preserve">potentially </w:t>
+        <w:t>1</w:t>
       </w:r>
       <w:r>
         <w:rPr>
           <w:highlight w:val="yellow"/>
         </w:rPr>
-        <w:t>change every 50 meters. This feels much more natural.</w:t>
+        <w:t>.0</w:t>
+      </w:r>
+      <w:r>
+        <w:t xml:space="preserve"> grades will potentially change every </w:t>
+      </w:r>
+      <w:r>
+        <w:rPr>
+          <w:highlight w:val="yellow"/>
+        </w:rPr>
+        <w:t>2</w:t>
+      </w:r>
+      <w:r>
+        <w:rPr>
+          <w:highlight w:val="yellow"/>
+        </w:rPr>
+        <w:t>0</w:t>
+      </w:r>
+      <w:r>
+        <w:t xml:space="preserve"> meters. This feels much more natural.</w:t>
+      </w:r>
+    </w:p>
+    <w:p>
+      <w:r>
+        <w:rPr>
+          <w:highlight w:val="yellow"/>
+        </w:rPr>
+        <w:t>The result of this improved resolution in addition to applying a spline for grade interpolation is a very smooth feel. It is not perfect</w:t>
+      </w:r>
+      <w:r>
+        <w:rPr>
+          <w:highlight w:val="yellow"/>
+        </w:rPr>
+        <w:t>,</w:t>
+      </w:r>
+      <w:r>
+        <w:rPr>
+          <w:highlight w:val="yellow"/>
+        </w:rPr>
+        <w:t xml:space="preserve"> but this is much better. The image below shows the new improved grade which is the same ride as the image up above. Note also</w:t>
+      </w:r>
+      <w:r>
+        <w:rPr>
+          <w:highlight w:val="yellow"/>
+        </w:rPr>
+        <w:t>,</w:t>
+      </w:r>
+      <w:r>
+        <w:rPr>
+          <w:highlight w:val="yellow"/>
+        </w:rPr>
+        <w:t xml:space="preserve"> the interesting grade peaks.</w:t>
+      </w:r>
+    </w:p>
+    <w:p/>
+    <w:p>
+      <w:r>
+        <w:rPr>
+          <w:noProof/>
+        </w:rPr>
+        <w:lastRenderedPageBreak/>
+        <w:drawing>
+          <wp:inline distT="0" distB="0" distL="0" distR="0" wp14:anchorId="0873844E" wp14:editId="5E4FC5B6">
+            <wp:extent cx="5943600" cy="937260"/>
+            <wp:effectExtent l="0" t="0" r="0" b="0"/>
+            <wp:docPr id="2" name="Picture 2"/>
+            <wp:cNvGraphicFramePr>
+              <a:graphicFrameLocks xmlns:a="http://schemas.openxmlformats.org/drawingml/2006/main" noChangeAspect="1"/>
+            </wp:cNvGraphicFramePr>
+            <a:graphic xmlns:a="http://schemas.openxmlformats.org/drawingml/2006/main">
+              <a:graphicData uri="http://schemas.openxmlformats.org/drawingml/2006/picture">
+                <pic:pic xmlns:pic="http://schemas.openxmlformats.org/drawingml/2006/picture">
+                  <pic:nvPicPr>
+                    <pic:cNvPr id="0" name="Picture 1"/>
+                    <pic:cNvPicPr>
+                      <a:picLocks noChangeAspect="1" noChangeArrowheads="1"/>
+                    </pic:cNvPicPr>
+                  </pic:nvPicPr>
+                  <pic:blipFill>
+                    <a:blip r:embed="rId27">
+                      <a:extLst>
+                        <a:ext uri="{28A0092B-C50C-407E-A947-70E740481C1C}">
+                          <a14:useLocalDpi xmlns:a14="http://schemas.microsoft.com/office/drawing/2010/main" val="0"/>
+                        </a:ext>
+                      </a:extLst>
+                    </a:blip>
+                    <a:srcRect/>
+                    <a:stretch>
+                      <a:fillRect/>
+                    </a:stretch>
+                  </pic:blipFill>
+                  <pic:spPr bwMode="auto">
+                    <a:xfrm>
+                      <a:off x="0" y="0"/>
+                      <a:ext cx="5943600" cy="937260"/>
+                    </a:xfrm>
+                    <a:prstGeom prst="rect">
+                      <a:avLst/>
+                    </a:prstGeom>
+                    <a:noFill/>
+                    <a:ln>
+                      <a:noFill/>
+                    </a:ln>
+                  </pic:spPr>
+                </pic:pic>
+              </a:graphicData>
+            </a:graphic>
+          </wp:inline>
+        </w:drawing>
       </w:r>
     </w:p>
     <w:p>
@@ -4953,7 +5041,7 @@
         <w:pStyle w:val="Heading1"/>
       </w:pPr>
       <w:bookmarkStart w:id="35" w:name="_Ref53030918"/>
-      <w:bookmarkStart w:id="36" w:name="_Toc55657314"/>
+      <w:bookmarkStart w:id="36" w:name="_Toc67416195"/>
       <w:r>
         <w:lastRenderedPageBreak/>
         <w:t>Getting Fit Files</w:t>
@@ -4972,15 +5060,7 @@
         <w:t>.FIT</w:t>
       </w:r>
       <w:r>
-        <w:t xml:space="preserve"> files has been to simply down load past rides from my </w:t>
-      </w:r>
-      <w:proofErr w:type="spellStart"/>
-      <w:r>
-        <w:t>Strava</w:t>
-      </w:r>
-      <w:proofErr w:type="spellEnd"/>
-      <w:r>
-        <w:t xml:space="preserve"> account. You can export the original or a GPX version. The original will be just that, what was uploaded from whatever the source may be. Use the conversion tools to </w:t>
+        <w:t xml:space="preserve"> files has been to simply down load past rides from my Strava account. You can export the original or a GPX version. The original will be just that, what was uploaded from whatever the source may be. Use the conversion tools to </w:t>
       </w:r>
       <w:r>
         <w:t xml:space="preserve">convert from </w:t>
@@ -5034,21 +5114,7 @@
         <w:rPr>
           <w:rFonts w:asciiTheme="minorHAnsi" w:hAnsiTheme="minorHAnsi"/>
         </w:rPr>
-        <w:t xml:space="preserve">I use </w:t>
-      </w:r>
-      <w:proofErr w:type="spellStart"/>
-      <w:r>
-        <w:rPr>
-          <w:rFonts w:asciiTheme="minorHAnsi" w:hAnsiTheme="minorHAnsi"/>
-        </w:rPr>
-        <w:t>RideWithGPS</w:t>
-      </w:r>
-      <w:proofErr w:type="spellEnd"/>
-      <w:r>
-        <w:rPr>
-          <w:rFonts w:asciiTheme="minorHAnsi" w:hAnsiTheme="minorHAnsi"/>
-        </w:rPr>
-        <w:t xml:space="preserve"> to generate rides in places I have never been to. These </w:t>
+        <w:t xml:space="preserve">I use RideWithGPS to generate rides in places I have never been to. These </w:t>
       </w:r>
       <w:r>
         <w:rPr>
@@ -5169,59 +5235,17 @@
         <w:spacing w:after="0"/>
         <w:rPr>
           <w:rFonts w:asciiTheme="minorHAnsi" w:hAnsiTheme="minorHAnsi"/>
-          <w:highlight w:val="yellow"/>
         </w:rPr>
       </w:pPr>
       <w:r>
         <w:rPr>
           <w:rFonts w:asciiTheme="minorHAnsi" w:hAnsiTheme="minorHAnsi"/>
-          <w:highlight w:val="yellow"/>
-        </w:rPr>
-        <w:t xml:space="preserve">Since uploading </w:t>
-      </w:r>
-      <w:proofErr w:type="spellStart"/>
+        </w:rPr>
+        <w:t xml:space="preserve">Since uploading Sycle for the first time RideWithGPS now wants me to be a paying member to create routes. I know these companies need paying customers to stay in business and I don't have a problem with that but since all I want is to generate routes I won't be using them anymore. I have now found another site that is useful: BikeMap.net. Here I have been </w:t>
+      </w:r>
       <w:r>
         <w:rPr>
           <w:rFonts w:asciiTheme="minorHAnsi" w:hAnsiTheme="minorHAnsi"/>
-          <w:highlight w:val="yellow"/>
-        </w:rPr>
-        <w:t>Sycle</w:t>
-      </w:r>
-      <w:proofErr w:type="spellEnd"/>
-      <w:r>
-        <w:rPr>
-          <w:rFonts w:asciiTheme="minorHAnsi" w:hAnsiTheme="minorHAnsi"/>
-          <w:highlight w:val="yellow"/>
-        </w:rPr>
-        <w:t xml:space="preserve"> for the first time </w:t>
-      </w:r>
-      <w:proofErr w:type="spellStart"/>
-      <w:r>
-        <w:rPr>
-          <w:rFonts w:asciiTheme="minorHAnsi" w:hAnsiTheme="minorHAnsi"/>
-          <w:highlight w:val="yellow"/>
-        </w:rPr>
-        <w:t>RideWithGPS</w:t>
-      </w:r>
-      <w:proofErr w:type="spellEnd"/>
-      <w:r>
-        <w:rPr>
-          <w:rFonts w:asciiTheme="minorHAnsi" w:hAnsiTheme="minorHAnsi"/>
-          <w:highlight w:val="yellow"/>
-        </w:rPr>
-        <w:t xml:space="preserve"> now wants me to be a paying member to create routes. I know these companies need paying customers to stay in business and I don't have a problem with that but since all I want is to generate routes I won't be using them anymore. I have now found</w:t>
-      </w:r>
-      <w:r>
-        <w:rPr>
-          <w:rFonts w:asciiTheme="minorHAnsi" w:hAnsiTheme="minorHAnsi"/>
-          <w:highlight w:val="yellow"/>
-        </w:rPr>
-        <w:t xml:space="preserve"> another site that is useful: BikeMap.net. Here I have been </w:t>
-      </w:r>
-      <w:r>
-        <w:rPr>
-          <w:rFonts w:asciiTheme="minorHAnsi" w:hAnsiTheme="minorHAnsi"/>
-          <w:highlight w:val="yellow"/>
         </w:rPr>
         <w:t>able to create a new route and download others that were uploaded by other users. I've pulled and ridden one from just north of Beijing, China. A bit of a tough route because the steepest part was near the end when I was a bit tired. The coordinates from this ride were really off when overlaid on the map.</w:t>
       </w:r>
@@ -5236,13 +5260,11 @@
         <w:spacing w:after="0"/>
         <w:rPr>
           <w:rFonts w:asciiTheme="minorHAnsi" w:hAnsiTheme="minorHAnsi"/>
-          <w:highlight w:val="yellow"/>
         </w:rPr>
       </w:pPr>
       <w:r>
         <w:rPr>
           <w:rFonts w:asciiTheme="minorHAnsi" w:hAnsiTheme="minorHAnsi"/>
-          <w:highlight w:val="yellow"/>
         </w:rPr>
         <w:t>Google maps has the ability to create routes and download as a KML file but there is no elevation data.</w:t>
       </w:r>
@@ -5257,15 +5279,10 @@
         <w:spacing w:after="0"/>
       </w:pPr>
       <w:r>
-        <w:t xml:space="preserve">Files pulled from </w:t>
-      </w:r>
-      <w:proofErr w:type="spellStart"/>
-      <w:r>
-        <w:t>Strava</w:t>
-      </w:r>
-      <w:proofErr w:type="spellEnd"/>
-      <w:r>
-        <w:t xml:space="preserve"> have positional data about every one second. This is </w:t>
+        <w:t>Files pulled from</w:t>
+      </w:r>
+      <w:r>
+        <w:t xml:space="preserve"> Strava have positional data about every one second. This is </w:t>
       </w:r>
       <w:r>
         <w:t>likely</w:t>
@@ -5314,13 +5331,8 @@
         <w:spacing w:after="0"/>
       </w:pPr>
       <w:r>
-        <w:t xml:space="preserve">A one second interval is not the case with files pulled from </w:t>
-      </w:r>
-      <w:proofErr w:type="spellStart"/>
-      <w:r>
-        <w:t>RideWithGPS</w:t>
-      </w:r>
-      <w:proofErr w:type="spellEnd"/>
+        <w:t>A one second interval is not the case with files pulled from RideWithGPS</w:t>
+      </w:r>
       <w:r>
         <w:t>, at least not the ones I have generated using their routing facility</w:t>
       </w:r>
@@ -5342,13 +5354,8 @@
       <w:r>
         <w:t xml:space="preserve">hundred meters or more may have only two data points: one at each extreme. Moving at a reasonable speed would result in many data points spaced one second apart and </w:t>
       </w:r>
-      <w:proofErr w:type="spellStart"/>
-      <w:r>
-        <w:t>Sycle</w:t>
-      </w:r>
-      <w:proofErr w:type="spellEnd"/>
-      <w:r>
-        <w:t xml:space="preserve"> does this </w:t>
+      <w:r>
+        <w:t xml:space="preserve">Sycle does this </w:t>
       </w:r>
       <w:r>
         <w:t>easily</w:t>
@@ -5375,23 +5382,7 @@
         <w:t xml:space="preserve">corrected elevation </w:t>
       </w:r>
       <w:r>
-        <w:t xml:space="preserve">data from </w:t>
-      </w:r>
-      <w:proofErr w:type="spellStart"/>
-      <w:r>
-        <w:t>Strava</w:t>
-      </w:r>
-      <w:proofErr w:type="spellEnd"/>
-      <w:r>
-        <w:t xml:space="preserve"> and compare. An example of a ride that was done in Korea: the top image is the elevation profile directly from the </w:t>
-      </w:r>
-      <w:proofErr w:type="spellStart"/>
-      <w:r>
-        <w:t>RideWithGPS</w:t>
-      </w:r>
-      <w:proofErr w:type="spellEnd"/>
-      <w:r>
-        <w:t xml:space="preserve"> file. </w:t>
+        <w:t xml:space="preserve">data from Strava and compare. An example of a ride that was done in Korea: the top image is the elevation profile directly from the RideWithGPS file. </w:t>
       </w:r>
       <w:r>
         <w:t>T</w:t>
@@ -5403,15 +5394,7 @@
         <w:t xml:space="preserve">a </w:t>
       </w:r>
       <w:r>
-        <w:t xml:space="preserve">corrected profile from </w:t>
-      </w:r>
-      <w:proofErr w:type="spellStart"/>
-      <w:r>
-        <w:t>Strava</w:t>
-      </w:r>
-      <w:proofErr w:type="spellEnd"/>
-      <w:r>
-        <w:t xml:space="preserve"> after </w:t>
+        <w:t xml:space="preserve">corrected profile from Strava after </w:t>
       </w:r>
       <w:r>
         <w:t xml:space="preserve">having </w:t>
@@ -5469,7 +5452,7 @@
         </w:rPr>
         <w:lastRenderedPageBreak/>
         <w:drawing>
-          <wp:inline distT="0" distB="0" distL="0" distR="0">
+          <wp:inline distT="0" distB="0" distL="0" distR="0" wp14:anchorId="61715276" wp14:editId="53755A46">
             <wp:extent cx="5932805" cy="2040890"/>
             <wp:effectExtent l="0" t="0" r="0" b="0"/>
             <wp:docPr id="11" name="Picture 11"/>
@@ -5486,10 +5469,10 @@
                     </pic:cNvPicPr>
                   </pic:nvPicPr>
                   <pic:blipFill>
-                    <a:blip r:embed="rId26" cstate="print">
+                    <a:blip r:embed="rId28" cstate="print">
                       <a:extLst>
                         <a:ext uri="{28A0092B-C50C-407E-A947-70E740481C1C}">
-                          <a14:useLocalDpi xmlns="" xmlns:wpc="http://schemas.microsoft.com/office/word/2010/wordprocessingCanvas" xmlns:mc="http://schemas.openxmlformats.org/markup-compatibility/2006" xmlns:o="urn:schemas-microsoft-com:office:office" xmlns:v="urn:schemas-microsoft-com:vml" xmlns:wp14="http://schemas.microsoft.com/office/word/2010/wordprocessingDrawing" xmlns:w10="urn:schemas-microsoft-com:office:word" xmlns:w="http://schemas.openxmlformats.org/wordprocessingml/2006/main" xmlns:w14="http://schemas.microsoft.com/office/word/2010/wordml" xmlns:wpg="http://schemas.microsoft.com/office/word/2010/wordprocessingGroup" xmlns:wpi="http://schemas.microsoft.com/office/word/2010/wordprocessingInk" xmlns:wps="http://schemas.microsoft.com/office/word/2010/wordprocessingShape" xmlns:a14="http://schemas.microsoft.com/office/drawing/2010/main" val="0"/>
+                          <a14:useLocalDpi xmlns:a14="http://schemas.microsoft.com/office/drawing/2010/main" val="0"/>
                         </a:ext>
                       </a:extLst>
                     </a:blip>
@@ -5530,7 +5513,7 @@
 </file>
 
 <file path=word/endnotes.xml><?xml version="1.0" encoding="utf-8"?>
-<w:endnotes xmlns:ve="http://schemas.openxmlformats.org/markup-compatibility/2006" xmlns:o="urn:schemas-microsoft-com:office:office" xmlns:r="http://schemas.openxmlformats.org/officeDocument/2006/relationships" xmlns:m="http://schemas.openxmlformats.org/officeDocument/2006/math" xmlns:v="urn:schemas-microsoft-com:vml" xmlns:wp="http://schemas.openxmlformats.org/drawingml/2006/wordprocessingDrawing" xmlns:w10="urn:schemas-microsoft-com:office:word" xmlns:w="http://schemas.openxmlformats.org/wordprocessingml/2006/main" xmlns:wne="http://schemas.microsoft.com/office/word/2006/wordml">
+<w:endnotes xmlns:wpc="http://schemas.microsoft.com/office/word/2010/wordprocessingCanvas" xmlns:cx="http://schemas.microsoft.com/office/drawing/2014/chartex" xmlns:cx1="http://schemas.microsoft.com/office/drawing/2015/9/8/chartex" xmlns:cx2="http://schemas.microsoft.com/office/drawing/2015/10/21/chartex" xmlns:cx3="http://schemas.microsoft.com/office/drawing/2016/5/9/chartex" xmlns:cx4="http://schemas.microsoft.com/office/drawing/2016/5/10/chartex" xmlns:cx5="http://schemas.microsoft.com/office/drawing/2016/5/11/chartex" xmlns:cx6="http://schemas.microsoft.com/office/drawing/2016/5/12/chartex" xmlns:cx7="http://schemas.microsoft.com/office/drawing/2016/5/13/chartex" xmlns:cx8="http://schemas.microsoft.com/office/drawing/2016/5/14/chartex" xmlns:mc="http://schemas.openxmlformats.org/markup-compatibility/2006" xmlns:aink="http://schemas.microsoft.com/office/drawing/2016/ink" xmlns:am3d="http://schemas.microsoft.com/office/drawing/2017/model3d" xmlns:o="urn:schemas-microsoft-com:office:office" xmlns:r="http://schemas.openxmlformats.org/officeDocument/2006/relationships" xmlns:m="http://schemas.openxmlformats.org/officeDocument/2006/math" xmlns:v="urn:schemas-microsoft-com:vml" xmlns:wp14="http://schemas.microsoft.com/office/word/2010/wordprocessingDrawing" xmlns:wp="http://schemas.openxmlformats.org/drawingml/2006/wordprocessingDrawing" xmlns:w10="urn:schemas-microsoft-com:office:word" xmlns:w="http://schemas.openxmlformats.org/wordprocessingml/2006/main" xmlns:w14="http://schemas.microsoft.com/office/word/2010/wordml" xmlns:w15="http://schemas.microsoft.com/office/word/2012/wordml" xmlns:w16cex="http://schemas.microsoft.com/office/word/2018/wordml/cex" xmlns:w16cid="http://schemas.microsoft.com/office/word/2016/wordml/cid" xmlns:w16="http://schemas.microsoft.com/office/word/2018/wordml" xmlns:w16se="http://schemas.microsoft.com/office/word/2015/wordml/symex" xmlns:wpg="http://schemas.microsoft.com/office/word/2010/wordprocessingGroup" xmlns:wpi="http://schemas.microsoft.com/office/word/2010/wordprocessingInk" xmlns:wne="http://schemas.microsoft.com/office/word/2006/wordml" xmlns:wps="http://schemas.microsoft.com/office/word/2010/wordprocessingShape" mc:Ignorable="w14 w15 w16se w16cid w16 w16cex wp14">
   <w:endnote w:type="separator" w:id="-1">
     <w:p>
       <w:pPr>
@@ -5555,7 +5538,7 @@
 </file>
 
 <file path=word/footnotes.xml><?xml version="1.0" encoding="utf-8"?>
-<w:footnotes xmlns:ve="http://schemas.openxmlformats.org/markup-compatibility/2006" xmlns:o="urn:schemas-microsoft-com:office:office" xmlns:r="http://schemas.openxmlformats.org/officeDocument/2006/relationships" xmlns:m="http://schemas.openxmlformats.org/officeDocument/2006/math" xmlns:v="urn:schemas-microsoft-com:vml" xmlns:wp="http://schemas.openxmlformats.org/drawingml/2006/wordprocessingDrawing" xmlns:w10="urn:schemas-microsoft-com:office:word" xmlns:w="http://schemas.openxmlformats.org/wordprocessingml/2006/main" xmlns:wne="http://schemas.microsoft.com/office/word/2006/wordml">
+<w:footnotes xmlns:wpc="http://schemas.microsoft.com/office/word/2010/wordprocessingCanvas" xmlns:cx="http://schemas.microsoft.com/office/drawing/2014/chartex" xmlns:cx1="http://schemas.microsoft.com/office/drawing/2015/9/8/chartex" xmlns:cx2="http://schemas.microsoft.com/office/drawing/2015/10/21/chartex" xmlns:cx3="http://schemas.microsoft.com/office/drawing/2016/5/9/chartex" xmlns:cx4="http://schemas.microsoft.com/office/drawing/2016/5/10/chartex" xmlns:cx5="http://schemas.microsoft.com/office/drawing/2016/5/11/chartex" xmlns:cx6="http://schemas.microsoft.com/office/drawing/2016/5/12/chartex" xmlns:cx7="http://schemas.microsoft.com/office/drawing/2016/5/13/chartex" xmlns:cx8="http://schemas.microsoft.com/office/drawing/2016/5/14/chartex" xmlns:mc="http://schemas.openxmlformats.org/markup-compatibility/2006" xmlns:aink="http://schemas.microsoft.com/office/drawing/2016/ink" xmlns:am3d="http://schemas.microsoft.com/office/drawing/2017/model3d" xmlns:o="urn:schemas-microsoft-com:office:office" xmlns:r="http://schemas.openxmlformats.org/officeDocument/2006/relationships" xmlns:m="http://schemas.openxmlformats.org/officeDocument/2006/math" xmlns:v="urn:schemas-microsoft-com:vml" xmlns:wp14="http://schemas.microsoft.com/office/word/2010/wordprocessingDrawing" xmlns:wp="http://schemas.openxmlformats.org/drawingml/2006/wordprocessingDrawing" xmlns:w10="urn:schemas-microsoft-com:office:word" xmlns:w="http://schemas.openxmlformats.org/wordprocessingml/2006/main" xmlns:w14="http://schemas.microsoft.com/office/word/2010/wordml" xmlns:w15="http://schemas.microsoft.com/office/word/2012/wordml" xmlns:w16cex="http://schemas.microsoft.com/office/word/2018/wordml/cex" xmlns:w16cid="http://schemas.microsoft.com/office/word/2016/wordml/cid" xmlns:w16="http://schemas.microsoft.com/office/word/2018/wordml" xmlns:w16se="http://schemas.microsoft.com/office/word/2015/wordml/symex" xmlns:wpg="http://schemas.microsoft.com/office/word/2010/wordprocessingGroup" xmlns:wpi="http://schemas.microsoft.com/office/word/2010/wordprocessingInk" xmlns:wne="http://schemas.microsoft.com/office/word/2006/wordml" xmlns:wps="http://schemas.microsoft.com/office/word/2010/wordprocessingShape" mc:Ignorable="w14 w15 w16se w16cid w16 w16cex wp14">
   <w:footnote w:type="separator" w:id="-1">
     <w:p>
       <w:pPr>
@@ -5580,8 +5563,8 @@
 </file>
 
 <file path=word/numbering.xml><?xml version="1.0" encoding="utf-8"?>
-<w:numbering xmlns:ve="http://schemas.openxmlformats.org/markup-compatibility/2006" xmlns:o="urn:schemas-microsoft-com:office:office" xmlns:r="http://schemas.openxmlformats.org/officeDocument/2006/relationships" xmlns:m="http://schemas.openxmlformats.org/officeDocument/2006/math" xmlns:v="urn:schemas-microsoft-com:vml" xmlns:wp="http://schemas.openxmlformats.org/drawingml/2006/wordprocessingDrawing" xmlns:w10="urn:schemas-microsoft-com:office:word" xmlns:w="http://schemas.openxmlformats.org/wordprocessingml/2006/main" xmlns:wne="http://schemas.microsoft.com/office/word/2006/wordml">
-  <w:abstractNum w:abstractNumId="0">
+<w:numbering xmlns:wpc="http://schemas.microsoft.com/office/word/2010/wordprocessingCanvas" xmlns:cx="http://schemas.microsoft.com/office/drawing/2014/chartex" xmlns:cx1="http://schemas.microsoft.com/office/drawing/2015/9/8/chartex" xmlns:cx2="http://schemas.microsoft.com/office/drawing/2015/10/21/chartex" xmlns:cx3="http://schemas.microsoft.com/office/drawing/2016/5/9/chartex" xmlns:cx4="http://schemas.microsoft.com/office/drawing/2016/5/10/chartex" xmlns:cx5="http://schemas.microsoft.com/office/drawing/2016/5/11/chartex" xmlns:cx6="http://schemas.microsoft.com/office/drawing/2016/5/12/chartex" xmlns:cx7="http://schemas.microsoft.com/office/drawing/2016/5/13/chartex" xmlns:cx8="http://schemas.microsoft.com/office/drawing/2016/5/14/chartex" xmlns:mc="http://schemas.openxmlformats.org/markup-compatibility/2006" xmlns:aink="http://schemas.microsoft.com/office/drawing/2016/ink" xmlns:am3d="http://schemas.microsoft.com/office/drawing/2017/model3d" xmlns:o="urn:schemas-microsoft-com:office:office" xmlns:r="http://schemas.openxmlformats.org/officeDocument/2006/relationships" xmlns:m="http://schemas.openxmlformats.org/officeDocument/2006/math" xmlns:v="urn:schemas-microsoft-com:vml" xmlns:wp14="http://schemas.microsoft.com/office/word/2010/wordprocessingDrawing" xmlns:wp="http://schemas.openxmlformats.org/drawingml/2006/wordprocessingDrawing" xmlns:w10="urn:schemas-microsoft-com:office:word" xmlns:w="http://schemas.openxmlformats.org/wordprocessingml/2006/main" xmlns:w14="http://schemas.microsoft.com/office/word/2010/wordml" xmlns:w15="http://schemas.microsoft.com/office/word/2012/wordml" xmlns:w16cex="http://schemas.microsoft.com/office/word/2018/wordml/cex" xmlns:w16cid="http://schemas.microsoft.com/office/word/2016/wordml/cid" xmlns:w16="http://schemas.microsoft.com/office/word/2018/wordml" xmlns:w16se="http://schemas.microsoft.com/office/word/2015/wordml/symex" xmlns:wpg="http://schemas.microsoft.com/office/word/2010/wordprocessingGroup" xmlns:wpi="http://schemas.microsoft.com/office/word/2010/wordprocessingInk" xmlns:wne="http://schemas.microsoft.com/office/word/2006/wordml" xmlns:wps="http://schemas.microsoft.com/office/word/2010/wordprocessingShape" mc:Ignorable="w14 w15 w16se w16cid w16 w16cex wp14">
+  <w:abstractNum w:abstractNumId="0" w15:restartNumberingAfterBreak="0">
     <w:nsid w:val="0D6C2506"/>
     <w:multiLevelType w:val="multilevel"/>
     <w:tmpl w:val="BCA0D07A"/>
@@ -5704,7 +5687,93 @@
       </w:rPr>
     </w:lvl>
   </w:abstractNum>
-  <w:abstractNum w:abstractNumId="1">
+  <w:abstractNum w:abstractNumId="1" w15:restartNumberingAfterBreak="0">
+    <w:nsid w:val="15E233BC"/>
+    <w:multiLevelType w:val="hybridMultilevel"/>
+    <w:tmpl w:val="FD7E9204"/>
+    <w:lvl w:ilvl="0" w:tplc="0409000F">
+      <w:start w:val="1"/>
+      <w:numFmt w:val="decimal"/>
+      <w:lvlText w:val="%1."/>
+      <w:lvlJc w:val="left"/>
+      <w:pPr>
+        <w:ind w:left="720" w:hanging="360"/>
+      </w:pPr>
+    </w:lvl>
+    <w:lvl w:ilvl="1" w:tplc="04090019" w:tentative="1">
+      <w:start w:val="1"/>
+      <w:numFmt w:val="lowerLetter"/>
+      <w:lvlText w:val="%2."/>
+      <w:lvlJc w:val="left"/>
+      <w:pPr>
+        <w:ind w:left="1440" w:hanging="360"/>
+      </w:pPr>
+    </w:lvl>
+    <w:lvl w:ilvl="2" w:tplc="0409001B" w:tentative="1">
+      <w:start w:val="1"/>
+      <w:numFmt w:val="lowerRoman"/>
+      <w:lvlText w:val="%3."/>
+      <w:lvlJc w:val="right"/>
+      <w:pPr>
+        <w:ind w:left="2160" w:hanging="180"/>
+      </w:pPr>
+    </w:lvl>
+    <w:lvl w:ilvl="3" w:tplc="0409000F" w:tentative="1">
+      <w:start w:val="1"/>
+      <w:numFmt w:val="decimal"/>
+      <w:lvlText w:val="%4."/>
+      <w:lvlJc w:val="left"/>
+      <w:pPr>
+        <w:ind w:left="2880" w:hanging="360"/>
+      </w:pPr>
+    </w:lvl>
+    <w:lvl w:ilvl="4" w:tplc="04090019" w:tentative="1">
+      <w:start w:val="1"/>
+      <w:numFmt w:val="lowerLetter"/>
+      <w:lvlText w:val="%5."/>
+      <w:lvlJc w:val="left"/>
+      <w:pPr>
+        <w:ind w:left="3600" w:hanging="360"/>
+      </w:pPr>
+    </w:lvl>
+    <w:lvl w:ilvl="5" w:tplc="0409001B" w:tentative="1">
+      <w:start w:val="1"/>
+      <w:numFmt w:val="lowerRoman"/>
+      <w:lvlText w:val="%6."/>
+      <w:lvlJc w:val="right"/>
+      <w:pPr>
+        <w:ind w:left="4320" w:hanging="180"/>
+      </w:pPr>
+    </w:lvl>
+    <w:lvl w:ilvl="6" w:tplc="0409000F" w:tentative="1">
+      <w:start w:val="1"/>
+      <w:numFmt w:val="decimal"/>
+      <w:lvlText w:val="%7."/>
+      <w:lvlJc w:val="left"/>
+      <w:pPr>
+        <w:ind w:left="5040" w:hanging="360"/>
+      </w:pPr>
+    </w:lvl>
+    <w:lvl w:ilvl="7" w:tplc="04090019" w:tentative="1">
+      <w:start w:val="1"/>
+      <w:numFmt w:val="lowerLetter"/>
+      <w:lvlText w:val="%8."/>
+      <w:lvlJc w:val="left"/>
+      <w:pPr>
+        <w:ind w:left="5760" w:hanging="360"/>
+      </w:pPr>
+    </w:lvl>
+    <w:lvl w:ilvl="8" w:tplc="0409001B" w:tentative="1">
+      <w:start w:val="1"/>
+      <w:numFmt w:val="lowerRoman"/>
+      <w:lvlText w:val="%9."/>
+      <w:lvlJc w:val="right"/>
+      <w:pPr>
+        <w:ind w:left="6480" w:hanging="180"/>
+      </w:pPr>
+    </w:lvl>
+  </w:abstractNum>
+  <w:abstractNum w:abstractNumId="2" w15:restartNumberingAfterBreak="0">
     <w:nsid w:val="2BDA1029"/>
     <w:multiLevelType w:val="hybridMultilevel"/>
     <w:tmpl w:val="E6FCCD2C"/>
@@ -5790,7 +5859,7 @@
       </w:pPr>
     </w:lvl>
   </w:abstractNum>
-  <w:abstractNum w:abstractNumId="2">
+  <w:abstractNum w:abstractNumId="3" w15:restartNumberingAfterBreak="0">
     <w:nsid w:val="2FB6229F"/>
     <w:multiLevelType w:val="hybridMultilevel"/>
     <w:tmpl w:val="E6FCCD2C"/>
@@ -5876,7 +5945,7 @@
       </w:pPr>
     </w:lvl>
   </w:abstractNum>
-  <w:abstractNum w:abstractNumId="3">
+  <w:abstractNum w:abstractNumId="4" w15:restartNumberingAfterBreak="0">
     <w:nsid w:val="30C110AE"/>
     <w:multiLevelType w:val="hybridMultilevel"/>
     <w:tmpl w:val="D304D678"/>
@@ -5990,7 +6059,7 @@
       </w:rPr>
     </w:lvl>
   </w:abstractNum>
-  <w:abstractNum w:abstractNumId="4">
+  <w:abstractNum w:abstractNumId="5" w15:restartNumberingAfterBreak="0">
     <w:nsid w:val="3F795959"/>
     <w:multiLevelType w:val="multilevel"/>
     <w:tmpl w:val="04090025"/>
@@ -6085,7 +6154,7 @@
       </w:pPr>
     </w:lvl>
   </w:abstractNum>
-  <w:abstractNum w:abstractNumId="5">
+  <w:abstractNum w:abstractNumId="6" w15:restartNumberingAfterBreak="0">
     <w:nsid w:val="4A79486D"/>
     <w:multiLevelType w:val="hybridMultilevel"/>
     <w:tmpl w:val="6F1E543C"/>
@@ -6171,7 +6240,7 @@
       </w:pPr>
     </w:lvl>
   </w:abstractNum>
-  <w:abstractNum w:abstractNumId="6">
+  <w:abstractNum w:abstractNumId="7" w15:restartNumberingAfterBreak="0">
     <w:nsid w:val="7B345B5F"/>
     <w:multiLevelType w:val="hybridMultilevel"/>
     <w:tmpl w:val="E6FCCD2C"/>
@@ -6257,7 +6326,7 @@
       </w:pPr>
     </w:lvl>
   </w:abstractNum>
-  <w:abstractNum w:abstractNumId="7">
+  <w:abstractNum w:abstractNumId="8" w15:restartNumberingAfterBreak="0">
     <w:nsid w:val="7F23315A"/>
     <w:multiLevelType w:val="hybridMultilevel"/>
     <w:tmpl w:val="2E409658"/>
@@ -6344,10 +6413,10 @@
     </w:lvl>
   </w:abstractNum>
   <w:num w:numId="1">
-    <w:abstractNumId w:val="4"/>
+    <w:abstractNumId w:val="5"/>
   </w:num>
   <w:num w:numId="2">
-    <w:abstractNumId w:val="4"/>
+    <w:abstractNumId w:val="5"/>
     <w:lvlOverride w:ilvl="0">
       <w:startOverride w:val="1"/>
     </w:lvlOverride>
@@ -6377,32 +6446,35 @@
     </w:lvlOverride>
   </w:num>
   <w:num w:numId="3">
-    <w:abstractNumId w:val="3"/>
+    <w:abstractNumId w:val="4"/>
   </w:num>
   <w:num w:numId="4">
     <w:abstractNumId w:val="0"/>
   </w:num>
   <w:num w:numId="5">
+    <w:abstractNumId w:val="3"/>
+  </w:num>
+  <w:num w:numId="6">
     <w:abstractNumId w:val="2"/>
   </w:num>
-  <w:num w:numId="6">
-    <w:abstractNumId w:val="1"/>
+  <w:num w:numId="7">
+    <w:abstractNumId w:val="7"/>
   </w:num>
-  <w:num w:numId="7">
+  <w:num w:numId="8">
+    <w:abstractNumId w:val="8"/>
+  </w:num>
+  <w:num w:numId="9">
     <w:abstractNumId w:val="6"/>
   </w:num>
-  <w:num w:numId="8">
-    <w:abstractNumId w:val="7"/>
-  </w:num>
-  <w:num w:numId="9">
-    <w:abstractNumId w:val="5"/>
+  <w:num w:numId="10">
+    <w:abstractNumId w:val="1"/>
   </w:num>
   <w:numIdMacAtCleanup w:val="8"/>
 </w:numbering>
 </file>
 
 <file path=word/styles.xml><?xml version="1.0" encoding="utf-8"?>
-<w:styles xmlns:r="http://schemas.openxmlformats.org/officeDocument/2006/relationships" xmlns:w="http://schemas.openxmlformats.org/wordprocessingml/2006/main">
+<w:styles xmlns:mc="http://schemas.openxmlformats.org/markup-compatibility/2006" xmlns:r="http://schemas.openxmlformats.org/officeDocument/2006/relationships" xmlns:w="http://schemas.openxmlformats.org/wordprocessingml/2006/main" xmlns:w14="http://schemas.microsoft.com/office/word/2010/wordml" xmlns:w15="http://schemas.microsoft.com/office/word/2012/wordml" xmlns:w16cex="http://schemas.microsoft.com/office/word/2018/wordml/cex" xmlns:w16cid="http://schemas.microsoft.com/office/word/2016/wordml/cid" xmlns:w16="http://schemas.microsoft.com/office/word/2018/wordml" xmlns:w16se="http://schemas.microsoft.com/office/word/2015/wordml/symex" mc:Ignorable="w14 w15 w16se w16cid w16 w16cex">
   <w:docDefaults>
     <w:rPrDefault>
       <w:rPr>
@@ -6418,145 +6490,383 @@
       </w:pPr>
     </w:pPrDefault>
   </w:docDefaults>
-  <w:latentStyles w:defLockedState="0" w:defUIPriority="99" w:defSemiHidden="1" w:defUnhideWhenUsed="1" w:defQFormat="0" w:count="267">
-    <w:lsdException w:name="Normal" w:semiHidden="0" w:uiPriority="0" w:unhideWhenUsed="0" w:qFormat="1"/>
-    <w:lsdException w:name="heading 1" w:semiHidden="0" w:unhideWhenUsed="0" w:qFormat="1"/>
-    <w:lsdException w:name="heading 2" w:qFormat="1"/>
-    <w:lsdException w:name="heading 3" w:qFormat="1"/>
-    <w:lsdException w:name="heading 4" w:qFormat="1"/>
-    <w:lsdException w:name="heading 5" w:qFormat="1"/>
-    <w:lsdException w:name="heading 6" w:qFormat="1"/>
-    <w:lsdException w:name="heading 7" w:qFormat="1"/>
-    <w:lsdException w:name="heading 8" w:qFormat="1"/>
-    <w:lsdException w:name="heading 9" w:uiPriority="9" w:qFormat="1"/>
-    <w:lsdException w:name="toc 1" w:uiPriority="39"/>
-    <w:lsdException w:name="toc 2" w:uiPriority="39"/>
-    <w:lsdException w:name="toc 3" w:uiPriority="39"/>
-    <w:lsdException w:name="toc 4" w:uiPriority="39"/>
-    <w:lsdException w:name="toc 5" w:uiPriority="39"/>
-    <w:lsdException w:name="toc 6" w:uiPriority="39"/>
-    <w:lsdException w:name="toc 7" w:uiPriority="39"/>
-    <w:lsdException w:name="toc 8" w:uiPriority="39"/>
-    <w:lsdException w:name="toc 9" w:uiPriority="39"/>
-    <w:lsdException w:name="caption" w:uiPriority="35" w:qFormat="1"/>
-    <w:lsdException w:name="Title" w:semiHidden="0" w:uiPriority="10" w:unhideWhenUsed="0" w:qFormat="1"/>
-    <w:lsdException w:name="Default Paragraph Font" w:uiPriority="1"/>
-    <w:lsdException w:name="Body Text Indent" w:uiPriority="0"/>
-    <w:lsdException w:name="Subtitle" w:semiHidden="0" w:uiPriority="11" w:unhideWhenUsed="0" w:qFormat="1"/>
-    <w:lsdException w:name="Strong" w:semiHidden="0" w:uiPriority="22" w:unhideWhenUsed="0" w:qFormat="1"/>
-    <w:lsdException w:name="Emphasis" w:semiHidden="0" w:uiPriority="20" w:unhideWhenUsed="0" w:qFormat="1"/>
-    <w:lsdException w:name="Table Grid" w:semiHidden="0" w:uiPriority="59" w:unhideWhenUsed="0"/>
-    <w:lsdException w:name="Placeholder Text" w:unhideWhenUsed="0"/>
-    <w:lsdException w:name="No Spacing" w:semiHidden="0" w:unhideWhenUsed="0" w:qFormat="1"/>
-    <w:lsdException w:name="Light Shading" w:semiHidden="0" w:uiPriority="60" w:unhideWhenUsed="0"/>
-    <w:lsdException w:name="Light List" w:semiHidden="0" w:uiPriority="61" w:unhideWhenUsed="0"/>
-    <w:lsdException w:name="Light Grid" w:semiHidden="0" w:uiPriority="62" w:unhideWhenUsed="0"/>
-    <w:lsdException w:name="Medium Shading 1" w:semiHidden="0" w:uiPriority="63" w:unhideWhenUsed="0"/>
-    <w:lsdException w:name="Medium Shading 2" w:semiHidden="0" w:uiPriority="64" w:unhideWhenUsed="0"/>
-    <w:lsdException w:name="Medium List 1" w:semiHidden="0" w:uiPriority="65" w:unhideWhenUsed="0"/>
-    <w:lsdException w:name="Medium List 2" w:semiHidden="0" w:uiPriority="66" w:unhideWhenUsed="0"/>
-    <w:lsdException w:name="Medium Grid 1" w:semiHidden="0" w:uiPriority="67" w:unhideWhenUsed="0"/>
-    <w:lsdException w:name="Medium Grid 2" w:semiHidden="0" w:uiPriority="68" w:unhideWhenUsed="0"/>
-    <w:lsdException w:name="Medium Grid 3" w:semiHidden="0" w:uiPriority="69" w:unhideWhenUsed="0"/>
-    <w:lsdException w:name="Dark List" w:semiHidden="0" w:uiPriority="70" w:unhideWhenUsed="0"/>
-    <w:lsdException w:name="Colorful Shading" w:semiHidden="0" w:uiPriority="71" w:unhideWhenUsed="0"/>
-    <w:lsdException w:name="Colorful List" w:semiHidden="0" w:uiPriority="72" w:unhideWhenUsed="0"/>
-    <w:lsdException w:name="Colorful Grid" w:semiHidden="0" w:uiPriority="73" w:unhideWhenUsed="0"/>
-    <w:lsdException w:name="Light Shading Accent 1" w:semiHidden="0" w:uiPriority="60" w:unhideWhenUsed="0"/>
-    <w:lsdException w:name="Light List Accent 1" w:semiHidden="0" w:uiPriority="61" w:unhideWhenUsed="0"/>
-    <w:lsdException w:name="Light Grid Accent 1" w:semiHidden="0" w:uiPriority="62" w:unhideWhenUsed="0"/>
-    <w:lsdException w:name="Medium Shading 1 Accent 1" w:semiHidden="0" w:uiPriority="63" w:unhideWhenUsed="0"/>
-    <w:lsdException w:name="Medium Shading 2 Accent 1" w:semiHidden="0" w:uiPriority="64" w:unhideWhenUsed="0"/>
-    <w:lsdException w:name="Medium List 1 Accent 1" w:semiHidden="0" w:uiPriority="65" w:unhideWhenUsed="0"/>
-    <w:lsdException w:name="Revision" w:unhideWhenUsed="0"/>
-    <w:lsdException w:name="List Paragraph" w:semiHidden="0" w:unhideWhenUsed="0" w:qFormat="1"/>
-    <w:lsdException w:name="Quote" w:semiHidden="0" w:uiPriority="29" w:unhideWhenUsed="0" w:qFormat="1"/>
-    <w:lsdException w:name="Intense Quote" w:semiHidden="0" w:uiPriority="30" w:unhideWhenUsed="0" w:qFormat="1"/>
-    <w:lsdException w:name="Medium List 2 Accent 1" w:semiHidden="0" w:uiPriority="66" w:unhideWhenUsed="0"/>
-    <w:lsdException w:name="Medium Grid 1 Accent 1" w:semiHidden="0" w:uiPriority="67" w:unhideWhenUsed="0"/>
-    <w:lsdException w:name="Medium Grid 2 Accent 1" w:semiHidden="0" w:uiPriority="68" w:unhideWhenUsed="0"/>
-    <w:lsdException w:name="Medium Grid 3 Accent 1" w:semiHidden="0" w:uiPriority="69" w:unhideWhenUsed="0"/>
-    <w:lsdException w:name="Dark List Accent 1" w:semiHidden="0" w:uiPriority="70" w:unhideWhenUsed="0"/>
-    <w:lsdException w:name="Colorful Shading Accent 1" w:semiHidden="0" w:uiPriority="71" w:unhideWhenUsed="0"/>
-    <w:lsdException w:name="Colorful List Accent 1" w:semiHidden="0" w:uiPriority="72" w:unhideWhenUsed="0"/>
-    <w:lsdException w:name="Colorful Grid Accent 1" w:semiHidden="0" w:uiPriority="73" w:unhideWhenUsed="0"/>
-    <w:lsdException w:name="Light Shading Accent 2" w:semiHidden="0" w:uiPriority="60" w:unhideWhenUsed="0"/>
-    <w:lsdException w:name="Light List Accent 2" w:semiHidden="0" w:uiPriority="61" w:unhideWhenUsed="0"/>
-    <w:lsdException w:name="Light Grid Accent 2" w:semiHidden="0" w:uiPriority="62" w:unhideWhenUsed="0"/>
-    <w:lsdException w:name="Medium Shading 1 Accent 2" w:semiHidden="0" w:uiPriority="63" w:unhideWhenUsed="0"/>
-    <w:lsdException w:name="Medium Shading 2 Accent 2" w:semiHidden="0" w:uiPriority="64" w:unhideWhenUsed="0"/>
-    <w:lsdException w:name="Medium List 1 Accent 2" w:semiHidden="0" w:uiPriority="65" w:unhideWhenUsed="0"/>
-    <w:lsdException w:name="Medium List 2 Accent 2" w:semiHidden="0" w:uiPriority="66" w:unhideWhenUsed="0"/>
-    <w:lsdException w:name="Medium Grid 1 Accent 2" w:semiHidden="0" w:uiPriority="67" w:unhideWhenUsed="0"/>
-    <w:lsdException w:name="Medium Grid 2 Accent 2" w:semiHidden="0" w:uiPriority="68" w:unhideWhenUsed="0"/>
-    <w:lsdException w:name="Medium Grid 3 Accent 2" w:semiHidden="0" w:uiPriority="69" w:unhideWhenUsed="0"/>
-    <w:lsdException w:name="Dark List Accent 2" w:semiHidden="0" w:uiPriority="70" w:unhideWhenUsed="0"/>
-    <w:lsdException w:name="Colorful Shading Accent 2" w:semiHidden="0" w:uiPriority="71" w:unhideWhenUsed="0"/>
-    <w:lsdException w:name="Colorful List Accent 2" w:semiHidden="0" w:uiPriority="72" w:unhideWhenUsed="0"/>
-    <w:lsdException w:name="Colorful Grid Accent 2" w:semiHidden="0" w:uiPriority="73" w:unhideWhenUsed="0"/>
-    <w:lsdException w:name="Light Shading Accent 3" w:semiHidden="0" w:uiPriority="60" w:unhideWhenUsed="0"/>
-    <w:lsdException w:name="Light List Accent 3" w:semiHidden="0" w:uiPriority="61" w:unhideWhenUsed="0"/>
-    <w:lsdException w:name="Light Grid Accent 3" w:semiHidden="0" w:uiPriority="62" w:unhideWhenUsed="0"/>
-    <w:lsdException w:name="Medium Shading 1 Accent 3" w:semiHidden="0" w:uiPriority="63" w:unhideWhenUsed="0"/>
-    <w:lsdException w:name="Medium Shading 2 Accent 3" w:semiHidden="0" w:uiPriority="64" w:unhideWhenUsed="0"/>
-    <w:lsdException w:name="Medium List 1 Accent 3" w:semiHidden="0" w:uiPriority="65" w:unhideWhenUsed="0"/>
-    <w:lsdException w:name="Medium List 2 Accent 3" w:semiHidden="0" w:uiPriority="66" w:unhideWhenUsed="0"/>
-    <w:lsdException w:name="Medium Grid 1 Accent 3" w:semiHidden="0" w:uiPriority="67" w:unhideWhenUsed="0"/>
-    <w:lsdException w:name="Medium Grid 2 Accent 3" w:semiHidden="0" w:uiPriority="68" w:unhideWhenUsed="0"/>
-    <w:lsdException w:name="Medium Grid 3 Accent 3" w:semiHidden="0" w:uiPriority="69" w:unhideWhenUsed="0"/>
-    <w:lsdException w:name="Dark List Accent 3" w:semiHidden="0" w:uiPriority="70" w:unhideWhenUsed="0"/>
-    <w:lsdException w:name="Colorful Shading Accent 3" w:semiHidden="0" w:uiPriority="71" w:unhideWhenUsed="0"/>
-    <w:lsdException w:name="Colorful List Accent 3" w:semiHidden="0" w:uiPriority="72" w:unhideWhenUsed="0"/>
-    <w:lsdException w:name="Colorful Grid Accent 3" w:semiHidden="0" w:uiPriority="73" w:unhideWhenUsed="0"/>
-    <w:lsdException w:name="Light Shading Accent 4" w:semiHidden="0" w:uiPriority="60" w:unhideWhenUsed="0"/>
-    <w:lsdException w:name="Light List Accent 4" w:semiHidden="0" w:uiPriority="61" w:unhideWhenUsed="0"/>
-    <w:lsdException w:name="Light Grid Accent 4" w:semiHidden="0" w:uiPriority="62" w:unhideWhenUsed="0"/>
-    <w:lsdException w:name="Medium Shading 1 Accent 4" w:semiHidden="0" w:uiPriority="63" w:unhideWhenUsed="0"/>
-    <w:lsdException w:name="Medium Shading 2 Accent 4" w:semiHidden="0" w:uiPriority="64" w:unhideWhenUsed="0"/>
-    <w:lsdException w:name="Medium List 1 Accent 4" w:semiHidden="0" w:uiPriority="65" w:unhideWhenUsed="0"/>
-    <w:lsdException w:name="Medium List 2 Accent 4" w:semiHidden="0" w:uiPriority="66" w:unhideWhenUsed="0"/>
-    <w:lsdException w:name="Medium Grid 1 Accent 4" w:semiHidden="0" w:uiPriority="67" w:unhideWhenUsed="0"/>
-    <w:lsdException w:name="Medium Grid 2 Accent 4" w:semiHidden="0" w:uiPriority="68" w:unhideWhenUsed="0"/>
-    <w:lsdException w:name="Medium Grid 3 Accent 4" w:semiHidden="0" w:uiPriority="69" w:unhideWhenUsed="0"/>
-    <w:lsdException w:name="Dark List Accent 4" w:semiHidden="0" w:uiPriority="70" w:unhideWhenUsed="0"/>
-    <w:lsdException w:name="Colorful Shading Accent 4" w:semiHidden="0" w:uiPriority="71" w:unhideWhenUsed="0"/>
-    <w:lsdException w:name="Colorful List Accent 4" w:semiHidden="0" w:uiPriority="72" w:unhideWhenUsed="0"/>
-    <w:lsdException w:name="Colorful Grid Accent 4" w:semiHidden="0" w:uiPriority="73" w:unhideWhenUsed="0"/>
-    <w:lsdException w:name="Light Shading Accent 5" w:semiHidden="0" w:uiPriority="60" w:unhideWhenUsed="0"/>
-    <w:lsdException w:name="Light List Accent 5" w:semiHidden="0" w:uiPriority="61" w:unhideWhenUsed="0"/>
-    <w:lsdException w:name="Light Grid Accent 5" w:semiHidden="0" w:uiPriority="62" w:unhideWhenUsed="0"/>
-    <w:lsdException w:name="Medium Shading 1 Accent 5" w:semiHidden="0" w:uiPriority="63" w:unhideWhenUsed="0"/>
-    <w:lsdException w:name="Medium Shading 2 Accent 5" w:semiHidden="0" w:uiPriority="64" w:unhideWhenUsed="0"/>
-    <w:lsdException w:name="Medium List 1 Accent 5" w:semiHidden="0" w:uiPriority="65" w:unhideWhenUsed="0"/>
-    <w:lsdException w:name="Medium List 2 Accent 5" w:semiHidden="0" w:uiPriority="66" w:unhideWhenUsed="0"/>
-    <w:lsdException w:name="Medium Grid 1 Accent 5" w:semiHidden="0" w:uiPriority="67" w:unhideWhenUsed="0"/>
-    <w:lsdException w:name="Medium Grid 2 Accent 5" w:semiHidden="0" w:uiPriority="68" w:unhideWhenUsed="0"/>
-    <w:lsdException w:name="Medium Grid 3 Accent 5" w:semiHidden="0" w:uiPriority="69" w:unhideWhenUsed="0"/>
-    <w:lsdException w:name="Dark List Accent 5" w:semiHidden="0" w:uiPriority="70" w:unhideWhenUsed="0"/>
-    <w:lsdException w:name="Colorful Shading Accent 5" w:semiHidden="0" w:uiPriority="71" w:unhideWhenUsed="0"/>
-    <w:lsdException w:name="Colorful List Accent 5" w:semiHidden="0" w:uiPriority="72" w:unhideWhenUsed="0"/>
-    <w:lsdException w:name="Colorful Grid Accent 5" w:semiHidden="0" w:uiPriority="73" w:unhideWhenUsed="0"/>
-    <w:lsdException w:name="Light Shading Accent 6" w:semiHidden="0" w:uiPriority="60" w:unhideWhenUsed="0"/>
-    <w:lsdException w:name="Light List Accent 6" w:semiHidden="0" w:uiPriority="61" w:unhideWhenUsed="0"/>
-    <w:lsdException w:name="Light Grid Accent 6" w:semiHidden="0" w:uiPriority="62" w:unhideWhenUsed="0"/>
-    <w:lsdException w:name="Medium Shading 1 Accent 6" w:semiHidden="0" w:uiPriority="63" w:unhideWhenUsed="0"/>
-    <w:lsdException w:name="Medium Shading 2 Accent 6" w:semiHidden="0" w:uiPriority="64" w:unhideWhenUsed="0"/>
-    <w:lsdException w:name="Medium List 1 Accent 6" w:semiHidden="0" w:uiPriority="65" w:unhideWhenUsed="0"/>
-    <w:lsdException w:name="Medium List 2 Accent 6" w:semiHidden="0" w:uiPriority="66" w:unhideWhenUsed="0"/>
-    <w:lsdException w:name="Medium Grid 1 Accent 6" w:semiHidden="0" w:uiPriority="67" w:unhideWhenUsed="0"/>
-    <w:lsdException w:name="Medium Grid 2 Accent 6" w:semiHidden="0" w:uiPriority="68" w:unhideWhenUsed="0"/>
-    <w:lsdException w:name="Medium Grid 3 Accent 6" w:semiHidden="0" w:uiPriority="69" w:unhideWhenUsed="0"/>
-    <w:lsdException w:name="Dark List Accent 6" w:semiHidden="0" w:uiPriority="70" w:unhideWhenUsed="0"/>
-    <w:lsdException w:name="Colorful Shading Accent 6" w:semiHidden="0" w:uiPriority="71" w:unhideWhenUsed="0"/>
-    <w:lsdException w:name="Colorful List Accent 6" w:semiHidden="0" w:uiPriority="72" w:unhideWhenUsed="0"/>
-    <w:lsdException w:name="Colorful Grid Accent 6" w:semiHidden="0" w:uiPriority="73" w:unhideWhenUsed="0"/>
-    <w:lsdException w:name="Subtle Emphasis" w:semiHidden="0" w:uiPriority="19" w:unhideWhenUsed="0" w:qFormat="1"/>
-    <w:lsdException w:name="Intense Emphasis" w:semiHidden="0" w:uiPriority="21" w:unhideWhenUsed="0" w:qFormat="1"/>
-    <w:lsdException w:name="Subtle Reference" w:semiHidden="0" w:uiPriority="31" w:unhideWhenUsed="0" w:qFormat="1"/>
-    <w:lsdException w:name="Intense Reference" w:semiHidden="0" w:uiPriority="32" w:unhideWhenUsed="0" w:qFormat="1"/>
-    <w:lsdException w:name="Book Title" w:semiHidden="0" w:uiPriority="33" w:unhideWhenUsed="0" w:qFormat="1"/>
-    <w:lsdException w:name="Bibliography" w:uiPriority="37"/>
-    <w:lsdException w:name="TOC Heading" w:uiPriority="39" w:qFormat="1"/>
+  <w:latentStyles w:defLockedState="0" w:defUIPriority="99" w:defSemiHidden="0" w:defUnhideWhenUsed="0" w:defQFormat="0" w:count="376">
+    <w:lsdException w:name="Normal" w:uiPriority="0" w:qFormat="1"/>
+    <w:lsdException w:name="heading 1" w:qFormat="1"/>
+    <w:lsdException w:name="heading 2" w:semiHidden="1" w:unhideWhenUsed="1" w:qFormat="1"/>
+    <w:lsdException w:name="heading 3" w:semiHidden="1" w:unhideWhenUsed="1" w:qFormat="1"/>
+    <w:lsdException w:name="heading 4" w:semiHidden="1" w:unhideWhenUsed="1" w:qFormat="1"/>
+    <w:lsdException w:name="heading 5" w:semiHidden="1" w:unhideWhenUsed="1" w:qFormat="1"/>
+    <w:lsdException w:name="heading 6" w:semiHidden="1" w:unhideWhenUsed="1" w:qFormat="1"/>
+    <w:lsdException w:name="heading 7" w:semiHidden="1" w:unhideWhenUsed="1" w:qFormat="1"/>
+    <w:lsdException w:name="heading 8" w:semiHidden="1" w:unhideWhenUsed="1" w:qFormat="1"/>
+    <w:lsdException w:name="heading 9" w:semiHidden="1" w:uiPriority="9" w:unhideWhenUsed="1" w:qFormat="1"/>
+    <w:lsdException w:name="index 1" w:semiHidden="1" w:unhideWhenUsed="1"/>
+    <w:lsdException w:name="index 2" w:semiHidden="1" w:unhideWhenUsed="1"/>
+    <w:lsdException w:name="index 3" w:semiHidden="1" w:unhideWhenUsed="1"/>
+    <w:lsdException w:name="index 4" w:semiHidden="1" w:unhideWhenUsed="1"/>
+    <w:lsdException w:name="index 5" w:semiHidden="1" w:unhideWhenUsed="1"/>
+    <w:lsdException w:name="index 6" w:semiHidden="1" w:unhideWhenUsed="1"/>
+    <w:lsdException w:name="index 7" w:semiHidden="1" w:unhideWhenUsed="1"/>
+    <w:lsdException w:name="index 8" w:semiHidden="1" w:unhideWhenUsed="1"/>
+    <w:lsdException w:name="index 9" w:semiHidden="1" w:unhideWhenUsed="1"/>
+    <w:lsdException w:name="toc 1" w:semiHidden="1" w:uiPriority="39" w:unhideWhenUsed="1"/>
+    <w:lsdException w:name="toc 2" w:semiHidden="1" w:uiPriority="39" w:unhideWhenUsed="1"/>
+    <w:lsdException w:name="toc 3" w:semiHidden="1" w:uiPriority="39" w:unhideWhenUsed="1"/>
+    <w:lsdException w:name="toc 4" w:semiHidden="1" w:uiPriority="39" w:unhideWhenUsed="1"/>
+    <w:lsdException w:name="toc 5" w:semiHidden="1" w:uiPriority="39" w:unhideWhenUsed="1"/>
+    <w:lsdException w:name="toc 6" w:semiHidden="1" w:uiPriority="39" w:unhideWhenUsed="1"/>
+    <w:lsdException w:name="toc 7" w:semiHidden="1" w:uiPriority="39" w:unhideWhenUsed="1"/>
+    <w:lsdException w:name="toc 8" w:semiHidden="1" w:uiPriority="39" w:unhideWhenUsed="1"/>
+    <w:lsdException w:name="toc 9" w:semiHidden="1" w:uiPriority="39" w:unhideWhenUsed="1"/>
+    <w:lsdException w:name="Normal Indent" w:semiHidden="1" w:unhideWhenUsed="1"/>
+    <w:lsdException w:name="footnote text" w:semiHidden="1" w:unhideWhenUsed="1"/>
+    <w:lsdException w:name="annotation text" w:semiHidden="1" w:unhideWhenUsed="1"/>
+    <w:lsdException w:name="header" w:semiHidden="1" w:unhideWhenUsed="1"/>
+    <w:lsdException w:name="footer" w:semiHidden="1" w:unhideWhenUsed="1"/>
+    <w:lsdException w:name="index heading" w:semiHidden="1" w:unhideWhenUsed="1"/>
+    <w:lsdException w:name="caption" w:semiHidden="1" w:uiPriority="35" w:unhideWhenUsed="1" w:qFormat="1"/>
+    <w:lsdException w:name="table of figures" w:semiHidden="1" w:unhideWhenUsed="1"/>
+    <w:lsdException w:name="envelope address" w:semiHidden="1" w:unhideWhenUsed="1"/>
+    <w:lsdException w:name="envelope return" w:semiHidden="1" w:unhideWhenUsed="1"/>
+    <w:lsdException w:name="footnote reference" w:semiHidden="1" w:unhideWhenUsed="1"/>
+    <w:lsdException w:name="annotation reference" w:semiHidden="1" w:unhideWhenUsed="1"/>
+    <w:lsdException w:name="line number" w:semiHidden="1" w:unhideWhenUsed="1"/>
+    <w:lsdException w:name="page number" w:semiHidden="1" w:unhideWhenUsed="1"/>
+    <w:lsdException w:name="endnote reference" w:semiHidden="1" w:unhideWhenUsed="1"/>
+    <w:lsdException w:name="endnote text" w:semiHidden="1" w:unhideWhenUsed="1"/>
+    <w:lsdException w:name="table of authorities" w:semiHidden="1" w:unhideWhenUsed="1"/>
+    <w:lsdException w:name="macro" w:semiHidden="1" w:unhideWhenUsed="1"/>
+    <w:lsdException w:name="toa heading" w:semiHidden="1" w:unhideWhenUsed="1"/>
+    <w:lsdException w:name="List" w:semiHidden="1" w:unhideWhenUsed="1"/>
+    <w:lsdException w:name="List Bullet" w:semiHidden="1" w:unhideWhenUsed="1"/>
+    <w:lsdException w:name="List Number" w:semiHidden="1" w:unhideWhenUsed="1"/>
+    <w:lsdException w:name="List 2" w:semiHidden="1" w:unhideWhenUsed="1"/>
+    <w:lsdException w:name="List 3" w:semiHidden="1" w:unhideWhenUsed="1"/>
+    <w:lsdException w:name="List 4" w:semiHidden="1" w:unhideWhenUsed="1"/>
+    <w:lsdException w:name="List 5" w:semiHidden="1" w:unhideWhenUsed="1"/>
+    <w:lsdException w:name="List Bullet 2" w:semiHidden="1" w:unhideWhenUsed="1"/>
+    <w:lsdException w:name="List Bullet 3" w:semiHidden="1" w:unhideWhenUsed="1"/>
+    <w:lsdException w:name="List Bullet 4" w:semiHidden="1" w:unhideWhenUsed="1"/>
+    <w:lsdException w:name="List Bullet 5" w:semiHidden="1" w:unhideWhenUsed="1"/>
+    <w:lsdException w:name="List Number 2" w:semiHidden="1" w:unhideWhenUsed="1"/>
+    <w:lsdException w:name="List Number 3" w:semiHidden="1" w:unhideWhenUsed="1"/>
+    <w:lsdException w:name="List Number 4" w:semiHidden="1" w:unhideWhenUsed="1"/>
+    <w:lsdException w:name="List Number 5" w:semiHidden="1" w:unhideWhenUsed="1"/>
+    <w:lsdException w:name="Title" w:uiPriority="10" w:qFormat="1"/>
+    <w:lsdException w:name="Closing" w:semiHidden="1" w:unhideWhenUsed="1"/>
+    <w:lsdException w:name="Signature" w:semiHidden="1" w:unhideWhenUsed="1"/>
+    <w:lsdException w:name="Default Paragraph Font" w:semiHidden="1" w:uiPriority="1" w:unhideWhenUsed="1"/>
+    <w:lsdException w:name="Body Text" w:semiHidden="1" w:unhideWhenUsed="1"/>
+    <w:lsdException w:name="Body Text Indent" w:semiHidden="1" w:uiPriority="0" w:unhideWhenUsed="1"/>
+    <w:lsdException w:name="List Continue" w:semiHidden="1" w:unhideWhenUsed="1"/>
+    <w:lsdException w:name="List Continue 2" w:semiHidden="1" w:unhideWhenUsed="1"/>
+    <w:lsdException w:name="List Continue 3" w:semiHidden="1" w:unhideWhenUsed="1"/>
+    <w:lsdException w:name="List Continue 4" w:semiHidden="1" w:unhideWhenUsed="1"/>
+    <w:lsdException w:name="List Continue 5" w:semiHidden="1" w:unhideWhenUsed="1"/>
+    <w:lsdException w:name="Message Header" w:semiHidden="1" w:unhideWhenUsed="1"/>
+    <w:lsdException w:name="Subtitle" w:uiPriority="11" w:qFormat="1"/>
+    <w:lsdException w:name="Salutation" w:semiHidden="1" w:unhideWhenUsed="1"/>
+    <w:lsdException w:name="Date" w:semiHidden="1" w:unhideWhenUsed="1"/>
+    <w:lsdException w:name="Body Text First Indent" w:semiHidden="1" w:unhideWhenUsed="1"/>
+    <w:lsdException w:name="Body Text First Indent 2" w:semiHidden="1" w:unhideWhenUsed="1"/>
+    <w:lsdException w:name="Note Heading" w:semiHidden="1" w:unhideWhenUsed="1"/>
+    <w:lsdException w:name="Body Text 2" w:semiHidden="1" w:unhideWhenUsed="1"/>
+    <w:lsdException w:name="Body Text 3" w:semiHidden="1" w:unhideWhenUsed="1"/>
+    <w:lsdException w:name="Body Text Indent 2" w:semiHidden="1" w:unhideWhenUsed="1"/>
+    <w:lsdException w:name="Body Text Indent 3" w:semiHidden="1" w:unhideWhenUsed="1"/>
+    <w:lsdException w:name="Block Text" w:semiHidden="1" w:unhideWhenUsed="1"/>
+    <w:lsdException w:name="Hyperlink" w:semiHidden="1" w:unhideWhenUsed="1"/>
+    <w:lsdException w:name="FollowedHyperlink" w:semiHidden="1" w:unhideWhenUsed="1"/>
+    <w:lsdException w:name="Strong" w:uiPriority="22" w:qFormat="1"/>
+    <w:lsdException w:name="Emphasis" w:uiPriority="20" w:qFormat="1"/>
+    <w:lsdException w:name="Document Map" w:semiHidden="1" w:unhideWhenUsed="1"/>
+    <w:lsdException w:name="Plain Text" w:semiHidden="1" w:unhideWhenUsed="1"/>
+    <w:lsdException w:name="E-mail Signature" w:semiHidden="1" w:unhideWhenUsed="1"/>
+    <w:lsdException w:name="HTML Top of Form" w:semiHidden="1" w:unhideWhenUsed="1"/>
+    <w:lsdException w:name="HTML Bottom of Form" w:semiHidden="1" w:unhideWhenUsed="1"/>
+    <w:lsdException w:name="Normal (Web)" w:semiHidden="1" w:unhideWhenUsed="1"/>
+    <w:lsdException w:name="HTML Acronym" w:semiHidden="1" w:unhideWhenUsed="1"/>
+    <w:lsdException w:name="HTML Address" w:semiHidden="1" w:unhideWhenUsed="1"/>
+    <w:lsdException w:name="HTML Cite" w:semiHidden="1" w:unhideWhenUsed="1"/>
+    <w:lsdException w:name="HTML Code" w:semiHidden="1" w:unhideWhenUsed="1"/>
+    <w:lsdException w:name="HTML Definition" w:semiHidden="1" w:unhideWhenUsed="1"/>
+    <w:lsdException w:name="HTML Keyboard" w:semiHidden="1" w:unhideWhenUsed="1"/>
+    <w:lsdException w:name="HTML Preformatted" w:semiHidden="1" w:unhideWhenUsed="1"/>
+    <w:lsdException w:name="HTML Sample" w:semiHidden="1" w:unhideWhenUsed="1"/>
+    <w:lsdException w:name="HTML Typewriter" w:semiHidden="1" w:unhideWhenUsed="1"/>
+    <w:lsdException w:name="HTML Variable" w:semiHidden="1" w:unhideWhenUsed="1"/>
+    <w:lsdException w:name="Normal Table" w:semiHidden="1" w:unhideWhenUsed="1"/>
+    <w:lsdException w:name="annotation subject" w:semiHidden="1" w:unhideWhenUsed="1"/>
+    <w:lsdException w:name="No List" w:semiHidden="1" w:unhideWhenUsed="1"/>
+    <w:lsdException w:name="Outline List 1" w:semiHidden="1" w:unhideWhenUsed="1"/>
+    <w:lsdException w:name="Outline List 2" w:semiHidden="1" w:unhideWhenUsed="1"/>
+    <w:lsdException w:name="Outline List 3" w:semiHidden="1" w:unhideWhenUsed="1"/>
+    <w:lsdException w:name="Table Simple 1" w:semiHidden="1" w:unhideWhenUsed="1"/>
+    <w:lsdException w:name="Table Simple 2" w:semiHidden="1" w:unhideWhenUsed="1"/>
+    <w:lsdException w:name="Table Simple 3" w:semiHidden="1" w:unhideWhenUsed="1"/>
+    <w:lsdException w:name="Table Classic 1" w:semiHidden="1" w:unhideWhenUsed="1"/>
+    <w:lsdException w:name="Table Classic 2" w:semiHidden="1" w:unhideWhenUsed="1"/>
+    <w:lsdException w:name="Table Classic 3" w:semiHidden="1" w:unhideWhenUsed="1"/>
+    <w:lsdException w:name="Table Classic 4" w:semiHidden="1" w:unhideWhenUsed="1"/>
+    <w:lsdException w:name="Table Colorful 1" w:semiHidden="1" w:unhideWhenUsed="1"/>
+    <w:lsdException w:name="Table Colorful 2" w:semiHidden="1" w:unhideWhenUsed="1"/>
+    <w:lsdException w:name="Table Colorful 3" w:semiHidden="1" w:unhideWhenUsed="1"/>
+    <w:lsdException w:name="Table Columns 1" w:semiHidden="1" w:unhideWhenUsed="1"/>
+    <w:lsdException w:name="Table Columns 2" w:semiHidden="1" w:unhideWhenUsed="1"/>
+    <w:lsdException w:name="Table Columns 3" w:semiHidden="1" w:unhideWhenUsed="1"/>
+    <w:lsdException w:name="Table Columns 4" w:semiHidden="1" w:unhideWhenUsed="1"/>
+    <w:lsdException w:name="Table Columns 5" w:semiHidden="1" w:unhideWhenUsed="1"/>
+    <w:lsdException w:name="Table Grid 1" w:semiHidden="1" w:unhideWhenUsed="1"/>
+    <w:lsdException w:name="Table Grid 2" w:semiHidden="1" w:unhideWhenUsed="1"/>
+    <w:lsdException w:name="Table Grid 3" w:semiHidden="1" w:unhideWhenUsed="1"/>
+    <w:lsdException w:name="Table Grid 4" w:semiHidden="1" w:unhideWhenUsed="1"/>
+    <w:lsdException w:name="Table Grid 5" w:semiHidden="1" w:unhideWhenUsed="1"/>
+    <w:lsdException w:name="Table Grid 6" w:semiHidden="1" w:unhideWhenUsed="1"/>
+    <w:lsdException w:name="Table Grid 7" w:semiHidden="1" w:unhideWhenUsed="1"/>
+    <w:lsdException w:name="Table Grid 8" w:semiHidden="1" w:unhideWhenUsed="1"/>
+    <w:lsdException w:name="Table List 1" w:semiHidden="1" w:unhideWhenUsed="1"/>
+    <w:lsdException w:name="Table List 2" w:semiHidden="1" w:unhideWhenUsed="1"/>
+    <w:lsdException w:name="Table List 3" w:semiHidden="1" w:unhideWhenUsed="1"/>
+    <w:lsdException w:name="Table List 4" w:semiHidden="1" w:unhideWhenUsed="1"/>
+    <w:lsdException w:name="Table List 5" w:semiHidden="1" w:unhideWhenUsed="1"/>
+    <w:lsdException w:name="Table List 6" w:semiHidden="1" w:unhideWhenUsed="1"/>
+    <w:lsdException w:name="Table List 7" w:semiHidden="1" w:unhideWhenUsed="1"/>
+    <w:lsdException w:name="Table List 8" w:semiHidden="1" w:unhideWhenUsed="1"/>
+    <w:lsdException w:name="Table 3D effects 1" w:semiHidden="1" w:unhideWhenUsed="1"/>
+    <w:lsdException w:name="Table 3D effects 2" w:semiHidden="1" w:unhideWhenUsed="1"/>
+    <w:lsdException w:name="Table 3D effects 3" w:semiHidden="1" w:unhideWhenUsed="1"/>
+    <w:lsdException w:name="Table Contemporary" w:semiHidden="1" w:unhideWhenUsed="1"/>
+    <w:lsdException w:name="Table Elegant" w:semiHidden="1" w:unhideWhenUsed="1"/>
+    <w:lsdException w:name="Table Professional" w:semiHidden="1" w:unhideWhenUsed="1"/>
+    <w:lsdException w:name="Table Subtle 1" w:semiHidden="1" w:unhideWhenUsed="1"/>
+    <w:lsdException w:name="Table Subtle 2" w:semiHidden="1" w:unhideWhenUsed="1"/>
+    <w:lsdException w:name="Table Web 1" w:semiHidden="1" w:unhideWhenUsed="1"/>
+    <w:lsdException w:name="Table Web 2" w:semiHidden="1" w:unhideWhenUsed="1"/>
+    <w:lsdException w:name="Table Web 3" w:semiHidden="1" w:unhideWhenUsed="1"/>
+    <w:lsdException w:name="Balloon Text" w:semiHidden="1" w:unhideWhenUsed="1"/>
+    <w:lsdException w:name="Table Grid" w:uiPriority="59"/>
+    <w:lsdException w:name="Table Theme" w:semiHidden="1" w:unhideWhenUsed="1"/>
+    <w:lsdException w:name="Placeholder Text" w:semiHidden="1"/>
+    <w:lsdException w:name="No Spacing" w:qFormat="1"/>
+    <w:lsdException w:name="Light Shading" w:uiPriority="60"/>
+    <w:lsdException w:name="Light List" w:uiPriority="61"/>
+    <w:lsdException w:name="Light Grid" w:uiPriority="62"/>
+    <w:lsdException w:name="Medium Shading 1" w:uiPriority="63"/>
+    <w:lsdException w:name="Medium Shading 2" w:uiPriority="64"/>
+    <w:lsdException w:name="Medium List 1" w:uiPriority="65"/>
+    <w:lsdException w:name="Medium List 2" w:uiPriority="66"/>
+    <w:lsdException w:name="Medium Grid 1" w:uiPriority="67"/>
+    <w:lsdException w:name="Medium Grid 2" w:uiPriority="68"/>
+    <w:lsdException w:name="Medium Grid 3" w:uiPriority="69"/>
+    <w:lsdException w:name="Dark List" w:uiPriority="70"/>
+    <w:lsdException w:name="Colorful Shading" w:uiPriority="71"/>
+    <w:lsdException w:name="Colorful List" w:uiPriority="72"/>
+    <w:lsdException w:name="Colorful Grid" w:uiPriority="73"/>
+    <w:lsdException w:name="Light Shading Accent 1" w:uiPriority="60"/>
+    <w:lsdException w:name="Light List Accent 1" w:uiPriority="61"/>
+    <w:lsdException w:name="Light Grid Accent 1" w:uiPriority="62"/>
+    <w:lsdException w:name="Medium Shading 1 Accent 1" w:uiPriority="63"/>
+    <w:lsdException w:name="Medium Shading 2 Accent 1" w:uiPriority="64"/>
+    <w:lsdException w:name="Medium List 1 Accent 1" w:uiPriority="65"/>
+    <w:lsdException w:name="Revision" w:semiHidden="1"/>
+    <w:lsdException w:name="List Paragraph" w:qFormat="1"/>
+    <w:lsdException w:name="Quote" w:uiPriority="29" w:qFormat="1"/>
+    <w:lsdException w:name="Intense Quote" w:uiPriority="30" w:qFormat="1"/>
+    <w:lsdException w:name="Medium List 2 Accent 1" w:uiPriority="66"/>
+    <w:lsdException w:name="Medium Grid 1 Accent 1" w:uiPriority="67"/>
+    <w:lsdException w:name="Medium Grid 2 Accent 1" w:uiPriority="68"/>
+    <w:lsdException w:name="Medium Grid 3 Accent 1" w:uiPriority="69"/>
+    <w:lsdException w:name="Dark List Accent 1" w:uiPriority="70"/>
+    <w:lsdException w:name="Colorful Shading Accent 1" w:uiPriority="71"/>
+    <w:lsdException w:name="Colorful List Accent 1" w:uiPriority="72"/>
+    <w:lsdException w:name="Colorful Grid Accent 1" w:uiPriority="73"/>
+    <w:lsdException w:name="Light Shading Accent 2" w:uiPriority="60"/>
+    <w:lsdException w:name="Light List Accent 2" w:uiPriority="61"/>
+    <w:lsdException w:name="Light Grid Accent 2" w:uiPriority="62"/>
+    <w:lsdException w:name="Medium Shading 1 Accent 2" w:uiPriority="63"/>
+    <w:lsdException w:name="Medium Shading 2 Accent 2" w:uiPriority="64"/>
+    <w:lsdException w:name="Medium List 1 Accent 2" w:uiPriority="65"/>
+    <w:lsdException w:name="Medium List 2 Accent 2" w:uiPriority="66"/>
+    <w:lsdException w:name="Medium Grid 1 Accent 2" w:uiPriority="67"/>
+    <w:lsdException w:name="Medium Grid 2 Accent 2" w:uiPriority="68"/>
+    <w:lsdException w:name="Medium Grid 3 Accent 2" w:uiPriority="69"/>
+    <w:lsdException w:name="Dark List Accent 2" w:uiPriority="70"/>
+    <w:lsdException w:name="Colorful Shading Accent 2" w:uiPriority="71"/>
+    <w:lsdException w:name="Colorful List Accent 2" w:uiPriority="72"/>
+    <w:lsdException w:name="Colorful Grid Accent 2" w:uiPriority="73"/>
+    <w:lsdException w:name="Light Shading Accent 3" w:uiPriority="60"/>
+    <w:lsdException w:name="Light List Accent 3" w:uiPriority="61"/>
+    <w:lsdException w:name="Light Grid Accent 3" w:uiPriority="62"/>
+    <w:lsdException w:name="Medium Shading 1 Accent 3" w:uiPriority="63"/>
+    <w:lsdException w:name="Medium Shading 2 Accent 3" w:uiPriority="64"/>
+    <w:lsdException w:name="Medium List 1 Accent 3" w:uiPriority="65"/>
+    <w:lsdException w:name="Medium List 2 Accent 3" w:uiPriority="66"/>
+    <w:lsdException w:name="Medium Grid 1 Accent 3" w:uiPriority="67"/>
+    <w:lsdException w:name="Medium Grid 2 Accent 3" w:uiPriority="68"/>
+    <w:lsdException w:name="Medium Grid 3 Accent 3" w:uiPriority="69"/>
+    <w:lsdException w:name="Dark List Accent 3" w:uiPriority="70"/>
+    <w:lsdException w:name="Colorful Shading Accent 3" w:uiPriority="71"/>
+    <w:lsdException w:name="Colorful List Accent 3" w:uiPriority="72"/>
+    <w:lsdException w:name="Colorful Grid Accent 3" w:uiPriority="73"/>
+    <w:lsdException w:name="Light Shading Accent 4" w:uiPriority="60"/>
+    <w:lsdException w:name="Light List Accent 4" w:uiPriority="61"/>
+    <w:lsdException w:name="Light Grid Accent 4" w:uiPriority="62"/>
+    <w:lsdException w:name="Medium Shading 1 Accent 4" w:uiPriority="63"/>
+    <w:lsdException w:name="Medium Shading 2 Accent 4" w:uiPriority="64"/>
+    <w:lsdException w:name="Medium List 1 Accent 4" w:uiPriority="65"/>
+    <w:lsdException w:name="Medium List 2 Accent 4" w:uiPriority="66"/>
+    <w:lsdException w:name="Medium Grid 1 Accent 4" w:uiPriority="67"/>
+    <w:lsdException w:name="Medium Grid 2 Accent 4" w:uiPriority="68"/>
+    <w:lsdException w:name="Medium Grid 3 Accent 4" w:uiPriority="69"/>
+    <w:lsdException w:name="Dark List Accent 4" w:uiPriority="70"/>
+    <w:lsdException w:name="Colorful Shading Accent 4" w:uiPriority="71"/>
+    <w:lsdException w:name="Colorful List Accent 4" w:uiPriority="72"/>
+    <w:lsdException w:name="Colorful Grid Accent 4" w:uiPriority="73"/>
+    <w:lsdException w:name="Light Shading Accent 5" w:uiPriority="60"/>
+    <w:lsdException w:name="Light List Accent 5" w:uiPriority="61"/>
+    <w:lsdException w:name="Light Grid Accent 5" w:uiPriority="62"/>
+    <w:lsdException w:name="Medium Shading 1 Accent 5" w:uiPriority="63"/>
+    <w:lsdException w:name="Medium Shading 2 Accent 5" w:uiPriority="64"/>
+    <w:lsdException w:name="Medium List 1 Accent 5" w:uiPriority="65"/>
+    <w:lsdException w:name="Medium List 2 Accent 5" w:uiPriority="66"/>
+    <w:lsdException w:name="Medium Grid 1 Accent 5" w:uiPriority="67"/>
+    <w:lsdException w:name="Medium Grid 2 Accent 5" w:uiPriority="68"/>
+    <w:lsdException w:name="Medium Grid 3 Accent 5" w:uiPriority="69"/>
+    <w:lsdException w:name="Dark List Accent 5" w:uiPriority="70"/>
+    <w:lsdException w:name="Colorful Shading Accent 5" w:uiPriority="71"/>
+    <w:lsdException w:name="Colorful List Accent 5" w:uiPriority="72"/>
+    <w:lsdException w:name="Colorful Grid Accent 5" w:uiPriority="73"/>
+    <w:lsdException w:name="Light Shading Accent 6" w:uiPriority="60"/>
+    <w:lsdException w:name="Light List Accent 6" w:uiPriority="61"/>
+    <w:lsdException w:name="Light Grid Accent 6" w:uiPriority="62"/>
+    <w:lsdException w:name="Medium Shading 1 Accent 6" w:uiPriority="63"/>
+    <w:lsdException w:name="Medium Shading 2 Accent 6" w:uiPriority="64"/>
+    <w:lsdException w:name="Medium List 1 Accent 6" w:uiPriority="65"/>
+    <w:lsdException w:name="Medium List 2 Accent 6" w:uiPriority="66"/>
+    <w:lsdException w:name="Medium Grid 1 Accent 6" w:uiPriority="67"/>
+    <w:lsdException w:name="Medium Grid 2 Accent 6" w:uiPriority="68"/>
+    <w:lsdException w:name="Medium Grid 3 Accent 6" w:uiPriority="69"/>
+    <w:lsdException w:name="Dark List Accent 6" w:uiPriority="70"/>
+    <w:lsdException w:name="Colorful Shading Accent 6" w:uiPriority="71"/>
+    <w:lsdException w:name="Colorful List Accent 6" w:uiPriority="72"/>
+    <w:lsdException w:name="Colorful Grid Accent 6" w:uiPriority="73"/>
+    <w:lsdException w:name="Subtle Emphasis" w:uiPriority="19" w:qFormat="1"/>
+    <w:lsdException w:name="Intense Emphasis" w:uiPriority="21" w:qFormat="1"/>
+    <w:lsdException w:name="Subtle Reference" w:uiPriority="31" w:qFormat="1"/>
+    <w:lsdException w:name="Intense Reference" w:uiPriority="32" w:qFormat="1"/>
+    <w:lsdException w:name="Book Title" w:uiPriority="33" w:qFormat="1"/>
+    <w:lsdException w:name="Bibliography" w:semiHidden="1" w:uiPriority="37" w:unhideWhenUsed="1"/>
+    <w:lsdException w:name="TOC Heading" w:semiHidden="1" w:uiPriority="39" w:unhideWhenUsed="1" w:qFormat="1"/>
+    <w:lsdException w:name="Plain Table 1" w:uiPriority="41"/>
+    <w:lsdException w:name="Plain Table 2" w:uiPriority="42"/>
+    <w:lsdException w:name="Plain Table 3" w:uiPriority="43"/>
+    <w:lsdException w:name="Plain Table 4" w:uiPriority="44"/>
+    <w:lsdException w:name="Plain Table 5" w:uiPriority="45"/>
+    <w:lsdException w:name="Grid Table Light" w:uiPriority="40"/>
+    <w:lsdException w:name="Grid Table 1 Light" w:uiPriority="46"/>
+    <w:lsdException w:name="Grid Table 2" w:uiPriority="47"/>
+    <w:lsdException w:name="Grid Table 3" w:uiPriority="48"/>
+    <w:lsdException w:name="Grid Table 4" w:uiPriority="49"/>
+    <w:lsdException w:name="Grid Table 5 Dark" w:uiPriority="50"/>
+    <w:lsdException w:name="Grid Table 6 Colorful" w:uiPriority="51"/>
+    <w:lsdException w:name="Grid Table 7 Colorful" w:uiPriority="52"/>
+    <w:lsdException w:name="Grid Table 1 Light Accent 1" w:uiPriority="46"/>
+    <w:lsdException w:name="Grid Table 2 Accent 1" w:uiPriority="47"/>
+    <w:lsdException w:name="Grid Table 3 Accent 1" w:uiPriority="48"/>
+    <w:lsdException w:name="Grid Table 4 Accent 1" w:uiPriority="49"/>
+    <w:lsdException w:name="Grid Table 5 Dark Accent 1" w:uiPriority="50"/>
+    <w:lsdException w:name="Grid Table 6 Colorful Accent 1" w:uiPriority="51"/>
+    <w:lsdException w:name="Grid Table 7 Colorful Accent 1" w:uiPriority="52"/>
+    <w:lsdException w:name="Grid Table 1 Light Accent 2" w:uiPriority="46"/>
+    <w:lsdException w:name="Grid Table 2 Accent 2" w:uiPriority="47"/>
+    <w:lsdException w:name="Grid Table 3 Accent 2" w:uiPriority="48"/>
+    <w:lsdException w:name="Grid Table 4 Accent 2" w:uiPriority="49"/>
+    <w:lsdException w:name="Grid Table 5 Dark Accent 2" w:uiPriority="50"/>
+    <w:lsdException w:name="Grid Table 6 Colorful Accent 2" w:uiPriority="51"/>
+    <w:lsdException w:name="Grid Table 7 Colorful Accent 2" w:uiPriority="52"/>
+    <w:lsdException w:name="Grid Table 1 Light Accent 3" w:uiPriority="46"/>
+    <w:lsdException w:name="Grid Table 2 Accent 3" w:uiPriority="47"/>
+    <w:lsdException w:name="Grid Table 3 Accent 3" w:uiPriority="48"/>
+    <w:lsdException w:name="Grid Table 4 Accent 3" w:uiPriority="49"/>
+    <w:lsdException w:name="Grid Table 5 Dark Accent 3" w:uiPriority="50"/>
+    <w:lsdException w:name="Grid Table 6 Colorful Accent 3" w:uiPriority="51"/>
+    <w:lsdException w:name="Grid Table 7 Colorful Accent 3" w:uiPriority="52"/>
+    <w:lsdException w:name="Grid Table 1 Light Accent 4" w:uiPriority="46"/>
+    <w:lsdException w:name="Grid Table 2 Accent 4" w:uiPriority="47"/>
+    <w:lsdException w:name="Grid Table 3 Accent 4" w:uiPriority="48"/>
+    <w:lsdException w:name="Grid Table 4 Accent 4" w:uiPriority="49"/>
+    <w:lsdException w:name="Grid Table 5 Dark Accent 4" w:uiPriority="50"/>
+    <w:lsdException w:name="Grid Table 6 Colorful Accent 4" w:uiPriority="51"/>
+    <w:lsdException w:name="Grid Table 7 Colorful Accent 4" w:uiPriority="52"/>
+    <w:lsdException w:name="Grid Table 1 Light Accent 5" w:uiPriority="46"/>
+    <w:lsdException w:name="Grid Table 2 Accent 5" w:uiPriority="47"/>
+    <w:lsdException w:name="Grid Table 3 Accent 5" w:uiPriority="48"/>
+    <w:lsdException w:name="Grid Table 4 Accent 5" w:uiPriority="49"/>
+    <w:lsdException w:name="Grid Table 5 Dark Accent 5" w:uiPriority="50"/>
+    <w:lsdException w:name="Grid Table 6 Colorful Accent 5" w:uiPriority="51"/>
+    <w:lsdException w:name="Grid Table 7 Colorful Accent 5" w:uiPriority="52"/>
+    <w:lsdException w:name="Grid Table 1 Light Accent 6" w:uiPriority="46"/>
+    <w:lsdException w:name="Grid Table 2 Accent 6" w:uiPriority="47"/>
+    <w:lsdException w:name="Grid Table 3 Accent 6" w:uiPriority="48"/>
+    <w:lsdException w:name="Grid Table 4 Accent 6" w:uiPriority="49"/>
+    <w:lsdException w:name="Grid Table 5 Dark Accent 6" w:uiPriority="50"/>
+    <w:lsdException w:name="Grid Table 6 Colorful Accent 6" w:uiPriority="51"/>
+    <w:lsdException w:name="Grid Table 7 Colorful Accent 6" w:uiPriority="52"/>
+    <w:lsdException w:name="List Table 1 Light" w:uiPriority="46"/>
+    <w:lsdException w:name="List Table 2" w:uiPriority="47"/>
+    <w:lsdException w:name="List Table 3" w:uiPriority="48"/>
+    <w:lsdException w:name="List Table 4" w:uiPriority="49"/>
+    <w:lsdException w:name="List Table 5 Dark" w:uiPriority="50"/>
+    <w:lsdException w:name="List Table 6 Colorful" w:uiPriority="51"/>
+    <w:lsdException w:name="List Table 7 Colorful" w:uiPriority="52"/>
+    <w:lsdException w:name="List Table 1 Light Accent 1" w:uiPriority="46"/>
+    <w:lsdException w:name="List Table 2 Accent 1" w:uiPriority="47"/>
+    <w:lsdException w:name="List Table 3 Accent 1" w:uiPriority="48"/>
+    <w:lsdException w:name="List Table 4 Accent 1" w:uiPriority="49"/>
+    <w:lsdException w:name="List Table 5 Dark Accent 1" w:uiPriority="50"/>
+    <w:lsdException w:name="List Table 6 Colorful Accent 1" w:uiPriority="51"/>
+    <w:lsdException w:name="List Table 7 Colorful Accent 1" w:uiPriority="52"/>
+    <w:lsdException w:name="List Table 1 Light Accent 2" w:uiPriority="46"/>
+    <w:lsdException w:name="List Table 2 Accent 2" w:uiPriority="47"/>
+    <w:lsdException w:name="List Table 3 Accent 2" w:uiPriority="48"/>
+    <w:lsdException w:name="List Table 4 Accent 2" w:uiPriority="49"/>
+    <w:lsdException w:name="List Table 5 Dark Accent 2" w:uiPriority="50"/>
+    <w:lsdException w:name="List Table 6 Colorful Accent 2" w:uiPriority="51"/>
+    <w:lsdException w:name="List Table 7 Colorful Accent 2" w:uiPriority="52"/>
+    <w:lsdException w:name="List Table 1 Light Accent 3" w:uiPriority="46"/>
+    <w:lsdException w:name="List Table 2 Accent 3" w:uiPriority="47"/>
+    <w:lsdException w:name="List Table 3 Accent 3" w:uiPriority="48"/>
+    <w:lsdException w:name="List Table 4 Accent 3" w:uiPriority="49"/>
+    <w:lsdException w:name="List Table 5 Dark Accent 3" w:uiPriority="50"/>
+    <w:lsdException w:name="List Table 6 Colorful Accent 3" w:uiPriority="51"/>
+    <w:lsdException w:name="List Table 7 Colorful Accent 3" w:uiPriority="52"/>
+    <w:lsdException w:name="List Table 1 Light Accent 4" w:uiPriority="46"/>
+    <w:lsdException w:name="List Table 2 Accent 4" w:uiPriority="47"/>
+    <w:lsdException w:name="List Table 3 Accent 4" w:uiPriority="48"/>
+    <w:lsdException w:name="List Table 4 Accent 4" w:uiPriority="49"/>
+    <w:lsdException w:name="List Table 5 Dark Accent 4" w:uiPriority="50"/>
+    <w:lsdException w:name="List Table 6 Colorful Accent 4" w:uiPriority="51"/>
+    <w:lsdException w:name="List Table 7 Colorful Accent 4" w:uiPriority="52"/>
+    <w:lsdException w:name="List Table 1 Light Accent 5" w:uiPriority="46"/>
+    <w:lsdException w:name="List Table 2 Accent 5" w:uiPriority="47"/>
+    <w:lsdException w:name="List Table 3 Accent 5" w:uiPriority="48"/>
+    <w:lsdException w:name="List Table 4 Accent 5" w:uiPriority="49"/>
+    <w:lsdException w:name="List Table 5 Dark Accent 5" w:uiPriority="50"/>
+    <w:lsdException w:name="List Table 6 Colorful Accent 5" w:uiPriority="51"/>
+    <w:lsdException w:name="List Table 7 Colorful Accent 5" w:uiPriority="52"/>
+    <w:lsdException w:name="List Table 1 Light Accent 6" w:uiPriority="46"/>
+    <w:lsdException w:name="List Table 2 Accent 6" w:uiPriority="47"/>
+    <w:lsdException w:name="List Table 3 Accent 6" w:uiPriority="48"/>
+    <w:lsdException w:name="List Table 4 Accent 6" w:uiPriority="49"/>
+    <w:lsdException w:name="List Table 5 Dark Accent 6" w:uiPriority="50"/>
+    <w:lsdException w:name="List Table 6 Colorful Accent 6" w:uiPriority="51"/>
+    <w:lsdException w:name="List Table 7 Colorful Accent 6" w:uiPriority="52"/>
+    <w:lsdException w:name="Mention" w:semiHidden="1" w:unhideWhenUsed="1"/>
+    <w:lsdException w:name="Smart Hyperlink" w:semiHidden="1" w:unhideWhenUsed="1"/>
+    <w:lsdException w:name="Hashtag" w:semiHidden="1" w:unhideWhenUsed="1"/>
+    <w:lsdException w:name="Unresolved Mention" w:semiHidden="1" w:unhideWhenUsed="1"/>
+    <w:lsdException w:name="Smart Link" w:semiHidden="1" w:unhideWhenUsed="1"/>
   </w:latentStyles>
   <w:style w:type="paragraph" w:default="1" w:styleId="Normal">
     <w:name w:val="Normal"/>
@@ -6822,7 +7132,6 @@
     <w:uiPriority w:val="99"/>
     <w:semiHidden/>
     <w:unhideWhenUsed/>
-    <w:qFormat/>
     <w:tblPr>
       <w:tblInd w:w="0" w:type="dxa"/>
       <w:tblCellMar>
@@ -7660,7 +7969,6 @@
       <w:rFonts w:eastAsiaTheme="minorEastAsia"/>
     </w:rPr>
     <w:tblPr>
-      <w:tblInd w:w="0" w:type="dxa"/>
       <w:tblBorders>
         <w:top w:val="single" w:sz="4" w:space="0" w:color="auto"/>
         <w:left w:val="single" w:sz="4" w:space="0" w:color="auto"/>
@@ -7669,12 +7977,6 @@
         <w:insideH w:val="single" w:sz="4" w:space="0" w:color="auto"/>
         <w:insideV w:val="single" w:sz="4" w:space="0" w:color="auto"/>
       </w:tblBorders>
-      <w:tblCellMar>
-        <w:top w:w="0" w:type="dxa"/>
-        <w:left w:w="108" w:type="dxa"/>
-        <w:bottom w:w="0" w:type="dxa"/>
-        <w:right w:w="108" w:type="dxa"/>
-      </w:tblCellMar>
     </w:tblPr>
   </w:style>
   <w:style w:type="character" w:styleId="CommentReference">
@@ -7757,19 +8059,12 @@
     <w:tblPr>
       <w:tblStyleRowBandSize w:val="1"/>
       <w:tblStyleColBandSize w:val="1"/>
-      <w:tblInd w:w="0" w:type="dxa"/>
       <w:tblBorders>
         <w:top w:val="single" w:sz="8" w:space="0" w:color="4F81BD" w:themeColor="accent1"/>
         <w:left w:val="single" w:sz="8" w:space="0" w:color="4F81BD" w:themeColor="accent1"/>
         <w:bottom w:val="single" w:sz="8" w:space="0" w:color="4F81BD" w:themeColor="accent1"/>
         <w:right w:val="single" w:sz="8" w:space="0" w:color="4F81BD" w:themeColor="accent1"/>
       </w:tblBorders>
-      <w:tblCellMar>
-        <w:top w:w="0" w:type="dxa"/>
-        <w:left w:w="108" w:type="dxa"/>
-        <w:bottom w:w="0" w:type="dxa"/>
-        <w:right w:w="108" w:type="dxa"/>
-      </w:tblCellMar>
     </w:tblPr>
     <w:tblStylePr w:type="firstRow">
       <w:pPr>
@@ -7893,1485 +8188,6 @@
     <w:pPr>
       <w:numPr>
         <w:numId w:val="4"/>
-      </w:numPr>
-    </w:pPr>
-  </w:style>
-</w:styles>
-</file>
-
-<file path=word/stylesWithEffects.xml><?xml version="1.0" encoding="utf-8"?>
-<w:styles xmlns:wpc="http://schemas.microsoft.com/office/word/2010/wordprocessingCanvas" xmlns:mc="http://schemas.openxmlformats.org/markup-compatibility/2006" xmlns:o="urn:schemas-microsoft-com:office:office" xmlns:r="http://schemas.openxmlformats.org/officeDocument/2006/relationships" xmlns:m="http://schemas.openxmlformats.org/officeDocument/2006/math" xmlns:v="urn:schemas-microsoft-com:vml" xmlns:wp14="http://schemas.microsoft.com/office/word/2010/wordprocessingDrawing" xmlns:wp="http://schemas.openxmlformats.org/drawingml/2006/wordprocessingDrawing" xmlns:w10="urn:schemas-microsoft-com:office:word" xmlns:w="http://schemas.openxmlformats.org/wordprocessingml/2006/main" xmlns:w14="http://schemas.microsoft.com/office/word/2010/wordml" xmlns:wpg="http://schemas.microsoft.com/office/word/2010/wordprocessingGroup" xmlns:wpi="http://schemas.microsoft.com/office/word/2010/wordprocessingInk" xmlns:wne="http://schemas.microsoft.com/office/word/2006/wordml" xmlns:wps="http://schemas.microsoft.com/office/word/2010/wordprocessingShape" mc:Ignorable="w14 wp14">
-  <w:docDefaults>
-    <w:rPrDefault>
-      <w:rPr>
-        <w:rFonts w:asciiTheme="minorHAnsi" w:eastAsiaTheme="minorHAnsi" w:hAnsiTheme="minorHAnsi" w:cstheme="minorBidi"/>
-        <w:sz w:val="22"/>
-        <w:szCs w:val="22"/>
-        <w:lang w:val="en-US" w:eastAsia="en-US" w:bidi="ar-SA"/>
-      </w:rPr>
-    </w:rPrDefault>
-    <w:pPrDefault>
-      <w:pPr>
-        <w:spacing w:after="200" w:line="276" w:lineRule="auto"/>
-      </w:pPr>
-    </w:pPrDefault>
-  </w:docDefaults>
-  <w:latentStyles w:defLockedState="0" w:defUIPriority="99" w:defSemiHidden="1" w:defUnhideWhenUsed="1" w:defQFormat="0" w:count="267">
-    <w:lsdException w:name="Normal" w:semiHidden="0" w:uiPriority="0" w:unhideWhenUsed="0" w:qFormat="1"/>
-    <w:lsdException w:name="heading 1" w:semiHidden="0" w:unhideWhenUsed="0" w:qFormat="1"/>
-    <w:lsdException w:name="heading 2" w:qFormat="1"/>
-    <w:lsdException w:name="heading 3" w:qFormat="1"/>
-    <w:lsdException w:name="heading 4" w:qFormat="1"/>
-    <w:lsdException w:name="heading 5" w:qFormat="1"/>
-    <w:lsdException w:name="heading 6" w:qFormat="1"/>
-    <w:lsdException w:name="heading 7" w:qFormat="1"/>
-    <w:lsdException w:name="heading 8" w:qFormat="1"/>
-    <w:lsdException w:name="heading 9" w:uiPriority="9" w:qFormat="1"/>
-    <w:lsdException w:name="toc 1" w:uiPriority="39"/>
-    <w:lsdException w:name="toc 2" w:uiPriority="39"/>
-    <w:lsdException w:name="toc 3" w:uiPriority="39"/>
-    <w:lsdException w:name="toc 4" w:uiPriority="39"/>
-    <w:lsdException w:name="toc 5" w:uiPriority="39"/>
-    <w:lsdException w:name="toc 6" w:uiPriority="39"/>
-    <w:lsdException w:name="toc 7" w:uiPriority="39"/>
-    <w:lsdException w:name="toc 8" w:uiPriority="39"/>
-    <w:lsdException w:name="toc 9" w:uiPriority="39"/>
-    <w:lsdException w:name="caption" w:uiPriority="35" w:qFormat="1"/>
-    <w:lsdException w:name="Title" w:semiHidden="0" w:uiPriority="10" w:unhideWhenUsed="0" w:qFormat="1"/>
-    <w:lsdException w:name="Default Paragraph Font" w:uiPriority="1"/>
-    <w:lsdException w:name="Body Text Indent" w:uiPriority="0"/>
-    <w:lsdException w:name="Subtitle" w:semiHidden="0" w:uiPriority="11" w:unhideWhenUsed="0" w:qFormat="1"/>
-    <w:lsdException w:name="Strong" w:semiHidden="0" w:uiPriority="22" w:unhideWhenUsed="0" w:qFormat="1"/>
-    <w:lsdException w:name="Emphasis" w:semiHidden="0" w:uiPriority="20" w:unhideWhenUsed="0" w:qFormat="1"/>
-    <w:lsdException w:name="Table Grid" w:semiHidden="0" w:uiPriority="59" w:unhideWhenUsed="0"/>
-    <w:lsdException w:name="Placeholder Text" w:unhideWhenUsed="0"/>
-    <w:lsdException w:name="No Spacing" w:semiHidden="0" w:unhideWhenUsed="0" w:qFormat="1"/>
-    <w:lsdException w:name="Light Shading" w:semiHidden="0" w:uiPriority="60" w:unhideWhenUsed="0"/>
-    <w:lsdException w:name="Light List" w:semiHidden="0" w:uiPriority="61" w:unhideWhenUsed="0"/>
-    <w:lsdException w:name="Light Grid" w:semiHidden="0" w:uiPriority="62" w:unhideWhenUsed="0"/>
-    <w:lsdException w:name="Medium Shading 1" w:semiHidden="0" w:uiPriority="63" w:unhideWhenUsed="0"/>
-    <w:lsdException w:name="Medium Shading 2" w:semiHidden="0" w:uiPriority="64" w:unhideWhenUsed="0"/>
-    <w:lsdException w:name="Medium List 1" w:semiHidden="0" w:uiPriority="65" w:unhideWhenUsed="0"/>
-    <w:lsdException w:name="Medium List 2" w:semiHidden="0" w:uiPriority="66" w:unhideWhenUsed="0"/>
-    <w:lsdException w:name="Medium Grid 1" w:semiHidden="0" w:uiPriority="67" w:unhideWhenUsed="0"/>
-    <w:lsdException w:name="Medium Grid 2" w:semiHidden="0" w:uiPriority="68" w:unhideWhenUsed="0"/>
-    <w:lsdException w:name="Medium Grid 3" w:semiHidden="0" w:uiPriority="69" w:unhideWhenUsed="0"/>
-    <w:lsdException w:name="Dark List" w:semiHidden="0" w:uiPriority="70" w:unhideWhenUsed="0"/>
-    <w:lsdException w:name="Colorful Shading" w:semiHidden="0" w:uiPriority="71" w:unhideWhenUsed="0"/>
-    <w:lsdException w:name="Colorful List" w:semiHidden="0" w:uiPriority="72" w:unhideWhenUsed="0"/>
-    <w:lsdException w:name="Colorful Grid" w:semiHidden="0" w:uiPriority="73" w:unhideWhenUsed="0"/>
-    <w:lsdException w:name="Light Shading Accent 1" w:semiHidden="0" w:uiPriority="60" w:unhideWhenUsed="0"/>
-    <w:lsdException w:name="Light List Accent 1" w:semiHidden="0" w:uiPriority="61" w:unhideWhenUsed="0"/>
-    <w:lsdException w:name="Light Grid Accent 1" w:semiHidden="0" w:uiPriority="62" w:unhideWhenUsed="0"/>
-    <w:lsdException w:name="Medium Shading 1 Accent 1" w:semiHidden="0" w:uiPriority="63" w:unhideWhenUsed="0"/>
-    <w:lsdException w:name="Medium Shading 2 Accent 1" w:semiHidden="0" w:uiPriority="64" w:unhideWhenUsed="0"/>
-    <w:lsdException w:name="Medium List 1 Accent 1" w:semiHidden="0" w:uiPriority="65" w:unhideWhenUsed="0"/>
-    <w:lsdException w:name="Revision" w:unhideWhenUsed="0"/>
-    <w:lsdException w:name="List Paragraph" w:semiHidden="0" w:unhideWhenUsed="0" w:qFormat="1"/>
-    <w:lsdException w:name="Quote" w:semiHidden="0" w:uiPriority="29" w:unhideWhenUsed="0" w:qFormat="1"/>
-    <w:lsdException w:name="Intense Quote" w:semiHidden="0" w:uiPriority="30" w:unhideWhenUsed="0" w:qFormat="1"/>
-    <w:lsdException w:name="Medium List 2 Accent 1" w:semiHidden="0" w:uiPriority="66" w:unhideWhenUsed="0"/>
-    <w:lsdException w:name="Medium Grid 1 Accent 1" w:semiHidden="0" w:uiPriority="67" w:unhideWhenUsed="0"/>
-    <w:lsdException w:name="Medium Grid 2 Accent 1" w:semiHidden="0" w:uiPriority="68" w:unhideWhenUsed="0"/>
-    <w:lsdException w:name="Medium Grid 3 Accent 1" w:semiHidden="0" w:uiPriority="69" w:unhideWhenUsed="0"/>
-    <w:lsdException w:name="Dark List Accent 1" w:semiHidden="0" w:uiPriority="70" w:unhideWhenUsed="0"/>
-    <w:lsdException w:name="Colorful Shading Accent 1" w:semiHidden="0" w:uiPriority="71" w:unhideWhenUsed="0"/>
-    <w:lsdException w:name="Colorful List Accent 1" w:semiHidden="0" w:uiPriority="72" w:unhideWhenUsed="0"/>
-    <w:lsdException w:name="Colorful Grid Accent 1" w:semiHidden="0" w:uiPriority="73" w:unhideWhenUsed="0"/>
-    <w:lsdException w:name="Light Shading Accent 2" w:semiHidden="0" w:uiPriority="60" w:unhideWhenUsed="0"/>
-    <w:lsdException w:name="Light List Accent 2" w:semiHidden="0" w:uiPriority="61" w:unhideWhenUsed="0"/>
-    <w:lsdException w:name="Light Grid Accent 2" w:semiHidden="0" w:uiPriority="62" w:unhideWhenUsed="0"/>
-    <w:lsdException w:name="Medium Shading 1 Accent 2" w:semiHidden="0" w:uiPriority="63" w:unhideWhenUsed="0"/>
-    <w:lsdException w:name="Medium Shading 2 Accent 2" w:semiHidden="0" w:uiPriority="64" w:unhideWhenUsed="0"/>
-    <w:lsdException w:name="Medium List 1 Accent 2" w:semiHidden="0" w:uiPriority="65" w:unhideWhenUsed="0"/>
-    <w:lsdException w:name="Medium List 2 Accent 2" w:semiHidden="0" w:uiPriority="66" w:unhideWhenUsed="0"/>
-    <w:lsdException w:name="Medium Grid 1 Accent 2" w:semiHidden="0" w:uiPriority="67" w:unhideWhenUsed="0"/>
-    <w:lsdException w:name="Medium Grid 2 Accent 2" w:semiHidden="0" w:uiPriority="68" w:unhideWhenUsed="0"/>
-    <w:lsdException w:name="Medium Grid 3 Accent 2" w:semiHidden="0" w:uiPriority="69" w:unhideWhenUsed="0"/>
-    <w:lsdException w:name="Dark List Accent 2" w:semiHidden="0" w:uiPriority="70" w:unhideWhenUsed="0"/>
-    <w:lsdException w:name="Colorful Shading Accent 2" w:semiHidden="0" w:uiPriority="71" w:unhideWhenUsed="0"/>
-    <w:lsdException w:name="Colorful List Accent 2" w:semiHidden="0" w:uiPriority="72" w:unhideWhenUsed="0"/>
-    <w:lsdException w:name="Colorful Grid Accent 2" w:semiHidden="0" w:uiPriority="73" w:unhideWhenUsed="0"/>
-    <w:lsdException w:name="Light Shading Accent 3" w:semiHidden="0" w:uiPriority="60" w:unhideWhenUsed="0"/>
-    <w:lsdException w:name="Light List Accent 3" w:semiHidden="0" w:uiPriority="61" w:unhideWhenUsed="0"/>
-    <w:lsdException w:name="Light Grid Accent 3" w:semiHidden="0" w:uiPriority="62" w:unhideWhenUsed="0"/>
-    <w:lsdException w:name="Medium Shading 1 Accent 3" w:semiHidden="0" w:uiPriority="63" w:unhideWhenUsed="0"/>
-    <w:lsdException w:name="Medium Shading 2 Accent 3" w:semiHidden="0" w:uiPriority="64" w:unhideWhenUsed="0"/>
-    <w:lsdException w:name="Medium List 1 Accent 3" w:semiHidden="0" w:uiPriority="65" w:unhideWhenUsed="0"/>
-    <w:lsdException w:name="Medium List 2 Accent 3" w:semiHidden="0" w:uiPriority="66" w:unhideWhenUsed="0"/>
-    <w:lsdException w:name="Medium Grid 1 Accent 3" w:semiHidden="0" w:uiPriority="67" w:unhideWhenUsed="0"/>
-    <w:lsdException w:name="Medium Grid 2 Accent 3" w:semiHidden="0" w:uiPriority="68" w:unhideWhenUsed="0"/>
-    <w:lsdException w:name="Medium Grid 3 Accent 3" w:semiHidden="0" w:uiPriority="69" w:unhideWhenUsed="0"/>
-    <w:lsdException w:name="Dark List Accent 3" w:semiHidden="0" w:uiPriority="70" w:unhideWhenUsed="0"/>
-    <w:lsdException w:name="Colorful Shading Accent 3" w:semiHidden="0" w:uiPriority="71" w:unhideWhenUsed="0"/>
-    <w:lsdException w:name="Colorful List Accent 3" w:semiHidden="0" w:uiPriority="72" w:unhideWhenUsed="0"/>
-    <w:lsdException w:name="Colorful Grid Accent 3" w:semiHidden="0" w:uiPriority="73" w:unhideWhenUsed="0"/>
-    <w:lsdException w:name="Light Shading Accent 4" w:semiHidden="0" w:uiPriority="60" w:unhideWhenUsed="0"/>
-    <w:lsdException w:name="Light List Accent 4" w:semiHidden="0" w:uiPriority="61" w:unhideWhenUsed="0"/>
-    <w:lsdException w:name="Light Grid Accent 4" w:semiHidden="0" w:uiPriority="62" w:unhideWhenUsed="0"/>
-    <w:lsdException w:name="Medium Shading 1 Accent 4" w:semiHidden="0" w:uiPriority="63" w:unhideWhenUsed="0"/>
-    <w:lsdException w:name="Medium Shading 2 Accent 4" w:semiHidden="0" w:uiPriority="64" w:unhideWhenUsed="0"/>
-    <w:lsdException w:name="Medium List 1 Accent 4" w:semiHidden="0" w:uiPriority="65" w:unhideWhenUsed="0"/>
-    <w:lsdException w:name="Medium List 2 Accent 4" w:semiHidden="0" w:uiPriority="66" w:unhideWhenUsed="0"/>
-    <w:lsdException w:name="Medium Grid 1 Accent 4" w:semiHidden="0" w:uiPriority="67" w:unhideWhenUsed="0"/>
-    <w:lsdException w:name="Medium Grid 2 Accent 4" w:semiHidden="0" w:uiPriority="68" w:unhideWhenUsed="0"/>
-    <w:lsdException w:name="Medium Grid 3 Accent 4" w:semiHidden="0" w:uiPriority="69" w:unhideWhenUsed="0"/>
-    <w:lsdException w:name="Dark List Accent 4" w:semiHidden="0" w:uiPriority="70" w:unhideWhenUsed="0"/>
-    <w:lsdException w:name="Colorful Shading Accent 4" w:semiHidden="0" w:uiPriority="71" w:unhideWhenUsed="0"/>
-    <w:lsdException w:name="Colorful List Accent 4" w:semiHidden="0" w:uiPriority="72" w:unhideWhenUsed="0"/>
-    <w:lsdException w:name="Colorful Grid Accent 4" w:semiHidden="0" w:uiPriority="73" w:unhideWhenUsed="0"/>
-    <w:lsdException w:name="Light Shading Accent 5" w:semiHidden="0" w:uiPriority="60" w:unhideWhenUsed="0"/>
-    <w:lsdException w:name="Light List Accent 5" w:semiHidden="0" w:uiPriority="61" w:unhideWhenUsed="0"/>
-    <w:lsdException w:name="Light Grid Accent 5" w:semiHidden="0" w:uiPriority="62" w:unhideWhenUsed="0"/>
-    <w:lsdException w:name="Medium Shading 1 Accent 5" w:semiHidden="0" w:uiPriority="63" w:unhideWhenUsed="0"/>
-    <w:lsdException w:name="Medium Shading 2 Accent 5" w:semiHidden="0" w:uiPriority="64" w:unhideWhenUsed="0"/>
-    <w:lsdException w:name="Medium List 1 Accent 5" w:semiHidden="0" w:uiPriority="65" w:unhideWhenUsed="0"/>
-    <w:lsdException w:name="Medium List 2 Accent 5" w:semiHidden="0" w:uiPriority="66" w:unhideWhenUsed="0"/>
-    <w:lsdException w:name="Medium Grid 1 Accent 5" w:semiHidden="0" w:uiPriority="67" w:unhideWhenUsed="0"/>
-    <w:lsdException w:name="Medium Grid 2 Accent 5" w:semiHidden="0" w:uiPriority="68" w:unhideWhenUsed="0"/>
-    <w:lsdException w:name="Medium Grid 3 Accent 5" w:semiHidden="0" w:uiPriority="69" w:unhideWhenUsed="0"/>
-    <w:lsdException w:name="Dark List Accent 5" w:semiHidden="0" w:uiPriority="70" w:unhideWhenUsed="0"/>
-    <w:lsdException w:name="Colorful Shading Accent 5" w:semiHidden="0" w:uiPriority="71" w:unhideWhenUsed="0"/>
-    <w:lsdException w:name="Colorful List Accent 5" w:semiHidden="0" w:uiPriority="72" w:unhideWhenUsed="0"/>
-    <w:lsdException w:name="Colorful Grid Accent 5" w:semiHidden="0" w:uiPriority="73" w:unhideWhenUsed="0"/>
-    <w:lsdException w:name="Light Shading Accent 6" w:semiHidden="0" w:uiPriority="60" w:unhideWhenUsed="0"/>
-    <w:lsdException w:name="Light List Accent 6" w:semiHidden="0" w:uiPriority="61" w:unhideWhenUsed="0"/>
-    <w:lsdException w:name="Light Grid Accent 6" w:semiHidden="0" w:uiPriority="62" w:unhideWhenUsed="0"/>
-    <w:lsdException w:name="Medium Shading 1 Accent 6" w:semiHidden="0" w:uiPriority="63" w:unhideWhenUsed="0"/>
-    <w:lsdException w:name="Medium Shading 2 Accent 6" w:semiHidden="0" w:uiPriority="64" w:unhideWhenUsed="0"/>
-    <w:lsdException w:name="Medium List 1 Accent 6" w:semiHidden="0" w:uiPriority="65" w:unhideWhenUsed="0"/>
-    <w:lsdException w:name="Medium List 2 Accent 6" w:semiHidden="0" w:uiPriority="66" w:unhideWhenUsed="0"/>
-    <w:lsdException w:name="Medium Grid 1 Accent 6" w:semiHidden="0" w:uiPriority="67" w:unhideWhenUsed="0"/>
-    <w:lsdException w:name="Medium Grid 2 Accent 6" w:semiHidden="0" w:uiPriority="68" w:unhideWhenUsed="0"/>
-    <w:lsdException w:name="Medium Grid 3 Accent 6" w:semiHidden="0" w:uiPriority="69" w:unhideWhenUsed="0"/>
-    <w:lsdException w:name="Dark List Accent 6" w:semiHidden="0" w:uiPriority="70" w:unhideWhenUsed="0"/>
-    <w:lsdException w:name="Colorful Shading Accent 6" w:semiHidden="0" w:uiPriority="71" w:unhideWhenUsed="0"/>
-    <w:lsdException w:name="Colorful List Accent 6" w:semiHidden="0" w:uiPriority="72" w:unhideWhenUsed="0"/>
-    <w:lsdException w:name="Colorful Grid Accent 6" w:semiHidden="0" w:uiPriority="73" w:unhideWhenUsed="0"/>
-    <w:lsdException w:name="Subtle Emphasis" w:semiHidden="0" w:uiPriority="19" w:unhideWhenUsed="0" w:qFormat="1"/>
-    <w:lsdException w:name="Intense Emphasis" w:semiHidden="0" w:uiPriority="21" w:unhideWhenUsed="0" w:qFormat="1"/>
-    <w:lsdException w:name="Subtle Reference" w:semiHidden="0" w:uiPriority="31" w:unhideWhenUsed="0" w:qFormat="1"/>
-    <w:lsdException w:name="Intense Reference" w:semiHidden="0" w:uiPriority="32" w:unhideWhenUsed="0" w:qFormat="1"/>
-    <w:lsdException w:name="Book Title" w:semiHidden="0" w:uiPriority="33" w:unhideWhenUsed="0" w:qFormat="1"/>
-    <w:lsdException w:name="Bibliography" w:uiPriority="37"/>
-    <w:lsdException w:name="TOC Heading" w:uiPriority="39" w:qFormat="1"/>
-  </w:latentStyles>
-  <w:style w:type="paragraph" w:default="1" w:styleId="Normal">
-    <w:name w:val="Normal"/>
-    <w:qFormat/>
-    <w:rsid w:val="008710B5"/>
-    <w:rPr>
-      <w:rFonts w:eastAsiaTheme="minorEastAsia"/>
-      <w:sz w:val="20"/>
-    </w:rPr>
-  </w:style>
-  <w:style w:type="paragraph" w:styleId="Heading1">
-    <w:name w:val="heading 1"/>
-    <w:basedOn w:val="Normal"/>
-    <w:next w:val="Normal"/>
-    <w:link w:val="Heading1Char"/>
-    <w:uiPriority w:val="99"/>
-    <w:qFormat/>
-    <w:rsid w:val="00867359"/>
-    <w:pPr>
-      <w:keepNext/>
-      <w:keepLines/>
-      <w:pageBreakBefore/>
-      <w:numPr>
-        <w:numId w:val="1"/>
-      </w:numPr>
-      <w:pBdr>
-        <w:bottom w:val="single" w:sz="4" w:space="1" w:color="auto"/>
-      </w:pBdr>
-      <w:spacing w:after="0"/>
-      <w:outlineLvl w:val="0"/>
-    </w:pPr>
-    <w:rPr>
-      <w:rFonts w:asciiTheme="majorHAnsi" w:eastAsiaTheme="majorEastAsia" w:hAnsiTheme="majorHAnsi" w:cstheme="majorBidi"/>
-      <w:b/>
-      <w:bCs/>
-      <w:color w:val="365F91" w:themeColor="accent1" w:themeShade="BF"/>
-      <w:sz w:val="28"/>
-      <w:szCs w:val="28"/>
-    </w:rPr>
-  </w:style>
-  <w:style w:type="paragraph" w:styleId="Heading2">
-    <w:name w:val="heading 2"/>
-    <w:basedOn w:val="Normal"/>
-    <w:next w:val="Normal"/>
-    <w:link w:val="Heading2Char"/>
-    <w:uiPriority w:val="99"/>
-    <w:unhideWhenUsed/>
-    <w:qFormat/>
-    <w:rsid w:val="00F05EC7"/>
-    <w:pPr>
-      <w:keepNext/>
-      <w:keepLines/>
-      <w:numPr>
-        <w:ilvl w:val="1"/>
-        <w:numId w:val="1"/>
-      </w:numPr>
-      <w:spacing w:before="200" w:after="0"/>
-      <w:outlineLvl w:val="1"/>
-    </w:pPr>
-    <w:rPr>
-      <w:rFonts w:asciiTheme="majorHAnsi" w:eastAsiaTheme="majorEastAsia" w:hAnsiTheme="majorHAnsi" w:cstheme="majorBidi"/>
-      <w:b/>
-      <w:bCs/>
-      <w:color w:val="4F81BD" w:themeColor="accent1"/>
-      <w:sz w:val="26"/>
-      <w:szCs w:val="26"/>
-    </w:rPr>
-  </w:style>
-  <w:style w:type="paragraph" w:styleId="Heading3">
-    <w:name w:val="heading 3"/>
-    <w:basedOn w:val="Normal"/>
-    <w:next w:val="Normal"/>
-    <w:link w:val="Heading3Char"/>
-    <w:uiPriority w:val="99"/>
-    <w:unhideWhenUsed/>
-    <w:qFormat/>
-    <w:rsid w:val="00F05EC7"/>
-    <w:pPr>
-      <w:keepNext/>
-      <w:keepLines/>
-      <w:numPr>
-        <w:ilvl w:val="2"/>
-        <w:numId w:val="1"/>
-      </w:numPr>
-      <w:spacing w:before="200" w:after="0"/>
-      <w:outlineLvl w:val="2"/>
-    </w:pPr>
-    <w:rPr>
-      <w:rFonts w:asciiTheme="majorHAnsi" w:eastAsiaTheme="majorEastAsia" w:hAnsiTheme="majorHAnsi" w:cstheme="majorBidi"/>
-      <w:b/>
-      <w:bCs/>
-      <w:color w:val="4F81BD" w:themeColor="accent1"/>
-    </w:rPr>
-  </w:style>
-  <w:style w:type="paragraph" w:styleId="Heading4">
-    <w:name w:val="heading 4"/>
-    <w:basedOn w:val="Normal"/>
-    <w:next w:val="Normal"/>
-    <w:link w:val="Heading4Char"/>
-    <w:uiPriority w:val="99"/>
-    <w:unhideWhenUsed/>
-    <w:qFormat/>
-    <w:rsid w:val="00F05EC7"/>
-    <w:pPr>
-      <w:keepNext/>
-      <w:keepLines/>
-      <w:numPr>
-        <w:ilvl w:val="3"/>
-        <w:numId w:val="1"/>
-      </w:numPr>
-      <w:spacing w:before="200" w:after="0"/>
-      <w:outlineLvl w:val="3"/>
-    </w:pPr>
-    <w:rPr>
-      <w:rFonts w:asciiTheme="majorHAnsi" w:eastAsiaTheme="majorEastAsia" w:hAnsiTheme="majorHAnsi" w:cstheme="majorBidi"/>
-      <w:b/>
-      <w:bCs/>
-      <w:i/>
-      <w:iCs/>
-      <w:color w:val="4F81BD" w:themeColor="accent1"/>
-    </w:rPr>
-  </w:style>
-  <w:style w:type="paragraph" w:styleId="Heading5">
-    <w:name w:val="heading 5"/>
-    <w:basedOn w:val="Normal"/>
-    <w:next w:val="Normal"/>
-    <w:link w:val="Heading5Char"/>
-    <w:uiPriority w:val="99"/>
-    <w:unhideWhenUsed/>
-    <w:qFormat/>
-    <w:rsid w:val="00F05EC7"/>
-    <w:pPr>
-      <w:keepNext/>
-      <w:keepLines/>
-      <w:numPr>
-        <w:ilvl w:val="4"/>
-        <w:numId w:val="1"/>
-      </w:numPr>
-      <w:spacing w:before="200" w:after="0"/>
-      <w:outlineLvl w:val="4"/>
-    </w:pPr>
-    <w:rPr>
-      <w:rFonts w:asciiTheme="majorHAnsi" w:eastAsiaTheme="majorEastAsia" w:hAnsiTheme="majorHAnsi" w:cstheme="majorBidi"/>
-      <w:color w:val="243F60" w:themeColor="accent1" w:themeShade="7F"/>
-    </w:rPr>
-  </w:style>
-  <w:style w:type="paragraph" w:styleId="Heading6">
-    <w:name w:val="heading 6"/>
-    <w:basedOn w:val="Normal"/>
-    <w:next w:val="Normal"/>
-    <w:link w:val="Heading6Char"/>
-    <w:uiPriority w:val="99"/>
-    <w:semiHidden/>
-    <w:unhideWhenUsed/>
-    <w:qFormat/>
-    <w:rsid w:val="00F05EC7"/>
-    <w:pPr>
-      <w:keepNext/>
-      <w:keepLines/>
-      <w:numPr>
-        <w:ilvl w:val="5"/>
-        <w:numId w:val="1"/>
-      </w:numPr>
-      <w:spacing w:before="200" w:after="0"/>
-      <w:outlineLvl w:val="5"/>
-    </w:pPr>
-    <w:rPr>
-      <w:rFonts w:asciiTheme="majorHAnsi" w:eastAsiaTheme="majorEastAsia" w:hAnsiTheme="majorHAnsi" w:cstheme="majorBidi"/>
-      <w:i/>
-      <w:iCs/>
-      <w:color w:val="243F60" w:themeColor="accent1" w:themeShade="7F"/>
-    </w:rPr>
-  </w:style>
-  <w:style w:type="paragraph" w:styleId="Heading7">
-    <w:name w:val="heading 7"/>
-    <w:basedOn w:val="Normal"/>
-    <w:next w:val="Normal"/>
-    <w:link w:val="Heading7Char"/>
-    <w:uiPriority w:val="99"/>
-    <w:semiHidden/>
-    <w:unhideWhenUsed/>
-    <w:qFormat/>
-    <w:rsid w:val="00F05EC7"/>
-    <w:pPr>
-      <w:keepNext/>
-      <w:keepLines/>
-      <w:numPr>
-        <w:ilvl w:val="6"/>
-        <w:numId w:val="1"/>
-      </w:numPr>
-      <w:spacing w:before="200" w:after="0"/>
-      <w:outlineLvl w:val="6"/>
-    </w:pPr>
-    <w:rPr>
-      <w:rFonts w:asciiTheme="majorHAnsi" w:eastAsiaTheme="majorEastAsia" w:hAnsiTheme="majorHAnsi" w:cstheme="majorBidi"/>
-      <w:i/>
-      <w:iCs/>
-      <w:color w:val="404040" w:themeColor="text1" w:themeTint="BF"/>
-    </w:rPr>
-  </w:style>
-  <w:style w:type="paragraph" w:styleId="Heading8">
-    <w:name w:val="heading 8"/>
-    <w:basedOn w:val="Normal"/>
-    <w:next w:val="Normal"/>
-    <w:link w:val="Heading8Char"/>
-    <w:uiPriority w:val="99"/>
-    <w:semiHidden/>
-    <w:unhideWhenUsed/>
-    <w:qFormat/>
-    <w:rsid w:val="00F05EC7"/>
-    <w:pPr>
-      <w:keepNext/>
-      <w:keepLines/>
-      <w:numPr>
-        <w:ilvl w:val="7"/>
-        <w:numId w:val="1"/>
-      </w:numPr>
-      <w:spacing w:before="200" w:after="0"/>
-      <w:outlineLvl w:val="7"/>
-    </w:pPr>
-    <w:rPr>
-      <w:rFonts w:asciiTheme="majorHAnsi" w:eastAsiaTheme="majorEastAsia" w:hAnsiTheme="majorHAnsi" w:cstheme="majorBidi"/>
-      <w:color w:val="404040" w:themeColor="text1" w:themeTint="BF"/>
-      <w:szCs w:val="20"/>
-    </w:rPr>
-  </w:style>
-  <w:style w:type="paragraph" w:styleId="Heading9">
-    <w:name w:val="heading 9"/>
-    <w:basedOn w:val="Normal"/>
-    <w:next w:val="Normal"/>
-    <w:link w:val="Heading9Char"/>
-    <w:uiPriority w:val="9"/>
-    <w:semiHidden/>
-    <w:unhideWhenUsed/>
-    <w:qFormat/>
-    <w:rsid w:val="00F05EC7"/>
-    <w:pPr>
-      <w:keepNext/>
-      <w:keepLines/>
-      <w:numPr>
-        <w:ilvl w:val="8"/>
-        <w:numId w:val="1"/>
-      </w:numPr>
-      <w:spacing w:before="200" w:after="0"/>
-      <w:outlineLvl w:val="8"/>
-    </w:pPr>
-    <w:rPr>
-      <w:rFonts w:asciiTheme="majorHAnsi" w:eastAsiaTheme="majorEastAsia" w:hAnsiTheme="majorHAnsi" w:cstheme="majorBidi"/>
-      <w:i/>
-      <w:iCs/>
-      <w:color w:val="404040" w:themeColor="text1" w:themeTint="BF"/>
-      <w:szCs w:val="20"/>
-    </w:rPr>
-  </w:style>
-  <w:style w:type="character" w:default="1" w:styleId="DefaultParagraphFont">
-    <w:name w:val="Default Paragraph Font"/>
-    <w:uiPriority w:val="1"/>
-    <w:semiHidden/>
-    <w:unhideWhenUsed/>
-  </w:style>
-  <w:style w:type="table" w:default="1" w:styleId="TableNormal">
-    <w:name w:val="Normal Table"/>
-    <w:uiPriority w:val="99"/>
-    <w:semiHidden/>
-    <w:unhideWhenUsed/>
-    <w:tblPr>
-      <w:tblInd w:w="0" w:type="dxa"/>
-      <w:tblCellMar>
-        <w:top w:w="0" w:type="dxa"/>
-        <w:left w:w="108" w:type="dxa"/>
-        <w:bottom w:w="0" w:type="dxa"/>
-        <w:right w:w="108" w:type="dxa"/>
-      </w:tblCellMar>
-    </w:tblPr>
-  </w:style>
-  <w:style w:type="numbering" w:default="1" w:styleId="NoList">
-    <w:name w:val="No List"/>
-    <w:uiPriority w:val="99"/>
-    <w:semiHidden/>
-    <w:unhideWhenUsed/>
-  </w:style>
-  <w:style w:type="character" w:customStyle="1" w:styleId="Heading1Char">
-    <w:name w:val="Heading 1 Char"/>
-    <w:basedOn w:val="DefaultParagraphFont"/>
-    <w:link w:val="Heading1"/>
-    <w:uiPriority w:val="99"/>
-    <w:rsid w:val="00867359"/>
-    <w:rPr>
-      <w:rFonts w:asciiTheme="majorHAnsi" w:eastAsiaTheme="majorEastAsia" w:hAnsiTheme="majorHAnsi" w:cstheme="majorBidi"/>
-      <w:b/>
-      <w:bCs/>
-      <w:color w:val="365F91" w:themeColor="accent1" w:themeShade="BF"/>
-      <w:sz w:val="28"/>
-      <w:szCs w:val="28"/>
-    </w:rPr>
-  </w:style>
-  <w:style w:type="character" w:customStyle="1" w:styleId="Heading2Char">
-    <w:name w:val="Heading 2 Char"/>
-    <w:basedOn w:val="DefaultParagraphFont"/>
-    <w:link w:val="Heading2"/>
-    <w:uiPriority w:val="99"/>
-    <w:rsid w:val="00F05EC7"/>
-    <w:rPr>
-      <w:rFonts w:asciiTheme="majorHAnsi" w:eastAsiaTheme="majorEastAsia" w:hAnsiTheme="majorHAnsi" w:cstheme="majorBidi"/>
-      <w:b/>
-      <w:bCs/>
-      <w:color w:val="4F81BD" w:themeColor="accent1"/>
-      <w:sz w:val="26"/>
-      <w:szCs w:val="26"/>
-    </w:rPr>
-  </w:style>
-  <w:style w:type="character" w:customStyle="1" w:styleId="Heading3Char">
-    <w:name w:val="Heading 3 Char"/>
-    <w:basedOn w:val="DefaultParagraphFont"/>
-    <w:link w:val="Heading3"/>
-    <w:uiPriority w:val="99"/>
-    <w:rsid w:val="00F05EC7"/>
-    <w:rPr>
-      <w:rFonts w:asciiTheme="majorHAnsi" w:eastAsiaTheme="majorEastAsia" w:hAnsiTheme="majorHAnsi" w:cstheme="majorBidi"/>
-      <w:b/>
-      <w:bCs/>
-      <w:color w:val="4F81BD" w:themeColor="accent1"/>
-    </w:rPr>
-  </w:style>
-  <w:style w:type="character" w:customStyle="1" w:styleId="Heading4Char">
-    <w:name w:val="Heading 4 Char"/>
-    <w:basedOn w:val="DefaultParagraphFont"/>
-    <w:link w:val="Heading4"/>
-    <w:uiPriority w:val="99"/>
-    <w:rsid w:val="00F05EC7"/>
-    <w:rPr>
-      <w:rFonts w:asciiTheme="majorHAnsi" w:eastAsiaTheme="majorEastAsia" w:hAnsiTheme="majorHAnsi" w:cstheme="majorBidi"/>
-      <w:b/>
-      <w:bCs/>
-      <w:i/>
-      <w:iCs/>
-      <w:color w:val="4F81BD" w:themeColor="accent1"/>
-    </w:rPr>
-  </w:style>
-  <w:style w:type="character" w:customStyle="1" w:styleId="Heading5Char">
-    <w:name w:val="Heading 5 Char"/>
-    <w:basedOn w:val="DefaultParagraphFont"/>
-    <w:link w:val="Heading5"/>
-    <w:uiPriority w:val="99"/>
-    <w:semiHidden/>
-    <w:rsid w:val="00F05EC7"/>
-    <w:rPr>
-      <w:rFonts w:asciiTheme="majorHAnsi" w:eastAsiaTheme="majorEastAsia" w:hAnsiTheme="majorHAnsi" w:cstheme="majorBidi"/>
-      <w:color w:val="243F60" w:themeColor="accent1" w:themeShade="7F"/>
-    </w:rPr>
-  </w:style>
-  <w:style w:type="character" w:customStyle="1" w:styleId="Heading6Char">
-    <w:name w:val="Heading 6 Char"/>
-    <w:basedOn w:val="DefaultParagraphFont"/>
-    <w:link w:val="Heading6"/>
-    <w:uiPriority w:val="99"/>
-    <w:semiHidden/>
-    <w:rsid w:val="00F05EC7"/>
-    <w:rPr>
-      <w:rFonts w:asciiTheme="majorHAnsi" w:eastAsiaTheme="majorEastAsia" w:hAnsiTheme="majorHAnsi" w:cstheme="majorBidi"/>
-      <w:i/>
-      <w:iCs/>
-      <w:color w:val="243F60" w:themeColor="accent1" w:themeShade="7F"/>
-    </w:rPr>
-  </w:style>
-  <w:style w:type="character" w:customStyle="1" w:styleId="Heading7Char">
-    <w:name w:val="Heading 7 Char"/>
-    <w:basedOn w:val="DefaultParagraphFont"/>
-    <w:link w:val="Heading7"/>
-    <w:uiPriority w:val="99"/>
-    <w:semiHidden/>
-    <w:rsid w:val="00F05EC7"/>
-    <w:rPr>
-      <w:rFonts w:asciiTheme="majorHAnsi" w:eastAsiaTheme="majorEastAsia" w:hAnsiTheme="majorHAnsi" w:cstheme="majorBidi"/>
-      <w:i/>
-      <w:iCs/>
-      <w:color w:val="404040" w:themeColor="text1" w:themeTint="BF"/>
-    </w:rPr>
-  </w:style>
-  <w:style w:type="character" w:customStyle="1" w:styleId="Heading8Char">
-    <w:name w:val="Heading 8 Char"/>
-    <w:basedOn w:val="DefaultParagraphFont"/>
-    <w:link w:val="Heading8"/>
-    <w:uiPriority w:val="99"/>
-    <w:semiHidden/>
-    <w:rsid w:val="00F05EC7"/>
-    <w:rPr>
-      <w:rFonts w:asciiTheme="majorHAnsi" w:eastAsiaTheme="majorEastAsia" w:hAnsiTheme="majorHAnsi" w:cstheme="majorBidi"/>
-      <w:color w:val="404040" w:themeColor="text1" w:themeTint="BF"/>
-      <w:sz w:val="20"/>
-      <w:szCs w:val="20"/>
-    </w:rPr>
-  </w:style>
-  <w:style w:type="character" w:customStyle="1" w:styleId="Heading9Char">
-    <w:name w:val="Heading 9 Char"/>
-    <w:basedOn w:val="DefaultParagraphFont"/>
-    <w:link w:val="Heading9"/>
-    <w:uiPriority w:val="9"/>
-    <w:semiHidden/>
-    <w:rsid w:val="00F05EC7"/>
-    <w:rPr>
-      <w:rFonts w:asciiTheme="majorHAnsi" w:eastAsiaTheme="majorEastAsia" w:hAnsiTheme="majorHAnsi" w:cstheme="majorBidi"/>
-      <w:i/>
-      <w:iCs/>
-      <w:color w:val="404040" w:themeColor="text1" w:themeTint="BF"/>
-      <w:sz w:val="20"/>
-      <w:szCs w:val="20"/>
-    </w:rPr>
-  </w:style>
-  <w:style w:type="character" w:styleId="Hyperlink">
-    <w:name w:val="Hyperlink"/>
-    <w:basedOn w:val="DefaultParagraphFont"/>
-    <w:uiPriority w:val="99"/>
-    <w:unhideWhenUsed/>
-    <w:rsid w:val="00F05EC7"/>
-    <w:rPr>
-      <w:color w:val="0000FF" w:themeColor="hyperlink"/>
-      <w:u w:val="single"/>
-    </w:rPr>
-  </w:style>
-  <w:style w:type="character" w:styleId="FollowedHyperlink">
-    <w:name w:val="FollowedHyperlink"/>
-    <w:basedOn w:val="DefaultParagraphFont"/>
-    <w:uiPriority w:val="99"/>
-    <w:semiHidden/>
-    <w:unhideWhenUsed/>
-    <w:rsid w:val="00F05EC7"/>
-    <w:rPr>
-      <w:color w:val="800080" w:themeColor="followedHyperlink"/>
-      <w:u w:val="single"/>
-    </w:rPr>
-  </w:style>
-  <w:style w:type="paragraph" w:styleId="NormalWeb">
-    <w:name w:val="Normal (Web)"/>
-    <w:basedOn w:val="Normal"/>
-    <w:uiPriority w:val="99"/>
-    <w:semiHidden/>
-    <w:unhideWhenUsed/>
-    <w:rsid w:val="00F05EC7"/>
-    <w:pPr>
-      <w:spacing w:before="100" w:beforeAutospacing="1" w:after="100" w:afterAutospacing="1" w:line="240" w:lineRule="auto"/>
-    </w:pPr>
-    <w:rPr>
-      <w:rFonts w:ascii="Arial Unicode MS" w:eastAsia="Times New Roman" w:hAnsi="Times New Roman" w:cs="Arial Unicode MS"/>
-      <w:sz w:val="24"/>
-      <w:szCs w:val="24"/>
-    </w:rPr>
-  </w:style>
-  <w:style w:type="paragraph" w:styleId="TOC1">
-    <w:name w:val="toc 1"/>
-    <w:basedOn w:val="Normal"/>
-    <w:next w:val="Normal"/>
-    <w:autoRedefine/>
-    <w:uiPriority w:val="39"/>
-    <w:unhideWhenUsed/>
-    <w:rsid w:val="00F05EC7"/>
-    <w:pPr>
-      <w:spacing w:after="0"/>
-    </w:pPr>
-  </w:style>
-  <w:style w:type="paragraph" w:styleId="TOC2">
-    <w:name w:val="toc 2"/>
-    <w:basedOn w:val="Normal"/>
-    <w:next w:val="Normal"/>
-    <w:autoRedefine/>
-    <w:uiPriority w:val="39"/>
-    <w:unhideWhenUsed/>
-    <w:rsid w:val="00F05EC7"/>
-    <w:pPr>
-      <w:tabs>
-        <w:tab w:val="left" w:pos="878"/>
-        <w:tab w:val="right" w:leader="dot" w:pos="9350"/>
-      </w:tabs>
-      <w:spacing w:after="0"/>
-      <w:ind w:left="216"/>
-    </w:pPr>
-    <w:rPr>
-      <w:noProof/>
-    </w:rPr>
-  </w:style>
-  <w:style w:type="paragraph" w:styleId="TOC3">
-    <w:name w:val="toc 3"/>
-    <w:basedOn w:val="Normal"/>
-    <w:next w:val="Normal"/>
-    <w:autoRedefine/>
-    <w:uiPriority w:val="39"/>
-    <w:unhideWhenUsed/>
-    <w:rsid w:val="00F05EC7"/>
-    <w:pPr>
-      <w:spacing w:after="0"/>
-      <w:ind w:left="446"/>
-    </w:pPr>
-  </w:style>
-  <w:style w:type="paragraph" w:styleId="TOC4">
-    <w:name w:val="toc 4"/>
-    <w:basedOn w:val="Normal"/>
-    <w:next w:val="Normal"/>
-    <w:autoRedefine/>
-    <w:uiPriority w:val="39"/>
-    <w:unhideWhenUsed/>
-    <w:rsid w:val="00231887"/>
-    <w:pPr>
-      <w:spacing w:after="60" w:line="240" w:lineRule="auto"/>
-      <w:ind w:left="662"/>
-    </w:pPr>
-    <w:rPr>
-      <w:rFonts w:cs="Arial"/>
-      <w:szCs w:val="20"/>
-    </w:rPr>
-  </w:style>
-  <w:style w:type="paragraph" w:styleId="TOC5">
-    <w:name w:val="toc 5"/>
-    <w:basedOn w:val="Normal"/>
-    <w:next w:val="Normal"/>
-    <w:autoRedefine/>
-    <w:uiPriority w:val="39"/>
-    <w:unhideWhenUsed/>
-    <w:rsid w:val="00F05EC7"/>
-    <w:pPr>
-      <w:spacing w:after="60" w:line="240" w:lineRule="auto"/>
-      <w:ind w:left="878"/>
-    </w:pPr>
-    <w:rPr>
-      <w:rFonts w:ascii="Arial" w:hAnsi="Arial" w:cs="Arial"/>
-      <w:szCs w:val="20"/>
-    </w:rPr>
-  </w:style>
-  <w:style w:type="paragraph" w:styleId="TOC6">
-    <w:name w:val="toc 6"/>
-    <w:basedOn w:val="Normal"/>
-    <w:next w:val="Normal"/>
-    <w:autoRedefine/>
-    <w:uiPriority w:val="39"/>
-    <w:unhideWhenUsed/>
-    <w:rsid w:val="00F05EC7"/>
-    <w:pPr>
-      <w:spacing w:after="60" w:line="240" w:lineRule="auto"/>
-      <w:ind w:left="1094"/>
-    </w:pPr>
-    <w:rPr>
-      <w:rFonts w:ascii="Arial" w:hAnsi="Arial" w:cs="Arial"/>
-      <w:szCs w:val="20"/>
-    </w:rPr>
-  </w:style>
-  <w:style w:type="paragraph" w:styleId="Header">
-    <w:name w:val="header"/>
-    <w:basedOn w:val="Normal"/>
-    <w:link w:val="HeaderChar"/>
-    <w:uiPriority w:val="99"/>
-    <w:unhideWhenUsed/>
-    <w:rsid w:val="00F05EC7"/>
-    <w:pPr>
-      <w:tabs>
-        <w:tab w:val="center" w:pos="4680"/>
-        <w:tab w:val="right" w:pos="9360"/>
-      </w:tabs>
-      <w:spacing w:after="0" w:line="240" w:lineRule="auto"/>
-    </w:pPr>
-  </w:style>
-  <w:style w:type="character" w:customStyle="1" w:styleId="HeaderChar">
-    <w:name w:val="Header Char"/>
-    <w:basedOn w:val="DefaultParagraphFont"/>
-    <w:link w:val="Header"/>
-    <w:uiPriority w:val="99"/>
-    <w:rsid w:val="00F05EC7"/>
-    <w:rPr>
-      <w:rFonts w:eastAsiaTheme="minorEastAsia"/>
-    </w:rPr>
-  </w:style>
-  <w:style w:type="paragraph" w:styleId="Footer">
-    <w:name w:val="footer"/>
-    <w:basedOn w:val="Normal"/>
-    <w:link w:val="FooterChar"/>
-    <w:uiPriority w:val="99"/>
-    <w:unhideWhenUsed/>
-    <w:rsid w:val="00F05EC7"/>
-    <w:pPr>
-      <w:tabs>
-        <w:tab w:val="center" w:pos="4680"/>
-        <w:tab w:val="right" w:pos="9360"/>
-      </w:tabs>
-      <w:spacing w:after="0" w:line="240" w:lineRule="auto"/>
-    </w:pPr>
-  </w:style>
-  <w:style w:type="character" w:customStyle="1" w:styleId="FooterChar">
-    <w:name w:val="Footer Char"/>
-    <w:basedOn w:val="DefaultParagraphFont"/>
-    <w:link w:val="Footer"/>
-    <w:uiPriority w:val="99"/>
-    <w:rsid w:val="00F05EC7"/>
-    <w:rPr>
-      <w:rFonts w:eastAsiaTheme="minorEastAsia"/>
-    </w:rPr>
-  </w:style>
-  <w:style w:type="paragraph" w:styleId="Caption">
-    <w:name w:val="caption"/>
-    <w:basedOn w:val="Normal"/>
-    <w:next w:val="Normal"/>
-    <w:uiPriority w:val="35"/>
-    <w:unhideWhenUsed/>
-    <w:qFormat/>
-    <w:rsid w:val="00591734"/>
-    <w:pPr>
-      <w:spacing w:line="240" w:lineRule="auto"/>
-    </w:pPr>
-    <w:rPr>
-      <w:b/>
-      <w:bCs/>
-      <w:color w:val="4F81BD" w:themeColor="accent1"/>
-      <w:sz w:val="18"/>
-      <w:szCs w:val="18"/>
-    </w:rPr>
-  </w:style>
-  <w:style w:type="paragraph" w:styleId="TableofFigures">
-    <w:name w:val="table of figures"/>
-    <w:basedOn w:val="Normal"/>
-    <w:next w:val="Normal"/>
-    <w:uiPriority w:val="99"/>
-    <w:unhideWhenUsed/>
-    <w:rsid w:val="00F05EC7"/>
-    <w:pPr>
-      <w:spacing w:after="0"/>
-    </w:pPr>
-  </w:style>
-  <w:style w:type="paragraph" w:styleId="Title">
-    <w:name w:val="Title"/>
-    <w:basedOn w:val="Normal"/>
-    <w:next w:val="Normal"/>
-    <w:link w:val="TitleChar"/>
-    <w:uiPriority w:val="10"/>
-    <w:qFormat/>
-    <w:rsid w:val="00F05EC7"/>
-    <w:pPr>
-      <w:pBdr>
-        <w:bottom w:val="single" w:sz="8" w:space="4" w:color="4F81BD" w:themeColor="accent1"/>
-      </w:pBdr>
-      <w:spacing w:after="300" w:line="240" w:lineRule="auto"/>
-      <w:contextualSpacing/>
-    </w:pPr>
-    <w:rPr>
-      <w:rFonts w:asciiTheme="majorHAnsi" w:eastAsiaTheme="majorEastAsia" w:hAnsiTheme="majorHAnsi" w:cstheme="majorBidi"/>
-      <w:color w:val="17365D" w:themeColor="text2" w:themeShade="BF"/>
-      <w:spacing w:val="5"/>
-      <w:kern w:val="28"/>
-      <w:sz w:val="52"/>
-      <w:szCs w:val="52"/>
-    </w:rPr>
-  </w:style>
-  <w:style w:type="character" w:customStyle="1" w:styleId="TitleChar">
-    <w:name w:val="Title Char"/>
-    <w:basedOn w:val="DefaultParagraphFont"/>
-    <w:link w:val="Title"/>
-    <w:uiPriority w:val="10"/>
-    <w:rsid w:val="00F05EC7"/>
-    <w:rPr>
-      <w:rFonts w:asciiTheme="majorHAnsi" w:eastAsiaTheme="majorEastAsia" w:hAnsiTheme="majorHAnsi" w:cstheme="majorBidi"/>
-      <w:color w:val="17365D" w:themeColor="text2" w:themeShade="BF"/>
-      <w:spacing w:val="5"/>
-      <w:kern w:val="28"/>
-      <w:sz w:val="52"/>
-      <w:szCs w:val="52"/>
-    </w:rPr>
-  </w:style>
-  <w:style w:type="paragraph" w:styleId="BodyTextIndent">
-    <w:name w:val="Body Text Indent"/>
-    <w:basedOn w:val="Normal"/>
-    <w:link w:val="BodyTextIndentChar"/>
-    <w:unhideWhenUsed/>
-    <w:rsid w:val="00F05EC7"/>
-    <w:pPr>
-      <w:widowControl w:val="0"/>
-      <w:tabs>
-        <w:tab w:val="left" w:pos="-720"/>
-        <w:tab w:val="left" w:pos="0"/>
-        <w:tab w:val="left" w:pos="480"/>
-        <w:tab w:val="left" w:pos="1008"/>
-        <w:tab w:val="left" w:pos="1440"/>
-        <w:tab w:val="left" w:pos="1915"/>
-        <w:tab w:val="left" w:pos="2160"/>
-        <w:tab w:val="left" w:pos="2404"/>
-        <w:tab w:val="left" w:pos="2880"/>
-        <w:tab w:val="left" w:pos="3355"/>
-        <w:tab w:val="left" w:pos="3600"/>
-        <w:tab w:val="left" w:pos="3888"/>
-        <w:tab w:val="left" w:pos="4320"/>
-        <w:tab w:val="left" w:pos="5760"/>
-        <w:tab w:val="left" w:pos="6480"/>
-        <w:tab w:val="left" w:pos="7200"/>
-        <w:tab w:val="left" w:pos="7920"/>
-        <w:tab w:val="left" w:pos="8640"/>
-        <w:tab w:val="left" w:pos="9360"/>
-        <w:tab w:val="left" w:pos="10080"/>
-      </w:tabs>
-      <w:snapToGrid w:val="0"/>
-      <w:spacing w:after="0" w:line="240" w:lineRule="auto"/>
-      <w:ind w:left="480"/>
-    </w:pPr>
-    <w:rPr>
-      <w:rFonts w:ascii="Times New Roman" w:eastAsia="Times New Roman" w:hAnsi="Times New Roman" w:cs="Times New Roman"/>
-      <w:color w:val="000000"/>
-      <w:szCs w:val="20"/>
-    </w:rPr>
-  </w:style>
-  <w:style w:type="character" w:customStyle="1" w:styleId="BodyTextIndentChar">
-    <w:name w:val="Body Text Indent Char"/>
-    <w:basedOn w:val="DefaultParagraphFont"/>
-    <w:link w:val="BodyTextIndent"/>
-    <w:uiPriority w:val="99"/>
-    <w:semiHidden/>
-    <w:rsid w:val="00F05EC7"/>
-    <w:rPr>
-      <w:rFonts w:ascii="Times New Roman" w:eastAsia="Times New Roman" w:hAnsi="Times New Roman" w:cs="Times New Roman"/>
-      <w:color w:val="000000"/>
-      <w:sz w:val="20"/>
-      <w:szCs w:val="20"/>
-    </w:rPr>
-  </w:style>
-  <w:style w:type="paragraph" w:styleId="Subtitle">
-    <w:name w:val="Subtitle"/>
-    <w:basedOn w:val="Normal"/>
-    <w:next w:val="Normal"/>
-    <w:link w:val="SubtitleChar"/>
-    <w:uiPriority w:val="11"/>
-    <w:qFormat/>
-    <w:rsid w:val="00F05EC7"/>
-    <w:rPr>
-      <w:rFonts w:asciiTheme="majorHAnsi" w:eastAsiaTheme="majorEastAsia" w:hAnsiTheme="majorHAnsi" w:cstheme="majorBidi"/>
-      <w:i/>
-      <w:iCs/>
-      <w:color w:val="4F81BD" w:themeColor="accent1"/>
-      <w:spacing w:val="15"/>
-      <w:sz w:val="24"/>
-      <w:szCs w:val="24"/>
-    </w:rPr>
-  </w:style>
-  <w:style w:type="character" w:customStyle="1" w:styleId="SubtitleChar">
-    <w:name w:val="Subtitle Char"/>
-    <w:basedOn w:val="DefaultParagraphFont"/>
-    <w:link w:val="Subtitle"/>
-    <w:uiPriority w:val="11"/>
-    <w:rsid w:val="00F05EC7"/>
-    <w:rPr>
-      <w:rFonts w:asciiTheme="majorHAnsi" w:eastAsiaTheme="majorEastAsia" w:hAnsiTheme="majorHAnsi" w:cstheme="majorBidi"/>
-      <w:i/>
-      <w:iCs/>
-      <w:color w:val="4F81BD" w:themeColor="accent1"/>
-      <w:spacing w:val="15"/>
-      <w:sz w:val="24"/>
-      <w:szCs w:val="24"/>
-    </w:rPr>
-  </w:style>
-  <w:style w:type="paragraph" w:styleId="BalloonText">
-    <w:name w:val="Balloon Text"/>
-    <w:basedOn w:val="Normal"/>
-    <w:link w:val="BalloonTextChar"/>
-    <w:uiPriority w:val="99"/>
-    <w:semiHidden/>
-    <w:unhideWhenUsed/>
-    <w:rsid w:val="00F05EC7"/>
-    <w:pPr>
-      <w:spacing w:after="0" w:line="240" w:lineRule="auto"/>
-    </w:pPr>
-    <w:rPr>
-      <w:rFonts w:ascii="Tahoma" w:hAnsi="Tahoma" w:cs="Tahoma"/>
-      <w:sz w:val="16"/>
-      <w:szCs w:val="16"/>
-    </w:rPr>
-  </w:style>
-  <w:style w:type="character" w:customStyle="1" w:styleId="BalloonTextChar">
-    <w:name w:val="Balloon Text Char"/>
-    <w:basedOn w:val="DefaultParagraphFont"/>
-    <w:link w:val="BalloonText"/>
-    <w:uiPriority w:val="99"/>
-    <w:semiHidden/>
-    <w:rsid w:val="00F05EC7"/>
-    <w:rPr>
-      <w:rFonts w:ascii="Tahoma" w:eastAsiaTheme="minorEastAsia" w:hAnsi="Tahoma" w:cs="Tahoma"/>
-      <w:sz w:val="16"/>
-      <w:szCs w:val="16"/>
-    </w:rPr>
-  </w:style>
-  <w:style w:type="paragraph" w:styleId="NoSpacing">
-    <w:name w:val="No Spacing"/>
-    <w:basedOn w:val="Normal"/>
-    <w:uiPriority w:val="99"/>
-    <w:qFormat/>
-    <w:rsid w:val="00F05EC7"/>
-    <w:pPr>
-      <w:spacing w:after="0" w:line="240" w:lineRule="auto"/>
-    </w:pPr>
-  </w:style>
-  <w:style w:type="paragraph" w:styleId="Revision">
-    <w:name w:val="Revision"/>
-    <w:basedOn w:val="Normal"/>
-    <w:uiPriority w:val="99"/>
-    <w:semiHidden/>
-    <w:rsid w:val="00F05EC7"/>
-    <w:pPr>
-      <w:spacing w:after="120" w:line="240" w:lineRule="auto"/>
-      <w:jc w:val="right"/>
-    </w:pPr>
-    <w:rPr>
-      <w:rFonts w:ascii="Arial" w:hAnsi="Arial" w:cs="Arial"/>
-      <w:szCs w:val="20"/>
-    </w:rPr>
-  </w:style>
-  <w:style w:type="paragraph" w:styleId="ListParagraph">
-    <w:name w:val="List Paragraph"/>
-    <w:basedOn w:val="Normal"/>
-    <w:uiPriority w:val="99"/>
-    <w:qFormat/>
-    <w:rsid w:val="00F05EC7"/>
-    <w:pPr>
-      <w:spacing w:after="120" w:line="240" w:lineRule="auto"/>
-      <w:ind w:left="720"/>
-    </w:pPr>
-    <w:rPr>
-      <w:rFonts w:ascii="Arial" w:hAnsi="Arial" w:cs="Arial"/>
-      <w:szCs w:val="20"/>
-    </w:rPr>
-  </w:style>
-  <w:style w:type="paragraph" w:styleId="TOCHeading">
-    <w:name w:val="TOC Heading"/>
-    <w:basedOn w:val="Heading1"/>
-    <w:next w:val="Normal"/>
-    <w:uiPriority w:val="39"/>
-    <w:unhideWhenUsed/>
-    <w:qFormat/>
-    <w:rsid w:val="00F05EC7"/>
-    <w:pPr>
-      <w:numPr>
-        <w:numId w:val="0"/>
-      </w:numPr>
-      <w:spacing w:after="120"/>
-      <w:outlineLvl w:val="9"/>
-    </w:pPr>
-    <w:rPr>
-      <w:lang w:eastAsia="ja-JP"/>
-    </w:rPr>
-  </w:style>
-  <w:style w:type="paragraph" w:customStyle="1" w:styleId="VelocityCode">
-    <w:name w:val="Velocity Code"/>
-    <w:uiPriority w:val="99"/>
-    <w:qFormat/>
-    <w:rsid w:val="00F05EC7"/>
-    <w:pPr>
-      <w:tabs>
-        <w:tab w:val="left" w:pos="360"/>
-        <w:tab w:val="left" w:pos="720"/>
-        <w:tab w:val="left" w:pos="1080"/>
-        <w:tab w:val="left" w:pos="1440"/>
-        <w:tab w:val="left" w:pos="1800"/>
-        <w:tab w:val="left" w:pos="2160"/>
-        <w:tab w:val="left" w:pos="2520"/>
-        <w:tab w:val="left" w:pos="2880"/>
-        <w:tab w:val="left" w:pos="3240"/>
-        <w:tab w:val="left" w:pos="3600"/>
-        <w:tab w:val="left" w:pos="3960"/>
-        <w:tab w:val="left" w:pos="4320"/>
-        <w:tab w:val="left" w:pos="4680"/>
-        <w:tab w:val="left" w:pos="5040"/>
-        <w:tab w:val="left" w:pos="5400"/>
-        <w:tab w:val="left" w:pos="5760"/>
-        <w:tab w:val="left" w:pos="6120"/>
-        <w:tab w:val="left" w:pos="6480"/>
-        <w:tab w:val="left" w:pos="6840"/>
-        <w:tab w:val="left" w:pos="7200"/>
-      </w:tabs>
-      <w:spacing w:after="0" w:line="240" w:lineRule="auto"/>
-    </w:pPr>
-    <w:rPr>
-      <w:rFonts w:ascii="Courier New" w:eastAsiaTheme="minorEastAsia" w:hAnsi="Courier New" w:cs="Arial"/>
-      <w:color w:val="1F497D" w:themeColor="text2"/>
-      <w:sz w:val="16"/>
-      <w:szCs w:val="20"/>
-      <w:lang w:val="en-GB"/>
-    </w:rPr>
-  </w:style>
-  <w:style w:type="paragraph" w:customStyle="1" w:styleId="VelocityComment">
-    <w:name w:val="Velocity Comment"/>
-    <w:basedOn w:val="VelocityCode"/>
-    <w:uiPriority w:val="99"/>
-    <w:qFormat/>
-    <w:rsid w:val="00F05EC7"/>
-    <w:rPr>
-      <w:color w:val="00B050"/>
-    </w:rPr>
-  </w:style>
-  <w:style w:type="paragraph" w:customStyle="1" w:styleId="VelocityError">
-    <w:name w:val="Velocity Error"/>
-    <w:basedOn w:val="Normal"/>
-    <w:uiPriority w:val="99"/>
-    <w:qFormat/>
-    <w:rsid w:val="00F05EC7"/>
-    <w:pPr>
-      <w:spacing w:after="120" w:line="240" w:lineRule="auto"/>
-    </w:pPr>
-    <w:rPr>
-      <w:rFonts w:ascii="Arial" w:hAnsi="Arial" w:cs="Arial"/>
-      <w:b/>
-      <w:color w:val="FF0000"/>
-      <w:sz w:val="28"/>
-      <w:szCs w:val="20"/>
-    </w:rPr>
-  </w:style>
-  <w:style w:type="paragraph" w:customStyle="1" w:styleId="TableHeader">
-    <w:name w:val="Table Header"/>
-    <w:uiPriority w:val="99"/>
-    <w:qFormat/>
-    <w:rsid w:val="00F05EC7"/>
-    <w:pPr>
-      <w:spacing w:after="0"/>
-      <w:jc w:val="center"/>
-    </w:pPr>
-    <w:rPr>
-      <w:rFonts w:eastAsiaTheme="minorEastAsia"/>
-      <w:b/>
-      <w:bCs/>
-      <w:color w:val="FFFFFF"/>
-    </w:rPr>
-  </w:style>
-  <w:style w:type="paragraph" w:customStyle="1" w:styleId="Figure">
-    <w:name w:val="Figure"/>
-    <w:basedOn w:val="ListParagraph"/>
-    <w:uiPriority w:val="99"/>
-    <w:rsid w:val="00F05EC7"/>
-    <w:pPr>
-      <w:numPr>
-        <w:numId w:val="3"/>
-      </w:numPr>
-      <w:spacing w:before="120" w:line="360" w:lineRule="auto"/>
-      <w:jc w:val="center"/>
-    </w:pPr>
-  </w:style>
-  <w:style w:type="paragraph" w:customStyle="1" w:styleId="Headline">
-    <w:name w:val="Headline"/>
-    <w:basedOn w:val="Normal"/>
-    <w:next w:val="Normal"/>
-    <w:autoRedefine/>
-    <w:uiPriority w:val="99"/>
-    <w:rsid w:val="00F05EC7"/>
-    <w:pPr>
-      <w:keepNext/>
-      <w:pBdr>
-        <w:bottom w:val="single" w:sz="8" w:space="1" w:color="auto"/>
-      </w:pBdr>
-      <w:spacing w:after="120" w:line="240" w:lineRule="auto"/>
-    </w:pPr>
-    <w:rPr>
-      <w:rFonts w:ascii="Arial" w:hAnsi="Arial" w:cs="Arial"/>
-      <w:b/>
-      <w:bCs/>
-      <w:smallCaps/>
-      <w:sz w:val="32"/>
-      <w:szCs w:val="32"/>
-      <w:lang w:val="en-GB"/>
-    </w:rPr>
-  </w:style>
-  <w:style w:type="paragraph" w:customStyle="1" w:styleId="TableofContent">
-    <w:name w:val="Table of Content"/>
-    <w:basedOn w:val="Normal"/>
-    <w:next w:val="Normal"/>
-    <w:uiPriority w:val="99"/>
-    <w:rsid w:val="00F05EC7"/>
-    <w:pPr>
-      <w:spacing w:after="120" w:line="240" w:lineRule="auto"/>
-    </w:pPr>
-    <w:rPr>
-      <w:rFonts w:ascii="Arial" w:hAnsi="Arial" w:cs="Arial"/>
-      <w:szCs w:val="20"/>
-      <w:lang w:val="en-GB"/>
-    </w:rPr>
-  </w:style>
-  <w:style w:type="paragraph" w:customStyle="1" w:styleId="ProjectTitle">
-    <w:name w:val="Project Title"/>
-    <w:basedOn w:val="Normal"/>
-    <w:uiPriority w:val="99"/>
-    <w:rsid w:val="00F05EC7"/>
-    <w:pPr>
-      <w:spacing w:after="120" w:line="240" w:lineRule="auto"/>
-      <w:jc w:val="right"/>
-    </w:pPr>
-    <w:rPr>
-      <w:rFonts w:ascii="Arial" w:hAnsi="Arial" w:cs="Arial"/>
-      <w:color w:val="4F81BD"/>
-      <w:sz w:val="72"/>
-      <w:szCs w:val="72"/>
-    </w:rPr>
-  </w:style>
-  <w:style w:type="paragraph" w:customStyle="1" w:styleId="DocumentTitle">
-    <w:name w:val="Document Title"/>
-    <w:basedOn w:val="NoSpacing"/>
-    <w:uiPriority w:val="99"/>
-    <w:rsid w:val="00F05EC7"/>
-    <w:pPr>
-      <w:spacing w:after="120"/>
-      <w:jc w:val="right"/>
-    </w:pPr>
-    <w:rPr>
-      <w:rFonts w:ascii="Arial" w:hAnsi="Arial" w:cs="Arial"/>
-      <w:sz w:val="28"/>
-      <w:szCs w:val="28"/>
-    </w:rPr>
-  </w:style>
-  <w:style w:type="paragraph" w:customStyle="1" w:styleId="TableList">
-    <w:name w:val="Table List"/>
-    <w:basedOn w:val="Normal"/>
-    <w:uiPriority w:val="99"/>
-    <w:qFormat/>
-    <w:rsid w:val="00F05EC7"/>
-    <w:pPr>
-      <w:spacing w:after="0" w:line="240" w:lineRule="auto"/>
-      <w:ind w:left="360" w:hanging="360"/>
-    </w:pPr>
-    <w:rPr>
-      <w:rFonts w:ascii="Arial" w:hAnsi="Arial" w:cs="Arial"/>
-      <w:szCs w:val="20"/>
-    </w:rPr>
-  </w:style>
-  <w:style w:type="paragraph" w:customStyle="1" w:styleId="TableListManualNumbering">
-    <w:name w:val="Table List Manual Numbering"/>
-    <w:basedOn w:val="NoSpacing"/>
-    <w:uiPriority w:val="99"/>
-    <w:qFormat/>
-    <w:rsid w:val="00540798"/>
-    <w:pPr>
-      <w:ind w:left="360" w:hanging="360"/>
-    </w:pPr>
-  </w:style>
-  <w:style w:type="character" w:styleId="LineNumber">
-    <w:name w:val="line number"/>
-    <w:basedOn w:val="DefaultParagraphFont"/>
-    <w:uiPriority w:val="99"/>
-    <w:semiHidden/>
-    <w:unhideWhenUsed/>
-    <w:rsid w:val="00F05EC7"/>
-    <w:rPr>
-      <w:rFonts w:ascii="Times New Roman" w:hAnsi="Times New Roman" w:cs="Times New Roman" w:hint="default"/>
-    </w:rPr>
-  </w:style>
-  <w:style w:type="character" w:styleId="SubtleReference">
-    <w:name w:val="Subtle Reference"/>
-    <w:basedOn w:val="DefaultParagraphFont"/>
-    <w:uiPriority w:val="31"/>
-    <w:qFormat/>
-    <w:rsid w:val="00F05EC7"/>
-    <w:rPr>
-      <w:smallCaps/>
-      <w:color w:val="C0504D" w:themeColor="accent2"/>
-      <w:u w:val="single"/>
-    </w:rPr>
-  </w:style>
-  <w:style w:type="character" w:customStyle="1" w:styleId="NoSpacingChar">
-    <w:name w:val="No Spacing Char"/>
-    <w:basedOn w:val="DefaultParagraphFont"/>
-    <w:uiPriority w:val="99"/>
-    <w:rsid w:val="00F05EC7"/>
-    <w:rPr>
-      <w:rFonts w:ascii="Cordia New" w:hAnsi="Cordia New" w:cs="Cordia New" w:hint="default"/>
-      <w:lang w:val="en-US"/>
-    </w:rPr>
-  </w:style>
-  <w:style w:type="character" w:customStyle="1" w:styleId="DocumentDate">
-    <w:name w:val="Document Date"/>
-    <w:basedOn w:val="DefaultParagraphFont"/>
-    <w:uiPriority w:val="99"/>
-    <w:rsid w:val="00F05EC7"/>
-    <w:rPr>
-      <w:rFonts w:ascii="Arial" w:hAnsi="Arial" w:cs="Arial" w:hint="default"/>
-      <w:color w:val="4F81BD"/>
-      <w:sz w:val="22"/>
-      <w:szCs w:val="22"/>
-    </w:rPr>
-  </w:style>
-  <w:style w:type="character" w:customStyle="1" w:styleId="CompanyName">
-    <w:name w:val="CompanyName"/>
-    <w:basedOn w:val="DefaultParagraphFont"/>
-    <w:uiPriority w:val="99"/>
-    <w:rsid w:val="00F05EC7"/>
-    <w:rPr>
-      <w:rFonts w:ascii="Arial" w:hAnsi="Arial" w:cs="Arial" w:hint="default"/>
-      <w:color w:val="4F81BD"/>
-      <w:sz w:val="22"/>
-      <w:szCs w:val="22"/>
-    </w:rPr>
-  </w:style>
-  <w:style w:type="table" w:styleId="TableGrid">
-    <w:name w:val="Table Grid"/>
-    <w:basedOn w:val="TableNormal"/>
-    <w:uiPriority w:val="59"/>
-    <w:rsid w:val="00F05EC7"/>
-    <w:pPr>
-      <w:spacing w:after="0" w:line="240" w:lineRule="auto"/>
-    </w:pPr>
-    <w:rPr>
-      <w:rFonts w:eastAsiaTheme="minorEastAsia"/>
-    </w:rPr>
-    <w:tblPr>
-      <w:tblBorders>
-        <w:top w:val="single" w:sz="4" w:space="0" w:color="auto"/>
-        <w:left w:val="single" w:sz="4" w:space="0" w:color="auto"/>
-        <w:bottom w:val="single" w:sz="4" w:space="0" w:color="auto"/>
-        <w:right w:val="single" w:sz="4" w:space="0" w:color="auto"/>
-        <w:insideH w:val="single" w:sz="4" w:space="0" w:color="auto"/>
-        <w:insideV w:val="single" w:sz="4" w:space="0" w:color="auto"/>
-      </w:tblBorders>
-    </w:tblPr>
-  </w:style>
-  <w:style w:type="character" w:styleId="CommentReference">
-    <w:name w:val="annotation reference"/>
-    <w:basedOn w:val="DefaultParagraphFont"/>
-    <w:uiPriority w:val="99"/>
-    <w:semiHidden/>
-    <w:unhideWhenUsed/>
-    <w:rsid w:val="002F5417"/>
-    <w:rPr>
-      <w:sz w:val="16"/>
-      <w:szCs w:val="16"/>
-    </w:rPr>
-  </w:style>
-  <w:style w:type="paragraph" w:styleId="CommentText">
-    <w:name w:val="annotation text"/>
-    <w:basedOn w:val="Normal"/>
-    <w:link w:val="CommentTextChar"/>
-    <w:uiPriority w:val="99"/>
-    <w:semiHidden/>
-    <w:unhideWhenUsed/>
-    <w:rsid w:val="002F5417"/>
-    <w:pPr>
-      <w:spacing w:line="240" w:lineRule="auto"/>
-    </w:pPr>
-    <w:rPr>
-      <w:szCs w:val="20"/>
-    </w:rPr>
-  </w:style>
-  <w:style w:type="character" w:customStyle="1" w:styleId="CommentTextChar">
-    <w:name w:val="Comment Text Char"/>
-    <w:basedOn w:val="DefaultParagraphFont"/>
-    <w:link w:val="CommentText"/>
-    <w:uiPriority w:val="99"/>
-    <w:semiHidden/>
-    <w:rsid w:val="002F5417"/>
-    <w:rPr>
-      <w:rFonts w:eastAsiaTheme="minorEastAsia"/>
-      <w:sz w:val="20"/>
-      <w:szCs w:val="20"/>
-    </w:rPr>
-  </w:style>
-  <w:style w:type="paragraph" w:styleId="CommentSubject">
-    <w:name w:val="annotation subject"/>
-    <w:basedOn w:val="CommentText"/>
-    <w:next w:val="CommentText"/>
-    <w:link w:val="CommentSubjectChar"/>
-    <w:uiPriority w:val="99"/>
-    <w:semiHidden/>
-    <w:unhideWhenUsed/>
-    <w:rsid w:val="002F5417"/>
-    <w:rPr>
-      <w:b/>
-      <w:bCs/>
-    </w:rPr>
-  </w:style>
-  <w:style w:type="character" w:customStyle="1" w:styleId="CommentSubjectChar">
-    <w:name w:val="Comment Subject Char"/>
-    <w:basedOn w:val="CommentTextChar"/>
-    <w:link w:val="CommentSubject"/>
-    <w:uiPriority w:val="99"/>
-    <w:semiHidden/>
-    <w:rsid w:val="002F5417"/>
-    <w:rPr>
-      <w:rFonts w:eastAsiaTheme="minorEastAsia"/>
-      <w:b/>
-      <w:bCs/>
-      <w:sz w:val="20"/>
-      <w:szCs w:val="20"/>
-    </w:rPr>
-  </w:style>
-  <w:style w:type="table" w:styleId="LightList-Accent1">
-    <w:name w:val="Light List Accent 1"/>
-    <w:basedOn w:val="TableNormal"/>
-    <w:uiPriority w:val="61"/>
-    <w:rsid w:val="00A4442A"/>
-    <w:pPr>
-      <w:spacing w:after="0" w:line="240" w:lineRule="auto"/>
-    </w:pPr>
-    <w:tblPr>
-      <w:tblStyleRowBandSize w:val="1"/>
-      <w:tblStyleColBandSize w:val="1"/>
-      <w:tblBorders>
-        <w:top w:val="single" w:sz="8" w:space="0" w:color="4F81BD" w:themeColor="accent1"/>
-        <w:left w:val="single" w:sz="8" w:space="0" w:color="4F81BD" w:themeColor="accent1"/>
-        <w:bottom w:val="single" w:sz="8" w:space="0" w:color="4F81BD" w:themeColor="accent1"/>
-        <w:right w:val="single" w:sz="8" w:space="0" w:color="4F81BD" w:themeColor="accent1"/>
-      </w:tblBorders>
-    </w:tblPr>
-    <w:tblStylePr w:type="firstRow">
-      <w:pPr>
-        <w:spacing w:before="0" w:after="0" w:line="240" w:lineRule="auto"/>
-      </w:pPr>
-      <w:rPr>
-        <w:b/>
-        <w:bCs/>
-        <w:color w:val="FFFFFF" w:themeColor="background1"/>
-      </w:rPr>
-      <w:tblPr/>
-      <w:tcPr>
-        <w:shd w:val="clear" w:color="auto" w:fill="4F81BD" w:themeFill="accent1"/>
-      </w:tcPr>
-    </w:tblStylePr>
-    <w:tblStylePr w:type="lastRow">
-      <w:pPr>
-        <w:spacing w:before="0" w:after="0" w:line="240" w:lineRule="auto"/>
-      </w:pPr>
-      <w:rPr>
-        <w:b/>
-        <w:bCs/>
-      </w:rPr>
-      <w:tblPr/>
-      <w:tcPr>
-        <w:tcBorders>
-          <w:top w:val="double" w:sz="6" w:space="0" w:color="4F81BD" w:themeColor="accent1"/>
-          <w:left w:val="single" w:sz="8" w:space="0" w:color="4F81BD" w:themeColor="accent1"/>
-          <w:bottom w:val="single" w:sz="8" w:space="0" w:color="4F81BD" w:themeColor="accent1"/>
-          <w:right w:val="single" w:sz="8" w:space="0" w:color="4F81BD" w:themeColor="accent1"/>
-        </w:tcBorders>
-      </w:tcPr>
-    </w:tblStylePr>
-    <w:tblStylePr w:type="firstCol">
-      <w:rPr>
-        <w:b/>
-        <w:bCs/>
-      </w:rPr>
-    </w:tblStylePr>
-    <w:tblStylePr w:type="lastCol">
-      <w:rPr>
-        <w:b/>
-        <w:bCs/>
-      </w:rPr>
-    </w:tblStylePr>
-    <w:tblStylePr w:type="band1Vert">
-      <w:tblPr/>
-      <w:tcPr>
-        <w:tcBorders>
-          <w:top w:val="single" w:sz="8" w:space="0" w:color="4F81BD" w:themeColor="accent1"/>
-          <w:left w:val="single" w:sz="8" w:space="0" w:color="4F81BD" w:themeColor="accent1"/>
-          <w:bottom w:val="single" w:sz="8" w:space="0" w:color="4F81BD" w:themeColor="accent1"/>
-          <w:right w:val="single" w:sz="8" w:space="0" w:color="4F81BD" w:themeColor="accent1"/>
-        </w:tcBorders>
-      </w:tcPr>
-    </w:tblStylePr>
-    <w:tblStylePr w:type="band1Horz">
-      <w:tblPr/>
-      <w:tcPr>
-        <w:tcBorders>
-          <w:top w:val="single" w:sz="8" w:space="0" w:color="4F81BD" w:themeColor="accent1"/>
-          <w:left w:val="single" w:sz="8" w:space="0" w:color="4F81BD" w:themeColor="accent1"/>
-          <w:bottom w:val="single" w:sz="8" w:space="0" w:color="4F81BD" w:themeColor="accent1"/>
-          <w:right w:val="single" w:sz="8" w:space="0" w:color="4F81BD" w:themeColor="accent1"/>
-        </w:tcBorders>
-      </w:tcPr>
-    </w:tblStylePr>
-  </w:style>
-  <w:style w:type="paragraph" w:styleId="TOC7">
-    <w:name w:val="toc 7"/>
-    <w:basedOn w:val="Normal"/>
-    <w:next w:val="Normal"/>
-    <w:autoRedefine/>
-    <w:uiPriority w:val="39"/>
-    <w:unhideWhenUsed/>
-    <w:rsid w:val="003D74A4"/>
-    <w:pPr>
-      <w:spacing w:after="100"/>
-      <w:ind w:left="1320"/>
-    </w:pPr>
-    <w:rPr>
-      <w:sz w:val="22"/>
-    </w:rPr>
-  </w:style>
-  <w:style w:type="paragraph" w:styleId="TOC8">
-    <w:name w:val="toc 8"/>
-    <w:basedOn w:val="Normal"/>
-    <w:next w:val="Normal"/>
-    <w:autoRedefine/>
-    <w:uiPriority w:val="39"/>
-    <w:unhideWhenUsed/>
-    <w:rsid w:val="003D74A4"/>
-    <w:pPr>
-      <w:spacing w:after="100"/>
-      <w:ind w:left="1540"/>
-    </w:pPr>
-    <w:rPr>
-      <w:sz w:val="22"/>
-    </w:rPr>
-  </w:style>
-  <w:style w:type="paragraph" w:styleId="TOC9">
-    <w:name w:val="toc 9"/>
-    <w:basedOn w:val="Normal"/>
-    <w:next w:val="Normal"/>
-    <w:autoRedefine/>
-    <w:uiPriority w:val="39"/>
-    <w:unhideWhenUsed/>
-    <w:rsid w:val="003D74A4"/>
-    <w:pPr>
-      <w:spacing w:after="100"/>
-      <w:ind w:left="1760"/>
-    </w:pPr>
-    <w:rPr>
-      <w:sz w:val="22"/>
-    </w:rPr>
-  </w:style>
-  <w:style w:type="numbering" w:customStyle="1" w:styleId="NumberedMultiLevel">
-    <w:name w:val="NumberedMultiLevel"/>
-    <w:uiPriority w:val="99"/>
-    <w:rsid w:val="00CC13A9"/>
-    <w:pPr>
-      <w:numPr>
-        <w:numId w:val="7"/>
       </w:numPr>
     </w:pPr>
   </w:style>
@@ -9668,7 +8484,7 @@
 </file>
 
 <file path=customXml/itemProps1.xml><?xml version="1.0" encoding="utf-8"?>
-<ds:datastoreItem xmlns:ds="http://schemas.openxmlformats.org/officeDocument/2006/customXml" ds:itemID="{B29A8A4A-8C77-4F22-B851-97F71C5038AC}">
+<ds:datastoreItem xmlns:ds="http://schemas.openxmlformats.org/officeDocument/2006/customXml" ds:itemID="{C87BC387-D9B4-49BD-B387-FB450C08F7D0}">
   <ds:schemaRefs>
     <ds:schemaRef ds:uri="http://schemas.openxmlformats.org/officeDocument/2006/bibliography"/>
   </ds:schemaRefs>

</xml_diff>